<commit_message>
Báo cáo tuần 1
Phân chia công việc và tìm hiểu về Samba
</commit_message>
<xml_diff>
--- a/Báo cáo project.docx
+++ b/Báo cáo project.docx
@@ -22,33 +22,8 @@
           <w:szCs w:val="32"/>
           <w:lang w:val="en-US"/>
         </w:rPr>
-        <w:t xml:space="preserve">Báo cáo </w:t>
+        <w:t>BÁO CÁO BÀI TẬP LỚN</w:t>
       </w:r>
-      <w:r>
-        <w:rPr>
-          <w:rFonts w:ascii="Times New Roman" w:hAnsi="Times New Roman" w:cs="Times New Roman"/>
-          <w:b/>
-          <w:sz w:val="40"/>
-          <w:szCs w:val="32"/>
-          <w:lang w:val="en-US"/>
-        </w:rPr>
-        <w:t>tuần 1</w:t>
-      </w:r>
-      <w:bookmarkStart w:id="0" w:name="_GoBack"/>
-      <w:bookmarkEnd w:id="0"/>
-    </w:p>
-    <w:p>
-      <w:pPr>
-        <w:spacing w:after="0" w:line="312" w:lineRule="auto"/>
-        <w:jc w:val="center"/>
-        <w:rPr>
-          <w:rFonts w:ascii="Times New Roman" w:hAnsi="Times New Roman" w:cs="Times New Roman"/>
-          <w:b/>
-          <w:sz w:val="40"/>
-          <w:szCs w:val="32"/>
-          <w:lang w:val="en-US"/>
-        </w:rPr>
-      </w:pPr>
     </w:p>
     <w:p>
       <w:pPr>
@@ -70,7 +45,7 @@
           <w:szCs w:val="32"/>
           <w:lang w:val="en-US"/>
         </w:rPr>
-        <w:t>Đề tài:</w:t>
+        <w:t>Đ</w:t>
       </w:r>
       <w:r>
         <w:rPr>
@@ -80,9 +55,13 @@
           <w:szCs w:val="32"/>
           <w:lang w:val="en-US"/>
         </w:rPr>
-        <w:t xml:space="preserve"> </w:t>
+        <w:t>Ề TÀI</w:t>
       </w:r>
-      <w:r>
+    </w:p>
+    <w:p>
+      <w:pPr>
+        <w:spacing w:after="0" w:line="312" w:lineRule="auto"/>
+        <w:jc w:val="center"/>
         <w:rPr>
           <w:rFonts w:ascii="Times New Roman" w:hAnsi="Times New Roman" w:cs="Times New Roman"/>
           <w:b/>
@@ -90,8 +69,7 @@
           <w:szCs w:val="32"/>
           <w:lang w:val="en-US"/>
         </w:rPr>
-        <w:t xml:space="preserve"> “Tìm hiểu và triể</w:t>
-      </w:r>
+      </w:pPr>
       <w:r>
         <w:rPr>
           <w:rFonts w:ascii="Times New Roman" w:hAnsi="Times New Roman" w:cs="Times New Roman"/>
@@ -100,7 +78,7 @@
           <w:szCs w:val="32"/>
           <w:lang w:val="en-US"/>
         </w:rPr>
-        <w:t>n khai Samba Server”</w:t>
+        <w:t>TÌM HIỂU VÀ TRIỂN KHAI SAMBA SERVER TRÊN MÔI TRƯỜNG LINUX</w:t>
       </w:r>
     </w:p>
     <w:p>
@@ -124,7 +102,7 @@
           <w:numId w:val="13"/>
         </w:numPr>
         <w:spacing w:after="0" w:line="312" w:lineRule="auto"/>
-        <w:ind w:firstLine="0"/>
+        <w:ind w:left="180" w:firstLine="180"/>
         <w:rPr>
           <w:rFonts w:ascii="Times New Roman" w:hAnsi="Times New Roman" w:cs="Times New Roman"/>
           <w:b/>
@@ -157,37 +135,32 @@
     <w:tbl>
       <w:tblPr>
         <w:tblStyle w:val="TableGrid"/>
-        <w:tblW w:w="5054" w:type="pct"/>
-        <w:jc w:val="center"/>
+        <w:tblW w:w="9540" w:type="dxa"/>
+        <w:tblInd w:w="-5" w:type="dxa"/>
         <w:tblLook w:val="04A0" w:firstRow="1" w:lastRow="0" w:firstColumn="1" w:lastColumn="0" w:noHBand="0" w:noVBand="1"/>
       </w:tblPr>
       <w:tblGrid>
-        <w:gridCol w:w="3149"/>
-        <w:gridCol w:w="1890"/>
-        <w:gridCol w:w="2792"/>
-        <w:gridCol w:w="1620"/>
+        <w:gridCol w:w="2469"/>
+        <w:gridCol w:w="1840"/>
+        <w:gridCol w:w="2891"/>
+        <w:gridCol w:w="2340"/>
       </w:tblGrid>
       <w:tr>
-        <w:trPr>
-          <w:jc w:val="center"/>
-        </w:trPr>
         <w:tc>
           <w:tcPr>
-            <w:tcW w:w="1666" w:type="pct"/>
-            <w:shd w:val="clear" w:color="auto" w:fill="auto"/>
-            <w:tcMar>
-              <w:left w:w="108" w:type="dxa"/>
-            </w:tcMar>
+            <w:tcW w:w="2469" w:type="dxa"/>
           </w:tcPr>
           <w:p>
             <w:pPr>
+              <w:pStyle w:val="ListParagraph"/>
               <w:spacing w:after="0" w:line="312" w:lineRule="auto"/>
+              <w:ind w:left="0"/>
               <w:jc w:val="center"/>
               <w:rPr>
                 <w:rFonts w:ascii="Times New Roman" w:hAnsi="Times New Roman" w:cs="Times New Roman"/>
                 <w:b/>
-                <w:sz w:val="28"/>
-                <w:szCs w:val="28"/>
+                <w:sz w:val="32"/>
+                <w:szCs w:val="32"/>
                 <w:lang w:val="en-US"/>
               </w:rPr>
             </w:pPr>
@@ -205,21 +178,19 @@
         </w:tc>
         <w:tc>
           <w:tcPr>
-            <w:tcW w:w="1000" w:type="pct"/>
-            <w:shd w:val="clear" w:color="auto" w:fill="auto"/>
-            <w:tcMar>
-              <w:left w:w="108" w:type="dxa"/>
-            </w:tcMar>
+            <w:tcW w:w="1840" w:type="dxa"/>
           </w:tcPr>
           <w:p>
             <w:pPr>
+              <w:pStyle w:val="ListParagraph"/>
               <w:spacing w:after="0" w:line="312" w:lineRule="auto"/>
+              <w:ind w:left="0"/>
               <w:jc w:val="center"/>
               <w:rPr>
                 <w:rFonts w:ascii="Times New Roman" w:hAnsi="Times New Roman" w:cs="Times New Roman"/>
                 <w:b/>
-                <w:sz w:val="28"/>
-                <w:szCs w:val="28"/>
+                <w:sz w:val="32"/>
+                <w:szCs w:val="32"/>
                 <w:lang w:val="en-US"/>
               </w:rPr>
             </w:pPr>
@@ -231,27 +202,37 @@
                 <w:szCs w:val="28"/>
                 <w:lang w:val="en-US"/>
               </w:rPr>
-              <w:t>MSSV</w:t>
+              <w:t>M</w:t>
+            </w:r>
+            <w:bookmarkStart w:id="0" w:name="_GoBack"/>
+            <w:bookmarkEnd w:id="0"/>
+            <w:r>
+              <w:rPr>
+                <w:rFonts w:ascii="Times New Roman" w:hAnsi="Times New Roman" w:cs="Times New Roman"/>
+                <w:b/>
+                <w:sz w:val="28"/>
+                <w:szCs w:val="28"/>
+                <w:lang w:val="en-US"/>
+              </w:rPr>
+              <w:t>SV</w:t>
             </w:r>
           </w:p>
         </w:tc>
         <w:tc>
           <w:tcPr>
-            <w:tcW w:w="1477" w:type="pct"/>
-            <w:shd w:val="clear" w:color="auto" w:fill="auto"/>
-            <w:tcMar>
-              <w:left w:w="108" w:type="dxa"/>
-            </w:tcMar>
+            <w:tcW w:w="2891" w:type="dxa"/>
           </w:tcPr>
           <w:p>
             <w:pPr>
+              <w:pStyle w:val="ListParagraph"/>
               <w:spacing w:after="0" w:line="312" w:lineRule="auto"/>
+              <w:ind w:left="0"/>
               <w:jc w:val="center"/>
               <w:rPr>
                 <w:rFonts w:ascii="Times New Roman" w:hAnsi="Times New Roman" w:cs="Times New Roman"/>
                 <w:b/>
-                <w:sz w:val="28"/>
-                <w:szCs w:val="28"/>
+                <w:sz w:val="32"/>
+                <w:szCs w:val="32"/>
                 <w:lang w:val="en-US"/>
               </w:rPr>
             </w:pPr>
@@ -269,21 +250,19 @@
         </w:tc>
         <w:tc>
           <w:tcPr>
-            <w:tcW w:w="857" w:type="pct"/>
-            <w:shd w:val="clear" w:color="auto" w:fill="auto"/>
-            <w:tcMar>
-              <w:left w:w="108" w:type="dxa"/>
-            </w:tcMar>
+            <w:tcW w:w="2340" w:type="dxa"/>
           </w:tcPr>
           <w:p>
             <w:pPr>
+              <w:pStyle w:val="ListParagraph"/>
               <w:spacing w:after="0" w:line="312" w:lineRule="auto"/>
+              <w:ind w:left="0"/>
               <w:jc w:val="center"/>
               <w:rPr>
                 <w:rFonts w:ascii="Times New Roman" w:hAnsi="Times New Roman" w:cs="Times New Roman"/>
                 <w:b/>
-                <w:sz w:val="28"/>
-                <w:szCs w:val="28"/>
+                <w:sz w:val="32"/>
+                <w:szCs w:val="32"/>
                 <w:lang w:val="en-US"/>
               </w:rPr>
             </w:pPr>
@@ -301,17 +280,65 @@
         </w:tc>
       </w:tr>
       <w:tr>
-        <w:trPr>
-          <w:trHeight w:val="503"/>
-          <w:jc w:val="center"/>
-        </w:trPr>
         <w:tc>
           <w:tcPr>
-            <w:tcW w:w="1666" w:type="pct"/>
-            <w:shd w:val="clear" w:color="auto" w:fill="auto"/>
-            <w:tcMar>
-              <w:left w:w="108" w:type="dxa"/>
-            </w:tcMar>
+            <w:tcW w:w="2469" w:type="dxa"/>
+          </w:tcPr>
+          <w:p>
+            <w:pPr>
+              <w:pStyle w:val="ListParagraph"/>
+              <w:spacing w:after="0" w:line="312" w:lineRule="auto"/>
+              <w:ind w:left="0"/>
+              <w:rPr>
+                <w:rFonts w:ascii="Times New Roman" w:hAnsi="Times New Roman" w:cs="Times New Roman"/>
+                <w:b/>
+                <w:sz w:val="32"/>
+                <w:szCs w:val="32"/>
+                <w:lang w:val="en-US"/>
+              </w:rPr>
+            </w:pPr>
+            <w:r>
+              <w:rPr>
+                <w:rFonts w:ascii="Times New Roman" w:hAnsi="Times New Roman" w:cs="Times New Roman"/>
+                <w:sz w:val="28"/>
+                <w:szCs w:val="28"/>
+                <w:lang w:val="en-US"/>
+              </w:rPr>
+              <w:t>Vũ Mạnh Trường Giang</w:t>
+            </w:r>
+          </w:p>
+        </w:tc>
+        <w:tc>
+          <w:tcPr>
+            <w:tcW w:w="1840" w:type="dxa"/>
+          </w:tcPr>
+          <w:p>
+            <w:pPr>
+              <w:pStyle w:val="ListParagraph"/>
+              <w:spacing w:after="0" w:line="312" w:lineRule="auto"/>
+              <w:ind w:left="0"/>
+              <w:rPr>
+                <w:rFonts w:ascii="Times New Roman" w:hAnsi="Times New Roman" w:cs="Times New Roman"/>
+                <w:b/>
+                <w:sz w:val="32"/>
+                <w:szCs w:val="32"/>
+                <w:lang w:val="en-US"/>
+              </w:rPr>
+            </w:pPr>
+            <w:r>
+              <w:rPr>
+                <w:rFonts w:ascii="Times New Roman" w:hAnsi="Times New Roman" w:cs="Times New Roman"/>
+                <w:sz w:val="28"/>
+                <w:szCs w:val="28"/>
+                <w:lang w:val="en-US"/>
+              </w:rPr>
+              <w:t>175A071196</w:t>
+            </w:r>
+          </w:p>
+        </w:tc>
+        <w:tc>
+          <w:tcPr>
+            <w:tcW w:w="2891" w:type="dxa"/>
           </w:tcPr>
           <w:p>
             <w:pPr>
@@ -330,26 +357,171 @@
                 <w:szCs w:val="28"/>
                 <w:lang w:val="en-US"/>
               </w:rPr>
-              <w:t xml:space="preserve">  Trần Lệ Hằng</w:t>
+              <w:t>-</w:t>
+            </w:r>
+            <w:r>
+              <w:rPr>
+                <w:rFonts w:ascii="Times New Roman" w:hAnsi="Times New Roman" w:cs="Times New Roman"/>
+                <w:sz w:val="28"/>
+                <w:szCs w:val="28"/>
+                <w:lang w:val="en-US"/>
+              </w:rPr>
+              <w:t xml:space="preserve"> </w:t>
+            </w:r>
+            <w:r>
+              <w:rPr>
+                <w:rFonts w:ascii="Times New Roman" w:hAnsi="Times New Roman" w:cs="Times New Roman"/>
+                <w:sz w:val="28"/>
+                <w:szCs w:val="28"/>
+                <w:lang w:val="en-US"/>
+              </w:rPr>
+              <w:t>Tìm hiểu về Samba Server</w:t>
+            </w:r>
+            <w:r>
+              <w:rPr>
+                <w:rFonts w:ascii="Times New Roman" w:hAnsi="Times New Roman" w:cs="Times New Roman"/>
+                <w:sz w:val="28"/>
+                <w:szCs w:val="28"/>
+                <w:lang w:val="en-US"/>
+              </w:rPr>
+              <w:t xml:space="preserve"> và SMB</w:t>
+            </w:r>
+          </w:p>
+          <w:p>
+            <w:pPr>
+              <w:pStyle w:val="ListParagraph"/>
+              <w:spacing w:after="0" w:line="312" w:lineRule="auto"/>
+              <w:ind w:left="0"/>
+              <w:rPr>
+                <w:rFonts w:ascii="Times New Roman" w:hAnsi="Times New Roman" w:cs="Times New Roman"/>
+                <w:sz w:val="28"/>
+                <w:szCs w:val="28"/>
+                <w:lang w:val="en-US"/>
+              </w:rPr>
+            </w:pPr>
+            <w:r>
+              <w:rPr>
+                <w:rFonts w:ascii="Times New Roman" w:hAnsi="Times New Roman" w:cs="Times New Roman"/>
+                <w:sz w:val="28"/>
+                <w:szCs w:val="28"/>
+                <w:lang w:val="en-US"/>
+              </w:rPr>
+              <w:t xml:space="preserve">- </w:t>
+            </w:r>
+            <w:r>
+              <w:rPr>
+                <w:rFonts w:ascii="Times New Roman" w:hAnsi="Times New Roman" w:cs="Times New Roman"/>
+                <w:sz w:val="28"/>
+                <w:szCs w:val="28"/>
+                <w:lang w:val="en-US"/>
+              </w:rPr>
+              <w:t>Các chức năng của Samba</w:t>
+            </w:r>
+          </w:p>
+          <w:p>
+            <w:pPr>
+              <w:pStyle w:val="ListParagraph"/>
+              <w:spacing w:after="0" w:line="312" w:lineRule="auto"/>
+              <w:ind w:left="0"/>
+              <w:rPr>
+                <w:rFonts w:ascii="Times New Roman" w:hAnsi="Times New Roman" w:cs="Times New Roman"/>
+                <w:b/>
+                <w:sz w:val="32"/>
+                <w:szCs w:val="32"/>
+                <w:lang w:val="en-US"/>
+              </w:rPr>
+            </w:pPr>
+            <w:r>
+              <w:rPr>
+                <w:rFonts w:ascii="Times New Roman" w:hAnsi="Times New Roman" w:cs="Times New Roman"/>
+                <w:sz w:val="28"/>
+                <w:szCs w:val="28"/>
+                <w:lang w:val="en-US"/>
+              </w:rPr>
+              <w:t xml:space="preserve">- </w:t>
+            </w:r>
+            <w:r>
+              <w:rPr>
+                <w:rFonts w:ascii="Times New Roman" w:hAnsi="Times New Roman" w:cs="Times New Roman"/>
+                <w:sz w:val="28"/>
+                <w:szCs w:val="28"/>
+                <w:lang w:val="en-US"/>
+              </w:rPr>
+              <w:t xml:space="preserve">Cách Samba hoạt động </w:t>
             </w:r>
           </w:p>
         </w:tc>
         <w:tc>
           <w:tcPr>
-            <w:tcW w:w="1000" w:type="pct"/>
-            <w:shd w:val="clear" w:color="auto" w:fill="auto"/>
-            <w:tcMar>
-              <w:left w:w="108" w:type="dxa"/>
-            </w:tcMar>
+            <w:tcW w:w="2340" w:type="dxa"/>
           </w:tcPr>
           <w:p>
             <w:pPr>
+              <w:pStyle w:val="ListParagraph"/>
               <w:spacing w:after="0" w:line="312" w:lineRule="auto"/>
-              <w:jc w:val="center"/>
+              <w:ind w:left="0"/>
+              <w:rPr>
+                <w:rFonts w:ascii="Times New Roman" w:hAnsi="Times New Roman" w:cs="Times New Roman"/>
+                <w:sz w:val="32"/>
+                <w:szCs w:val="32"/>
+                <w:lang w:val="en-US"/>
+              </w:rPr>
+            </w:pPr>
+            <w:r>
+              <w:rPr>
+                <w:rFonts w:ascii="Times New Roman" w:hAnsi="Times New Roman" w:cs="Times New Roman"/>
+                <w:sz w:val="32"/>
+                <w:szCs w:val="32"/>
+                <w:lang w:val="en-US"/>
+              </w:rPr>
+              <w:t>20%</w:t>
+            </w:r>
+          </w:p>
+        </w:tc>
+      </w:tr>
+      <w:tr>
+        <w:tc>
+          <w:tcPr>
+            <w:tcW w:w="2469" w:type="dxa"/>
+          </w:tcPr>
+          <w:p>
+            <w:pPr>
+              <w:pStyle w:val="ListParagraph"/>
+              <w:spacing w:after="0" w:line="312" w:lineRule="auto"/>
+              <w:ind w:left="0"/>
+              <w:rPr>
+                <w:rFonts w:ascii="Times New Roman" w:hAnsi="Times New Roman" w:cs="Times New Roman"/>
+                <w:b/>
+                <w:sz w:val="32"/>
+                <w:szCs w:val="32"/>
+                <w:lang w:val="en-US"/>
+              </w:rPr>
+            </w:pPr>
+            <w:r>
               <w:rPr>
                 <w:rFonts w:ascii="Times New Roman" w:hAnsi="Times New Roman" w:cs="Times New Roman"/>
                 <w:sz w:val="28"/>
                 <w:szCs w:val="28"/>
+                <w:lang w:val="en-US"/>
+              </w:rPr>
+              <w:t>Trần Lệ Hằng</w:t>
+            </w:r>
+          </w:p>
+        </w:tc>
+        <w:tc>
+          <w:tcPr>
+            <w:tcW w:w="1840" w:type="dxa"/>
+          </w:tcPr>
+          <w:p>
+            <w:pPr>
+              <w:pStyle w:val="ListParagraph"/>
+              <w:spacing w:after="0" w:line="312" w:lineRule="auto"/>
+              <w:ind w:left="0"/>
+              <w:rPr>
+                <w:rFonts w:ascii="Times New Roman" w:hAnsi="Times New Roman" w:cs="Times New Roman"/>
+                <w:b/>
+                <w:sz w:val="32"/>
+                <w:szCs w:val="32"/>
                 <w:lang w:val="en-US"/>
               </w:rPr>
             </w:pPr>
@@ -366,152 +538,13 @@
         </w:tc>
         <w:tc>
           <w:tcPr>
-            <w:tcW w:w="1477" w:type="pct"/>
-            <w:vMerge w:val="restart"/>
-            <w:shd w:val="clear" w:color="auto" w:fill="auto"/>
-            <w:tcMar>
-              <w:left w:w="108" w:type="dxa"/>
-            </w:tcMar>
+            <w:tcW w:w="2891" w:type="dxa"/>
           </w:tcPr>
           <w:p>
             <w:pPr>
+              <w:pStyle w:val="ListParagraph"/>
               <w:spacing w:after="0" w:line="312" w:lineRule="auto"/>
-              <w:rPr>
-                <w:rFonts w:ascii="Times New Roman" w:hAnsi="Times New Roman" w:cs="Times New Roman"/>
-                <w:sz w:val="28"/>
-                <w:szCs w:val="28"/>
-                <w:lang w:val="en-US"/>
-              </w:rPr>
-            </w:pPr>
-            <w:r>
-              <w:rPr>
-                <w:rFonts w:ascii="Times New Roman" w:hAnsi="Times New Roman" w:cs="Times New Roman"/>
-                <w:sz w:val="28"/>
-                <w:szCs w:val="28"/>
-                <w:lang w:val="en-US"/>
-              </w:rPr>
-              <w:t>Tìm hiểu về Samba Server là gì?</w:t>
-            </w:r>
-          </w:p>
-        </w:tc>
-        <w:tc>
-          <w:tcPr>
-            <w:tcW w:w="857" w:type="pct"/>
-            <w:vMerge w:val="restart"/>
-            <w:shd w:val="clear" w:color="auto" w:fill="auto"/>
-            <w:tcMar>
-              <w:left w:w="108" w:type="dxa"/>
-            </w:tcMar>
-          </w:tcPr>
-          <w:p>
-            <w:pPr>
-              <w:spacing w:after="0" w:line="312" w:lineRule="auto"/>
-              <w:rPr>
-                <w:rFonts w:ascii="Times New Roman" w:hAnsi="Times New Roman" w:cs="Times New Roman"/>
-                <w:sz w:val="28"/>
-                <w:szCs w:val="28"/>
-                <w:lang w:val="en-US"/>
-              </w:rPr>
-            </w:pPr>
-          </w:p>
-          <w:p>
-            <w:pPr>
-              <w:spacing w:after="0" w:line="312" w:lineRule="auto"/>
-              <w:rPr>
-                <w:rFonts w:ascii="Times New Roman" w:hAnsi="Times New Roman" w:cs="Times New Roman"/>
-                <w:sz w:val="28"/>
-                <w:szCs w:val="28"/>
-                <w:lang w:val="en-US"/>
-              </w:rPr>
-            </w:pPr>
-            <w:r>
-              <w:rPr>
-                <w:rFonts w:ascii="Times New Roman" w:hAnsi="Times New Roman" w:cs="Times New Roman"/>
-                <w:sz w:val="28"/>
-                <w:szCs w:val="28"/>
-                <w:lang w:val="en-US"/>
-              </w:rPr>
-              <w:t xml:space="preserve"> Hoàn thành</w:t>
-            </w:r>
-          </w:p>
-        </w:tc>
-      </w:tr>
-      <w:tr>
-        <w:trPr>
-          <w:trHeight w:val="674"/>
-          <w:jc w:val="center"/>
-        </w:trPr>
-        <w:tc>
-          <w:tcPr>
-            <w:tcW w:w="1666" w:type="pct"/>
-            <w:shd w:val="clear" w:color="auto" w:fill="auto"/>
-            <w:tcMar>
-              <w:left w:w="108" w:type="dxa"/>
-            </w:tcMar>
-          </w:tcPr>
-          <w:p>
-            <w:pPr>
-              <w:spacing w:after="0" w:line="312" w:lineRule="auto"/>
-              <w:rPr>
-                <w:rFonts w:ascii="Times New Roman" w:hAnsi="Times New Roman" w:cs="Times New Roman"/>
-                <w:sz w:val="28"/>
-                <w:szCs w:val="28"/>
-                <w:lang w:val="en-US"/>
-              </w:rPr>
-            </w:pPr>
-            <w:r>
-              <w:rPr>
-                <w:rFonts w:ascii="Times New Roman" w:hAnsi="Times New Roman" w:cs="Times New Roman"/>
-                <w:sz w:val="28"/>
-                <w:szCs w:val="28"/>
-                <w:lang w:val="en-US"/>
-              </w:rPr>
-              <w:t xml:space="preserve">  Vũ Mạnh Trường Giang</w:t>
-            </w:r>
-          </w:p>
-        </w:tc>
-        <w:tc>
-          <w:tcPr>
-            <w:tcW w:w="1000" w:type="pct"/>
-            <w:shd w:val="clear" w:color="auto" w:fill="auto"/>
-            <w:tcMar>
-              <w:left w:w="108" w:type="dxa"/>
-            </w:tcMar>
-          </w:tcPr>
-          <w:p>
-            <w:pPr>
-              <w:spacing w:after="0" w:line="312" w:lineRule="auto"/>
-              <w:jc w:val="center"/>
-              <w:rPr>
-                <w:rFonts w:ascii="Times New Roman" w:hAnsi="Times New Roman" w:cs="Times New Roman"/>
-                <w:sz w:val="28"/>
-                <w:szCs w:val="28"/>
-                <w:lang w:val="en-US"/>
-              </w:rPr>
-            </w:pPr>
-            <w:r>
-              <w:rPr>
-                <w:rFonts w:ascii="Times New Roman" w:hAnsi="Times New Roman" w:cs="Times New Roman"/>
-                <w:sz w:val="28"/>
-                <w:szCs w:val="28"/>
-                <w:lang w:val="en-US"/>
-              </w:rPr>
-              <w:t>175A071196</w:t>
-            </w:r>
-          </w:p>
-        </w:tc>
-        <w:tc>
-          <w:tcPr>
-            <w:tcW w:w="1477" w:type="pct"/>
-            <w:vMerge/>
-            <w:shd w:val="clear" w:color="auto" w:fill="auto"/>
-            <w:tcMar>
-              <w:left w:w="108" w:type="dxa"/>
-            </w:tcMar>
-          </w:tcPr>
-          <w:p>
-            <w:pPr>
-              <w:spacing w:after="0" w:line="312" w:lineRule="auto"/>
+              <w:ind w:left="0"/>
               <w:rPr>
                 <w:rFonts w:ascii="Times New Roman" w:hAnsi="Times New Roman" w:cs="Times New Roman"/>
                 <w:sz w:val="32"/>
@@ -519,22 +552,51 @@
                 <w:lang w:val="en-US"/>
               </w:rPr>
             </w:pPr>
+            <w:r>
+              <w:rPr>
+                <w:rFonts w:ascii="Times New Roman" w:hAnsi="Times New Roman" w:cs="Times New Roman"/>
+                <w:sz w:val="32"/>
+                <w:szCs w:val="32"/>
+                <w:lang w:val="en-US"/>
+              </w:rPr>
+              <w:t>Hướng dẫn cài đặt Samba trên Ubuntu</w:t>
+            </w:r>
+          </w:p>
+          <w:p>
+            <w:pPr>
+              <w:pStyle w:val="ListParagraph"/>
+              <w:spacing w:after="0" w:line="312" w:lineRule="auto"/>
+              <w:ind w:left="0"/>
+              <w:rPr>
+                <w:rFonts w:ascii="Times New Roman" w:hAnsi="Times New Roman" w:cs="Times New Roman"/>
+                <w:sz w:val="32"/>
+                <w:szCs w:val="32"/>
+                <w:lang w:val="en-US"/>
+              </w:rPr>
+            </w:pPr>
+            <w:r>
+              <w:rPr>
+                <w:rFonts w:ascii="Times New Roman" w:hAnsi="Times New Roman" w:cs="Times New Roman"/>
+                <w:sz w:val="32"/>
+                <w:szCs w:val="32"/>
+                <w:lang w:val="en-US"/>
+              </w:rPr>
+              <w:t>Hướng dẫn sử dụng Samba</w:t>
+            </w:r>
           </w:p>
         </w:tc>
         <w:tc>
           <w:tcPr>
-            <w:tcW w:w="857" w:type="pct"/>
-            <w:vMerge/>
-            <w:shd w:val="clear" w:color="auto" w:fill="auto"/>
-            <w:tcMar>
-              <w:left w:w="108" w:type="dxa"/>
-            </w:tcMar>
+            <w:tcW w:w="2340" w:type="dxa"/>
           </w:tcPr>
           <w:p>
             <w:pPr>
+              <w:pStyle w:val="ListParagraph"/>
               <w:spacing w:after="0" w:line="312" w:lineRule="auto"/>
+              <w:ind w:left="0"/>
               <w:rPr>
                 <w:rFonts w:ascii="Times New Roman" w:hAnsi="Times New Roman" w:cs="Times New Roman"/>
+                <w:b/>
                 <w:sz w:val="32"/>
                 <w:szCs w:val="32"/>
                 <w:lang w:val="en-US"/>
@@ -564,8 +626,19 @@
           <w:ilvl w:val="0"/>
           <w:numId w:val="13"/>
         </w:numPr>
-        <w:spacing w:after="0" w:line="312" w:lineRule="auto"/>
-        <w:ind w:left="0" w:firstLine="360"/>
+        <w:shd w:val="clear" w:color="auto" w:fill="FFFFFF"/>
+        <w:spacing w:after="0" w:line="375" w:lineRule="atLeast"/>
+        <w:ind w:left="720"/>
+        <w:jc w:val="both"/>
+        <w:rPr>
+          <w:rFonts w:ascii="Times New Roman" w:hAnsi="Times New Roman" w:cs="Times New Roman"/>
+          <w:b/>
+          <w:color w:val="000000"/>
+          <w:sz w:val="28"/>
+          <w:szCs w:val="28"/>
+        </w:rPr>
+      </w:pPr>
+      <w:r>
         <w:rPr>
           <w:rFonts w:ascii="Times New Roman" w:hAnsi="Times New Roman" w:cs="Times New Roman"/>
           <w:b/>
@@ -573,7 +646,8 @@
           <w:szCs w:val="32"/>
           <w:lang w:val="en-US"/>
         </w:rPr>
-      </w:pPr>
+        <w:t xml:space="preserve"> </w:t>
+      </w:r>
       <w:r>
         <w:rPr>
           <w:rFonts w:ascii="Times New Roman" w:hAnsi="Times New Roman" w:cs="Times New Roman"/>
@@ -582,7 +656,7 @@
           <w:szCs w:val="32"/>
           <w:lang w:val="en-US"/>
         </w:rPr>
-        <w:t xml:space="preserve"> </w:t>
+        <w:t xml:space="preserve">Nội </w:t>
       </w:r>
       <w:r>
         <w:rPr>
@@ -592,30 +666,21 @@
           <w:szCs w:val="32"/>
           <w:lang w:val="en-US"/>
         </w:rPr>
-        <w:t>Nội dung tìm hiểu về</w:t>
-      </w:r>
-      <w:r>
-        <w:rPr>
-          <w:rFonts w:ascii="Times New Roman" w:hAnsi="Times New Roman" w:cs="Times New Roman"/>
-          <w:b/>
-          <w:sz w:val="32"/>
-          <w:szCs w:val="32"/>
-          <w:lang w:val="en-US"/>
-        </w:rPr>
-        <w:t xml:space="preserve"> Samba Server</w:t>
+        <w:t xml:space="preserve">dung nghiên cứu </w:t>
       </w:r>
     </w:p>
     <w:p>
       <w:pPr>
-        <w:pStyle w:val="NormalWeb"/>
+        <w:pStyle w:val="ListParagraph"/>
         <w:numPr>
           <w:ilvl w:val="0"/>
-          <w:numId w:val="15"/>
+          <w:numId w:val="19"/>
         </w:numPr>
         <w:shd w:val="clear" w:color="auto" w:fill="FFFFFF"/>
-        <w:spacing w:before="0" w:beforeAutospacing="0" w:after="0" w:afterAutospacing="0" w:line="375" w:lineRule="atLeast"/>
+        <w:spacing w:after="0" w:line="375" w:lineRule="atLeast"/>
         <w:jc w:val="both"/>
         <w:rPr>
+          <w:rFonts w:ascii="Times New Roman" w:hAnsi="Times New Roman" w:cs="Times New Roman"/>
           <w:b/>
           <w:color w:val="000000"/>
           <w:sz w:val="28"/>
@@ -625,186 +690,164 @@
       <w:r>
         <w:rPr>
           <w:rStyle w:val="Strong"/>
+          <w:rFonts w:ascii="Times New Roman" w:hAnsi="Times New Roman" w:cs="Times New Roman"/>
           <w:b w:val="0"/>
           <w:color w:val="000000"/>
           <w:sz w:val="28"/>
           <w:szCs w:val="28"/>
-        </w:rPr>
-        <w:t>Samba là gì?</w:t>
+          <w:lang w:val="en-US"/>
+        </w:rPr>
+        <w:t>Samba là gì</w:t>
+      </w:r>
+    </w:p>
+    <w:p>
+      <w:pPr>
+        <w:pStyle w:val="NormalWeb"/>
+        <w:numPr>
+          <w:ilvl w:val="0"/>
+          <w:numId w:val="18"/>
+        </w:numPr>
+        <w:shd w:val="clear" w:color="auto" w:fill="FFFFFF"/>
+        <w:spacing w:before="0" w:beforeAutospacing="0" w:after="0" w:afterAutospacing="0" w:line="375" w:lineRule="atLeast"/>
+        <w:ind w:left="270" w:firstLine="540"/>
+        <w:rPr>
+          <w:color w:val="000000"/>
+          <w:sz w:val="28"/>
+          <w:szCs w:val="28"/>
+        </w:rPr>
+      </w:pPr>
+      <w:r>
+        <w:rPr>
+          <w:color w:val="000000"/>
+          <w:sz w:val="28"/>
+          <w:szCs w:val="28"/>
+        </w:rPr>
+        <w:t xml:space="preserve">Là một phần mềm mã nguồn mở thực thi trên nền tảng Unix/Linux nhưng có thể giao tiếp với </w:t>
       </w:r>
       <w:r>
+        <w:rPr>
+          <w:color w:val="000000"/>
+          <w:sz w:val="28"/>
+          <w:szCs w:val="28"/>
+        </w:rPr>
+        <w:t>Windows như một ứng dụng gốc.</w:t>
+      </w:r>
+    </w:p>
+    <w:p>
+      <w:pPr>
+        <w:pStyle w:val="NormalWeb"/>
+        <w:numPr>
+          <w:ilvl w:val="0"/>
+          <w:numId w:val="18"/>
+        </w:numPr>
+        <w:shd w:val="clear" w:color="auto" w:fill="FFFFFF"/>
+        <w:spacing w:before="0" w:beforeAutospacing="0" w:after="0" w:afterAutospacing="0" w:line="375" w:lineRule="atLeast"/>
+        <w:ind w:left="270" w:firstLine="540"/>
+        <w:jc w:val="both"/>
+        <w:rPr>
+          <w:color w:val="000000"/>
+          <w:sz w:val="28"/>
+          <w:szCs w:val="28"/>
+        </w:rPr>
+      </w:pPr>
+      <w:r>
+        <w:rPr>
+          <w:color w:val="000000"/>
+          <w:sz w:val="28"/>
+          <w:szCs w:val="28"/>
+        </w:rPr>
+        <w:t>Máy chủ Samba được xem là mộ</w:t>
+      </w:r>
+      <w:r>
+        <w:rPr>
+          <w:color w:val="000000"/>
+          <w:sz w:val="28"/>
+          <w:szCs w:val="28"/>
+        </w:rPr>
+        <w:t>t Máy chủ tập tin (File Server) dùng trong mạng nội bộ</w:t>
+      </w:r>
+      <w:r>
+        <w:rPr>
+          <w:color w:val="000000"/>
+          <w:sz w:val="28"/>
+          <w:szCs w:val="28"/>
+        </w:rPr>
+        <w:t xml:space="preserve"> </w:t>
+      </w:r>
+    </w:p>
+    <w:p>
+      <w:pPr>
+        <w:pStyle w:val="NormalWeb"/>
+        <w:numPr>
+          <w:ilvl w:val="0"/>
+          <w:numId w:val="18"/>
+        </w:numPr>
+        <w:shd w:val="clear" w:color="auto" w:fill="FFFFFF"/>
+        <w:spacing w:before="0" w:beforeAutospacing="0" w:after="0" w:afterAutospacing="0" w:line="375" w:lineRule="atLeast"/>
+        <w:ind w:left="270" w:firstLine="540"/>
+        <w:jc w:val="both"/>
+        <w:rPr>
+          <w:color w:val="000000"/>
+          <w:sz w:val="28"/>
+          <w:szCs w:val="28"/>
+        </w:rPr>
+      </w:pPr>
+      <w:r>
+        <w:rPr>
+          <w:color w:val="000000"/>
+          <w:sz w:val="28"/>
+          <w:szCs w:val="28"/>
+        </w:rPr>
+        <w:t>Cung cấp các dịch vụ in và tệp cho tất cả các loại máy khách sử dụng giao thức SMB/CIFS, bao gồm phần lớn các phiên bản hệ điều hành Windows</w:t>
+      </w:r>
+      <w:r>
+        <w:rPr>
+          <w:color w:val="000000"/>
+          <w:sz w:val="28"/>
+          <w:szCs w:val="28"/>
+        </w:rPr>
+        <w:t>.</w:t>
+      </w:r>
+    </w:p>
+    <w:p>
+      <w:pPr>
+        <w:pStyle w:val="NormalWeb"/>
+        <w:numPr>
+          <w:ilvl w:val="0"/>
+          <w:numId w:val="18"/>
+        </w:numPr>
+        <w:shd w:val="clear" w:color="auto" w:fill="FFFFFF"/>
+        <w:spacing w:before="0" w:beforeAutospacing="0" w:after="0" w:afterAutospacing="0" w:line="375" w:lineRule="atLeast"/>
+        <w:ind w:left="270" w:firstLine="540"/>
+        <w:jc w:val="both"/>
+        <w:rPr>
+          <w:color w:val="000000"/>
+          <w:sz w:val="28"/>
+          <w:szCs w:val="28"/>
+        </w:rPr>
+      </w:pPr>
+      <w:r>
+        <w:rPr>
+          <w:color w:val="000000"/>
+          <w:sz w:val="28"/>
+          <w:szCs w:val="28"/>
+        </w:rPr>
+        <w:t>Samba là miễn phí theo giấy phép công cộng GNU</w:t>
+      </w:r>
+    </w:p>
+    <w:p>
+      <w:pPr>
+        <w:pStyle w:val="NormalWeb"/>
+        <w:shd w:val="clear" w:color="auto" w:fill="FFFFFF"/>
+        <w:spacing w:before="0" w:beforeAutospacing="0" w:after="0" w:afterAutospacing="0" w:line="375" w:lineRule="atLeast"/>
+        <w:ind w:left="360"/>
+        <w:jc w:val="both"/>
         <w:rPr>
           <w:b/>
           <w:color w:val="000000"/>
           <w:sz w:val="28"/>
           <w:szCs w:val="28"/>
         </w:rPr>
-        <w:t> </w:t>
-      </w:r>
-    </w:p>
-    <w:p>
-      <w:pPr>
-        <w:pStyle w:val="NormalWeb"/>
-        <w:numPr>
-          <w:ilvl w:val="0"/>
-          <w:numId w:val="9"/>
-        </w:numPr>
-        <w:shd w:val="clear" w:color="auto" w:fill="FFFFFF"/>
-        <w:spacing w:before="0" w:beforeAutospacing="0" w:after="0" w:afterAutospacing="0" w:line="375" w:lineRule="atLeast"/>
-        <w:ind w:left="0" w:firstLine="540"/>
-        <w:rPr>
-          <w:color w:val="000000"/>
-          <w:sz w:val="28"/>
-          <w:szCs w:val="28"/>
-        </w:rPr>
-      </w:pPr>
-      <w:r>
-        <w:rPr>
-          <w:color w:val="000000"/>
-          <w:sz w:val="28"/>
-          <w:szCs w:val="28"/>
-        </w:rPr>
-        <w:t xml:space="preserve">Là một phần mềm mã nguồn mở thực thi trên nền tảng Unix/Linux nhưng có thể giao tiếp với </w:t>
-      </w:r>
-      <w:r>
-        <w:rPr>
-          <w:color w:val="000000"/>
-          <w:sz w:val="28"/>
-          <w:szCs w:val="28"/>
-        </w:rPr>
-        <w:t>Windows như một ứng dụng gốc.</w:t>
-      </w:r>
-    </w:p>
-    <w:p>
-      <w:pPr>
-        <w:pStyle w:val="NormalWeb"/>
-        <w:numPr>
-          <w:ilvl w:val="0"/>
-          <w:numId w:val="9"/>
-        </w:numPr>
-        <w:shd w:val="clear" w:color="auto" w:fill="FFFFFF"/>
-        <w:spacing w:before="0" w:beforeAutospacing="0" w:after="0" w:afterAutospacing="0" w:line="375" w:lineRule="atLeast"/>
-        <w:ind w:left="0" w:firstLine="540"/>
-        <w:jc w:val="both"/>
-        <w:rPr>
-          <w:color w:val="000000"/>
-          <w:sz w:val="28"/>
-          <w:szCs w:val="28"/>
-        </w:rPr>
-      </w:pPr>
-      <w:r>
-        <w:rPr>
-          <w:color w:val="000000"/>
-          <w:sz w:val="28"/>
-          <w:szCs w:val="28"/>
-        </w:rPr>
-        <w:t>Máy chủ Samba được xem là mộ</w:t>
-      </w:r>
-      <w:r>
-        <w:rPr>
-          <w:color w:val="000000"/>
-          <w:sz w:val="28"/>
-          <w:szCs w:val="28"/>
-        </w:rPr>
-        <w:t>t Máy chủ tập tin (File Server) dùng trong mạng nội bộ</w:t>
-      </w:r>
-      <w:r>
-        <w:rPr>
-          <w:color w:val="000000"/>
-          <w:sz w:val="28"/>
-          <w:szCs w:val="28"/>
-        </w:rPr>
-        <w:t xml:space="preserve"> </w:t>
-      </w:r>
-    </w:p>
-    <w:p>
-      <w:pPr>
-        <w:pStyle w:val="NormalWeb"/>
-        <w:numPr>
-          <w:ilvl w:val="0"/>
-          <w:numId w:val="9"/>
-        </w:numPr>
-        <w:shd w:val="clear" w:color="auto" w:fill="FFFFFF"/>
-        <w:spacing w:before="0" w:beforeAutospacing="0" w:after="0" w:afterAutospacing="0" w:line="375" w:lineRule="atLeast"/>
-        <w:ind w:left="0" w:firstLine="540"/>
-        <w:jc w:val="both"/>
-        <w:rPr>
-          <w:color w:val="000000"/>
-          <w:sz w:val="28"/>
-          <w:szCs w:val="28"/>
-        </w:rPr>
-      </w:pPr>
-      <w:r>
-        <w:rPr>
-          <w:color w:val="000000"/>
-          <w:sz w:val="28"/>
-          <w:szCs w:val="28"/>
-        </w:rPr>
-        <w:t>Cung cấp các dịch vụ in và tệp cho tất cả các loại máy khách sử dụng giao thức SMB/CIFS, bao gồm phần lớn các phiên bản hệ điều hành Windows</w:t>
-      </w:r>
-      <w:r>
-        <w:rPr>
-          <w:color w:val="000000"/>
-          <w:sz w:val="28"/>
-          <w:szCs w:val="28"/>
-        </w:rPr>
-        <w:t>.</w:t>
-      </w:r>
-    </w:p>
-    <w:p>
-      <w:pPr>
-        <w:pStyle w:val="NormalWeb"/>
-        <w:numPr>
-          <w:ilvl w:val="0"/>
-          <w:numId w:val="9"/>
-        </w:numPr>
-        <w:shd w:val="clear" w:color="auto" w:fill="FFFFFF"/>
-        <w:spacing w:before="0" w:beforeAutospacing="0" w:after="0" w:afterAutospacing="0" w:line="375" w:lineRule="atLeast"/>
-        <w:ind w:left="0" w:firstLine="540"/>
-        <w:jc w:val="both"/>
-        <w:rPr>
-          <w:color w:val="000000"/>
-          <w:sz w:val="28"/>
-          <w:szCs w:val="28"/>
-        </w:rPr>
-      </w:pPr>
-      <w:r>
-        <w:rPr>
-          <w:color w:val="000000"/>
-          <w:sz w:val="28"/>
-          <w:szCs w:val="28"/>
-        </w:rPr>
-        <w:t>Samba là miễn phí theo giấy phép công cộng GNU</w:t>
-      </w:r>
-    </w:p>
-    <w:p>
-      <w:pPr>
-        <w:pStyle w:val="NormalWeb"/>
-        <w:shd w:val="clear" w:color="auto" w:fill="FFFFFF"/>
-        <w:spacing w:before="150" w:beforeAutospacing="0" w:after="150" w:afterAutospacing="0" w:line="375" w:lineRule="atLeast"/>
-        <w:ind w:firstLine="360"/>
-        <w:jc w:val="center"/>
-        <w:rPr>
-          <w:color w:val="000000"/>
-        </w:rPr>
-      </w:pPr>
-    </w:p>
-    <w:p>
-      <w:pPr>
-        <w:pStyle w:val="NormalWeb"/>
-        <w:numPr>
-          <w:ilvl w:val="0"/>
-          <w:numId w:val="15"/>
-        </w:numPr>
-        <w:shd w:val="clear" w:color="auto" w:fill="FFFFFF"/>
-        <w:spacing w:before="0" w:beforeAutospacing="0" w:after="0" w:afterAutospacing="0" w:line="375" w:lineRule="atLeast"/>
-        <w:jc w:val="both"/>
-        <w:rPr>
-          <w:b/>
-          <w:color w:val="000000"/>
-          <w:sz w:val="28"/>
-          <w:szCs w:val="28"/>
-        </w:rPr>
       </w:pPr>
       <w:r>
         <w:rPr>
@@ -821,11 +864,11 @@
         <w:pStyle w:val="NormalWeb"/>
         <w:numPr>
           <w:ilvl w:val="0"/>
-          <w:numId w:val="9"/>
+          <w:numId w:val="18"/>
         </w:numPr>
         <w:shd w:val="clear" w:color="auto" w:fill="FFFFFF"/>
         <w:spacing w:before="0" w:beforeAutospacing="0" w:after="0" w:afterAutospacing="0" w:line="375" w:lineRule="atLeast"/>
-        <w:ind w:left="0" w:firstLine="540"/>
+        <w:ind w:left="270" w:firstLine="540"/>
         <w:jc w:val="both"/>
         <w:rPr>
           <w:color w:val="000000"/>
@@ -839,15 +882,8 @@
           <w:sz w:val="28"/>
           <w:szCs w:val="28"/>
         </w:rPr>
-        <w:t xml:space="preserve">Trong mạng máy tính, SMB (Server Massage Block) được biết đến là một phiên bản của CIFS </w:t>
-      </w:r>
-      <w:r>
-        <w:rPr>
-          <w:color w:val="000000"/>
-          <w:sz w:val="28"/>
-          <w:szCs w:val="28"/>
-        </w:rPr>
-        <w:t>(Common Internet File Sharing - Hệ thống chia sẻ tập tin phổ biến trên mạng)</w:t>
+        <w:lastRenderedPageBreak/>
+        <w:t>Trong mạng máy tính, SMB (Server Massage Block) được biết đến là một phiên bản của CIFS (Common Internet File Sharing - Hệ thống chia sẻ tập tin phổ biến trên mạng)</w:t>
       </w:r>
     </w:p>
     <w:p>
@@ -855,11 +891,11 @@
         <w:pStyle w:val="NormalWeb"/>
         <w:numPr>
           <w:ilvl w:val="0"/>
-          <w:numId w:val="9"/>
+          <w:numId w:val="18"/>
         </w:numPr>
         <w:shd w:val="clear" w:color="auto" w:fill="FFFFFF"/>
         <w:spacing w:before="0" w:beforeAutospacing="0" w:after="0" w:afterAutospacing="0" w:line="375" w:lineRule="atLeast"/>
-        <w:ind w:left="0" w:firstLine="540"/>
+        <w:ind w:left="270" w:firstLine="540"/>
         <w:jc w:val="both"/>
         <w:rPr>
           <w:color w:val="000000"/>
@@ -897,11 +933,14 @@
         <w:pStyle w:val="NormalWeb"/>
         <w:numPr>
           <w:ilvl w:val="0"/>
-          <w:numId w:val="9"/>
+          <w:numId w:val="18"/>
         </w:numPr>
         <w:shd w:val="clear" w:color="auto" w:fill="FFFFFF"/>
+        <w:tabs>
+          <w:tab w:val="left" w:pos="1440"/>
+        </w:tabs>
         <w:spacing w:before="0" w:beforeAutospacing="0" w:after="0" w:afterAutospacing="0" w:line="375" w:lineRule="atLeast"/>
-        <w:ind w:left="0" w:firstLine="540"/>
+        <w:ind w:left="810" w:firstLine="0"/>
         <w:jc w:val="both"/>
         <w:rPr>
           <w:color w:val="000000"/>
@@ -915,15 +954,7 @@
           <w:sz w:val="28"/>
           <w:szCs w:val="28"/>
         </w:rPr>
-        <w:t>CIFS được phát triển phổ biến do có thiết kế đơn giản và đáp ứng được nhu cầu sử dụng của số lượng lớn người</w:t>
-      </w:r>
-      <w:r>
-        <w:rPr>
-          <w:color w:val="000000"/>
-          <w:sz w:val="28"/>
-          <w:szCs w:val="28"/>
-        </w:rPr>
-        <w:t xml:space="preserve"> dùng. </w:t>
+        <w:t xml:space="preserve">CIFS được phát triển phổ biến do có thiết kế đơn giản và đáp ứng được nhu cầu sử dụng của số lượng lớn người dùng. </w:t>
       </w:r>
     </w:p>
     <w:p>
@@ -931,9 +962,12 @@
         <w:pStyle w:val="ListParagraph"/>
         <w:numPr>
           <w:ilvl w:val="0"/>
-          <w:numId w:val="11"/>
+          <w:numId w:val="18"/>
         </w:numPr>
-        <w:ind w:left="0" w:firstLine="540"/>
+        <w:tabs>
+          <w:tab w:val="left" w:pos="1440"/>
+        </w:tabs>
+        <w:ind w:left="810" w:firstLine="0"/>
         <w:rPr>
           <w:rFonts w:ascii="Times New Roman" w:eastAsia="Times New Roman" w:hAnsi="Times New Roman" w:cs="Times New Roman"/>
           <w:color w:val="000000"/>
@@ -950,232 +984,13 @@
           <w:szCs w:val="28"/>
           <w:lang w:val="en-US"/>
         </w:rPr>
-        <w:lastRenderedPageBreak/>
         <w:t xml:space="preserve">Giao thức này được hình thành còn hướng người dùng đến việc chia sẻ và lưu trữ thông tin lên một máy chủ nhất định. </w:t>
       </w:r>
     </w:p>
     <w:p>
       <w:pPr>
         <w:pStyle w:val="ListParagraph"/>
-        <w:numPr>
-          <w:ilvl w:val="0"/>
-          <w:numId w:val="11"/>
-        </w:numPr>
-        <w:ind w:left="0" w:firstLine="540"/>
-        <w:rPr>
-          <w:rFonts w:ascii="Times New Roman" w:eastAsia="Times New Roman" w:hAnsi="Times New Roman" w:cs="Times New Roman"/>
-          <w:color w:val="000000"/>
-          <w:sz w:val="28"/>
-          <w:szCs w:val="28"/>
-          <w:lang w:val="en-US"/>
-        </w:rPr>
-      </w:pPr>
-      <w:r>
-        <w:rPr>
-          <w:rFonts w:ascii="Times New Roman" w:eastAsia="Times New Roman" w:hAnsi="Times New Roman" w:cs="Times New Roman"/>
-          <w:color w:val="000000"/>
-          <w:sz w:val="28"/>
-          <w:szCs w:val="28"/>
-          <w:lang w:val="en-US"/>
-        </w:rPr>
-        <w:t>SMB hỗ trợ một số tính năng:</w:t>
-      </w:r>
-    </w:p>
-    <w:p>
-      <w:pPr>
-        <w:pStyle w:val="ListParagraph"/>
-        <w:rPr>
-          <w:rFonts w:ascii="Times New Roman" w:eastAsia="Times New Roman" w:hAnsi="Times New Roman" w:cs="Times New Roman"/>
-          <w:color w:val="000000"/>
-          <w:sz w:val="28"/>
-          <w:szCs w:val="28"/>
-          <w:lang w:val="en-US"/>
-        </w:rPr>
-      </w:pPr>
-      <w:r>
-        <w:rPr>
-          <w:rFonts w:ascii="Times New Roman" w:eastAsia="Times New Roman" w:hAnsi="Times New Roman" w:cs="Times New Roman"/>
-          <w:color w:val="000000"/>
-          <w:sz w:val="28"/>
-          <w:szCs w:val="28"/>
-          <w:lang w:val="en-US"/>
-        </w:rPr>
-        <w:t xml:space="preserve">+ </w:t>
-      </w:r>
-      <w:r>
-        <w:rPr>
-          <w:rFonts w:ascii="Times New Roman" w:eastAsia="Times New Roman" w:hAnsi="Times New Roman" w:cs="Times New Roman"/>
-          <w:color w:val="000000"/>
-          <w:sz w:val="28"/>
-          <w:szCs w:val="28"/>
-          <w:lang w:val="en-US"/>
-        </w:rPr>
-        <w:t>Tìm kiếm các máy chủ sử dụng giao thức SMB khác</w:t>
-      </w:r>
-    </w:p>
-    <w:p>
-      <w:pPr>
-        <w:pStyle w:val="ListParagraph"/>
-        <w:rPr>
-          <w:rFonts w:ascii="Times New Roman" w:eastAsia="Times New Roman" w:hAnsi="Times New Roman" w:cs="Times New Roman"/>
-          <w:color w:val="000000"/>
-          <w:sz w:val="28"/>
-          <w:szCs w:val="28"/>
-          <w:lang w:val="en-US"/>
-        </w:rPr>
-      </w:pPr>
-      <w:r>
-        <w:rPr>
-          <w:rFonts w:ascii="Times New Roman" w:eastAsia="Times New Roman" w:hAnsi="Times New Roman" w:cs="Times New Roman"/>
-          <w:color w:val="000000"/>
-          <w:sz w:val="28"/>
-          <w:szCs w:val="28"/>
-          <w:lang w:val="en-US"/>
-        </w:rPr>
-        <w:t xml:space="preserve">+ </w:t>
-      </w:r>
-      <w:r>
-        <w:rPr>
-          <w:rFonts w:ascii="Times New Roman" w:eastAsia="Times New Roman" w:hAnsi="Times New Roman" w:cs="Times New Roman"/>
-          <w:color w:val="000000"/>
-          <w:sz w:val="28"/>
-          <w:szCs w:val="28"/>
-          <w:lang w:val="en-US"/>
-        </w:rPr>
-        <w:t>Hỗ trợ in qua mạng</w:t>
-      </w:r>
-    </w:p>
-    <w:p>
-      <w:pPr>
-        <w:pStyle w:val="ListParagraph"/>
-        <w:rPr>
-          <w:rFonts w:ascii="Times New Roman" w:eastAsia="Times New Roman" w:hAnsi="Times New Roman" w:cs="Times New Roman"/>
-          <w:color w:val="000000"/>
-          <w:sz w:val="28"/>
-          <w:szCs w:val="28"/>
-          <w:lang w:val="en-US"/>
-        </w:rPr>
-      </w:pPr>
-      <w:r>
-        <w:rPr>
-          <w:rFonts w:ascii="Times New Roman" w:eastAsia="Times New Roman" w:hAnsi="Times New Roman" w:cs="Times New Roman"/>
-          <w:color w:val="000000"/>
-          <w:sz w:val="28"/>
-          <w:szCs w:val="28"/>
-          <w:lang w:val="en-US"/>
-        </w:rPr>
-        <w:t xml:space="preserve">+ </w:t>
-      </w:r>
-      <w:r>
-        <w:rPr>
-          <w:rFonts w:ascii="Times New Roman" w:eastAsia="Times New Roman" w:hAnsi="Times New Roman" w:cs="Times New Roman"/>
-          <w:color w:val="000000"/>
-          <w:sz w:val="28"/>
-          <w:szCs w:val="28"/>
-          <w:lang w:val="en-US"/>
-        </w:rPr>
-        <w:t>Xác thực file và thư mục được chia sẻ</w:t>
-      </w:r>
-    </w:p>
-    <w:p>
-      <w:pPr>
-        <w:pStyle w:val="ListParagraph"/>
-        <w:rPr>
-          <w:rFonts w:ascii="Times New Roman" w:eastAsia="Times New Roman" w:hAnsi="Times New Roman" w:cs="Times New Roman"/>
-          <w:color w:val="000000"/>
-          <w:sz w:val="28"/>
-          <w:szCs w:val="28"/>
-          <w:lang w:val="en-US"/>
-        </w:rPr>
-      </w:pPr>
-      <w:r>
-        <w:rPr>
-          <w:rFonts w:ascii="Times New Roman" w:eastAsia="Times New Roman" w:hAnsi="Times New Roman" w:cs="Times New Roman"/>
-          <w:color w:val="000000"/>
-          <w:sz w:val="28"/>
-          <w:szCs w:val="28"/>
-          <w:lang w:val="en-US"/>
-        </w:rPr>
-        <w:t xml:space="preserve">+ </w:t>
-      </w:r>
-      <w:r>
-        <w:rPr>
-          <w:rFonts w:ascii="Times New Roman" w:eastAsia="Times New Roman" w:hAnsi="Times New Roman" w:cs="Times New Roman"/>
-          <w:color w:val="000000"/>
-          <w:sz w:val="28"/>
-          <w:szCs w:val="28"/>
-          <w:lang w:val="en-US"/>
-        </w:rPr>
-        <w:t>Thông báo sự thay đổi file và thư mục</w:t>
-      </w:r>
-    </w:p>
-    <w:p>
-      <w:pPr>
-        <w:pStyle w:val="ListParagraph"/>
-        <w:rPr>
-          <w:rFonts w:ascii="Times New Roman" w:eastAsia="Times New Roman" w:hAnsi="Times New Roman" w:cs="Times New Roman"/>
-          <w:color w:val="000000"/>
-          <w:sz w:val="28"/>
-          <w:szCs w:val="28"/>
-          <w:lang w:val="en-US"/>
-        </w:rPr>
-      </w:pPr>
-      <w:r>
-        <w:rPr>
-          <w:rFonts w:ascii="Times New Roman" w:eastAsia="Times New Roman" w:hAnsi="Times New Roman" w:cs="Times New Roman"/>
-          <w:color w:val="000000"/>
-          <w:sz w:val="28"/>
-          <w:szCs w:val="28"/>
-          <w:lang w:val="en-US"/>
-        </w:rPr>
-        <w:t xml:space="preserve">+ </w:t>
-      </w:r>
-      <w:r>
-        <w:rPr>
-          <w:rFonts w:ascii="Times New Roman" w:eastAsia="Times New Roman" w:hAnsi="Times New Roman" w:cs="Times New Roman"/>
-          <w:color w:val="000000"/>
-          <w:sz w:val="28"/>
-          <w:szCs w:val="28"/>
-          <w:lang w:val="en-US"/>
-        </w:rPr>
-        <w:t>Xử lý các thuộc tính mở rộng của file</w:t>
-      </w:r>
-    </w:p>
-    <w:p>
-      <w:pPr>
-        <w:pStyle w:val="ListParagraph"/>
-        <w:rPr>
-          <w:rFonts w:ascii="Times New Roman" w:eastAsia="Times New Roman" w:hAnsi="Times New Roman" w:cs="Times New Roman"/>
-          <w:color w:val="000000"/>
-          <w:sz w:val="28"/>
-          <w:szCs w:val="28"/>
-          <w:lang w:val="en-US"/>
-        </w:rPr>
-      </w:pPr>
-      <w:r>
-        <w:rPr>
-          <w:rFonts w:ascii="Times New Roman" w:eastAsia="Times New Roman" w:hAnsi="Times New Roman" w:cs="Times New Roman"/>
-          <w:color w:val="000000"/>
-          <w:sz w:val="28"/>
-          <w:szCs w:val="28"/>
-          <w:lang w:val="en-US"/>
-        </w:rPr>
-        <w:t xml:space="preserve">+ </w:t>
-      </w:r>
-      <w:r>
-        <w:rPr>
-          <w:rFonts w:ascii="Times New Roman" w:eastAsia="Times New Roman" w:hAnsi="Times New Roman" w:cs="Times New Roman"/>
-          <w:color w:val="000000"/>
-          <w:sz w:val="28"/>
-          <w:szCs w:val="28"/>
-          <w:lang w:val="en-US"/>
-        </w:rPr>
-        <w:t>Khóa file đang truy cập tùy theo cơ hội</w:t>
-      </w:r>
-    </w:p>
-    <w:p>
-      <w:pPr>
-        <w:pStyle w:val="ListParagraph"/>
+        <w:ind w:left="0" w:firstLine="360"/>
         <w:rPr>
           <w:rFonts w:ascii="Times New Roman" w:hAnsi="Times New Roman" w:cs="Times New Roman"/>
           <w:color w:val="000000" w:themeColor="text1"/>
@@ -1267,9 +1082,81 @@
       <w:pPr>
         <w:pStyle w:val="ListParagraph"/>
         <w:numPr>
-          <w:ilvl w:val="0"/>
-          <w:numId w:val="15"/>
+          <w:ilvl w:val="1"/>
+          <w:numId w:val="16"/>
         </w:numPr>
+        <w:rPr>
+          <w:rFonts w:ascii="Times New Roman" w:hAnsi="Times New Roman" w:cs="Times New Roman"/>
+          <w:sz w:val="32"/>
+          <w:szCs w:val="32"/>
+          <w:lang w:val="en-US"/>
+        </w:rPr>
+      </w:pPr>
+      <w:r>
+        <w:rPr>
+          <w:rFonts w:ascii="Times New Roman" w:hAnsi="Times New Roman" w:cs="Times New Roman"/>
+          <w:sz w:val="32"/>
+          <w:szCs w:val="32"/>
+          <w:lang w:val="en-US"/>
+        </w:rPr>
+        <w:t xml:space="preserve">Samba </w:t>
+      </w:r>
+      <w:r>
+        <w:rPr>
+          <w:rFonts w:ascii="Times New Roman" w:hAnsi="Times New Roman" w:cs="Times New Roman"/>
+          <w:sz w:val="32"/>
+          <w:szCs w:val="32"/>
+          <w:lang w:val="en-US"/>
+        </w:rPr>
+        <w:t xml:space="preserve">có chức năng cụ thể là gì? </w:t>
+      </w:r>
+      <w:r>
+        <w:rPr>
+          <w:rFonts w:ascii="Times New Roman" w:hAnsi="Times New Roman" w:cs="Times New Roman"/>
+          <w:color w:val="FF0000"/>
+          <w:sz w:val="32"/>
+          <w:szCs w:val="32"/>
+          <w:lang w:val="en-US"/>
+        </w:rPr>
+        <w:t>[Trả lời câu hỏi những gì mà Giải pháp/Phần mềm đang làm có thể làm được? hay dùng vào việc cụ thể gì?]</w:t>
+      </w:r>
+      <w:r>
+        <w:rPr>
+          <w:rFonts w:ascii="Times New Roman" w:hAnsi="Times New Roman" w:cs="Times New Roman"/>
+          <w:sz w:val="32"/>
+          <w:szCs w:val="32"/>
+          <w:lang w:val="en-US"/>
+        </w:rPr>
+        <w:t xml:space="preserve"> hoặc Các khái niệm </w:t>
+      </w:r>
+      <w:r>
+        <w:rPr>
+          <w:rFonts w:ascii="Times New Roman" w:hAnsi="Times New Roman" w:cs="Times New Roman"/>
+          <w:color w:val="FF0000"/>
+          <w:sz w:val="32"/>
+          <w:szCs w:val="32"/>
+          <w:lang w:val="en-US"/>
+        </w:rPr>
+        <w:t xml:space="preserve">[Nếu đề tài có tính chất lý thuyết cần giải thích] </w:t>
+      </w:r>
+      <w:r>
+        <w:rPr>
+          <w:rFonts w:ascii="Times New Roman" w:hAnsi="Times New Roman" w:cs="Times New Roman"/>
+          <w:color w:val="000000" w:themeColor="text1"/>
+          <w:sz w:val="32"/>
+          <w:szCs w:val="32"/>
+          <w:lang w:val="en-US"/>
+        </w:rPr>
+        <w:t xml:space="preserve">hoặc Cấu trúc </w:t>
+      </w:r>
+    </w:p>
+    <w:p>
+      <w:pPr>
+        <w:pStyle w:val="ListParagraph"/>
+        <w:tabs>
+          <w:tab w:val="left" w:pos="1440"/>
+        </w:tabs>
+        <w:ind w:left="360"/>
         <w:rPr>
           <w:rFonts w:ascii="Times New Roman" w:eastAsia="Times New Roman" w:hAnsi="Times New Roman" w:cs="Times New Roman"/>
           <w:color w:val="000000"/>
@@ -1286,9 +1173,130 @@
           <w:szCs w:val="28"/>
           <w:lang w:val="en-US"/>
         </w:rPr>
-        <w:t>Samba bao gồm 2 chương trình chính v</w:t>
+        <w:tab/>
+      </w:r>
+    </w:p>
+    <w:p>
+      <w:pPr>
+        <w:pStyle w:val="ListParagraph"/>
+        <w:ind w:left="1080"/>
+        <w:rPr>
+          <w:rFonts w:ascii="Times New Roman" w:hAnsi="Times New Roman" w:cs="Times New Roman"/>
+          <w:sz w:val="32"/>
+          <w:szCs w:val="32"/>
+          <w:lang w:val="en-US"/>
+        </w:rPr>
+      </w:pPr>
+    </w:p>
+    <w:p>
+      <w:pPr>
+        <w:pStyle w:val="ListParagraph"/>
+        <w:numPr>
+          <w:ilvl w:val="1"/>
+          <w:numId w:val="16"/>
+        </w:numPr>
+        <w:spacing w:line="312" w:lineRule="auto"/>
+        <w:rPr>
+          <w:rFonts w:ascii="Times New Roman" w:hAnsi="Times New Roman" w:cs="Times New Roman"/>
+          <w:sz w:val="32"/>
+          <w:szCs w:val="32"/>
+          <w:lang w:val="en-US"/>
+        </w:rPr>
+      </w:pPr>
+      <w:r>
+        <w:rPr>
+          <w:rFonts w:ascii="Times New Roman" w:hAnsi="Times New Roman" w:cs="Times New Roman"/>
+          <w:sz w:val="32"/>
+          <w:szCs w:val="32"/>
+          <w:lang w:val="en-US"/>
+        </w:rPr>
+        <w:t xml:space="preserve">Hoạt động của AAA </w:t>
       </w:r>
       <w:r>
+        <w:rPr>
+          <w:rFonts w:ascii="Times New Roman" w:hAnsi="Times New Roman" w:cs="Times New Roman"/>
+          <w:color w:val="FF0000"/>
+          <w:sz w:val="32"/>
+          <w:szCs w:val="32"/>
+          <w:lang w:val="en-US"/>
+        </w:rPr>
+        <w:t xml:space="preserve">[Nếu là kiến trúc/giải pháp] </w:t>
+      </w:r>
+      <w:r>
+        <w:rPr>
+          <w:rFonts w:ascii="Times New Roman" w:hAnsi="Times New Roman" w:cs="Times New Roman"/>
+          <w:sz w:val="32"/>
+          <w:szCs w:val="32"/>
+          <w:lang w:val="en-US"/>
+        </w:rPr>
+        <w:t>hoặc So sánh Ưu/Nhược điểm</w:t>
+      </w:r>
+    </w:p>
+    <w:p>
+      <w:pPr>
+        <w:pStyle w:val="ListParagraph"/>
+        <w:numPr>
+          <w:ilvl w:val="1"/>
+          <w:numId w:val="16"/>
+        </w:numPr>
+        <w:spacing w:line="312" w:lineRule="auto"/>
+        <w:rPr>
+          <w:rFonts w:ascii="Times New Roman" w:hAnsi="Times New Roman" w:cs="Times New Roman"/>
+          <w:sz w:val="32"/>
+          <w:szCs w:val="32"/>
+          <w:lang w:val="en-US"/>
+        </w:rPr>
+      </w:pPr>
+      <w:r>
+        <w:rPr>
+          <w:rFonts w:ascii="Times New Roman" w:hAnsi="Times New Roman" w:cs="Times New Roman"/>
+          <w:sz w:val="32"/>
+          <w:szCs w:val="32"/>
+          <w:lang w:val="en-US"/>
+        </w:rPr>
+        <w:t>Hướng dẫn cài đặt AAA trên Ubuntu [CentOS]</w:t>
+      </w:r>
+    </w:p>
+    <w:p>
+      <w:pPr>
+        <w:pStyle w:val="ListParagraph"/>
+        <w:numPr>
+          <w:ilvl w:val="1"/>
+          <w:numId w:val="16"/>
+        </w:numPr>
+        <w:spacing w:line="312" w:lineRule="auto"/>
+        <w:rPr>
+          <w:rFonts w:ascii="Times New Roman" w:hAnsi="Times New Roman" w:cs="Times New Roman"/>
+          <w:sz w:val="32"/>
+          <w:szCs w:val="32"/>
+          <w:lang w:val="en-US"/>
+        </w:rPr>
+      </w:pPr>
+      <w:r>
+        <w:rPr>
+          <w:rFonts w:ascii="Times New Roman" w:hAnsi="Times New Roman" w:cs="Times New Roman"/>
+          <w:sz w:val="32"/>
+          <w:szCs w:val="32"/>
+          <w:lang w:val="en-US"/>
+        </w:rPr>
+        <w:lastRenderedPageBreak/>
+        <w:t xml:space="preserve">Hướng dẫn Sử dụng/Quản trị </w:t>
+      </w:r>
+      <w:r>
+        <w:rPr>
+          <w:rFonts w:ascii="Times New Roman" w:hAnsi="Times New Roman" w:cs="Times New Roman"/>
+          <w:color w:val="FF0000"/>
+          <w:sz w:val="32"/>
+          <w:szCs w:val="32"/>
+          <w:lang w:val="en-US"/>
+        </w:rPr>
+        <w:t xml:space="preserve">[Mô tả các việc phải thiết lập, sử dụng AAA để tạo ra các chức năng Sản phẩm hoặc Cấu hình của giải pháp] </w:t>
+      </w:r>
+    </w:p>
+    <w:p>
+      <w:pPr>
+        <w:pStyle w:val="ListParagraph"/>
+        <w:ind w:firstLine="270"/>
         <w:rPr>
           <w:rFonts w:ascii="Times New Roman" w:eastAsia="Times New Roman" w:hAnsi="Times New Roman" w:cs="Times New Roman"/>
           <w:color w:val="000000"/>
@@ -1296,312 +1304,7 @@
           <w:szCs w:val="28"/>
           <w:lang w:val="en-US"/>
         </w:rPr>
-        <w:t>à một số công cụ hỗ trợ</w:t>
-      </w:r>
-      <w:r>
-        <w:rPr>
-          <w:rFonts w:ascii="Times New Roman" w:eastAsia="Times New Roman" w:hAnsi="Times New Roman" w:cs="Times New Roman"/>
-          <w:color w:val="000000"/>
-          <w:sz w:val="28"/>
-          <w:szCs w:val="28"/>
-          <w:lang w:val="en-US"/>
-        </w:rPr>
-        <w:t>. Hai chương trình chính là smbd và nmbd kết hợp với nhau để thực thi 4 dịch vụ CIFS cơ bản sau:</w:t>
-      </w:r>
-    </w:p>
-    <w:p>
-      <w:pPr>
-        <w:pStyle w:val="ListParagraph"/>
-        <w:ind w:firstLine="270"/>
-        <w:rPr>
-          <w:rFonts w:ascii="Times New Roman" w:eastAsia="Times New Roman" w:hAnsi="Times New Roman" w:cs="Times New Roman"/>
-          <w:color w:val="000000"/>
-          <w:sz w:val="28"/>
-          <w:szCs w:val="28"/>
-          <w:lang w:val="en-US"/>
-        </w:rPr>
-      </w:pPr>
-      <w:r>
-        <w:rPr>
-          <w:rFonts w:ascii="Times New Roman" w:eastAsia="Times New Roman" w:hAnsi="Times New Roman" w:cs="Times New Roman"/>
-          <w:color w:val="000000"/>
-          <w:sz w:val="28"/>
-          <w:szCs w:val="28"/>
-          <w:lang w:val="en-US"/>
-        </w:rPr>
-        <w:t xml:space="preserve">+ </w:t>
-      </w:r>
-      <w:r>
-        <w:rPr>
-          <w:rFonts w:ascii="Times New Roman" w:eastAsia="Times New Roman" w:hAnsi="Times New Roman" w:cs="Times New Roman"/>
-          <w:color w:val="000000"/>
-          <w:sz w:val="28"/>
-          <w:szCs w:val="28"/>
-          <w:lang w:val="en-US"/>
-        </w:rPr>
-        <w:t>Dịch vụ tệp và máy in (smbd)</w:t>
-      </w:r>
-    </w:p>
-    <w:p>
-      <w:pPr>
-        <w:pStyle w:val="ListParagraph"/>
-        <w:ind w:firstLine="270"/>
-        <w:rPr>
-          <w:rFonts w:ascii="Times New Roman" w:eastAsia="Times New Roman" w:hAnsi="Times New Roman" w:cs="Times New Roman"/>
-          <w:color w:val="000000"/>
-          <w:sz w:val="28"/>
-          <w:szCs w:val="28"/>
-          <w:lang w:val="en-US"/>
-        </w:rPr>
-      </w:pPr>
-      <w:r>
-        <w:rPr>
-          <w:rFonts w:ascii="Times New Roman" w:eastAsia="Times New Roman" w:hAnsi="Times New Roman" w:cs="Times New Roman"/>
-          <w:color w:val="000000"/>
-          <w:sz w:val="28"/>
-          <w:szCs w:val="28"/>
-          <w:lang w:val="en-US"/>
-        </w:rPr>
-        <w:t xml:space="preserve">+ </w:t>
-      </w:r>
-      <w:r>
-        <w:rPr>
-          <w:rFonts w:ascii="Times New Roman" w:eastAsia="Times New Roman" w:hAnsi="Times New Roman" w:cs="Times New Roman"/>
-          <w:color w:val="000000"/>
-          <w:sz w:val="28"/>
-          <w:szCs w:val="28"/>
-          <w:lang w:val="en-US"/>
-        </w:rPr>
-        <w:t>Xác thực phân quyền truy cập tài nguyên (smbd)</w:t>
-      </w:r>
-    </w:p>
-    <w:p>
-      <w:pPr>
-        <w:pStyle w:val="ListParagraph"/>
-        <w:ind w:firstLine="270"/>
-        <w:rPr>
-          <w:rFonts w:ascii="Times New Roman" w:eastAsia="Times New Roman" w:hAnsi="Times New Roman" w:cs="Times New Roman"/>
-          <w:color w:val="000000"/>
-          <w:sz w:val="28"/>
-          <w:szCs w:val="28"/>
-          <w:lang w:val="en-US"/>
-        </w:rPr>
-      </w:pPr>
-      <w:r>
-        <w:rPr>
-          <w:rFonts w:ascii="Times New Roman" w:eastAsia="Times New Roman" w:hAnsi="Times New Roman" w:cs="Times New Roman"/>
-          <w:color w:val="000000"/>
-          <w:sz w:val="28"/>
-          <w:szCs w:val="28"/>
-          <w:lang w:val="en-US"/>
-        </w:rPr>
-        <w:t xml:space="preserve">+ </w:t>
-      </w:r>
-      <w:r>
-        <w:rPr>
-          <w:rFonts w:ascii="Times New Roman" w:eastAsia="Times New Roman" w:hAnsi="Times New Roman" w:cs="Times New Roman"/>
-          <w:color w:val="000000"/>
-          <w:sz w:val="28"/>
-          <w:szCs w:val="28"/>
-          <w:lang w:val="en-US"/>
-        </w:rPr>
-        <w:t>Phân giải tên - Name resolution (nmbd)</w:t>
-      </w:r>
-    </w:p>
-    <w:p>
-      <w:pPr>
-        <w:pStyle w:val="ListParagraph"/>
-        <w:ind w:firstLine="270"/>
-        <w:rPr>
-          <w:rFonts w:ascii="Times New Roman" w:eastAsia="Times New Roman" w:hAnsi="Times New Roman" w:cs="Times New Roman"/>
-          <w:color w:val="000000"/>
-          <w:sz w:val="28"/>
-          <w:szCs w:val="28"/>
-          <w:lang w:val="en-US"/>
-        </w:rPr>
-      </w:pPr>
-      <w:r>
-        <w:rPr>
-          <w:rFonts w:ascii="Times New Roman" w:eastAsia="Times New Roman" w:hAnsi="Times New Roman" w:cs="Times New Roman"/>
-          <w:color w:val="000000"/>
-          <w:sz w:val="28"/>
-          <w:szCs w:val="28"/>
-          <w:lang w:val="en-US"/>
-        </w:rPr>
-        <w:t xml:space="preserve">+ </w:t>
-      </w:r>
-      <w:r>
-        <w:rPr>
-          <w:rFonts w:ascii="Times New Roman" w:eastAsia="Times New Roman" w:hAnsi="Times New Roman" w:cs="Times New Roman"/>
-          <w:color w:val="000000"/>
-          <w:sz w:val="28"/>
-          <w:szCs w:val="28"/>
-          <w:lang w:val="en-US"/>
-        </w:rPr>
-        <w:t>Thông báo về các dịch vụ ra bên ngoài - Service announcement (nmbd)</w:t>
-      </w:r>
-    </w:p>
-    <w:p>
-      <w:pPr>
-        <w:pStyle w:val="ListParagraph"/>
-        <w:rPr>
-          <w:rFonts w:ascii="Times New Roman" w:eastAsia="Times New Roman" w:hAnsi="Times New Roman" w:cs="Times New Roman"/>
-          <w:color w:val="000000"/>
-          <w:sz w:val="28"/>
-          <w:szCs w:val="28"/>
-          <w:lang w:val="en-US"/>
-        </w:rPr>
-      </w:pPr>
-      <w:r>
-        <w:rPr>
-          <w:rFonts w:ascii="Times New Roman" w:eastAsia="Times New Roman" w:hAnsi="Times New Roman" w:cs="Times New Roman"/>
-          <w:color w:val="000000"/>
-          <w:sz w:val="28"/>
-          <w:szCs w:val="28"/>
-          <w:lang w:val="en-US"/>
-        </w:rPr>
-        <w:t>Một số công cụ đi kèm Samba:</w:t>
-      </w:r>
-    </w:p>
-    <w:p>
-      <w:pPr>
-        <w:pStyle w:val="ListParagraph"/>
-        <w:ind w:firstLine="270"/>
-        <w:rPr>
-          <w:rFonts w:ascii="Times New Roman" w:eastAsia="Times New Roman" w:hAnsi="Times New Roman" w:cs="Times New Roman"/>
-          <w:color w:val="000000"/>
-          <w:sz w:val="28"/>
-          <w:szCs w:val="28"/>
-          <w:lang w:val="en-US"/>
-        </w:rPr>
-      </w:pPr>
-      <w:r>
-        <w:rPr>
-          <w:rFonts w:ascii="Times New Roman" w:eastAsia="Times New Roman" w:hAnsi="Times New Roman" w:cs="Times New Roman"/>
-          <w:color w:val="000000"/>
-          <w:sz w:val="28"/>
-          <w:szCs w:val="28"/>
-          <w:lang w:val="en-US"/>
-        </w:rPr>
-        <w:t xml:space="preserve">+ smbclient: </w:t>
-      </w:r>
-      <w:r>
-        <w:rPr>
-          <w:rFonts w:ascii="Times New Roman" w:eastAsia="Times New Roman" w:hAnsi="Times New Roman" w:cs="Times New Roman"/>
-          <w:color w:val="000000"/>
-          <w:sz w:val="28"/>
-          <w:szCs w:val="28"/>
-          <w:lang w:val="en-US"/>
-        </w:rPr>
-        <w:t>Đây là một SMB client, với chức năng tương tự như một công cụ FTP. Được dùng để kết nối từ hệ thống Unix tới một SMB share của một hệ thống Windows để truyền tệp, gửi tệp hoặc gửi tệp tới máy in đã được chia sẻ</w:t>
-      </w:r>
-    </w:p>
-    <w:p>
-      <w:pPr>
-        <w:pStyle w:val="ListParagraph"/>
-        <w:ind w:firstLine="270"/>
-        <w:rPr>
-          <w:rFonts w:ascii="Times New Roman" w:eastAsia="Times New Roman" w:hAnsi="Times New Roman" w:cs="Times New Roman"/>
-          <w:color w:val="000000"/>
-          <w:sz w:val="28"/>
-          <w:szCs w:val="28"/>
-          <w:lang w:val="en-US"/>
-        </w:rPr>
-      </w:pPr>
-      <w:r>
-        <w:rPr>
-          <w:rFonts w:ascii="Times New Roman" w:eastAsia="Times New Roman" w:hAnsi="Times New Roman" w:cs="Times New Roman"/>
-          <w:color w:val="000000"/>
-          <w:sz w:val="28"/>
-          <w:szCs w:val="28"/>
-          <w:lang w:val="en-US"/>
-        </w:rPr>
-        <w:lastRenderedPageBreak/>
-        <w:t xml:space="preserve">+ </w:t>
-      </w:r>
-      <w:r>
-        <w:rPr>
-          <w:rFonts w:ascii="Times New Roman" w:eastAsia="Times New Roman" w:hAnsi="Times New Roman" w:cs="Times New Roman"/>
-          <w:color w:val="000000"/>
-          <w:sz w:val="28"/>
-          <w:szCs w:val="28"/>
-          <w:lang w:val="en-US"/>
-        </w:rPr>
-        <w:t>Nmblookup</w:t>
-      </w:r>
-      <w:r>
-        <w:rPr>
-          <w:rFonts w:ascii="Times New Roman" w:eastAsia="Times New Roman" w:hAnsi="Times New Roman" w:cs="Times New Roman"/>
-          <w:color w:val="000000"/>
-          <w:sz w:val="28"/>
-          <w:szCs w:val="28"/>
-          <w:lang w:val="en-US"/>
-        </w:rPr>
-        <w:t xml:space="preserve">: </w:t>
-      </w:r>
-      <w:r>
-        <w:rPr>
-          <w:rFonts w:ascii="Times New Roman" w:eastAsia="Times New Roman" w:hAnsi="Times New Roman" w:cs="Times New Roman"/>
-          <w:color w:val="000000"/>
-          <w:sz w:val="28"/>
-          <w:szCs w:val="28"/>
-          <w:lang w:val="en-US"/>
-        </w:rPr>
-        <w:t>Client của dịch vụ phân giải tên NetBIOS. Nmblookup có thể sử dụng để tìm các tên NetBIOS trên mạng, tìm địa chỉ IP tương ứng và các thông tin khác của một máy chạy Windows.</w:t>
-      </w:r>
-    </w:p>
-    <w:p>
-      <w:pPr>
-        <w:pStyle w:val="ListParagraph"/>
-        <w:ind w:firstLine="270"/>
-        <w:rPr>
-          <w:rFonts w:ascii="Times New Roman" w:eastAsia="Times New Roman" w:hAnsi="Times New Roman" w:cs="Times New Roman"/>
-          <w:color w:val="000000"/>
-          <w:sz w:val="28"/>
-          <w:szCs w:val="28"/>
-          <w:lang w:val="en-US"/>
-        </w:rPr>
-      </w:pPr>
-      <w:r>
-        <w:rPr>
-          <w:rFonts w:ascii="Times New Roman" w:eastAsia="Times New Roman" w:hAnsi="Times New Roman" w:cs="Times New Roman"/>
-          <w:color w:val="000000"/>
-          <w:sz w:val="28"/>
-          <w:szCs w:val="28"/>
-          <w:lang w:val="en-US"/>
-        </w:rPr>
-        <w:t xml:space="preserve">+ </w:t>
-      </w:r>
-      <w:r>
-        <w:rPr>
-          <w:rFonts w:ascii="Times New Roman" w:eastAsia="Times New Roman" w:hAnsi="Times New Roman" w:cs="Times New Roman"/>
-          <w:color w:val="000000"/>
-          <w:sz w:val="28"/>
-          <w:szCs w:val="28"/>
-          <w:lang w:val="en-US"/>
-        </w:rPr>
-        <w:t>Swat</w:t>
-      </w:r>
-      <w:r>
-        <w:rPr>
-          <w:rFonts w:ascii="Times New Roman" w:eastAsia="Times New Roman" w:hAnsi="Times New Roman" w:cs="Times New Roman"/>
-          <w:color w:val="000000"/>
-          <w:sz w:val="28"/>
-          <w:szCs w:val="28"/>
-          <w:lang w:val="en-US"/>
-        </w:rPr>
-        <w:t xml:space="preserve">: </w:t>
-      </w:r>
-      <w:r>
-        <w:rPr>
-          <w:rFonts w:ascii="Times New Roman" w:eastAsia="Times New Roman" w:hAnsi="Times New Roman" w:cs="Times New Roman"/>
-          <w:color w:val="000000"/>
-          <w:sz w:val="28"/>
-          <w:szCs w:val="28"/>
-          <w:lang w:val="en-US"/>
-        </w:rPr>
-        <w:t>Swat hay SambaWebAdministrationTool cho phép cấu hình Samba từ xa qua giao diện Web.</w:t>
-      </w:r>
+      </w:pPr>
     </w:p>
     <w:sectPr>
       <w:pgSz w:w="12240" w:h="15840"/>
@@ -1636,7 +1339,7 @@
         <v:path o:extrusionok="f" gradientshapeok="t" o:connecttype="rect"/>
         <o:lock v:ext="edit" aspectratio="t"/>
       </v:shapetype>
-      <v:shape id="_x0000_i1103" type="#_x0000_t75" style="width:11.25pt;height:11.25pt" o:bullet="t">
+      <v:shape id="_x0000_i1135" type="#_x0000_t75" style="width:11.25pt;height:11.25pt" o:bullet="t">
         <v:imagedata r:id="rId1" o:title="mso276F"/>
       </v:shape>
     </w:pict>
@@ -1755,6 +1458,96 @@
     </w:lvl>
   </w:abstractNum>
   <w:abstractNum w:abstractNumId="1" w15:restartNumberingAfterBreak="0">
+    <w:nsid w:val="02D312C9"/>
+    <w:multiLevelType w:val="hybridMultilevel"/>
+    <w:tmpl w:val="E312D358"/>
+    <w:lvl w:ilvl="0" w:tplc="45D452AC">
+      <w:start w:val="1"/>
+      <w:numFmt w:val="lowerLetter"/>
+      <w:lvlText w:val="%1."/>
+      <w:lvlJc w:val="left"/>
+      <w:pPr>
+        <w:ind w:left="1080" w:hanging="360"/>
+      </w:pPr>
+      <w:rPr>
+        <w:rFonts w:hint="default"/>
+        <w:b w:val="0"/>
+      </w:rPr>
+    </w:lvl>
+    <w:lvl w:ilvl="1" w:tplc="04090019" w:tentative="1">
+      <w:start w:val="1"/>
+      <w:numFmt w:val="lowerLetter"/>
+      <w:lvlText w:val="%2."/>
+      <w:lvlJc w:val="left"/>
+      <w:pPr>
+        <w:ind w:left="1800" w:hanging="360"/>
+      </w:pPr>
+    </w:lvl>
+    <w:lvl w:ilvl="2" w:tplc="0409001B" w:tentative="1">
+      <w:start w:val="1"/>
+      <w:numFmt w:val="lowerRoman"/>
+      <w:lvlText w:val="%3."/>
+      <w:lvlJc w:val="right"/>
+      <w:pPr>
+        <w:ind w:left="2520" w:hanging="180"/>
+      </w:pPr>
+    </w:lvl>
+    <w:lvl w:ilvl="3" w:tplc="0409000F" w:tentative="1">
+      <w:start w:val="1"/>
+      <w:numFmt w:val="decimal"/>
+      <w:lvlText w:val="%4."/>
+      <w:lvlJc w:val="left"/>
+      <w:pPr>
+        <w:ind w:left="3240" w:hanging="360"/>
+      </w:pPr>
+    </w:lvl>
+    <w:lvl w:ilvl="4" w:tplc="04090019" w:tentative="1">
+      <w:start w:val="1"/>
+      <w:numFmt w:val="lowerLetter"/>
+      <w:lvlText w:val="%5."/>
+      <w:lvlJc w:val="left"/>
+      <w:pPr>
+        <w:ind w:left="3960" w:hanging="360"/>
+      </w:pPr>
+    </w:lvl>
+    <w:lvl w:ilvl="5" w:tplc="0409001B" w:tentative="1">
+      <w:start w:val="1"/>
+      <w:numFmt w:val="lowerRoman"/>
+      <w:lvlText w:val="%6."/>
+      <w:lvlJc w:val="right"/>
+      <w:pPr>
+        <w:ind w:left="4680" w:hanging="180"/>
+      </w:pPr>
+    </w:lvl>
+    <w:lvl w:ilvl="6" w:tplc="0409000F" w:tentative="1">
+      <w:start w:val="1"/>
+      <w:numFmt w:val="decimal"/>
+      <w:lvlText w:val="%7."/>
+      <w:lvlJc w:val="left"/>
+      <w:pPr>
+        <w:ind w:left="5400" w:hanging="360"/>
+      </w:pPr>
+    </w:lvl>
+    <w:lvl w:ilvl="7" w:tplc="04090019" w:tentative="1">
+      <w:start w:val="1"/>
+      <w:numFmt w:val="lowerLetter"/>
+      <w:lvlText w:val="%8."/>
+      <w:lvlJc w:val="left"/>
+      <w:pPr>
+        <w:ind w:left="6120" w:hanging="360"/>
+      </w:pPr>
+    </w:lvl>
+    <w:lvl w:ilvl="8" w:tplc="0409001B" w:tentative="1">
+      <w:start w:val="1"/>
+      <w:numFmt w:val="lowerRoman"/>
+      <w:lvlText w:val="%9."/>
+      <w:lvlJc w:val="right"/>
+      <w:pPr>
+        <w:ind w:left="6840" w:hanging="180"/>
+      </w:pPr>
+    </w:lvl>
+  </w:abstractNum>
+  <w:abstractNum w:abstractNumId="2" w15:restartNumberingAfterBreak="0">
     <w:nsid w:val="0619142A"/>
     <w:multiLevelType w:val="hybridMultilevel"/>
     <w:tmpl w:val="872078F8"/>
@@ -1868,7 +1661,7 @@
       </w:rPr>
     </w:lvl>
   </w:abstractNum>
-  <w:abstractNum w:abstractNumId="2" w15:restartNumberingAfterBreak="0">
+  <w:abstractNum w:abstractNumId="3" w15:restartNumberingAfterBreak="0">
     <w:nsid w:val="0EC9620E"/>
     <w:multiLevelType w:val="hybridMultilevel"/>
     <w:tmpl w:val="E30CFF06"/>
@@ -1981,7 +1774,233 @@
       </w:rPr>
     </w:lvl>
   </w:abstractNum>
-  <w:abstractNum w:abstractNumId="3" w15:restartNumberingAfterBreak="0">
+  <w:abstractNum w:abstractNumId="4" w15:restartNumberingAfterBreak="0">
+    <w:nsid w:val="13927A04"/>
+    <w:multiLevelType w:val="hybridMultilevel"/>
+    <w:tmpl w:val="5762D844"/>
+    <w:lvl w:ilvl="0" w:tplc="44502212">
+      <w:start w:val="2"/>
+      <w:numFmt w:val="bullet"/>
+      <w:lvlText w:val="-"/>
+      <w:lvlJc w:val="left"/>
+      <w:pPr>
+        <w:ind w:left="720" w:hanging="360"/>
+      </w:pPr>
+      <w:rPr>
+        <w:rFonts w:ascii="Times New Roman" w:eastAsiaTheme="minorHAnsi" w:hAnsi="Times New Roman" w:cs="Times New Roman" w:hint="default"/>
+      </w:rPr>
+    </w:lvl>
+    <w:lvl w:ilvl="1" w:tplc="04090003" w:tentative="1">
+      <w:start w:val="1"/>
+      <w:numFmt w:val="bullet"/>
+      <w:lvlText w:val="o"/>
+      <w:lvlJc w:val="left"/>
+      <w:pPr>
+        <w:ind w:left="1440" w:hanging="360"/>
+      </w:pPr>
+      <w:rPr>
+        <w:rFonts w:ascii="Courier New" w:hAnsi="Courier New" w:cs="Courier New" w:hint="default"/>
+      </w:rPr>
+    </w:lvl>
+    <w:lvl w:ilvl="2" w:tplc="04090005" w:tentative="1">
+      <w:start w:val="1"/>
+      <w:numFmt w:val="bullet"/>
+      <w:lvlText w:val=""/>
+      <w:lvlJc w:val="left"/>
+      <w:pPr>
+        <w:ind w:left="2160" w:hanging="360"/>
+      </w:pPr>
+      <w:rPr>
+        <w:rFonts w:ascii="Wingdings" w:hAnsi="Wingdings" w:hint="default"/>
+      </w:rPr>
+    </w:lvl>
+    <w:lvl w:ilvl="3" w:tplc="04090001" w:tentative="1">
+      <w:start w:val="1"/>
+      <w:numFmt w:val="bullet"/>
+      <w:lvlText w:val=""/>
+      <w:lvlJc w:val="left"/>
+      <w:pPr>
+        <w:ind w:left="2880" w:hanging="360"/>
+      </w:pPr>
+      <w:rPr>
+        <w:rFonts w:ascii="Symbol" w:hAnsi="Symbol" w:hint="default"/>
+      </w:rPr>
+    </w:lvl>
+    <w:lvl w:ilvl="4" w:tplc="04090003" w:tentative="1">
+      <w:start w:val="1"/>
+      <w:numFmt w:val="bullet"/>
+      <w:lvlText w:val="o"/>
+      <w:lvlJc w:val="left"/>
+      <w:pPr>
+        <w:ind w:left="3600" w:hanging="360"/>
+      </w:pPr>
+      <w:rPr>
+        <w:rFonts w:ascii="Courier New" w:hAnsi="Courier New" w:cs="Courier New" w:hint="default"/>
+      </w:rPr>
+    </w:lvl>
+    <w:lvl w:ilvl="5" w:tplc="04090005" w:tentative="1">
+      <w:start w:val="1"/>
+      <w:numFmt w:val="bullet"/>
+      <w:lvlText w:val=""/>
+      <w:lvlJc w:val="left"/>
+      <w:pPr>
+        <w:ind w:left="4320" w:hanging="360"/>
+      </w:pPr>
+      <w:rPr>
+        <w:rFonts w:ascii="Wingdings" w:hAnsi="Wingdings" w:hint="default"/>
+      </w:rPr>
+    </w:lvl>
+    <w:lvl w:ilvl="6" w:tplc="04090001" w:tentative="1">
+      <w:start w:val="1"/>
+      <w:numFmt w:val="bullet"/>
+      <w:lvlText w:val=""/>
+      <w:lvlJc w:val="left"/>
+      <w:pPr>
+        <w:ind w:left="5040" w:hanging="360"/>
+      </w:pPr>
+      <w:rPr>
+        <w:rFonts w:ascii="Symbol" w:hAnsi="Symbol" w:hint="default"/>
+      </w:rPr>
+    </w:lvl>
+    <w:lvl w:ilvl="7" w:tplc="04090003" w:tentative="1">
+      <w:start w:val="1"/>
+      <w:numFmt w:val="bullet"/>
+      <w:lvlText w:val="o"/>
+      <w:lvlJc w:val="left"/>
+      <w:pPr>
+        <w:ind w:left="5760" w:hanging="360"/>
+      </w:pPr>
+      <w:rPr>
+        <w:rFonts w:ascii="Courier New" w:hAnsi="Courier New" w:cs="Courier New" w:hint="default"/>
+      </w:rPr>
+    </w:lvl>
+    <w:lvl w:ilvl="8" w:tplc="04090005" w:tentative="1">
+      <w:start w:val="1"/>
+      <w:numFmt w:val="bullet"/>
+      <w:lvlText w:val=""/>
+      <w:lvlJc w:val="left"/>
+      <w:pPr>
+        <w:ind w:left="6480" w:hanging="360"/>
+      </w:pPr>
+      <w:rPr>
+        <w:rFonts w:ascii="Wingdings" w:hAnsi="Wingdings" w:hint="default"/>
+      </w:rPr>
+    </w:lvl>
+  </w:abstractNum>
+  <w:abstractNum w:abstractNumId="5" w15:restartNumberingAfterBreak="0">
+    <w:nsid w:val="178C0FB2"/>
+    <w:multiLevelType w:val="hybridMultilevel"/>
+    <w:tmpl w:val="36105512"/>
+    <w:lvl w:ilvl="0" w:tplc="AF6E9FAC">
+      <w:start w:val="1"/>
+      <w:numFmt w:val="bullet"/>
+      <w:lvlText w:val="-"/>
+      <w:lvlJc w:val="left"/>
+      <w:pPr>
+        <w:ind w:left="720" w:hanging="360"/>
+      </w:pPr>
+      <w:rPr>
+        <w:rFonts w:ascii="Times New Roman" w:eastAsia="Times New Roman" w:hAnsi="Times New Roman" w:cs="Times New Roman" w:hint="default"/>
+      </w:rPr>
+    </w:lvl>
+    <w:lvl w:ilvl="1" w:tplc="04090003" w:tentative="1">
+      <w:start w:val="1"/>
+      <w:numFmt w:val="bullet"/>
+      <w:lvlText w:val="o"/>
+      <w:lvlJc w:val="left"/>
+      <w:pPr>
+        <w:ind w:left="1440" w:hanging="360"/>
+      </w:pPr>
+      <w:rPr>
+        <w:rFonts w:ascii="Courier New" w:hAnsi="Courier New" w:cs="Courier New" w:hint="default"/>
+      </w:rPr>
+    </w:lvl>
+    <w:lvl w:ilvl="2" w:tplc="04090005" w:tentative="1">
+      <w:start w:val="1"/>
+      <w:numFmt w:val="bullet"/>
+      <w:lvlText w:val=""/>
+      <w:lvlJc w:val="left"/>
+      <w:pPr>
+        <w:ind w:left="2160" w:hanging="360"/>
+      </w:pPr>
+      <w:rPr>
+        <w:rFonts w:ascii="Wingdings" w:hAnsi="Wingdings" w:hint="default"/>
+      </w:rPr>
+    </w:lvl>
+    <w:lvl w:ilvl="3" w:tplc="04090001" w:tentative="1">
+      <w:start w:val="1"/>
+      <w:numFmt w:val="bullet"/>
+      <w:lvlText w:val=""/>
+      <w:lvlJc w:val="left"/>
+      <w:pPr>
+        <w:ind w:left="2880" w:hanging="360"/>
+      </w:pPr>
+      <w:rPr>
+        <w:rFonts w:ascii="Symbol" w:hAnsi="Symbol" w:hint="default"/>
+      </w:rPr>
+    </w:lvl>
+    <w:lvl w:ilvl="4" w:tplc="04090003" w:tentative="1">
+      <w:start w:val="1"/>
+      <w:numFmt w:val="bullet"/>
+      <w:lvlText w:val="o"/>
+      <w:lvlJc w:val="left"/>
+      <w:pPr>
+        <w:ind w:left="3600" w:hanging="360"/>
+      </w:pPr>
+      <w:rPr>
+        <w:rFonts w:ascii="Courier New" w:hAnsi="Courier New" w:cs="Courier New" w:hint="default"/>
+      </w:rPr>
+    </w:lvl>
+    <w:lvl w:ilvl="5" w:tplc="04090005" w:tentative="1">
+      <w:start w:val="1"/>
+      <w:numFmt w:val="bullet"/>
+      <w:lvlText w:val=""/>
+      <w:lvlJc w:val="left"/>
+      <w:pPr>
+        <w:ind w:left="4320" w:hanging="360"/>
+      </w:pPr>
+      <w:rPr>
+        <w:rFonts w:ascii="Wingdings" w:hAnsi="Wingdings" w:hint="default"/>
+      </w:rPr>
+    </w:lvl>
+    <w:lvl w:ilvl="6" w:tplc="04090001" w:tentative="1">
+      <w:start w:val="1"/>
+      <w:numFmt w:val="bullet"/>
+      <w:lvlText w:val=""/>
+      <w:lvlJc w:val="left"/>
+      <w:pPr>
+        <w:ind w:left="5040" w:hanging="360"/>
+      </w:pPr>
+      <w:rPr>
+        <w:rFonts w:ascii="Symbol" w:hAnsi="Symbol" w:hint="default"/>
+      </w:rPr>
+    </w:lvl>
+    <w:lvl w:ilvl="7" w:tplc="04090003" w:tentative="1">
+      <w:start w:val="1"/>
+      <w:numFmt w:val="bullet"/>
+      <w:lvlText w:val="o"/>
+      <w:lvlJc w:val="left"/>
+      <w:pPr>
+        <w:ind w:left="5760" w:hanging="360"/>
+      </w:pPr>
+      <w:rPr>
+        <w:rFonts w:ascii="Courier New" w:hAnsi="Courier New" w:cs="Courier New" w:hint="default"/>
+      </w:rPr>
+    </w:lvl>
+    <w:lvl w:ilvl="8" w:tplc="04090005" w:tentative="1">
+      <w:start w:val="1"/>
+      <w:numFmt w:val="bullet"/>
+      <w:lvlText w:val=""/>
+      <w:lvlJc w:val="left"/>
+      <w:pPr>
+        <w:ind w:left="6480" w:hanging="360"/>
+      </w:pPr>
+      <w:rPr>
+        <w:rFonts w:ascii="Wingdings" w:hAnsi="Wingdings" w:hint="default"/>
+      </w:rPr>
+    </w:lvl>
+  </w:abstractNum>
+  <w:abstractNum w:abstractNumId="6" w15:restartNumberingAfterBreak="0">
     <w:nsid w:val="1BCF7CCB"/>
     <w:multiLevelType w:val="hybridMultilevel"/>
     <w:tmpl w:val="D4D452CE"/>
@@ -2094,7 +2113,7 @@
       </w:rPr>
     </w:lvl>
   </w:abstractNum>
-  <w:abstractNum w:abstractNumId="4" w15:restartNumberingAfterBreak="0">
+  <w:abstractNum w:abstractNumId="7" w15:restartNumberingAfterBreak="0">
     <w:nsid w:val="248717DF"/>
     <w:multiLevelType w:val="hybridMultilevel"/>
     <w:tmpl w:val="D1425098"/>
@@ -2208,7 +2227,7 @@
       </w:rPr>
     </w:lvl>
   </w:abstractNum>
-  <w:abstractNum w:abstractNumId="5" w15:restartNumberingAfterBreak="0">
+  <w:abstractNum w:abstractNumId="8" w15:restartNumberingAfterBreak="0">
     <w:nsid w:val="260427B7"/>
     <w:multiLevelType w:val="hybridMultilevel"/>
     <w:tmpl w:val="AE64D270"/>
@@ -2321,7 +2340,7 @@
       </w:rPr>
     </w:lvl>
   </w:abstractNum>
-  <w:abstractNum w:abstractNumId="6" w15:restartNumberingAfterBreak="0">
+  <w:abstractNum w:abstractNumId="9" w15:restartNumberingAfterBreak="0">
     <w:nsid w:val="261B248A"/>
     <w:multiLevelType w:val="hybridMultilevel"/>
     <w:tmpl w:val="2508F034"/>
@@ -2410,7 +2429,97 @@
       </w:pPr>
     </w:lvl>
   </w:abstractNum>
-  <w:abstractNum w:abstractNumId="7" w15:restartNumberingAfterBreak="0">
+  <w:abstractNum w:abstractNumId="10" w15:restartNumberingAfterBreak="0">
+    <w:nsid w:val="2B412853"/>
+    <w:multiLevelType w:val="hybridMultilevel"/>
+    <w:tmpl w:val="67BC11EE"/>
+    <w:lvl w:ilvl="0" w:tplc="3FC00D88">
+      <w:start w:val="1"/>
+      <w:numFmt w:val="lowerLetter"/>
+      <w:lvlText w:val="%1."/>
+      <w:lvlJc w:val="left"/>
+      <w:pPr>
+        <w:ind w:left="1350" w:hanging="360"/>
+      </w:pPr>
+      <w:rPr>
+        <w:rFonts w:hint="default"/>
+        <w:b w:val="0"/>
+      </w:rPr>
+    </w:lvl>
+    <w:lvl w:ilvl="1" w:tplc="04090019" w:tentative="1">
+      <w:start w:val="1"/>
+      <w:numFmt w:val="lowerLetter"/>
+      <w:lvlText w:val="%2."/>
+      <w:lvlJc w:val="left"/>
+      <w:pPr>
+        <w:ind w:left="2070" w:hanging="360"/>
+      </w:pPr>
+    </w:lvl>
+    <w:lvl w:ilvl="2" w:tplc="0409001B" w:tentative="1">
+      <w:start w:val="1"/>
+      <w:numFmt w:val="lowerRoman"/>
+      <w:lvlText w:val="%3."/>
+      <w:lvlJc w:val="right"/>
+      <w:pPr>
+        <w:ind w:left="2790" w:hanging="180"/>
+      </w:pPr>
+    </w:lvl>
+    <w:lvl w:ilvl="3" w:tplc="0409000F" w:tentative="1">
+      <w:start w:val="1"/>
+      <w:numFmt w:val="decimal"/>
+      <w:lvlText w:val="%4."/>
+      <w:lvlJc w:val="left"/>
+      <w:pPr>
+        <w:ind w:left="3510" w:hanging="360"/>
+      </w:pPr>
+    </w:lvl>
+    <w:lvl w:ilvl="4" w:tplc="04090019" w:tentative="1">
+      <w:start w:val="1"/>
+      <w:numFmt w:val="lowerLetter"/>
+      <w:lvlText w:val="%5."/>
+      <w:lvlJc w:val="left"/>
+      <w:pPr>
+        <w:ind w:left="4230" w:hanging="360"/>
+      </w:pPr>
+    </w:lvl>
+    <w:lvl w:ilvl="5" w:tplc="0409001B" w:tentative="1">
+      <w:start w:val="1"/>
+      <w:numFmt w:val="lowerRoman"/>
+      <w:lvlText w:val="%6."/>
+      <w:lvlJc w:val="right"/>
+      <w:pPr>
+        <w:ind w:left="4950" w:hanging="180"/>
+      </w:pPr>
+    </w:lvl>
+    <w:lvl w:ilvl="6" w:tplc="0409000F" w:tentative="1">
+      <w:start w:val="1"/>
+      <w:numFmt w:val="decimal"/>
+      <w:lvlText w:val="%7."/>
+      <w:lvlJc w:val="left"/>
+      <w:pPr>
+        <w:ind w:left="5670" w:hanging="360"/>
+      </w:pPr>
+    </w:lvl>
+    <w:lvl w:ilvl="7" w:tplc="04090019" w:tentative="1">
+      <w:start w:val="1"/>
+      <w:numFmt w:val="lowerLetter"/>
+      <w:lvlText w:val="%8."/>
+      <w:lvlJc w:val="left"/>
+      <w:pPr>
+        <w:ind w:left="6390" w:hanging="360"/>
+      </w:pPr>
+    </w:lvl>
+    <w:lvl w:ilvl="8" w:tplc="0409001B" w:tentative="1">
+      <w:start w:val="1"/>
+      <w:numFmt w:val="lowerRoman"/>
+      <w:lvlText w:val="%9."/>
+      <w:lvlJc w:val="right"/>
+      <w:pPr>
+        <w:ind w:left="7110" w:hanging="180"/>
+      </w:pPr>
+    </w:lvl>
+  </w:abstractNum>
+  <w:abstractNum w:abstractNumId="11" w15:restartNumberingAfterBreak="0">
     <w:nsid w:val="2BEC2E0C"/>
     <w:multiLevelType w:val="hybridMultilevel"/>
     <w:tmpl w:val="3AF0951C"/>
@@ -2523,7 +2632,7 @@
       </w:rPr>
     </w:lvl>
   </w:abstractNum>
-  <w:abstractNum w:abstractNumId="8" w15:restartNumberingAfterBreak="0">
+  <w:abstractNum w:abstractNumId="12" w15:restartNumberingAfterBreak="0">
     <w:nsid w:val="2D65491E"/>
     <w:multiLevelType w:val="hybridMultilevel"/>
     <w:tmpl w:val="4BFC54DC"/>
@@ -2612,7 +2721,7 @@
       </w:pPr>
     </w:lvl>
   </w:abstractNum>
-  <w:abstractNum w:abstractNumId="9" w15:restartNumberingAfterBreak="0">
+  <w:abstractNum w:abstractNumId="13" w15:restartNumberingAfterBreak="0">
     <w:nsid w:val="2DF007B7"/>
     <w:multiLevelType w:val="hybridMultilevel"/>
     <w:tmpl w:val="E38CFCEA"/>
@@ -2701,30 +2810,37 @@
       </w:pPr>
     </w:lvl>
   </w:abstractNum>
-  <w:abstractNum w:abstractNumId="10" w15:restartNumberingAfterBreak="0">
-    <w:nsid w:val="465866EB"/>
+  <w:abstractNum w:abstractNumId="14" w15:restartNumberingAfterBreak="0">
+    <w:nsid w:val="41651101"/>
     <w:multiLevelType w:val="hybridMultilevel"/>
-    <w:tmpl w:val="2508F034"/>
-    <w:lvl w:ilvl="0" w:tplc="0409000F">
+    <w:tmpl w:val="BBC6326C"/>
+    <w:lvl w:ilvl="0" w:tplc="2FDEC7AC">
       <w:start w:val="1"/>
       <w:numFmt w:val="decimal"/>
       <w:lvlText w:val="%1."/>
       <w:lvlJc w:val="left"/>
       <w:pPr>
-        <w:ind w:left="990" w:hanging="360"/>
+        <w:ind w:left="360" w:hanging="360"/>
       </w:pPr>
       <w:rPr>
         <w:rFonts w:hint="default"/>
-      </w:rPr>
-    </w:lvl>
-    <w:lvl w:ilvl="1" w:tplc="04090019" w:tentative="1">
-      <w:start w:val="1"/>
+        <w:b/>
+        <w:bCs/>
+      </w:rPr>
+    </w:lvl>
+    <w:lvl w:ilvl="1" w:tplc="3CEC895A">
+      <w:start w:val="2"/>
       <w:numFmt w:val="lowerLetter"/>
       <w:lvlText w:val="%2."/>
       <w:lvlJc w:val="left"/>
       <w:pPr>
-        <w:ind w:left="1440" w:hanging="360"/>
-      </w:pPr>
+        <w:ind w:left="1080" w:hanging="360"/>
+      </w:pPr>
+      <w:rPr>
+        <w:rFonts w:hint="default"/>
+        <w:b/>
+        <w:bCs/>
+      </w:rPr>
     </w:lvl>
     <w:lvl w:ilvl="2" w:tplc="0409001B" w:tentative="1">
       <w:start w:val="1"/>
@@ -2732,7 +2848,7 @@
       <w:lvlText w:val="%3."/>
       <w:lvlJc w:val="right"/>
       <w:pPr>
-        <w:ind w:left="2160" w:hanging="180"/>
+        <w:ind w:left="1800" w:hanging="180"/>
       </w:pPr>
     </w:lvl>
     <w:lvl w:ilvl="3" w:tplc="0409000F" w:tentative="1">
@@ -2741,7 +2857,7 @@
       <w:lvlText w:val="%4."/>
       <w:lvlJc w:val="left"/>
       <w:pPr>
-        <w:ind w:left="2880" w:hanging="360"/>
+        <w:ind w:left="2520" w:hanging="360"/>
       </w:pPr>
     </w:lvl>
     <w:lvl w:ilvl="4" w:tplc="04090019" w:tentative="1">
@@ -2750,7 +2866,7 @@
       <w:lvlText w:val="%5."/>
       <w:lvlJc w:val="left"/>
       <w:pPr>
-        <w:ind w:left="3600" w:hanging="360"/>
+        <w:ind w:left="3240" w:hanging="360"/>
       </w:pPr>
     </w:lvl>
     <w:lvl w:ilvl="5" w:tplc="0409001B" w:tentative="1">
@@ -2759,7 +2875,7 @@
       <w:lvlText w:val="%6."/>
       <w:lvlJc w:val="right"/>
       <w:pPr>
-        <w:ind w:left="4320" w:hanging="180"/>
+        <w:ind w:left="3960" w:hanging="180"/>
       </w:pPr>
     </w:lvl>
     <w:lvl w:ilvl="6" w:tplc="0409000F" w:tentative="1">
@@ -2768,7 +2884,7 @@
       <w:lvlText w:val="%7."/>
       <w:lvlJc w:val="left"/>
       <w:pPr>
-        <w:ind w:left="5040" w:hanging="360"/>
+        <w:ind w:left="4680" w:hanging="360"/>
       </w:pPr>
     </w:lvl>
     <w:lvl w:ilvl="7" w:tplc="04090019" w:tentative="1">
@@ -2777,7 +2893,7 @@
       <w:lvlText w:val="%8."/>
       <w:lvlJc w:val="left"/>
       <w:pPr>
-        <w:ind w:left="5760" w:hanging="360"/>
+        <w:ind w:left="5400" w:hanging="360"/>
       </w:pPr>
     </w:lvl>
     <w:lvl w:ilvl="8" w:tplc="0409001B" w:tentative="1">
@@ -2786,11 +2902,100 @@
       <w:lvlText w:val="%9."/>
       <w:lvlJc w:val="right"/>
       <w:pPr>
+        <w:ind w:left="6120" w:hanging="180"/>
+      </w:pPr>
+    </w:lvl>
+  </w:abstractNum>
+  <w:abstractNum w:abstractNumId="15" w15:restartNumberingAfterBreak="0">
+    <w:nsid w:val="465866EB"/>
+    <w:multiLevelType w:val="hybridMultilevel"/>
+    <w:tmpl w:val="8726519A"/>
+    <w:lvl w:ilvl="0" w:tplc="EFB6D936">
+      <w:start w:val="1"/>
+      <w:numFmt w:val="decimal"/>
+      <w:lvlText w:val="%1."/>
+      <w:lvlJc w:val="left"/>
+      <w:pPr>
+        <w:ind w:left="990" w:hanging="360"/>
+      </w:pPr>
+      <w:rPr>
+        <w:rFonts w:ascii="Times New Roman" w:hAnsi="Times New Roman" w:cs="Times New Roman" w:hint="default"/>
+      </w:rPr>
+    </w:lvl>
+    <w:lvl w:ilvl="1" w:tplc="04090019" w:tentative="1">
+      <w:start w:val="1"/>
+      <w:numFmt w:val="lowerLetter"/>
+      <w:lvlText w:val="%2."/>
+      <w:lvlJc w:val="left"/>
+      <w:pPr>
+        <w:ind w:left="1440" w:hanging="360"/>
+      </w:pPr>
+    </w:lvl>
+    <w:lvl w:ilvl="2" w:tplc="0409001B" w:tentative="1">
+      <w:start w:val="1"/>
+      <w:numFmt w:val="lowerRoman"/>
+      <w:lvlText w:val="%3."/>
+      <w:lvlJc w:val="right"/>
+      <w:pPr>
+        <w:ind w:left="2160" w:hanging="180"/>
+      </w:pPr>
+    </w:lvl>
+    <w:lvl w:ilvl="3" w:tplc="0409000F" w:tentative="1">
+      <w:start w:val="1"/>
+      <w:numFmt w:val="decimal"/>
+      <w:lvlText w:val="%4."/>
+      <w:lvlJc w:val="left"/>
+      <w:pPr>
+        <w:ind w:left="2880" w:hanging="360"/>
+      </w:pPr>
+    </w:lvl>
+    <w:lvl w:ilvl="4" w:tplc="04090019" w:tentative="1">
+      <w:start w:val="1"/>
+      <w:numFmt w:val="lowerLetter"/>
+      <w:lvlText w:val="%5."/>
+      <w:lvlJc w:val="left"/>
+      <w:pPr>
+        <w:ind w:left="3600" w:hanging="360"/>
+      </w:pPr>
+    </w:lvl>
+    <w:lvl w:ilvl="5" w:tplc="0409001B" w:tentative="1">
+      <w:start w:val="1"/>
+      <w:numFmt w:val="lowerRoman"/>
+      <w:lvlText w:val="%6."/>
+      <w:lvlJc w:val="right"/>
+      <w:pPr>
+        <w:ind w:left="4320" w:hanging="180"/>
+      </w:pPr>
+    </w:lvl>
+    <w:lvl w:ilvl="6" w:tplc="0409000F" w:tentative="1">
+      <w:start w:val="1"/>
+      <w:numFmt w:val="decimal"/>
+      <w:lvlText w:val="%7."/>
+      <w:lvlJc w:val="left"/>
+      <w:pPr>
+        <w:ind w:left="5040" w:hanging="360"/>
+      </w:pPr>
+    </w:lvl>
+    <w:lvl w:ilvl="7" w:tplc="04090019" w:tentative="1">
+      <w:start w:val="1"/>
+      <w:numFmt w:val="lowerLetter"/>
+      <w:lvlText w:val="%8."/>
+      <w:lvlJc w:val="left"/>
+      <w:pPr>
+        <w:ind w:left="5760" w:hanging="360"/>
+      </w:pPr>
+    </w:lvl>
+    <w:lvl w:ilvl="8" w:tplc="0409001B" w:tentative="1">
+      <w:start w:val="1"/>
+      <w:numFmt w:val="lowerRoman"/>
+      <w:lvlText w:val="%9."/>
+      <w:lvlJc w:val="right"/>
+      <w:pPr>
         <w:ind w:left="6480" w:hanging="180"/>
       </w:pPr>
     </w:lvl>
   </w:abstractNum>
-  <w:abstractNum w:abstractNumId="11" w15:restartNumberingAfterBreak="0">
+  <w:abstractNum w:abstractNumId="16" w15:restartNumberingAfterBreak="0">
     <w:nsid w:val="4C0E681A"/>
     <w:multiLevelType w:val="hybridMultilevel"/>
     <w:tmpl w:val="45B21AF4"/>
@@ -2903,7 +3108,7 @@
       </w:rPr>
     </w:lvl>
   </w:abstractNum>
-  <w:abstractNum w:abstractNumId="12" w15:restartNumberingAfterBreak="0">
+  <w:abstractNum w:abstractNumId="17" w15:restartNumberingAfterBreak="0">
     <w:nsid w:val="5B7554C6"/>
     <w:multiLevelType w:val="hybridMultilevel"/>
     <w:tmpl w:val="217868C2"/>
@@ -3016,7 +3221,120 @@
       </w:rPr>
     </w:lvl>
   </w:abstractNum>
-  <w:abstractNum w:abstractNumId="13" w15:restartNumberingAfterBreak="0">
+  <w:abstractNum w:abstractNumId="18" w15:restartNumberingAfterBreak="0">
+    <w:nsid w:val="5C7F4B5F"/>
+    <w:multiLevelType w:val="hybridMultilevel"/>
+    <w:tmpl w:val="5A04D7CC"/>
+    <w:lvl w:ilvl="0" w:tplc="013E268E">
+      <w:start w:val="2"/>
+      <w:numFmt w:val="bullet"/>
+      <w:lvlText w:val="-"/>
+      <w:lvlJc w:val="left"/>
+      <w:pPr>
+        <w:ind w:left="720" w:hanging="360"/>
+      </w:pPr>
+      <w:rPr>
+        <w:rFonts w:ascii="Times New Roman" w:eastAsiaTheme="minorHAnsi" w:hAnsi="Times New Roman" w:cs="Times New Roman" w:hint="default"/>
+      </w:rPr>
+    </w:lvl>
+    <w:lvl w:ilvl="1" w:tplc="04090003" w:tentative="1">
+      <w:start w:val="1"/>
+      <w:numFmt w:val="bullet"/>
+      <w:lvlText w:val="o"/>
+      <w:lvlJc w:val="left"/>
+      <w:pPr>
+        <w:ind w:left="1440" w:hanging="360"/>
+      </w:pPr>
+      <w:rPr>
+        <w:rFonts w:ascii="Courier New" w:hAnsi="Courier New" w:cs="Courier New" w:hint="default"/>
+      </w:rPr>
+    </w:lvl>
+    <w:lvl w:ilvl="2" w:tplc="04090005" w:tentative="1">
+      <w:start w:val="1"/>
+      <w:numFmt w:val="bullet"/>
+      <w:lvlText w:val=""/>
+      <w:lvlJc w:val="left"/>
+      <w:pPr>
+        <w:ind w:left="2160" w:hanging="360"/>
+      </w:pPr>
+      <w:rPr>
+        <w:rFonts w:ascii="Wingdings" w:hAnsi="Wingdings" w:hint="default"/>
+      </w:rPr>
+    </w:lvl>
+    <w:lvl w:ilvl="3" w:tplc="04090001" w:tentative="1">
+      <w:start w:val="1"/>
+      <w:numFmt w:val="bullet"/>
+      <w:lvlText w:val=""/>
+      <w:lvlJc w:val="left"/>
+      <w:pPr>
+        <w:ind w:left="2880" w:hanging="360"/>
+      </w:pPr>
+      <w:rPr>
+        <w:rFonts w:ascii="Symbol" w:hAnsi="Symbol" w:hint="default"/>
+      </w:rPr>
+    </w:lvl>
+    <w:lvl w:ilvl="4" w:tplc="04090003" w:tentative="1">
+      <w:start w:val="1"/>
+      <w:numFmt w:val="bullet"/>
+      <w:lvlText w:val="o"/>
+      <w:lvlJc w:val="left"/>
+      <w:pPr>
+        <w:ind w:left="3600" w:hanging="360"/>
+      </w:pPr>
+      <w:rPr>
+        <w:rFonts w:ascii="Courier New" w:hAnsi="Courier New" w:cs="Courier New" w:hint="default"/>
+      </w:rPr>
+    </w:lvl>
+    <w:lvl w:ilvl="5" w:tplc="04090005" w:tentative="1">
+      <w:start w:val="1"/>
+      <w:numFmt w:val="bullet"/>
+      <w:lvlText w:val=""/>
+      <w:lvlJc w:val="left"/>
+      <w:pPr>
+        <w:ind w:left="4320" w:hanging="360"/>
+      </w:pPr>
+      <w:rPr>
+        <w:rFonts w:ascii="Wingdings" w:hAnsi="Wingdings" w:hint="default"/>
+      </w:rPr>
+    </w:lvl>
+    <w:lvl w:ilvl="6" w:tplc="04090001" w:tentative="1">
+      <w:start w:val="1"/>
+      <w:numFmt w:val="bullet"/>
+      <w:lvlText w:val=""/>
+      <w:lvlJc w:val="left"/>
+      <w:pPr>
+        <w:ind w:left="5040" w:hanging="360"/>
+      </w:pPr>
+      <w:rPr>
+        <w:rFonts w:ascii="Symbol" w:hAnsi="Symbol" w:hint="default"/>
+      </w:rPr>
+    </w:lvl>
+    <w:lvl w:ilvl="7" w:tplc="04090003" w:tentative="1">
+      <w:start w:val="1"/>
+      <w:numFmt w:val="bullet"/>
+      <w:lvlText w:val="o"/>
+      <w:lvlJc w:val="left"/>
+      <w:pPr>
+        <w:ind w:left="5760" w:hanging="360"/>
+      </w:pPr>
+      <w:rPr>
+        <w:rFonts w:ascii="Courier New" w:hAnsi="Courier New" w:cs="Courier New" w:hint="default"/>
+      </w:rPr>
+    </w:lvl>
+    <w:lvl w:ilvl="8" w:tplc="04090005" w:tentative="1">
+      <w:start w:val="1"/>
+      <w:numFmt w:val="bullet"/>
+      <w:lvlText w:val=""/>
+      <w:lvlJc w:val="left"/>
+      <w:pPr>
+        <w:ind w:left="6480" w:hanging="360"/>
+      </w:pPr>
+      <w:rPr>
+        <w:rFonts w:ascii="Wingdings" w:hAnsi="Wingdings" w:hint="default"/>
+      </w:rPr>
+    </w:lvl>
+  </w:abstractNum>
+  <w:abstractNum w:abstractNumId="19" w15:restartNumberingAfterBreak="0">
     <w:nsid w:val="67946029"/>
     <w:multiLevelType w:val="hybridMultilevel"/>
     <w:tmpl w:val="86584FD6"/>
@@ -3130,7 +3448,7 @@
       </w:rPr>
     </w:lvl>
   </w:abstractNum>
-  <w:abstractNum w:abstractNumId="14" w15:restartNumberingAfterBreak="0">
+  <w:abstractNum w:abstractNumId="20" w15:restartNumberingAfterBreak="0">
     <w:nsid w:val="71DE2611"/>
     <w:multiLevelType w:val="hybridMultilevel"/>
     <w:tmpl w:val="C240CCF2"/>
@@ -3244,49 +3562,67 @@
     </w:lvl>
   </w:abstractNum>
   <w:num w:numId="1">
-    <w:abstractNumId w:val="9"/>
+    <w:abstractNumId w:val="13"/>
   </w:num>
   <w:num w:numId="2">
+    <w:abstractNumId w:val="12"/>
+  </w:num>
+  <w:num w:numId="3">
+    <w:abstractNumId w:val="7"/>
+  </w:num>
+  <w:num w:numId="4">
+    <w:abstractNumId w:val="6"/>
+  </w:num>
+  <w:num w:numId="5">
+    <w:abstractNumId w:val="3"/>
+  </w:num>
+  <w:num w:numId="6">
+    <w:abstractNumId w:val="19"/>
+  </w:num>
+  <w:num w:numId="7">
+    <w:abstractNumId w:val="11"/>
+  </w:num>
+  <w:num w:numId="8">
     <w:abstractNumId w:val="8"/>
   </w:num>
-  <w:num w:numId="3">
-    <w:abstractNumId w:val="4"/>
+  <w:num w:numId="9">
+    <w:abstractNumId w:val="17"/>
   </w:num>
-  <w:num w:numId="4">
-    <w:abstractNumId w:val="3"/>
-  </w:num>
-  <w:num w:numId="5">
+  <w:num w:numId="10">
     <w:abstractNumId w:val="2"/>
   </w:num>
-  <w:num w:numId="6">
-    <w:abstractNumId w:val="13"/>
-  </w:num>
-  <w:num w:numId="7">
-    <w:abstractNumId w:val="7"/>
-  </w:num>
-  <w:num w:numId="8">
-    <w:abstractNumId w:val="5"/>
-  </w:num>
-  <w:num w:numId="9">
-    <w:abstractNumId w:val="12"/>
-  </w:num>
-  <w:num w:numId="10">
-    <w:abstractNumId w:val="1"/>
-  </w:num>
   <w:num w:numId="11">
-    <w:abstractNumId w:val="14"/>
+    <w:abstractNumId w:val="20"/>
   </w:num>
   <w:num w:numId="12">
     <w:abstractNumId w:val="0"/>
   </w:num>
   <w:num w:numId="13">
+    <w:abstractNumId w:val="15"/>
+  </w:num>
+  <w:num w:numId="14">
+    <w:abstractNumId w:val="9"/>
+  </w:num>
+  <w:num w:numId="15">
+    <w:abstractNumId w:val="16"/>
+  </w:num>
+  <w:num w:numId="16">
+    <w:abstractNumId w:val="14"/>
+  </w:num>
+  <w:num w:numId="17">
     <w:abstractNumId w:val="10"/>
   </w:num>
-  <w:num w:numId="14">
-    <w:abstractNumId w:val="6"/>
+  <w:num w:numId="18">
+    <w:abstractNumId w:val="5"/>
   </w:num>
-  <w:num w:numId="15">
-    <w:abstractNumId w:val="11"/>
+  <w:num w:numId="19">
+    <w:abstractNumId w:val="1"/>
+  </w:num>
+  <w:num w:numId="20">
+    <w:abstractNumId w:val="4"/>
+  </w:num>
+  <w:num w:numId="21">
+    <w:abstractNumId w:val="18"/>
   </w:num>
 </w:numbering>
 </file>

</xml_diff>

<commit_message>
Cập nhật báo cáo 23/5
</commit_message>
<xml_diff>
--- a/Báo cáo project.docx
+++ b/Báo cáo project.docx
@@ -135,7 +135,7 @@
     <w:tbl>
       <w:tblPr>
         <w:tblStyle w:val="TableGrid"/>
-        <w:tblW w:w="9540" w:type="dxa"/>
+        <w:tblW w:w="9356" w:type="dxa"/>
         <w:tblInd w:w="-5" w:type="dxa"/>
         <w:tblLook w:val="04A0" w:firstRow="1" w:lastRow="0" w:firstColumn="1" w:lastColumn="0" w:noHBand="0" w:noVBand="1"/>
       </w:tblPr>
@@ -143,7 +143,7 @@
         <w:gridCol w:w="2469"/>
         <w:gridCol w:w="1840"/>
         <w:gridCol w:w="2891"/>
-        <w:gridCol w:w="2340"/>
+        <w:gridCol w:w="2156"/>
       </w:tblGrid>
       <w:tr>
         <w:tc>
@@ -248,7 +248,7 @@
         </w:tc>
         <w:tc>
           <w:tcPr>
-            <w:tcW w:w="2340" w:type="dxa"/>
+            <w:tcW w:w="2156" w:type="dxa"/>
           </w:tcPr>
           <w:p>
             <w:pPr>
@@ -442,7 +442,7 @@
         </w:tc>
         <w:tc>
           <w:tcPr>
-            <w:tcW w:w="2340" w:type="dxa"/>
+            <w:tcW w:w="2156" w:type="dxa"/>
           </w:tcPr>
           <w:p>
             <w:pPr>
@@ -576,7 +576,7 @@
         </w:tc>
         <w:tc>
           <w:tcPr>
-            <w:tcW w:w="2340" w:type="dxa"/>
+            <w:tcW w:w="2156" w:type="dxa"/>
           </w:tcPr>
           <w:p>
             <w:pPr>
@@ -599,6 +599,7 @@
       <w:pPr>
         <w:pStyle w:val="ListParagraph"/>
         <w:spacing w:after="0" w:line="312" w:lineRule="auto"/>
+        <w:jc w:val="both"/>
         <w:rPr>
           <w:rFonts w:ascii="Times New Roman" w:hAnsi="Times New Roman" w:cs="Times New Roman"/>
           <w:b/>
@@ -710,6 +711,7 @@
         </w:numPr>
         <w:shd w:val="clear" w:color="auto" w:fill="FFFFFF"/>
         <w:spacing w:before="0" w:beforeAutospacing="0" w:after="0" w:afterAutospacing="0" w:line="375" w:lineRule="atLeast"/>
+        <w:jc w:val="both"/>
         <w:rPr>
           <w:color w:val="000000"/>
           <w:szCs w:val="28"/>
@@ -893,6 +895,7 @@
         <w:tabs>
           <w:tab w:val="left" w:pos="1440"/>
         </w:tabs>
+        <w:jc w:val="both"/>
         <w:rPr>
           <w:rFonts w:ascii="Times New Roman" w:eastAsia="Times New Roman" w:hAnsi="Times New Roman" w:cs="Times New Roman"/>
           <w:color w:val="000000"/>
@@ -917,6 +920,7 @@
       <w:pPr>
         <w:pStyle w:val="ListParagraph"/>
         <w:ind w:left="0" w:firstLine="360"/>
+        <w:jc w:val="both"/>
         <w:rPr>
           <w:rFonts w:ascii="Times New Roman" w:hAnsi="Times New Roman" w:cs="Times New Roman"/>
           <w:color w:val="000000" w:themeColor="text1"/>
@@ -943,6 +947,7 @@
           <w:ilvl w:val="0"/>
           <w:numId w:val="19"/>
         </w:numPr>
+        <w:jc w:val="both"/>
         <w:rPr>
           <w:rFonts w:ascii="Times New Roman" w:hAnsi="Times New Roman" w:cs="Times New Roman"/>
           <w:sz w:val="28"/>
@@ -971,6 +976,7 @@
           <w:tab w:val="left" w:pos="1440"/>
         </w:tabs>
         <w:ind w:left="1350" w:hanging="630"/>
+        <w:jc w:val="both"/>
         <w:rPr>
           <w:rFonts w:ascii="Times New Roman" w:eastAsia="Times New Roman" w:hAnsi="Times New Roman" w:cs="Times New Roman"/>
           <w:color w:val="000000"/>
@@ -1001,6 +1007,7 @@
           <w:tab w:val="left" w:pos="1440"/>
         </w:tabs>
         <w:ind w:left="1350" w:hanging="630"/>
+        <w:jc w:val="both"/>
         <w:rPr>
           <w:rFonts w:ascii="Times New Roman" w:eastAsia="Times New Roman" w:hAnsi="Times New Roman" w:cs="Times New Roman"/>
           <w:color w:val="000000"/>
@@ -1031,6 +1038,7 @@
           <w:tab w:val="left" w:pos="1440"/>
         </w:tabs>
         <w:ind w:left="1350" w:hanging="630"/>
+        <w:jc w:val="both"/>
         <w:rPr>
           <w:rFonts w:ascii="Times New Roman" w:eastAsia="Times New Roman" w:hAnsi="Times New Roman" w:cs="Times New Roman"/>
           <w:color w:val="000000"/>
@@ -1061,6 +1069,7 @@
           <w:tab w:val="left" w:pos="1440"/>
         </w:tabs>
         <w:ind w:left="1350" w:hanging="630"/>
+        <w:jc w:val="both"/>
         <w:rPr>
           <w:rFonts w:ascii="Times New Roman" w:eastAsia="Times New Roman" w:hAnsi="Times New Roman" w:cs="Times New Roman"/>
           <w:color w:val="000000"/>
@@ -1091,6 +1100,7 @@
           <w:tab w:val="left" w:pos="1440"/>
         </w:tabs>
         <w:ind w:left="1350" w:hanging="630"/>
+        <w:jc w:val="both"/>
         <w:rPr>
           <w:rFonts w:ascii="Times New Roman" w:eastAsia="Times New Roman" w:hAnsi="Times New Roman" w:cs="Times New Roman"/>
           <w:color w:val="000000"/>
@@ -1121,6 +1131,7 @@
           <w:tab w:val="left" w:pos="1440"/>
         </w:tabs>
         <w:ind w:left="1350" w:hanging="630"/>
+        <w:jc w:val="both"/>
         <w:rPr>
           <w:rFonts w:ascii="Times New Roman" w:eastAsia="Times New Roman" w:hAnsi="Times New Roman" w:cs="Times New Roman"/>
           <w:color w:val="000000"/>
@@ -1148,6 +1159,7 @@
           <w:numId w:val="27"/>
         </w:numPr>
         <w:ind w:left="720"/>
+        <w:jc w:val="both"/>
         <w:rPr>
           <w:rFonts w:ascii="Times New Roman" w:hAnsi="Times New Roman" w:cs="Times New Roman"/>
           <w:sz w:val="24"/>
@@ -1169,6 +1181,7 @@
       <w:pPr>
         <w:pStyle w:val="ListParagraph"/>
         <w:ind w:left="1350" w:hanging="360"/>
+        <w:jc w:val="both"/>
         <w:rPr>
           <w:rFonts w:ascii="Times New Roman" w:hAnsi="Times New Roman" w:cs="Times New Roman"/>
           <w:sz w:val="24"/>
@@ -1190,6 +1203,7 @@
       <w:pPr>
         <w:pStyle w:val="ListParagraph"/>
         <w:ind w:left="1350" w:hanging="360"/>
+        <w:jc w:val="both"/>
         <w:rPr>
           <w:rFonts w:ascii="Times New Roman" w:hAnsi="Times New Roman" w:cs="Times New Roman"/>
           <w:sz w:val="24"/>
@@ -1211,6 +1225,7 @@
       <w:pPr>
         <w:pStyle w:val="ListParagraph"/>
         <w:ind w:left="1350" w:hanging="360"/>
+        <w:jc w:val="both"/>
         <w:rPr>
           <w:rFonts w:ascii="Times New Roman" w:hAnsi="Times New Roman" w:cs="Times New Roman"/>
           <w:sz w:val="24"/>
@@ -1232,6 +1247,7 @@
       <w:pPr>
         <w:pStyle w:val="ListParagraph"/>
         <w:ind w:left="1350" w:hanging="360"/>
+        <w:jc w:val="both"/>
         <w:rPr>
           <w:rFonts w:ascii="Times New Roman" w:hAnsi="Times New Roman" w:cs="Times New Roman"/>
           <w:sz w:val="24"/>
@@ -1257,6 +1273,7 @@
           <w:numId w:val="27"/>
         </w:numPr>
         <w:ind w:left="720"/>
+        <w:jc w:val="both"/>
         <w:rPr>
           <w:rFonts w:ascii="Times New Roman" w:hAnsi="Times New Roman" w:cs="Times New Roman"/>
           <w:sz w:val="24"/>
@@ -1278,6 +1295,7 @@
       <w:pPr>
         <w:pStyle w:val="ListParagraph"/>
         <w:ind w:left="1350" w:hanging="360"/>
+        <w:jc w:val="both"/>
         <w:rPr>
           <w:rFonts w:ascii="Times New Roman" w:hAnsi="Times New Roman" w:cs="Times New Roman"/>
           <w:sz w:val="24"/>
@@ -1293,12 +1311,22 @@
           <w:lang w:val="en-US"/>
         </w:rPr>
         <w:t>+ smbclient: Đây là một SMB client, với chức năng tương tự như một công cụ FTP. Được dùng để kết nối từ hệ thống Unix tới một SMB share của một hệ thống Windows để truyền tệp, gửi tệp hoặc gửi tệp tới máy in đã được chia sẻ</w:t>
+      </w:r>
+      <w:r>
+        <w:rPr>
+          <w:rFonts w:ascii="Times New Roman" w:hAnsi="Times New Roman" w:cs="Times New Roman"/>
+          <w:sz w:val="24"/>
+          <w:szCs w:val="32"/>
+          <w:lang w:val="en-US"/>
+        </w:rPr>
+        <w:t>.</w:t>
       </w:r>
     </w:p>
     <w:p>
       <w:pPr>
         <w:pStyle w:val="ListParagraph"/>
         <w:ind w:left="1350" w:hanging="360"/>
+        <w:jc w:val="both"/>
         <w:rPr>
           <w:rFonts w:ascii="Times New Roman" w:hAnsi="Times New Roman" w:cs="Times New Roman"/>
           <w:sz w:val="24"/>
@@ -1320,6 +1348,7 @@
       <w:pPr>
         <w:pStyle w:val="ListParagraph"/>
         <w:ind w:left="1350" w:hanging="360"/>
+        <w:jc w:val="both"/>
         <w:rPr>
           <w:rFonts w:ascii="Times New Roman" w:hAnsi="Times New Roman" w:cs="Times New Roman"/>
           <w:sz w:val="24"/>
@@ -1335,6 +1364,15 @@
           <w:lang w:val="en-US"/>
         </w:rPr>
         <w:t>+ Swat: Swat hay SambaWebAdministrationTool cho phép cấu hình Samba từ xa qua giao diện Web.</w:t>
+      </w:r>
+      <w:r>
+        <w:rPr>
+          <w:rFonts w:ascii="Times New Roman" w:hAnsi="Times New Roman" w:cs="Times New Roman"/>
+          <w:sz w:val="24"/>
+          <w:szCs w:val="32"/>
+          <w:lang w:val="en-US"/>
+        </w:rPr>
+        <w:t xml:space="preserve"> Hoặc có thể cấu hình Samba với giao diện đồ họa bằng Webmin.</w:t>
       </w:r>
     </w:p>
     <w:p>
@@ -1388,6 +1426,7 @@
         <w:pStyle w:val="ListParagraph"/>
         <w:spacing w:line="312" w:lineRule="auto"/>
         <w:ind w:left="1080"/>
+        <w:jc w:val="both"/>
         <w:rPr>
           <w:rFonts w:ascii="Times New Roman" w:hAnsi="Times New Roman" w:cs="Times New Roman"/>
           <w:sz w:val="24"/>
@@ -1410,6 +1449,7 @@
         <w:pStyle w:val="ListParagraph"/>
         <w:spacing w:line="312" w:lineRule="auto"/>
         <w:ind w:left="1080"/>
+        <w:jc w:val="both"/>
         <w:rPr>
           <w:rFonts w:ascii="Times New Roman" w:hAnsi="Times New Roman" w:cs="Times New Roman"/>
           <w:sz w:val="24"/>
@@ -1432,6 +1472,7 @@
         <w:pStyle w:val="ListParagraph"/>
         <w:spacing w:line="312" w:lineRule="auto"/>
         <w:ind w:left="1080"/>
+        <w:jc w:val="both"/>
         <w:rPr>
           <w:rFonts w:ascii="Times New Roman" w:hAnsi="Times New Roman" w:cs="Times New Roman"/>
           <w:sz w:val="24"/>
@@ -1454,6 +1495,7 @@
         <w:pStyle w:val="ListParagraph"/>
         <w:spacing w:line="312" w:lineRule="auto"/>
         <w:ind w:left="1080"/>
+        <w:jc w:val="both"/>
         <w:rPr>
           <w:rFonts w:ascii="Times New Roman" w:hAnsi="Times New Roman" w:cs="Times New Roman"/>
           <w:sz w:val="24"/>
@@ -1476,6 +1518,7 @@
         <w:pStyle w:val="ListParagraph"/>
         <w:spacing w:line="312" w:lineRule="auto"/>
         <w:ind w:left="1080"/>
+        <w:jc w:val="both"/>
         <w:rPr>
           <w:rFonts w:ascii="Times New Roman" w:hAnsi="Times New Roman" w:cs="Times New Roman"/>
           <w:sz w:val="24"/>
@@ -1509,6 +1552,7 @@
         <w:pStyle w:val="ListParagraph"/>
         <w:spacing w:line="312" w:lineRule="auto"/>
         <w:ind w:left="1080"/>
+        <w:jc w:val="both"/>
         <w:rPr>
           <w:rFonts w:ascii="Times New Roman" w:hAnsi="Times New Roman" w:cs="Times New Roman"/>
           <w:sz w:val="24"/>
@@ -1541,6 +1585,7 @@
         <w:pStyle w:val="ListParagraph"/>
         <w:spacing w:line="312" w:lineRule="auto"/>
         <w:ind w:left="1080"/>
+        <w:jc w:val="both"/>
         <w:rPr>
           <w:rFonts w:ascii="Times New Roman" w:hAnsi="Times New Roman" w:cs="Times New Roman"/>
           <w:sz w:val="24"/>
@@ -1573,6 +1618,7 @@
         <w:pStyle w:val="ListParagraph"/>
         <w:spacing w:line="312" w:lineRule="auto"/>
         <w:ind w:left="1080"/>
+        <w:jc w:val="both"/>
         <w:rPr>
           <w:rFonts w:ascii="Times New Roman" w:hAnsi="Times New Roman" w:cs="Times New Roman"/>
           <w:sz w:val="24"/>
@@ -1595,6 +1641,7 @@
         <w:pStyle w:val="ListParagraph"/>
         <w:spacing w:line="312" w:lineRule="auto"/>
         <w:ind w:left="1080"/>
+        <w:jc w:val="both"/>
         <w:rPr>
           <w:rFonts w:ascii="Times New Roman" w:hAnsi="Times New Roman" w:cs="Times New Roman"/>
           <w:sz w:val="24"/>
@@ -1627,6 +1674,7 @@
         <w:pStyle w:val="ListParagraph"/>
         <w:spacing w:line="312" w:lineRule="auto"/>
         <w:ind w:left="1080"/>
+        <w:jc w:val="both"/>
         <w:rPr>
           <w:rFonts w:ascii="Times New Roman" w:hAnsi="Times New Roman" w:cs="Times New Roman"/>
           <w:sz w:val="24"/>
@@ -1659,6 +1707,7 @@
         <w:pStyle w:val="ListParagraph"/>
         <w:spacing w:line="312" w:lineRule="auto"/>
         <w:ind w:left="1080"/>
+        <w:jc w:val="both"/>
         <w:rPr>
           <w:rFonts w:ascii="Times New Roman" w:hAnsi="Times New Roman" w:cs="Times New Roman"/>
           <w:sz w:val="24"/>
@@ -1683,25 +1732,7 @@
           <w:lang w:val="en-US"/>
         </w:rPr>
         <w:tab/>
-        <w:t>Trình nền win</w:t>
-      </w:r>
-      <w:r>
-        <w:rPr>
-          <w:rFonts w:ascii="Times New Roman" w:hAnsi="Times New Roman" w:cs="Times New Roman"/>
-          <w:sz w:val="24"/>
-          <w:szCs w:val="32"/>
-          <w:lang w:val="en-US"/>
-        </w:rPr>
-        <w:t xml:space="preserve">bindd </w:t>
-      </w:r>
-      <w:r>
-        <w:rPr>
-          <w:rFonts w:ascii="Times New Roman" w:hAnsi="Times New Roman" w:cs="Times New Roman"/>
-          <w:sz w:val="24"/>
-          <w:szCs w:val="32"/>
-          <w:lang w:val="en-US"/>
-        </w:rPr>
-        <w:t>có thể được sử dụng để truy vấn các máy chủ Windows gốc để biết thông tin người dùng và nhóm.</w:t>
+        <w:t>Trình nền winbindd có thể được sử dụng để truy vấn các máy chủ Windows gốc để biết thông tin người dùng và nhóm.</w:t>
       </w:r>
     </w:p>
     <w:p>
@@ -1727,7 +1758,7 @@
         <w:spacing w:line="312" w:lineRule="auto"/>
         <w:rPr>
           <w:rFonts w:ascii="Times New Roman" w:hAnsi="Times New Roman" w:cs="Times New Roman"/>
-          <w:sz w:val="32"/>
+          <w:sz w:val="28"/>
           <w:szCs w:val="32"/>
           <w:lang w:val="en-US"/>
         </w:rPr>
@@ -1735,7 +1766,7 @@
       <w:r>
         <w:rPr>
           <w:rFonts w:ascii="Times New Roman" w:hAnsi="Times New Roman" w:cs="Times New Roman"/>
-          <w:sz w:val="32"/>
+          <w:sz w:val="28"/>
           <w:szCs w:val="32"/>
           <w:lang w:val="en-US"/>
         </w:rPr>
@@ -1744,7 +1775,7 @@
       <w:r>
         <w:rPr>
           <w:rFonts w:ascii="Times New Roman" w:hAnsi="Times New Roman" w:cs="Times New Roman"/>
-          <w:sz w:val="32"/>
+          <w:sz w:val="28"/>
           <w:szCs w:val="32"/>
           <w:lang w:val="en-US"/>
         </w:rPr>
@@ -1770,11 +1801,13 @@
             <w:pPr>
               <w:rPr>
                 <w:rFonts w:ascii="Times New Roman" w:hAnsi="Times New Roman" w:cs="Times New Roman"/>
+                <w:sz w:val="24"/>
               </w:rPr>
             </w:pPr>
             <w:r>
               <w:rPr>
                 <w:rFonts w:ascii="Times New Roman" w:hAnsi="Times New Roman" w:cs="Times New Roman"/>
+                <w:sz w:val="24"/>
               </w:rPr>
               <w:t>Để cài đặt Samba chúng ta chạy lệnh:</w:t>
             </w:r>
@@ -1786,12 +1819,14 @@
               <w:rPr>
                 <w:rFonts w:ascii="Times New Roman" w:hAnsi="Times New Roman" w:cs="Times New Roman"/>
                 <w:color w:val="FF0000"/>
+                <w:sz w:val="24"/>
               </w:rPr>
             </w:pPr>
             <w:r>
               <w:rPr>
                 <w:rFonts w:ascii="Times New Roman" w:hAnsi="Times New Roman" w:cs="Times New Roman"/>
                 <w:color w:val="FF0000"/>
+                <w:sz w:val="24"/>
               </w:rPr>
               <w:t>sudo apt update</w:t>
             </w:r>
@@ -1808,6 +1843,7 @@
               <w:rPr>
                 <w:rFonts w:ascii="Times New Roman" w:hAnsi="Times New Roman" w:cs="Times New Roman"/>
                 <w:color w:val="FF0000"/>
+                <w:sz w:val="24"/>
               </w:rPr>
               <w:t>sudo apt install samba</w:t>
             </w:r>
@@ -1844,11 +1880,13 @@
               <w:ind w:left="0"/>
               <w:rPr>
                 <w:rFonts w:ascii="Times New Roman" w:hAnsi="Times New Roman" w:cs="Times New Roman"/>
+                <w:sz w:val="24"/>
               </w:rPr>
             </w:pPr>
             <w:r>
               <w:rPr>
                 <w:rFonts w:ascii="Times New Roman" w:hAnsi="Times New Roman" w:cs="Times New Roman"/>
+                <w:sz w:val="24"/>
               </w:rPr>
               <w:t>Kiểm tra việc cài đặt có thành công hay không bằng lệnh:</w:t>
             </w:r>
@@ -1860,12 +1898,14 @@
               <w:rPr>
                 <w:rFonts w:ascii="Times New Roman" w:hAnsi="Times New Roman" w:cs="Times New Roman"/>
                 <w:color w:val="FF0000"/>
+                <w:sz w:val="24"/>
               </w:rPr>
             </w:pPr>
             <w:r>
               <w:rPr>
                 <w:rFonts w:ascii="Times New Roman" w:hAnsi="Times New Roman" w:cs="Times New Roman"/>
                 <w:color w:val="FF0000"/>
+                <w:sz w:val="24"/>
               </w:rPr>
               <w:t>whereis samba</w:t>
             </w:r>
@@ -1881,6 +1921,7 @@
               <w:rPr>
                 <w:rFonts w:ascii="Times New Roman" w:hAnsi="Times New Roman" w:cs="Times New Roman"/>
                 <w:noProof/>
+                <w:lang w:val="en-US"/>
               </w:rPr>
               <w:drawing>
                 <wp:inline distT="0" distB="0" distL="0" distR="0" wp14:anchorId="1D104608" wp14:editId="145B5B0E">
@@ -1951,7 +1992,7 @@
         <w:spacing w:line="312" w:lineRule="auto"/>
         <w:rPr>
           <w:rFonts w:ascii="Times New Roman" w:hAnsi="Times New Roman" w:cs="Times New Roman"/>
-          <w:sz w:val="32"/>
+          <w:sz w:val="28"/>
           <w:szCs w:val="32"/>
           <w:lang w:val="en-US"/>
         </w:rPr>
@@ -1959,7 +2000,7 @@
       <w:r>
         <w:rPr>
           <w:rFonts w:ascii="Times New Roman" w:hAnsi="Times New Roman" w:cs="Times New Roman"/>
-          <w:sz w:val="32"/>
+          <w:sz w:val="28"/>
           <w:szCs w:val="32"/>
           <w:lang w:val="en-US"/>
         </w:rPr>
@@ -1970,11 +2011,11 @@
         <w:rPr>
           <w:rFonts w:ascii="Times New Roman" w:hAnsi="Times New Roman" w:cs="Times New Roman"/>
           <w:color w:val="FF0000"/>
-          <w:sz w:val="32"/>
+          <w:sz w:val="28"/>
           <w:szCs w:val="32"/>
           <w:lang w:val="en-US"/>
         </w:rPr>
-        <w:t xml:space="preserve">[Mô tả các việc phải thiết lập, sử dụng AAA để tạo ra các chức năng Sản phẩm hoặc Cấu hình của giải pháp] </w:t>
+        <w:t xml:space="preserve"> </w:t>
       </w:r>
     </w:p>
     <w:p>
@@ -1986,17 +2027,20 @@
         </w:numPr>
         <w:rPr>
           <w:rFonts w:ascii="Times New Roman" w:hAnsi="Times New Roman" w:cs="Times New Roman"/>
+          <w:sz w:val="24"/>
         </w:rPr>
       </w:pPr>
       <w:r>
         <w:rPr>
           <w:rFonts w:ascii="Times New Roman" w:hAnsi="Times New Roman" w:cs="Times New Roman"/>
+          <w:sz w:val="24"/>
         </w:rPr>
         <w:t>Triển khai Samba</w:t>
       </w:r>
       <w:r>
         <w:rPr>
           <w:rFonts w:ascii="Times New Roman" w:hAnsi="Times New Roman" w:cs="Times New Roman"/>
+          <w:sz w:val="24"/>
         </w:rPr>
         <w:br/>
       </w:r>
@@ -2022,11 +2066,13 @@
               <w:ind w:left="0"/>
               <w:rPr>
                 <w:rFonts w:ascii="Times New Roman" w:hAnsi="Times New Roman" w:cs="Times New Roman"/>
+                <w:sz w:val="24"/>
               </w:rPr>
             </w:pPr>
             <w:r>
               <w:rPr>
                 <w:rFonts w:ascii="Times New Roman" w:hAnsi="Times New Roman" w:cs="Times New Roman"/>
+                <w:sz w:val="24"/>
               </w:rPr>
               <w:t>Sau khi đã cài đặt thành công Samba, tạo thư mục mới có tên sambashare ở thư mục gốc phục vụ cho việc chia sẻ:</w:t>
             </w:r>
@@ -2038,12 +2084,14 @@
               <w:rPr>
                 <w:rFonts w:ascii="Times New Roman" w:hAnsi="Times New Roman" w:cs="Times New Roman"/>
                 <w:color w:val="FF0000"/>
+                <w:sz w:val="24"/>
               </w:rPr>
             </w:pPr>
             <w:r>
               <w:rPr>
                 <w:rFonts w:ascii="Times New Roman" w:hAnsi="Times New Roman" w:cs="Times New Roman"/>
                 <w:color w:val="FF0000"/>
+                <w:sz w:val="24"/>
               </w:rPr>
               <w:t>mkdir /home/tranlehang/sambashare/</w:t>
             </w:r>
@@ -2054,15 +2102,18 @@
               <w:ind w:left="0" w:firstLine="690"/>
               <w:rPr>
                 <w:rFonts w:ascii="Times New Roman" w:hAnsi="Times New Roman" w:cs="Times New Roman"/>
+                <w:sz w:val="24"/>
               </w:rPr>
             </w:pPr>
             <w:r>
               <w:rPr>
                 <w:rFonts w:ascii="Times New Roman" w:hAnsi="Times New Roman" w:cs="Times New Roman"/>
                 <w:noProof/>
+                <w:sz w:val="24"/>
+                <w:lang w:val="en-US"/>
               </w:rPr>
               <w:drawing>
-                <wp:inline distT="0" distB="0" distL="0" distR="0" wp14:anchorId="68C67131" wp14:editId="1FF15B90">
+                <wp:inline distT="0" distB="0" distL="0" distR="0" wp14:anchorId="1ECFC0F4" wp14:editId="232A0B9C">
                   <wp:extent cx="5000000" cy="142857"/>
                   <wp:effectExtent l="0" t="0" r="0" b="0"/>
                   <wp:docPr id="8" name="Picture 8"/>
@@ -2107,6 +2158,7 @@
         <w:ind w:left="360"/>
         <w:rPr>
           <w:rFonts w:ascii="Times New Roman" w:hAnsi="Times New Roman" w:cs="Times New Roman"/>
+          <w:sz w:val="24"/>
         </w:rPr>
       </w:pPr>
     </w:p>
@@ -2131,11 +2183,13 @@
               <w:ind w:left="0"/>
               <w:rPr>
                 <w:rFonts w:ascii="Times New Roman" w:hAnsi="Times New Roman" w:cs="Times New Roman"/>
+                <w:sz w:val="24"/>
               </w:rPr>
             </w:pPr>
             <w:r>
               <w:rPr>
                 <w:rFonts w:ascii="Times New Roman" w:hAnsi="Times New Roman" w:cs="Times New Roman"/>
+                <w:sz w:val="24"/>
               </w:rPr>
               <w:t>Tệp tin thiết lập cho Samba có địa chỉ /etc/samba/smb.conf. Để thiết lập quyền chia sẻ cho thư mục vừa tạo, ta chỉnh sửa file smb.conf bằng cách chạy lệnh:</w:t>
             </w:r>
@@ -2147,12 +2201,14 @@
               <w:rPr>
                 <w:rFonts w:ascii="Times New Roman" w:hAnsi="Times New Roman" w:cs="Times New Roman"/>
                 <w:color w:val="FF0000"/>
+                <w:sz w:val="24"/>
               </w:rPr>
             </w:pPr>
             <w:r>
               <w:rPr>
                 <w:rFonts w:ascii="Times New Roman" w:hAnsi="Times New Roman" w:cs="Times New Roman"/>
                 <w:color w:val="FF0000"/>
+                <w:sz w:val="24"/>
               </w:rPr>
               <w:t>sudo nano /etc/samba/smb.conf</w:t>
             </w:r>
@@ -2161,11 +2217,13 @@
             <w:pPr>
               <w:rPr>
                 <w:rFonts w:ascii="Times New Roman" w:hAnsi="Times New Roman" w:cs="Times New Roman"/>
+                <w:sz w:val="24"/>
               </w:rPr>
             </w:pPr>
             <w:r>
               <w:rPr>
                 <w:rFonts w:ascii="Times New Roman" w:hAnsi="Times New Roman" w:cs="Times New Roman"/>
+                <w:sz w:val="24"/>
               </w:rPr>
               <w:t>Thêm các dòng lệnh như sau ở cuối tệp tin:</w:t>
             </w:r>
@@ -2176,12 +2234,14 @@
               <w:rPr>
                 <w:rFonts w:ascii="Times New Roman" w:hAnsi="Times New Roman" w:cs="Times New Roman"/>
                 <w:color w:val="FF0000"/>
+                <w:sz w:val="24"/>
               </w:rPr>
             </w:pPr>
             <w:r>
               <w:rPr>
                 <w:rFonts w:ascii="Times New Roman" w:hAnsi="Times New Roman" w:cs="Times New Roman"/>
                 <w:color w:val="FF0000"/>
+                <w:sz w:val="24"/>
               </w:rPr>
               <w:t>[sambashare]</w:t>
             </w:r>
@@ -2192,12 +2252,14 @@
               <w:rPr>
                 <w:rFonts w:ascii="Times New Roman" w:hAnsi="Times New Roman" w:cs="Times New Roman"/>
                 <w:color w:val="FF0000"/>
+                <w:sz w:val="24"/>
               </w:rPr>
             </w:pPr>
             <w:r>
               <w:rPr>
                 <w:rFonts w:ascii="Times New Roman" w:hAnsi="Times New Roman" w:cs="Times New Roman"/>
                 <w:color w:val="FF0000"/>
+                <w:sz w:val="24"/>
               </w:rPr>
               <w:t xml:space="preserve">      comment = Samba on Ubuntu</w:t>
             </w:r>
@@ -2208,12 +2270,14 @@
               <w:rPr>
                 <w:rFonts w:ascii="Times New Roman" w:hAnsi="Times New Roman" w:cs="Times New Roman"/>
                 <w:color w:val="FF0000"/>
+                <w:sz w:val="24"/>
               </w:rPr>
             </w:pPr>
             <w:r>
               <w:rPr>
                 <w:rFonts w:ascii="Times New Roman" w:hAnsi="Times New Roman" w:cs="Times New Roman"/>
                 <w:color w:val="FF0000"/>
+                <w:sz w:val="24"/>
               </w:rPr>
               <w:t xml:space="preserve">      path = /home/user/sambashare</w:t>
             </w:r>
@@ -2224,12 +2288,14 @@
               <w:rPr>
                 <w:rFonts w:ascii="Times New Roman" w:hAnsi="Times New Roman" w:cs="Times New Roman"/>
                 <w:color w:val="FF0000"/>
+                <w:sz w:val="24"/>
               </w:rPr>
             </w:pPr>
             <w:r>
               <w:rPr>
                 <w:rFonts w:ascii="Times New Roman" w:hAnsi="Times New Roman" w:cs="Times New Roman"/>
                 <w:color w:val="FF0000"/>
+                <w:sz w:val="24"/>
               </w:rPr>
               <w:t xml:space="preserve">      read only = no</w:t>
             </w:r>
@@ -2240,12 +2306,14 @@
               <w:rPr>
                 <w:rFonts w:ascii="Times New Roman" w:hAnsi="Times New Roman" w:cs="Times New Roman"/>
                 <w:color w:val="FF0000"/>
+                <w:sz w:val="24"/>
               </w:rPr>
             </w:pPr>
             <w:r>
               <w:rPr>
                 <w:rFonts w:ascii="Times New Roman" w:hAnsi="Times New Roman" w:cs="Times New Roman"/>
                 <w:color w:val="FF0000"/>
+                <w:sz w:val="24"/>
               </w:rPr>
               <w:t xml:space="preserve">      browsable = yes</w:t>
             </w:r>
@@ -2256,15 +2324,18 @@
               <w:rPr>
                 <w:rFonts w:ascii="Times New Roman" w:hAnsi="Times New Roman" w:cs="Times New Roman"/>
                 <w:color w:val="FF0000"/>
+                <w:sz w:val="24"/>
               </w:rPr>
             </w:pPr>
             <w:r>
               <w:rPr>
                 <w:rFonts w:ascii="Times New Roman" w:hAnsi="Times New Roman" w:cs="Times New Roman"/>
                 <w:noProof/>
+                <w:sz w:val="24"/>
+                <w:lang w:val="en-US"/>
               </w:rPr>
               <w:drawing>
-                <wp:inline distT="0" distB="0" distL="0" distR="0" wp14:anchorId="09527955" wp14:editId="3C057970">
+                <wp:inline distT="0" distB="0" distL="0" distR="0" wp14:anchorId="1F0C37A4" wp14:editId="32BF4B7F">
                   <wp:extent cx="3809524" cy="1133333"/>
                   <wp:effectExtent l="0" t="0" r="635" b="0"/>
                   <wp:docPr id="7" name="Picture 7"/>
@@ -2306,13 +2377,24 @@
               <w:ind w:left="0"/>
               <w:rPr>
                 <w:rFonts w:ascii="Times New Roman" w:hAnsi="Times New Roman" w:cs="Times New Roman"/>
+                <w:sz w:val="24"/>
+                <w:lang w:val="en-US"/>
               </w:rPr>
             </w:pPr>
             <w:r>
               <w:rPr>
                 <w:rFonts w:ascii="Times New Roman" w:hAnsi="Times New Roman" w:cs="Times New Roman"/>
+                <w:sz w:val="24"/>
               </w:rPr>
               <w:t>Sau đó nhấn ctrl + O để lưu và ctrl + X để thoát nano</w:t>
+            </w:r>
+            <w:r>
+              <w:rPr>
+                <w:rFonts w:ascii="Times New Roman" w:hAnsi="Times New Roman" w:cs="Times New Roman"/>
+                <w:sz w:val="24"/>
+                <w:lang w:val="en-US"/>
+              </w:rPr>
+              <w:t>.</w:t>
             </w:r>
           </w:p>
         </w:tc>
@@ -2324,6 +2406,7 @@
         <w:ind w:left="360"/>
         <w:rPr>
           <w:rFonts w:ascii="Times New Roman" w:hAnsi="Times New Roman" w:cs="Times New Roman"/>
+          <w:sz w:val="24"/>
         </w:rPr>
       </w:pPr>
     </w:p>
@@ -2348,11 +2431,13 @@
               <w:ind w:left="0"/>
               <w:rPr>
                 <w:rFonts w:ascii="Times New Roman" w:hAnsi="Times New Roman" w:cs="Times New Roman"/>
+                <w:sz w:val="24"/>
               </w:rPr>
             </w:pPr>
             <w:r>
               <w:rPr>
                 <w:rFonts w:ascii="Times New Roman" w:hAnsi="Times New Roman" w:cs="Times New Roman"/>
+                <w:sz w:val="24"/>
               </w:rPr>
               <w:t>Giải thích các dòng lệnh thêm vào file smb.conf:</w:t>
             </w:r>
@@ -2363,11 +2448,13 @@
               <w:ind w:left="0"/>
               <w:rPr>
                 <w:rFonts w:ascii="Times New Roman" w:hAnsi="Times New Roman" w:cs="Times New Roman"/>
+                <w:sz w:val="24"/>
               </w:rPr>
             </w:pPr>
             <w:r>
               <w:rPr>
                 <w:rFonts w:ascii="Times New Roman" w:hAnsi="Times New Roman" w:cs="Times New Roman"/>
+                <w:sz w:val="24"/>
               </w:rPr>
               <w:t>comment: Mô tả ngắn đây là Samba trên Ubuntu</w:t>
             </w:r>
@@ -2378,11 +2465,13 @@
               <w:ind w:left="0"/>
               <w:rPr>
                 <w:rFonts w:ascii="Times New Roman" w:hAnsi="Times New Roman" w:cs="Times New Roman"/>
+                <w:sz w:val="24"/>
               </w:rPr>
             </w:pPr>
             <w:r>
               <w:rPr>
                 <w:rFonts w:ascii="Times New Roman" w:hAnsi="Times New Roman" w:cs="Times New Roman"/>
+                <w:sz w:val="24"/>
               </w:rPr>
               <w:t>path: đường dẫn tới thư mục chia sẻ</w:t>
             </w:r>
@@ -2393,13 +2482,24 @@
               <w:ind w:left="0"/>
               <w:rPr>
                 <w:rFonts w:ascii="Times New Roman" w:hAnsi="Times New Roman" w:cs="Times New Roman"/>
+                <w:sz w:val="24"/>
+                <w:lang w:val="en-US"/>
               </w:rPr>
             </w:pPr>
             <w:r>
               <w:rPr>
                 <w:rFonts w:ascii="Times New Roman" w:hAnsi="Times New Roman" w:cs="Times New Roman"/>
-              </w:rPr>
-              <w:t>read only: Quyền sửa đổi nội dung của thư mục chia sẻ chỉ được cấp khi giá trị của lệnh này là không</w:t>
+                <w:sz w:val="24"/>
+              </w:rPr>
+              <w:t xml:space="preserve">read only: Quyền sửa đổi nội dung của thư mục chia sẻ chỉ được cấp khi giá trị của lệnh này là </w:t>
+            </w:r>
+            <w:r>
+              <w:rPr>
+                <w:rFonts w:ascii="Times New Roman" w:hAnsi="Times New Roman" w:cs="Times New Roman"/>
+                <w:sz w:val="24"/>
+                <w:lang w:val="en-US"/>
+              </w:rPr>
+              <w:t>“no”.</w:t>
             </w:r>
           </w:p>
           <w:p>
@@ -2408,13 +2508,24 @@
               <w:ind w:left="0"/>
               <w:rPr>
                 <w:rFonts w:ascii="Times New Roman" w:hAnsi="Times New Roman" w:cs="Times New Roman"/>
+                <w:sz w:val="24"/>
+                <w:lang w:val="en-US"/>
               </w:rPr>
             </w:pPr>
             <w:r>
               <w:rPr>
                 <w:rFonts w:ascii="Times New Roman" w:hAnsi="Times New Roman" w:cs="Times New Roman"/>
+                <w:sz w:val="24"/>
               </w:rPr>
               <w:t xml:space="preserve">browsable: Khi được đặt là có, các trình quản lý tệp như trình quản lý tệp mặc định của Ubuntu, sẽ liệt kê chia sẻ này trong mục Network </w:t>
+            </w:r>
+            <w:r>
+              <w:rPr>
+                <w:rFonts w:ascii="Times New Roman" w:hAnsi="Times New Roman" w:cs="Times New Roman"/>
+                <w:sz w:val="24"/>
+                <w:lang w:val="en-US"/>
+              </w:rPr>
+              <w:t>.</w:t>
             </w:r>
           </w:p>
         </w:tc>
@@ -2449,12 +2560,15 @@
               <w:ind w:left="0"/>
               <w:rPr>
                 <w:rFonts w:ascii="Times New Roman" w:hAnsi="Times New Roman" w:cs="Times New Roman"/>
+                <w:sz w:val="24"/>
               </w:rPr>
             </w:pPr>
             <w:r>
               <w:rPr>
                 <w:rFonts w:ascii="Times New Roman" w:hAnsi="Times New Roman" w:cs="Times New Roman"/>
-              </w:rPr>
+                <w:sz w:val="24"/>
+              </w:rPr>
+              <w:lastRenderedPageBreak/>
               <w:t>Sau khi đã chỉnh sửa thành công cấu hình chia sẻ, khởi động lại Samba:</w:t>
             </w:r>
           </w:p>
@@ -2465,12 +2579,14 @@
               <w:rPr>
                 <w:rFonts w:ascii="Times New Roman" w:hAnsi="Times New Roman" w:cs="Times New Roman"/>
                 <w:color w:val="FF0000"/>
+                <w:sz w:val="24"/>
               </w:rPr>
             </w:pPr>
             <w:r>
               <w:rPr>
                 <w:rFonts w:ascii="Times New Roman" w:hAnsi="Times New Roman" w:cs="Times New Roman"/>
                 <w:color w:val="FF0000"/>
+                <w:sz w:val="24"/>
               </w:rPr>
               <w:t xml:space="preserve">sudo service smbd restart </w:t>
             </w:r>
@@ -2487,6 +2603,7 @@
               <w:rPr>
                 <w:rFonts w:ascii="Times New Roman" w:hAnsi="Times New Roman" w:cs="Times New Roman"/>
                 <w:noProof/>
+                <w:lang w:val="en-US"/>
               </w:rPr>
               <w:drawing>
                 <wp:inline distT="0" distB="0" distL="0" distR="0" wp14:anchorId="39108312" wp14:editId="49812B05">
@@ -2565,11 +2682,13 @@
               <w:ind w:left="0"/>
               <w:rPr>
                 <w:rFonts w:ascii="Times New Roman" w:hAnsi="Times New Roman" w:cs="Times New Roman"/>
+                <w:sz w:val="24"/>
               </w:rPr>
             </w:pPr>
             <w:r>
               <w:rPr>
                 <w:rFonts w:ascii="Times New Roman" w:hAnsi="Times New Roman" w:cs="Times New Roman"/>
+                <w:sz w:val="24"/>
               </w:rPr>
               <w:t>Cập nhật tường lửa cho phép Samba lưu thông:</w:t>
             </w:r>
@@ -2581,18 +2700,18 @@
               <w:rPr>
                 <w:rFonts w:ascii="Times New Roman" w:hAnsi="Times New Roman" w:cs="Times New Roman"/>
                 <w:color w:val="FF0000"/>
+                <w:sz w:val="24"/>
               </w:rPr>
             </w:pPr>
-            <w:bookmarkStart w:id="0" w:name="_GoBack"/>
             <w:r>
               <w:rPr>
                 <w:rFonts w:ascii="Times New Roman" w:hAnsi="Times New Roman" w:cs="Times New Roman"/>
                 <w:color w:val="FF0000"/>
+                <w:sz w:val="24"/>
               </w:rPr>
               <w:t>sudo ufw allow samba</w:t>
             </w:r>
           </w:p>
-          <w:bookmarkEnd w:id="0"/>
           <w:p>
             <w:pPr>
               <w:pStyle w:val="ListParagraph"/>
@@ -2605,6 +2724,7 @@
               <w:rPr>
                 <w:rFonts w:ascii="Times New Roman" w:hAnsi="Times New Roman" w:cs="Times New Roman"/>
                 <w:noProof/>
+                <w:lang w:val="en-US"/>
               </w:rPr>
               <w:drawing>
                 <wp:inline distT="0" distB="0" distL="0" distR="0" wp14:anchorId="7B5C44B7" wp14:editId="1DC521E2">
@@ -2674,13 +2794,16 @@
             <w:pPr>
               <w:pStyle w:val="ListParagraph"/>
               <w:ind w:left="0"/>
-              <w:rPr>
-                <w:rFonts w:ascii="Times New Roman" w:hAnsi="Times New Roman" w:cs="Times New Roman"/>
+              <w:jc w:val="both"/>
+              <w:rPr>
+                <w:rFonts w:ascii="Times New Roman" w:hAnsi="Times New Roman" w:cs="Times New Roman"/>
+                <w:sz w:val="24"/>
               </w:rPr>
             </w:pPr>
             <w:r>
               <w:rPr>
                 <w:rFonts w:ascii="Times New Roman" w:hAnsi="Times New Roman" w:cs="Times New Roman"/>
+                <w:sz w:val="24"/>
               </w:rPr>
               <w:t>Thử ping tới ubuntu server để kiểm tra xem có kết nối mạng được hay không. Cơ chế hoạt động của câu lệnh này đó chính là sử dụng các gói tin echo ICMP. Khi những gói tin này gửi đến một máy tính thì máy tính đó sẽ phản hồi lại các gói tin này nếu nó đang hoạt động và kết nối mạng.</w:t>
             </w:r>
@@ -2688,15 +2811,18 @@
           <w:p>
             <w:pPr>
               <w:ind w:firstLine="1147"/>
+              <w:jc w:val="both"/>
               <w:rPr>
                 <w:rFonts w:ascii="Times New Roman" w:hAnsi="Times New Roman" w:cs="Times New Roman"/>
                 <w:color w:val="FF0000"/>
+                <w:sz w:val="24"/>
               </w:rPr>
             </w:pPr>
             <w:r>
               <w:rPr>
                 <w:rFonts w:ascii="Times New Roman" w:hAnsi="Times New Roman" w:cs="Times New Roman"/>
                 <w:color w:val="FF0000"/>
+                <w:sz w:val="24"/>
               </w:rPr>
               <w:t>ping 192.168.16.129</w:t>
             </w:r>
@@ -2713,6 +2839,7 @@
               <w:rPr>
                 <w:rFonts w:ascii="Times New Roman" w:hAnsi="Times New Roman" w:cs="Times New Roman"/>
                 <w:noProof/>
+                <w:lang w:val="en-US"/>
               </w:rPr>
               <w:drawing>
                 <wp:inline distT="0" distB="0" distL="0" distR="0" wp14:anchorId="2EB1A941" wp14:editId="70B6E765">
@@ -2763,11 +2890,13 @@
         </w:numPr>
         <w:rPr>
           <w:rFonts w:ascii="Times New Roman" w:hAnsi="Times New Roman" w:cs="Times New Roman"/>
+          <w:sz w:val="24"/>
         </w:rPr>
       </w:pPr>
       <w:r>
         <w:rPr>
           <w:rFonts w:ascii="Times New Roman" w:hAnsi="Times New Roman" w:cs="Times New Roman"/>
+          <w:sz w:val="24"/>
         </w:rPr>
         <w:t>Thiết lập tài khoản người dùng và kết nối chia sẻ</w:t>
       </w:r>
@@ -2794,13 +2923,16 @@
             <w:pPr>
               <w:pStyle w:val="ListParagraph"/>
               <w:ind w:left="0"/>
-              <w:rPr>
-                <w:rFonts w:ascii="Times New Roman" w:hAnsi="Times New Roman" w:cs="Times New Roman"/>
+              <w:jc w:val="both"/>
+              <w:rPr>
+                <w:rFonts w:ascii="Times New Roman" w:hAnsi="Times New Roman" w:cs="Times New Roman"/>
+                <w:sz w:val="24"/>
               </w:rPr>
             </w:pPr>
             <w:r>
               <w:rPr>
                 <w:rFonts w:ascii="Times New Roman" w:hAnsi="Times New Roman" w:cs="Times New Roman"/>
+                <w:sz w:val="24"/>
               </w:rPr>
               <w:t>Vì Samba không sử dụng tài khoản của hệ thống, nên cần tạo mật khẩu Samba cho tài khoản người sử dụng:</w:t>
             </w:r>
@@ -2809,28 +2941,34 @@
             <w:pPr>
               <w:pStyle w:val="ListParagraph"/>
               <w:ind w:left="0" w:firstLine="1230"/>
+              <w:jc w:val="both"/>
               <w:rPr>
                 <w:rFonts w:ascii="Times New Roman" w:hAnsi="Times New Roman" w:cs="Times New Roman"/>
                 <w:color w:val="FF0000"/>
+                <w:sz w:val="24"/>
               </w:rPr>
             </w:pPr>
             <w:r>
               <w:rPr>
                 <w:rFonts w:ascii="Times New Roman" w:hAnsi="Times New Roman" w:cs="Times New Roman"/>
                 <w:color w:val="FF0000"/>
+                <w:sz w:val="24"/>
               </w:rPr>
               <w:t xml:space="preserve">sudo smbpasswd –a &lt;username&gt; </w:t>
             </w:r>
           </w:p>
           <w:p>
             <w:pPr>
-              <w:rPr>
-                <w:rFonts w:ascii="Times New Roman" w:hAnsi="Times New Roman" w:cs="Times New Roman"/>
+              <w:jc w:val="both"/>
+              <w:rPr>
+                <w:rFonts w:ascii="Times New Roman" w:hAnsi="Times New Roman" w:cs="Times New Roman"/>
+                <w:sz w:val="24"/>
               </w:rPr>
             </w:pPr>
             <w:r>
               <w:rPr>
                 <w:rFonts w:ascii="Times New Roman" w:hAnsi="Times New Roman" w:cs="Times New Roman"/>
+                <w:sz w:val="24"/>
               </w:rPr>
               <w:t>Lưu ý: Tên người dùng sử dụng phải thuộc về tài khoản hệ thống, nếu không sẽ không đặt được mật khẩu</w:t>
             </w:r>
@@ -2846,6 +2984,7 @@
               <w:rPr>
                 <w:rFonts w:ascii="Times New Roman" w:hAnsi="Times New Roman" w:cs="Times New Roman"/>
                 <w:noProof/>
+                <w:lang w:val="en-US"/>
               </w:rPr>
               <w:drawing>
                 <wp:inline distT="0" distB="0" distL="0" distR="0" wp14:anchorId="33D80427" wp14:editId="01242CC1">
@@ -2917,11 +3056,13 @@
               <w:ind w:left="0"/>
               <w:rPr>
                 <w:rFonts w:ascii="Times New Roman" w:hAnsi="Times New Roman" w:cs="Times New Roman"/>
+                <w:sz w:val="24"/>
               </w:rPr>
             </w:pPr>
             <w:r>
               <w:rPr>
                 <w:rFonts w:ascii="Times New Roman" w:hAnsi="Times New Roman" w:cs="Times New Roman"/>
+                <w:sz w:val="24"/>
               </w:rPr>
               <w:t xml:space="preserve">Tạo kết nối cho chia sẻ </w:t>
             </w:r>
@@ -2933,12 +3074,14 @@
               <w:rPr>
                 <w:rFonts w:ascii="Times New Roman" w:hAnsi="Times New Roman" w:cs="Times New Roman"/>
                 <w:color w:val="FF0000"/>
+                <w:sz w:val="24"/>
               </w:rPr>
             </w:pPr>
             <w:r>
               <w:rPr>
                 <w:rFonts w:ascii="Times New Roman" w:hAnsi="Times New Roman" w:cs="Times New Roman"/>
                 <w:color w:val="FF0000"/>
+                <w:sz w:val="24"/>
               </w:rPr>
               <w:t>smb://ip-address/directory/</w:t>
             </w:r>
@@ -2955,6 +3098,7 @@
               <w:rPr>
                 <w:rFonts w:ascii="Times New Roman" w:hAnsi="Times New Roman" w:cs="Times New Roman"/>
                 <w:noProof/>
+                <w:lang w:val="en-US"/>
               </w:rPr>
               <w:drawing>
                 <wp:inline distT="0" distB="0" distL="0" distR="0" wp14:anchorId="63D5A0C2" wp14:editId="1585189C">
@@ -3026,12 +3170,15 @@
               <w:ind w:left="0"/>
               <w:rPr>
                 <w:rFonts w:ascii="Times New Roman" w:hAnsi="Times New Roman" w:cs="Times New Roman"/>
+                <w:sz w:val="24"/>
               </w:rPr>
             </w:pPr>
             <w:r>
               <w:rPr>
                 <w:rFonts w:ascii="Times New Roman" w:hAnsi="Times New Roman" w:cs="Times New Roman"/>
-              </w:rPr>
+                <w:sz w:val="24"/>
+              </w:rPr>
+              <w:lastRenderedPageBreak/>
               <w:t>Sau khi Connect, ta sẽ kết nối được vào thư mục được chia sẻ</w:t>
             </w:r>
           </w:p>
@@ -3047,12 +3194,12 @@
               <w:rPr>
                 <w:rFonts w:ascii="Times New Roman" w:hAnsi="Times New Roman" w:cs="Times New Roman"/>
                 <w:noProof/>
-              </w:rPr>
-              <w:lastRenderedPageBreak/>
+                <w:lang w:val="en-US"/>
+              </w:rPr>
               <w:drawing>
                 <wp:inline distT="0" distB="0" distL="0" distR="0" wp14:anchorId="2E0DC75B" wp14:editId="61A5A7C0">
-                  <wp:extent cx="4234345" cy="2062886"/>
-                  <wp:effectExtent l="0" t="0" r="0" b="0"/>
+                  <wp:extent cx="3802816" cy="1852654"/>
+                  <wp:effectExtent l="0" t="0" r="7620" b="0"/>
                   <wp:docPr id="13" name="Picture 13"/>
                   <wp:cNvGraphicFramePr>
                     <a:graphicFrameLocks xmlns:a="http://schemas.openxmlformats.org/drawingml/2006/main" noChangeAspect="1"/>
@@ -3073,7 +3220,7 @@
                         <pic:spPr>
                           <a:xfrm>
                             <a:off x="0" y="0"/>
-                            <a:ext cx="4268000" cy="2079282"/>
+                            <a:ext cx="3840518" cy="1871022"/>
                           </a:xfrm>
                           <a:prstGeom prst="rect">
                             <a:avLst/>
@@ -3096,15 +3243,18 @@
           <w:ilvl w:val="0"/>
           <w:numId w:val="30"/>
         </w:numPr>
-        <w:rPr>
-          <w:rFonts w:ascii="Times New Roman" w:hAnsi="Times New Roman" w:cs="Times New Roman"/>
+        <w:ind w:left="709" w:hanging="294"/>
+        <w:jc w:val="both"/>
+        <w:rPr>
+          <w:rFonts w:ascii="Times New Roman" w:hAnsi="Times New Roman" w:cs="Times New Roman"/>
+          <w:sz w:val="24"/>
         </w:rPr>
       </w:pPr>
       <w:r>
         <w:rPr>
           <w:rFonts w:ascii="Times New Roman" w:hAnsi="Times New Roman" w:cs="Times New Roman"/>
-        </w:rPr>
-        <w:lastRenderedPageBreak/>
+          <w:sz w:val="24"/>
+        </w:rPr>
         <w:t xml:space="preserve">Chia sẻ file </w:t>
       </w:r>
     </w:p>
@@ -3127,13 +3277,16 @@
             <w:pPr>
               <w:pStyle w:val="ListParagraph"/>
               <w:ind w:left="0"/>
-              <w:rPr>
-                <w:rFonts w:ascii="Times New Roman" w:hAnsi="Times New Roman" w:cs="Times New Roman"/>
+              <w:jc w:val="both"/>
+              <w:rPr>
+                <w:rFonts w:ascii="Times New Roman" w:hAnsi="Times New Roman" w:cs="Times New Roman"/>
+                <w:sz w:val="24"/>
               </w:rPr>
             </w:pPr>
             <w:r>
               <w:rPr>
                 <w:rFonts w:ascii="Times New Roman" w:hAnsi="Times New Roman" w:cs="Times New Roman"/>
+                <w:sz w:val="24"/>
               </w:rPr>
               <w:t>Tạo file trong thư mục được chia sẻ</w:t>
             </w:r>
@@ -3142,15 +3295,18 @@
             <w:pPr>
               <w:pStyle w:val="ListParagraph"/>
               <w:ind w:left="0" w:firstLine="1237"/>
+              <w:jc w:val="both"/>
               <w:rPr>
                 <w:rFonts w:ascii="Times New Roman" w:hAnsi="Times New Roman" w:cs="Times New Roman"/>
                 <w:color w:val="FF0000"/>
+                <w:sz w:val="24"/>
               </w:rPr>
             </w:pPr>
             <w:r>
               <w:rPr>
                 <w:rFonts w:ascii="Times New Roman" w:hAnsi="Times New Roman" w:cs="Times New Roman"/>
                 <w:color w:val="FF0000"/>
+                <w:sz w:val="24"/>
               </w:rPr>
               <w:t>touch name.txt</w:t>
             </w:r>
@@ -3159,15 +3315,18 @@
             <w:pPr>
               <w:pStyle w:val="ListParagraph"/>
               <w:ind w:left="0" w:firstLine="1237"/>
+              <w:jc w:val="both"/>
               <w:rPr>
                 <w:rFonts w:ascii="Times New Roman" w:hAnsi="Times New Roman" w:cs="Times New Roman"/>
                 <w:color w:val="FF0000"/>
+                <w:sz w:val="24"/>
               </w:rPr>
             </w:pPr>
             <w:r>
               <w:rPr>
                 <w:rFonts w:ascii="Times New Roman" w:hAnsi="Times New Roman" w:cs="Times New Roman"/>
                 <w:color w:val="FF0000"/>
+                <w:sz w:val="24"/>
               </w:rPr>
               <w:t>nano name.txt</w:t>
             </w:r>
@@ -3176,17 +3335,21 @@
             <w:pPr>
               <w:pStyle w:val="ListParagraph"/>
               <w:ind w:left="0" w:firstLine="1237"/>
-              <w:rPr>
-                <w:rFonts w:ascii="Times New Roman" w:hAnsi="Times New Roman" w:cs="Times New Roman"/>
+              <w:jc w:val="both"/>
+              <w:rPr>
+                <w:rFonts w:ascii="Times New Roman" w:hAnsi="Times New Roman" w:cs="Times New Roman"/>
+                <w:sz w:val="24"/>
               </w:rPr>
             </w:pPr>
             <w:r>
               <w:rPr>
                 <w:rFonts w:ascii="Times New Roman" w:hAnsi="Times New Roman" w:cs="Times New Roman"/>
                 <w:noProof/>
+                <w:sz w:val="24"/>
+                <w:lang w:val="en-US"/>
               </w:rPr>
               <w:drawing>
-                <wp:inline distT="0" distB="0" distL="0" distR="0" wp14:anchorId="2B216BB5" wp14:editId="3C2DDB5E">
+                <wp:inline distT="0" distB="0" distL="0" distR="0" wp14:anchorId="2B32B322" wp14:editId="530EF285">
                   <wp:extent cx="3158490" cy="533007"/>
                   <wp:effectExtent l="0" t="0" r="3810" b="635"/>
                   <wp:docPr id="9" name="Picture 9"/>
@@ -3231,25 +3394,23 @@
           </w:p>
           <w:p>
             <w:pPr>
-              <w:rPr>
-                <w:rFonts w:ascii="Times New Roman" w:hAnsi="Times New Roman" w:cs="Times New Roman"/>
+              <w:jc w:val="both"/>
+              <w:rPr>
+                <w:rFonts w:ascii="Times New Roman" w:hAnsi="Times New Roman" w:cs="Times New Roman"/>
+                <w:sz w:val="24"/>
               </w:rPr>
             </w:pPr>
             <w:r>
               <w:rPr>
                 <w:rFonts w:ascii="Times New Roman" w:hAnsi="Times New Roman" w:cs="Times New Roman"/>
-              </w:rPr>
-              <w:t>Sau khi tạo xong file sẽ xuất hiệ</w:t>
-            </w:r>
-            <w:r>
-              <w:rPr>
-                <w:rFonts w:ascii="Times New Roman" w:hAnsi="Times New Roman" w:cs="Times New Roman"/>
-              </w:rPr>
-              <w:t xml:space="preserve">n bên máy </w:t>
-            </w:r>
-            <w:r>
-              <w:rPr>
-                <w:rFonts w:ascii="Times New Roman" w:hAnsi="Times New Roman" w:cs="Times New Roman"/>
+                <w:sz w:val="24"/>
+              </w:rPr>
+              <w:t xml:space="preserve">Sau khi tạo xong file sẽ xuất hiện bên máy </w:t>
+            </w:r>
+            <w:r>
+              <w:rPr>
+                <w:rFonts w:ascii="Times New Roman" w:hAnsi="Times New Roman" w:cs="Times New Roman"/>
+                <w:sz w:val="24"/>
                 <w:lang w:val="en-US"/>
               </w:rPr>
               <w:t>Windows/Linux</w:t>
@@ -3257,6 +3418,7 @@
             <w:r>
               <w:rPr>
                 <w:rFonts w:ascii="Times New Roman" w:hAnsi="Times New Roman" w:cs="Times New Roman"/>
+                <w:sz w:val="24"/>
               </w:rPr>
               <w:t xml:space="preserve"> được kết nối</w:t>
             </w:r>
@@ -3264,17 +3426,21 @@
           <w:p>
             <w:pPr>
               <w:ind w:firstLine="1237"/>
-              <w:rPr>
-                <w:rFonts w:ascii="Times New Roman" w:hAnsi="Times New Roman" w:cs="Times New Roman"/>
+              <w:jc w:val="both"/>
+              <w:rPr>
+                <w:rFonts w:ascii="Times New Roman" w:hAnsi="Times New Roman" w:cs="Times New Roman"/>
+                <w:sz w:val="24"/>
               </w:rPr>
             </w:pPr>
             <w:r>
               <w:rPr>
                 <w:rFonts w:ascii="Times New Roman" w:hAnsi="Times New Roman" w:cs="Times New Roman"/>
                 <w:noProof/>
+                <w:sz w:val="24"/>
+                <w:lang w:val="en-US"/>
               </w:rPr>
               <w:drawing>
-                <wp:inline distT="0" distB="0" distL="0" distR="0" wp14:anchorId="46456C1B" wp14:editId="7051222B">
+                <wp:inline distT="0" distB="0" distL="0" distR="0" wp14:anchorId="7F7AC9FB" wp14:editId="24A39114">
                   <wp:extent cx="3158778" cy="1536192"/>
                   <wp:effectExtent l="0" t="0" r="3810" b="6985"/>
                   <wp:docPr id="11" name="Picture 11"/>
@@ -3312,13 +3478,16 @@
           </w:p>
           <w:p>
             <w:pPr>
-              <w:rPr>
-                <w:rFonts w:ascii="Times New Roman" w:hAnsi="Times New Roman" w:cs="Times New Roman"/>
+              <w:jc w:val="both"/>
+              <w:rPr>
+                <w:rFonts w:ascii="Times New Roman" w:hAnsi="Times New Roman" w:cs="Times New Roman"/>
+                <w:sz w:val="24"/>
               </w:rPr>
             </w:pPr>
             <w:r>
               <w:rPr>
                 <w:rFonts w:ascii="Times New Roman" w:hAnsi="Times New Roman" w:cs="Times New Roman"/>
+                <w:sz w:val="24"/>
               </w:rPr>
               <w:t>Mở file ta đọc được nội dung tệp tin được chia sẻ</w:t>
             </w:r>
@@ -3326,17 +3495,21 @@
           <w:p>
             <w:pPr>
               <w:ind w:firstLine="1237"/>
-              <w:rPr>
-                <w:rFonts w:ascii="Times New Roman" w:hAnsi="Times New Roman" w:cs="Times New Roman"/>
+              <w:jc w:val="both"/>
+              <w:rPr>
+                <w:rFonts w:ascii="Times New Roman" w:hAnsi="Times New Roman" w:cs="Times New Roman"/>
+                <w:sz w:val="24"/>
               </w:rPr>
             </w:pPr>
             <w:r>
               <w:rPr>
                 <w:rFonts w:ascii="Times New Roman" w:hAnsi="Times New Roman" w:cs="Times New Roman"/>
                 <w:noProof/>
+                <w:sz w:val="24"/>
+                <w:lang w:val="en-US"/>
               </w:rPr>
               <w:drawing>
-                <wp:inline distT="0" distB="0" distL="0" distR="0" wp14:anchorId="7398CE12" wp14:editId="48266B85">
+                <wp:inline distT="0" distB="0" distL="0" distR="0" wp14:anchorId="32017F83" wp14:editId="7E8596DC">
                   <wp:extent cx="3174796" cy="1543982"/>
                   <wp:effectExtent l="0" t="0" r="6985" b="0"/>
                   <wp:docPr id="14" name="Picture 14"/>
@@ -3384,6 +3557,1670 @@
           <w:color w:val="000000"/>
           <w:sz w:val="28"/>
           <w:szCs w:val="28"/>
+          <w:lang w:val="en-US"/>
+        </w:rPr>
+      </w:pPr>
+    </w:p>
+    <w:p>
+      <w:pPr>
+        <w:pStyle w:val="ListParagraph"/>
+        <w:ind w:firstLine="270"/>
+        <w:rPr>
+          <w:rFonts w:ascii="Times New Roman" w:eastAsia="Times New Roman" w:hAnsi="Times New Roman" w:cs="Times New Roman"/>
+          <w:color w:val="000000"/>
+          <w:sz w:val="28"/>
+          <w:szCs w:val="28"/>
+          <w:lang w:val="en-US"/>
+        </w:rPr>
+      </w:pPr>
+    </w:p>
+    <w:p>
+      <w:pPr>
+        <w:pStyle w:val="ListParagraph"/>
+        <w:numPr>
+          <w:ilvl w:val="0"/>
+          <w:numId w:val="30"/>
+        </w:numPr>
+        <w:ind w:left="993" w:hanging="284"/>
+        <w:rPr>
+          <w:rFonts w:ascii="Times New Roman" w:eastAsia="Times New Roman" w:hAnsi="Times New Roman" w:cs="Times New Roman"/>
+          <w:color w:val="000000"/>
+          <w:sz w:val="24"/>
+          <w:lang w:val="en-US"/>
+        </w:rPr>
+      </w:pPr>
+      <w:r>
+        <w:rPr>
+          <w:rFonts w:ascii="Times New Roman" w:eastAsia="Times New Roman" w:hAnsi="Times New Roman" w:cs="Times New Roman"/>
+          <w:color w:val="000000"/>
+          <w:sz w:val="24"/>
+          <w:lang w:val="en-US"/>
+        </w:rPr>
+        <w:lastRenderedPageBreak/>
+        <w:t>Khai báo chia sẻ Samba</w:t>
+      </w:r>
+    </w:p>
+    <w:tbl>
+      <w:tblPr>
+        <w:tblStyle w:val="TableGrid"/>
+        <w:tblW w:w="0" w:type="auto"/>
+        <w:tblInd w:w="720" w:type="dxa"/>
+        <w:tblLook w:val="04A0" w:firstRow="1" w:lastRow="0" w:firstColumn="1" w:lastColumn="0" w:noHBand="0" w:noVBand="1"/>
+      </w:tblPr>
+      <w:tblGrid>
+        <w:gridCol w:w="8630"/>
+      </w:tblGrid>
+      <w:tr>
+        <w:tc>
+          <w:tcPr>
+            <w:tcW w:w="9350" w:type="dxa"/>
+          </w:tcPr>
+          <w:p>
+            <w:pPr>
+              <w:pStyle w:val="ListParagraph"/>
+              <w:spacing w:before="80" w:after="80" w:line="317" w:lineRule="auto"/>
+              <w:ind w:left="0" w:firstLine="283"/>
+              <w:jc w:val="both"/>
+              <w:rPr>
+                <w:rFonts w:ascii="Times New Roman" w:eastAsia="Times New Roman" w:hAnsi="Times New Roman" w:cs="Times New Roman"/>
+                <w:color w:val="000000"/>
+                <w:sz w:val="24"/>
+                <w:lang w:val="en-US"/>
+              </w:rPr>
+            </w:pPr>
+            <w:r>
+              <w:rPr>
+                <w:rFonts w:ascii="Times New Roman" w:eastAsia="Times New Roman" w:hAnsi="Times New Roman" w:cs="Times New Roman"/>
+                <w:color w:val="000000"/>
+                <w:sz w:val="24"/>
+                <w:lang w:val="en-US"/>
+              </w:rPr>
+              <w:t>Người quản trị có thể thực hiện việc chia sẻ các thư mục của người dùng trên Server thông qua Samba bằng chọn lựa [homes] Như vậy người dùng với account có quyền truy xuất sẽ mặc nhiên được chia sẻ thư mục cá nhân và có thể kết nối thông qua giao diện của Windows hoặc Linux.</w:t>
+            </w:r>
+          </w:p>
+          <w:p>
+            <w:pPr>
+              <w:pStyle w:val="ListParagraph"/>
+              <w:numPr>
+                <w:ilvl w:val="0"/>
+                <w:numId w:val="27"/>
+              </w:numPr>
+              <w:spacing w:before="80" w:after="80" w:line="317" w:lineRule="auto"/>
+              <w:ind w:left="0"/>
+              <w:jc w:val="both"/>
+              <w:rPr>
+                <w:rFonts w:ascii="Times New Roman" w:eastAsia="Times New Roman" w:hAnsi="Times New Roman" w:cs="Times New Roman"/>
+                <w:color w:val="000000"/>
+                <w:sz w:val="24"/>
+                <w:lang w:val="en-US"/>
+              </w:rPr>
+            </w:pPr>
+            <w:r>
+              <w:rPr>
+                <w:rFonts w:ascii="Times New Roman" w:eastAsia="Times New Roman" w:hAnsi="Times New Roman" w:cs="Times New Roman"/>
+                <w:color w:val="000000"/>
+                <w:sz w:val="24"/>
+                <w:lang w:val="en-US"/>
+              </w:rPr>
+              <w:t>Các tham số sử dụng khi khai báo chia sẻ:</w:t>
+            </w:r>
+          </w:p>
+          <w:p>
+            <w:pPr>
+              <w:pStyle w:val="ListParagraph"/>
+              <w:spacing w:before="80" w:after="80" w:line="317" w:lineRule="auto"/>
+              <w:ind w:left="0" w:firstLine="425"/>
+              <w:jc w:val="both"/>
+              <w:rPr>
+                <w:rFonts w:ascii="Times New Roman" w:eastAsia="Times New Roman" w:hAnsi="Times New Roman" w:cs="Times New Roman"/>
+                <w:color w:val="000000"/>
+                <w:sz w:val="24"/>
+                <w:lang w:val="en-US"/>
+              </w:rPr>
+            </w:pPr>
+            <w:r>
+              <w:rPr>
+                <w:rFonts w:ascii="Times New Roman" w:eastAsia="Times New Roman" w:hAnsi="Times New Roman" w:cs="Times New Roman"/>
+                <w:color w:val="000000"/>
+                <w:sz w:val="24"/>
+                <w:lang w:val="en-US"/>
+              </w:rPr>
+              <w:t>•</w:t>
+            </w:r>
+            <w:r>
+              <w:rPr>
+                <w:rFonts w:ascii="Times New Roman" w:eastAsia="Times New Roman" w:hAnsi="Times New Roman" w:cs="Times New Roman"/>
+                <w:color w:val="000000"/>
+                <w:sz w:val="24"/>
+                <w:lang w:val="en-US"/>
+              </w:rPr>
+              <w:tab/>
+              <w:t xml:space="preserve">comment: chú thích về </w:t>
+            </w:r>
+            <w:r>
+              <w:rPr>
+                <w:rFonts w:ascii="Times New Roman" w:eastAsia="Times New Roman" w:hAnsi="Times New Roman" w:cs="Times New Roman"/>
+                <w:color w:val="000000"/>
+                <w:sz w:val="24"/>
+                <w:lang w:val="en-US"/>
+              </w:rPr>
+              <w:t>tệp tin chia sẻ.</w:t>
+            </w:r>
+          </w:p>
+          <w:p>
+            <w:pPr>
+              <w:pStyle w:val="ListParagraph"/>
+              <w:spacing w:before="80" w:after="80" w:line="317" w:lineRule="auto"/>
+              <w:ind w:left="0" w:firstLine="425"/>
+              <w:jc w:val="both"/>
+              <w:rPr>
+                <w:rFonts w:ascii="Times New Roman" w:eastAsia="Times New Roman" w:hAnsi="Times New Roman" w:cs="Times New Roman"/>
+                <w:color w:val="000000"/>
+                <w:sz w:val="24"/>
+                <w:lang w:val="en-US"/>
+              </w:rPr>
+            </w:pPr>
+            <w:r>
+              <w:rPr>
+                <w:rFonts w:ascii="Times New Roman" w:eastAsia="Times New Roman" w:hAnsi="Times New Roman" w:cs="Times New Roman"/>
+                <w:color w:val="000000"/>
+                <w:sz w:val="24"/>
+                <w:lang w:val="en-US"/>
+              </w:rPr>
+              <w:t>•</w:t>
+            </w:r>
+            <w:r>
+              <w:rPr>
+                <w:rFonts w:ascii="Times New Roman" w:eastAsia="Times New Roman" w:hAnsi="Times New Roman" w:cs="Times New Roman"/>
+                <w:color w:val="000000"/>
+                <w:sz w:val="24"/>
+                <w:lang w:val="en-US"/>
+              </w:rPr>
+              <w:tab/>
+              <w:t>browseable: Nếu tham số này nhận giá trị “no”, thư mục chia sẻ chỉ xuất hiện với đúng người quản lý thư mục</w:t>
+            </w:r>
+            <w:r>
+              <w:rPr>
+                <w:rFonts w:ascii="Times New Roman" w:eastAsia="Times New Roman" w:hAnsi="Times New Roman" w:cs="Times New Roman"/>
+                <w:color w:val="000000"/>
+                <w:sz w:val="24"/>
+                <w:lang w:val="en-US"/>
+              </w:rPr>
+              <w:t>.</w:t>
+            </w:r>
+          </w:p>
+          <w:p>
+            <w:pPr>
+              <w:pStyle w:val="ListParagraph"/>
+              <w:spacing w:before="80" w:after="80" w:line="317" w:lineRule="auto"/>
+              <w:ind w:left="0" w:firstLine="425"/>
+              <w:jc w:val="both"/>
+              <w:rPr>
+                <w:rFonts w:ascii="Times New Roman" w:eastAsia="Times New Roman" w:hAnsi="Times New Roman" w:cs="Times New Roman"/>
+                <w:color w:val="000000"/>
+                <w:sz w:val="24"/>
+                <w:lang w:val="en-US"/>
+              </w:rPr>
+            </w:pPr>
+            <w:r>
+              <w:rPr>
+                <w:rFonts w:ascii="Times New Roman" w:eastAsia="Times New Roman" w:hAnsi="Times New Roman" w:cs="Times New Roman"/>
+                <w:color w:val="000000"/>
+                <w:sz w:val="24"/>
+                <w:lang w:val="en-US"/>
+              </w:rPr>
+              <w:t>•</w:t>
+            </w:r>
+            <w:r>
+              <w:rPr>
+                <w:rFonts w:ascii="Times New Roman" w:eastAsia="Times New Roman" w:hAnsi="Times New Roman" w:cs="Times New Roman"/>
+                <w:color w:val="000000"/>
+                <w:sz w:val="24"/>
+                <w:lang w:val="en-US"/>
+              </w:rPr>
+              <w:tab/>
+              <w:t>writable: Người truy cập có quyền ghi hay không</w:t>
+            </w:r>
+            <w:r>
+              <w:rPr>
+                <w:rFonts w:ascii="Times New Roman" w:eastAsia="Times New Roman" w:hAnsi="Times New Roman" w:cs="Times New Roman"/>
+                <w:color w:val="000000"/>
+                <w:sz w:val="24"/>
+                <w:lang w:val="en-US"/>
+              </w:rPr>
+              <w:t xml:space="preserve">, </w:t>
+            </w:r>
+            <w:r>
+              <w:rPr>
+                <w:rFonts w:ascii="Times New Roman" w:eastAsia="Times New Roman" w:hAnsi="Times New Roman" w:cs="Times New Roman"/>
+                <w:color w:val="000000"/>
+                <w:sz w:val="24"/>
+                <w:lang w:val="en-US"/>
+              </w:rPr>
+              <w:t xml:space="preserve">tham số có giá trị “yes” </w:t>
+            </w:r>
+            <w:r>
+              <w:rPr>
+                <w:rFonts w:ascii="Times New Roman" w:eastAsia="Times New Roman" w:hAnsi="Times New Roman" w:cs="Times New Roman"/>
+                <w:color w:val="000000"/>
+                <w:sz w:val="24"/>
+                <w:lang w:val="en-US"/>
+              </w:rPr>
+              <w:t>thì người truy cập có quyền ghi</w:t>
+            </w:r>
+            <w:r>
+              <w:rPr>
+                <w:rFonts w:ascii="Times New Roman" w:eastAsia="Times New Roman" w:hAnsi="Times New Roman" w:cs="Times New Roman"/>
+                <w:color w:val="000000"/>
+                <w:sz w:val="24"/>
+                <w:lang w:val="en-US"/>
+              </w:rPr>
+              <w:t>.</w:t>
+            </w:r>
+          </w:p>
+          <w:p>
+            <w:pPr>
+              <w:pStyle w:val="ListParagraph"/>
+              <w:spacing w:before="80" w:after="80" w:line="317" w:lineRule="auto"/>
+              <w:ind w:left="0" w:firstLine="283"/>
+              <w:jc w:val="both"/>
+              <w:rPr>
+                <w:rFonts w:ascii="Times New Roman" w:eastAsia="Times New Roman" w:hAnsi="Times New Roman" w:cs="Times New Roman"/>
+                <w:color w:val="000000"/>
+                <w:sz w:val="24"/>
+                <w:lang w:val="en-US"/>
+              </w:rPr>
+            </w:pPr>
+          </w:p>
+          <w:p>
+            <w:pPr>
+              <w:pStyle w:val="ListParagraph"/>
+              <w:numPr>
+                <w:ilvl w:val="0"/>
+                <w:numId w:val="27"/>
+              </w:numPr>
+              <w:spacing w:before="80" w:after="80" w:line="317" w:lineRule="auto"/>
+              <w:ind w:left="0"/>
+              <w:jc w:val="both"/>
+              <w:rPr>
+                <w:rFonts w:ascii="Times New Roman" w:eastAsia="Times New Roman" w:hAnsi="Times New Roman" w:cs="Times New Roman"/>
+                <w:color w:val="000000"/>
+                <w:sz w:val="24"/>
+                <w:lang w:val="en-US"/>
+              </w:rPr>
+            </w:pPr>
+            <w:r>
+              <w:rPr>
+                <w:rFonts w:ascii="Times New Roman" w:eastAsia="Times New Roman" w:hAnsi="Times New Roman" w:cs="Times New Roman"/>
+                <w:color w:val="000000"/>
+                <w:sz w:val="24"/>
+                <w:lang w:val="en-US"/>
+              </w:rPr>
+              <w:t>Samba cho phép chia sẻ thư mục tuỳ ý cho nhiều người dùng hoặc nhóm người dùng. Tham khảo các tham số dưới đây:</w:t>
+            </w:r>
+          </w:p>
+          <w:p>
+            <w:pPr>
+              <w:pStyle w:val="ListParagraph"/>
+              <w:spacing w:before="80" w:after="80" w:line="317" w:lineRule="auto"/>
+              <w:ind w:left="0" w:firstLine="425"/>
+              <w:jc w:val="both"/>
+              <w:rPr>
+                <w:rFonts w:ascii="Times New Roman" w:eastAsia="Times New Roman" w:hAnsi="Times New Roman" w:cs="Times New Roman"/>
+                <w:color w:val="000000"/>
+                <w:sz w:val="24"/>
+                <w:lang w:val="en-US"/>
+              </w:rPr>
+            </w:pPr>
+            <w:r>
+              <w:rPr>
+                <w:rFonts w:ascii="Times New Roman" w:eastAsia="Times New Roman" w:hAnsi="Times New Roman" w:cs="Times New Roman"/>
+                <w:color w:val="000000"/>
+                <w:sz w:val="24"/>
+                <w:lang w:val="en-US"/>
+              </w:rPr>
+              <w:t>•</w:t>
+            </w:r>
+            <w:r>
+              <w:rPr>
+                <w:rFonts w:ascii="Times New Roman" w:eastAsia="Times New Roman" w:hAnsi="Times New Roman" w:cs="Times New Roman"/>
+                <w:color w:val="000000"/>
+                <w:sz w:val="24"/>
+                <w:lang w:val="en-US"/>
+              </w:rPr>
+              <w:tab/>
+              <w:t xml:space="preserve">path: đường dẫn </w:t>
+            </w:r>
+            <w:r>
+              <w:rPr>
+                <w:rFonts w:ascii="Times New Roman" w:eastAsia="Times New Roman" w:hAnsi="Times New Roman" w:cs="Times New Roman"/>
+                <w:color w:val="000000"/>
+                <w:sz w:val="24"/>
+                <w:lang w:val="en-US"/>
+              </w:rPr>
+              <w:t xml:space="preserve">tới </w:t>
+            </w:r>
+            <w:r>
+              <w:rPr>
+                <w:rFonts w:ascii="Times New Roman" w:eastAsia="Times New Roman" w:hAnsi="Times New Roman" w:cs="Times New Roman"/>
+                <w:color w:val="000000"/>
+                <w:sz w:val="24"/>
+                <w:lang w:val="en-US"/>
+              </w:rPr>
+              <w:t>thư mục cần chia sẻ</w:t>
+            </w:r>
+          </w:p>
+          <w:p>
+            <w:pPr>
+              <w:pStyle w:val="ListParagraph"/>
+              <w:spacing w:before="80" w:after="80" w:line="317" w:lineRule="auto"/>
+              <w:ind w:left="0" w:firstLine="425"/>
+              <w:jc w:val="both"/>
+              <w:rPr>
+                <w:rFonts w:ascii="Times New Roman" w:eastAsia="Times New Roman" w:hAnsi="Times New Roman" w:cs="Times New Roman"/>
+                <w:color w:val="000000"/>
+                <w:sz w:val="24"/>
+                <w:lang w:val="en-US"/>
+              </w:rPr>
+            </w:pPr>
+            <w:r>
+              <w:rPr>
+                <w:rFonts w:ascii="Times New Roman" w:eastAsia="Times New Roman" w:hAnsi="Times New Roman" w:cs="Times New Roman"/>
+                <w:color w:val="000000"/>
+                <w:sz w:val="24"/>
+                <w:lang w:val="en-US"/>
+              </w:rPr>
+              <w:t>•</w:t>
+            </w:r>
+            <w:r>
+              <w:rPr>
+                <w:rFonts w:ascii="Times New Roman" w:eastAsia="Times New Roman" w:hAnsi="Times New Roman" w:cs="Times New Roman"/>
+                <w:color w:val="000000"/>
+                <w:sz w:val="24"/>
+                <w:lang w:val="en-US"/>
+              </w:rPr>
+              <w:tab/>
+              <w:t>read only: Tham số có tác dụng trái ngược với writeable</w:t>
+            </w:r>
+            <w:r>
+              <w:rPr>
+                <w:rFonts w:ascii="Times New Roman" w:eastAsia="Times New Roman" w:hAnsi="Times New Roman" w:cs="Times New Roman"/>
+                <w:color w:val="000000"/>
+                <w:sz w:val="24"/>
+                <w:lang w:val="en-US"/>
+              </w:rPr>
+              <w:t>, tham số có giá trị “yes” thì người truy cập chỉ có quyền đọc</w:t>
+            </w:r>
+            <w:r>
+              <w:rPr>
+                <w:rFonts w:ascii="Times New Roman" w:eastAsia="Times New Roman" w:hAnsi="Times New Roman" w:cs="Times New Roman"/>
+                <w:color w:val="000000"/>
+                <w:sz w:val="24"/>
+                <w:lang w:val="en-US"/>
+              </w:rPr>
+              <w:t>.</w:t>
+            </w:r>
+          </w:p>
+          <w:p>
+            <w:pPr>
+              <w:pStyle w:val="ListParagraph"/>
+              <w:spacing w:before="80" w:after="80" w:line="317" w:lineRule="auto"/>
+              <w:ind w:left="0" w:firstLine="425"/>
+              <w:jc w:val="both"/>
+              <w:rPr>
+                <w:rFonts w:ascii="Times New Roman" w:eastAsia="Times New Roman" w:hAnsi="Times New Roman" w:cs="Times New Roman"/>
+                <w:color w:val="000000"/>
+                <w:sz w:val="24"/>
+                <w:lang w:val="en-US"/>
+              </w:rPr>
+            </w:pPr>
+            <w:r>
+              <w:rPr>
+                <w:rFonts w:ascii="Times New Roman" w:eastAsia="Times New Roman" w:hAnsi="Times New Roman" w:cs="Times New Roman"/>
+                <w:color w:val="000000"/>
+                <w:sz w:val="24"/>
+                <w:lang w:val="en-US"/>
+              </w:rPr>
+              <w:t>•</w:t>
+            </w:r>
+            <w:r>
+              <w:rPr>
+                <w:rFonts w:ascii="Times New Roman" w:eastAsia="Times New Roman" w:hAnsi="Times New Roman" w:cs="Times New Roman"/>
+                <w:color w:val="000000"/>
+                <w:sz w:val="24"/>
+                <w:lang w:val="en-US"/>
+              </w:rPr>
+              <w:tab/>
+              <w:t>valid users: Danh sách những người dùng được phép truy nhập tài nguyên chia sẻ. Có thể sử dụng ký tự @ đặt trước tên</w:t>
+            </w:r>
+            <w:r>
+              <w:rPr>
+                <w:rFonts w:ascii="Times New Roman" w:eastAsia="Times New Roman" w:hAnsi="Times New Roman" w:cs="Times New Roman"/>
+                <w:color w:val="000000"/>
+                <w:sz w:val="24"/>
+                <w:lang w:val="en-US"/>
+              </w:rPr>
+              <w:t xml:space="preserve"> người dùng hoặc tên</w:t>
+            </w:r>
+            <w:r>
+              <w:rPr>
+                <w:rFonts w:ascii="Times New Roman" w:eastAsia="Times New Roman" w:hAnsi="Times New Roman" w:cs="Times New Roman"/>
+                <w:color w:val="000000"/>
+                <w:sz w:val="24"/>
+                <w:lang w:val="en-US"/>
+              </w:rPr>
+              <w:t xml:space="preserve"> nhóm (group name của hệ thống) để hạn chế quyền truy nhập theo</w:t>
+            </w:r>
+            <w:r>
+              <w:rPr>
+                <w:rFonts w:ascii="Times New Roman" w:eastAsia="Times New Roman" w:hAnsi="Times New Roman" w:cs="Times New Roman"/>
+                <w:color w:val="000000"/>
+                <w:sz w:val="24"/>
+                <w:lang w:val="en-US"/>
+              </w:rPr>
+              <w:t xml:space="preserve"> người dùng hoặc</w:t>
+            </w:r>
+            <w:r>
+              <w:rPr>
+                <w:rFonts w:ascii="Times New Roman" w:eastAsia="Times New Roman" w:hAnsi="Times New Roman" w:cs="Times New Roman"/>
+                <w:color w:val="000000"/>
+                <w:sz w:val="24"/>
+                <w:lang w:val="en-US"/>
+              </w:rPr>
+              <w:t xml:space="preserve"> nhóm.</w:t>
+            </w:r>
+          </w:p>
+          <w:p>
+            <w:pPr>
+              <w:pStyle w:val="ListParagraph"/>
+              <w:spacing w:before="80" w:after="80" w:line="317" w:lineRule="auto"/>
+              <w:ind w:left="0" w:firstLine="425"/>
+              <w:jc w:val="both"/>
+              <w:rPr>
+                <w:rFonts w:ascii="Times New Roman" w:eastAsia="Times New Roman" w:hAnsi="Times New Roman" w:cs="Times New Roman"/>
+                <w:color w:val="000000"/>
+                <w:sz w:val="24"/>
+                <w:lang w:val="en-US"/>
+              </w:rPr>
+            </w:pPr>
+            <w:r>
+              <w:rPr>
+                <w:rFonts w:ascii="Times New Roman" w:eastAsia="Times New Roman" w:hAnsi="Times New Roman" w:cs="Times New Roman"/>
+                <w:color w:val="000000"/>
+                <w:sz w:val="24"/>
+                <w:lang w:val="en-US"/>
+              </w:rPr>
+              <w:t>•</w:t>
+            </w:r>
+            <w:r>
+              <w:rPr>
+                <w:rFonts w:ascii="Times New Roman" w:eastAsia="Times New Roman" w:hAnsi="Times New Roman" w:cs="Times New Roman"/>
+                <w:color w:val="000000"/>
+                <w:sz w:val="24"/>
+                <w:lang w:val="en-US"/>
+              </w:rPr>
+              <w:tab/>
+              <w:t>force user: Tham số trỏ tới một tên user này dùng để buộc các thay đổi cập nhật lên tệp, thư mục phải thông qua tên user đã khai báo.</w:t>
+            </w:r>
+          </w:p>
+          <w:p>
+            <w:pPr>
+              <w:pStyle w:val="ListParagraph"/>
+              <w:spacing w:before="80" w:after="80" w:line="317" w:lineRule="auto"/>
+              <w:ind w:left="0" w:firstLine="425"/>
+              <w:jc w:val="both"/>
+              <w:rPr>
+                <w:rFonts w:ascii="Times New Roman" w:eastAsia="Times New Roman" w:hAnsi="Times New Roman" w:cs="Times New Roman"/>
+                <w:color w:val="000000"/>
+                <w:sz w:val="24"/>
+                <w:lang w:val="en-US"/>
+              </w:rPr>
+            </w:pPr>
+            <w:r>
+              <w:rPr>
+                <w:rFonts w:ascii="Times New Roman" w:eastAsia="Times New Roman" w:hAnsi="Times New Roman" w:cs="Times New Roman"/>
+                <w:color w:val="000000"/>
+                <w:sz w:val="24"/>
+                <w:lang w:val="en-US"/>
+              </w:rPr>
+              <w:t>•</w:t>
+            </w:r>
+            <w:r>
+              <w:rPr>
+                <w:rFonts w:ascii="Times New Roman" w:eastAsia="Times New Roman" w:hAnsi="Times New Roman" w:cs="Times New Roman"/>
+                <w:color w:val="000000"/>
+                <w:sz w:val="24"/>
+                <w:lang w:val="en-US"/>
+              </w:rPr>
+              <w:tab/>
+              <w:t>force group: Các thay đổi cập nhật lên dữ liệu sẽ thông qua group được chỉ ra bởi tham số này.</w:t>
+            </w:r>
+          </w:p>
+          <w:p>
+            <w:pPr>
+              <w:pStyle w:val="ListParagraph"/>
+              <w:spacing w:before="80" w:after="80" w:line="317" w:lineRule="auto"/>
+              <w:ind w:left="0" w:firstLine="425"/>
+              <w:jc w:val="both"/>
+              <w:rPr>
+                <w:rFonts w:ascii="Times New Roman" w:eastAsia="Times New Roman" w:hAnsi="Times New Roman" w:cs="Times New Roman"/>
+                <w:color w:val="000000"/>
+                <w:sz w:val="24"/>
+                <w:lang w:val="en-US"/>
+              </w:rPr>
+            </w:pPr>
+            <w:r>
+              <w:rPr>
+                <w:rFonts w:ascii="Times New Roman" w:eastAsia="Times New Roman" w:hAnsi="Times New Roman" w:cs="Times New Roman"/>
+                <w:color w:val="000000"/>
+                <w:sz w:val="24"/>
+                <w:lang w:val="en-US"/>
+              </w:rPr>
+              <w:t>•</w:t>
+            </w:r>
+            <w:r>
+              <w:rPr>
+                <w:rFonts w:ascii="Times New Roman" w:eastAsia="Times New Roman" w:hAnsi="Times New Roman" w:cs="Times New Roman"/>
+                <w:color w:val="000000"/>
+                <w:sz w:val="24"/>
+                <w:lang w:val="en-US"/>
+              </w:rPr>
+              <w:tab/>
+              <w:t>browseable: Nếu tham số có giá trị “no”, thư mục chia sẻ sẽ bị ẩn đi, chỉ những người được quyền truy cập mới có thể nhìn thấy.</w:t>
+            </w:r>
+          </w:p>
+          <w:p>
+            <w:pPr>
+              <w:pStyle w:val="ListParagraph"/>
+              <w:spacing w:before="80" w:after="80" w:line="317" w:lineRule="auto"/>
+              <w:ind w:left="0" w:firstLine="425"/>
+              <w:jc w:val="both"/>
+              <w:rPr>
+                <w:rFonts w:ascii="Times New Roman" w:eastAsia="Times New Roman" w:hAnsi="Times New Roman" w:cs="Times New Roman"/>
+                <w:color w:val="000000"/>
+                <w:sz w:val="24"/>
+                <w:lang w:val="en-US"/>
+              </w:rPr>
+            </w:pPr>
+            <w:r>
+              <w:rPr>
+                <w:rFonts w:ascii="Times New Roman" w:eastAsia="Times New Roman" w:hAnsi="Times New Roman" w:cs="Times New Roman"/>
+                <w:color w:val="000000"/>
+                <w:sz w:val="24"/>
+                <w:lang w:val="en-US"/>
+              </w:rPr>
+              <w:t>•</w:t>
+            </w:r>
+            <w:r>
+              <w:rPr>
+                <w:rFonts w:ascii="Times New Roman" w:eastAsia="Times New Roman" w:hAnsi="Times New Roman" w:cs="Times New Roman"/>
+                <w:color w:val="000000"/>
+                <w:sz w:val="24"/>
+                <w:lang w:val="en-US"/>
+              </w:rPr>
+              <w:tab/>
+              <w:t>available: Nếu tham số có giá trị “no” thì chia sẻ tạm thời bị vô hiệu lực.</w:t>
+            </w:r>
+          </w:p>
+          <w:p>
+            <w:pPr>
+              <w:pStyle w:val="ListParagraph"/>
+              <w:spacing w:before="80" w:after="80" w:line="317" w:lineRule="auto"/>
+              <w:ind w:left="0" w:firstLine="425"/>
+              <w:jc w:val="both"/>
+              <w:rPr>
+                <w:rFonts w:ascii="Times New Roman" w:eastAsia="Times New Roman" w:hAnsi="Times New Roman" w:cs="Times New Roman"/>
+                <w:color w:val="000000"/>
+                <w:sz w:val="24"/>
+                <w:lang w:val="en-US"/>
+              </w:rPr>
+            </w:pPr>
+            <w:r>
+              <w:rPr>
+                <w:rFonts w:ascii="Times New Roman" w:eastAsia="Times New Roman" w:hAnsi="Times New Roman" w:cs="Times New Roman"/>
+                <w:color w:val="000000"/>
+                <w:sz w:val="24"/>
+                <w:lang w:val="en-US"/>
+              </w:rPr>
+              <w:t>•</w:t>
+            </w:r>
+            <w:r>
+              <w:rPr>
+                <w:rFonts w:ascii="Times New Roman" w:eastAsia="Times New Roman" w:hAnsi="Times New Roman" w:cs="Times New Roman"/>
+                <w:color w:val="000000"/>
+                <w:sz w:val="24"/>
+                <w:lang w:val="en-US"/>
+              </w:rPr>
+              <w:tab/>
+              <w:t>create mask: Quyền truy cập mặc định cho các tệp mới tạo.</w:t>
+            </w:r>
+          </w:p>
+          <w:p>
+            <w:pPr>
+              <w:pStyle w:val="ListParagraph"/>
+              <w:spacing w:before="80" w:after="80" w:line="317" w:lineRule="auto"/>
+              <w:ind w:left="0" w:firstLine="425"/>
+              <w:jc w:val="both"/>
+              <w:rPr>
+                <w:rFonts w:ascii="Times New Roman" w:eastAsia="Times New Roman" w:hAnsi="Times New Roman" w:cs="Times New Roman"/>
+                <w:color w:val="000000"/>
+                <w:sz w:val="32"/>
+                <w:szCs w:val="28"/>
+                <w:lang w:val="en-US"/>
+              </w:rPr>
+            </w:pPr>
+            <w:r>
+              <w:rPr>
+                <w:rFonts w:ascii="Times New Roman" w:eastAsia="Times New Roman" w:hAnsi="Times New Roman" w:cs="Times New Roman"/>
+                <w:color w:val="000000"/>
+                <w:sz w:val="24"/>
+                <w:lang w:val="en-US"/>
+              </w:rPr>
+              <w:t>•</w:t>
+            </w:r>
+            <w:r>
+              <w:rPr>
+                <w:rFonts w:ascii="Times New Roman" w:eastAsia="Times New Roman" w:hAnsi="Times New Roman" w:cs="Times New Roman"/>
+                <w:color w:val="000000"/>
+                <w:sz w:val="24"/>
+                <w:lang w:val="en-US"/>
+              </w:rPr>
+              <w:tab/>
+              <w:t>directory mask: Quyền truy cập mặc định cho các thư mục mới tạo</w:t>
+            </w:r>
+            <w:r>
+              <w:rPr>
+                <w:rFonts w:ascii="Times New Roman" w:eastAsia="Times New Roman" w:hAnsi="Times New Roman" w:cs="Times New Roman"/>
+                <w:color w:val="000000"/>
+                <w:sz w:val="24"/>
+                <w:lang w:val="en-US"/>
+              </w:rPr>
+              <w:t>.</w:t>
+            </w:r>
+          </w:p>
+        </w:tc>
+      </w:tr>
+    </w:tbl>
+    <w:p>
+      <w:pPr>
+        <w:rPr>
+          <w:rFonts w:ascii="Times New Roman" w:eastAsia="Times New Roman" w:hAnsi="Times New Roman" w:cs="Times New Roman"/>
+          <w:color w:val="000000"/>
+          <w:sz w:val="24"/>
+          <w:szCs w:val="24"/>
+          <w:lang w:val="en-US"/>
+        </w:rPr>
+      </w:pPr>
+    </w:p>
+    <w:p>
+      <w:pPr>
+        <w:rPr>
+          <w:rFonts w:ascii="Times New Roman" w:eastAsia="Times New Roman" w:hAnsi="Times New Roman" w:cs="Times New Roman"/>
+          <w:color w:val="000000"/>
+          <w:sz w:val="24"/>
+          <w:szCs w:val="24"/>
+          <w:lang w:val="en-US"/>
+        </w:rPr>
+      </w:pPr>
+    </w:p>
+    <w:p>
+      <w:pPr>
+        <w:rPr>
+          <w:rFonts w:ascii="Times New Roman" w:eastAsia="Times New Roman" w:hAnsi="Times New Roman" w:cs="Times New Roman"/>
+          <w:color w:val="000000"/>
+          <w:sz w:val="24"/>
+          <w:szCs w:val="24"/>
+          <w:lang w:val="en-US"/>
+        </w:rPr>
+      </w:pPr>
+    </w:p>
+    <w:p>
+      <w:pPr>
+        <w:rPr>
+          <w:rFonts w:ascii="Times New Roman" w:eastAsia="Times New Roman" w:hAnsi="Times New Roman" w:cs="Times New Roman"/>
+          <w:color w:val="000000"/>
+          <w:sz w:val="24"/>
+          <w:szCs w:val="24"/>
+          <w:lang w:val="en-US"/>
+        </w:rPr>
+      </w:pPr>
+    </w:p>
+    <w:p>
+      <w:pPr>
+        <w:pStyle w:val="ListParagraph"/>
+        <w:numPr>
+          <w:ilvl w:val="0"/>
+          <w:numId w:val="30"/>
+        </w:numPr>
+        <w:ind w:left="993" w:hanging="284"/>
+        <w:rPr>
+          <w:rFonts w:ascii="Times New Roman" w:eastAsia="Times New Roman" w:hAnsi="Times New Roman" w:cs="Times New Roman"/>
+          <w:color w:val="000000"/>
+          <w:sz w:val="24"/>
+          <w:szCs w:val="24"/>
+          <w:lang w:val="en-US"/>
+        </w:rPr>
+      </w:pPr>
+      <w:r>
+        <w:rPr>
+          <w:rFonts w:ascii="Times New Roman" w:eastAsia="Times New Roman" w:hAnsi="Times New Roman" w:cs="Times New Roman"/>
+          <w:color w:val="000000"/>
+          <w:sz w:val="24"/>
+          <w:szCs w:val="24"/>
+          <w:lang w:val="en-US"/>
+        </w:rPr>
+        <w:lastRenderedPageBreak/>
+        <w:t>Phân quyền truy cập</w:t>
+      </w:r>
+    </w:p>
+    <w:tbl>
+      <w:tblPr>
+        <w:tblStyle w:val="TableGrid"/>
+        <w:tblW w:w="8631" w:type="dxa"/>
+        <w:tblInd w:w="720" w:type="dxa"/>
+        <w:tblLook w:val="04A0" w:firstRow="1" w:lastRow="0" w:firstColumn="1" w:lastColumn="0" w:noHBand="0" w:noVBand="1"/>
+      </w:tblPr>
+      <w:tblGrid>
+        <w:gridCol w:w="8631"/>
+      </w:tblGrid>
+      <w:tr>
+        <w:tc>
+          <w:tcPr>
+            <w:tcW w:w="8631" w:type="dxa"/>
+          </w:tcPr>
+          <w:p>
+            <w:pPr>
+              <w:spacing w:before="80" w:after="80" w:line="317" w:lineRule="auto"/>
+              <w:jc w:val="both"/>
+            </w:pPr>
+            <w:r>
+              <w:t xml:space="preserve">TH1: </w:t>
+            </w:r>
+          </w:p>
+          <w:p>
+            <w:pPr>
+              <w:spacing w:before="80" w:after="80" w:line="317" w:lineRule="auto"/>
+              <w:jc w:val="both"/>
+            </w:pPr>
+            <w:r>
+              <w:t xml:space="preserve">- Ban đầu chỉ cấp quyền đọc. </w:t>
+            </w:r>
+          </w:p>
+          <w:p>
+            <w:r>
+              <w:t xml:space="preserve">- read only: no </w:t>
+            </w:r>
+          </w:p>
+          <w:p>
+            <w:r>
+              <w:rPr>
+                <w:noProof/>
+              </w:rPr>
+              <w:drawing>
+                <wp:inline distT="0" distB="0" distL="0" distR="0" wp14:anchorId="1815249F" wp14:editId="7E2AA640">
+                  <wp:extent cx="5255813" cy="1190494"/>
+                  <wp:effectExtent l="0" t="0" r="2540" b="0"/>
+                  <wp:docPr id="21" name="Picture 21"/>
+                  <wp:cNvGraphicFramePr>
+                    <a:graphicFrameLocks xmlns:a="http://schemas.openxmlformats.org/drawingml/2006/main" noChangeAspect="1"/>
+                  </wp:cNvGraphicFramePr>
+                  <a:graphic xmlns:a="http://schemas.openxmlformats.org/drawingml/2006/main">
+                    <a:graphicData uri="http://schemas.openxmlformats.org/drawingml/2006/picture">
+                      <pic:pic xmlns:pic="http://schemas.openxmlformats.org/drawingml/2006/picture">
+                        <pic:nvPicPr>
+                          <pic:cNvPr id="1" name=""/>
+                          <pic:cNvPicPr/>
+                        </pic:nvPicPr>
+                        <pic:blipFill>
+                          <a:blip r:embed="rId17"/>
+                          <a:stretch>
+                            <a:fillRect/>
+                          </a:stretch>
+                        </pic:blipFill>
+                        <pic:spPr>
+                          <a:xfrm>
+                            <a:off x="0" y="0"/>
+                            <a:ext cx="5282772" cy="1196601"/>
+                          </a:xfrm>
+                          <a:prstGeom prst="rect">
+                            <a:avLst/>
+                          </a:prstGeom>
+                        </pic:spPr>
+                      </pic:pic>
+                    </a:graphicData>
+                  </a:graphic>
+                </wp:inline>
+              </w:drawing>
+            </w:r>
+          </w:p>
+          <w:p>
+            <w:r>
+              <w:rPr>
+                <w:noProof/>
+              </w:rPr>
+              <w:drawing>
+                <wp:inline distT="0" distB="0" distL="0" distR="0" wp14:anchorId="4538D1D2" wp14:editId="2FD646C6">
+                  <wp:extent cx="5247861" cy="429946"/>
+                  <wp:effectExtent l="0" t="0" r="0" b="8255"/>
+                  <wp:docPr id="22" name="Picture 22"/>
+                  <wp:cNvGraphicFramePr>
+                    <a:graphicFrameLocks xmlns:a="http://schemas.openxmlformats.org/drawingml/2006/main" noChangeAspect="1"/>
+                  </wp:cNvGraphicFramePr>
+                  <a:graphic xmlns:a="http://schemas.openxmlformats.org/drawingml/2006/main">
+                    <a:graphicData uri="http://schemas.openxmlformats.org/drawingml/2006/picture">
+                      <pic:pic xmlns:pic="http://schemas.openxmlformats.org/drawingml/2006/picture">
+                        <pic:nvPicPr>
+                          <pic:cNvPr id="1" name=""/>
+                          <pic:cNvPicPr/>
+                        </pic:nvPicPr>
+                        <pic:blipFill>
+                          <a:blip r:embed="rId18"/>
+                          <a:stretch>
+                            <a:fillRect/>
+                          </a:stretch>
+                        </pic:blipFill>
+                        <pic:spPr>
+                          <a:xfrm>
+                            <a:off x="0" y="0"/>
+                            <a:ext cx="5844518" cy="478829"/>
+                          </a:xfrm>
+                          <a:prstGeom prst="rect">
+                            <a:avLst/>
+                          </a:prstGeom>
+                        </pic:spPr>
+                      </pic:pic>
+                    </a:graphicData>
+                  </a:graphic>
+                </wp:inline>
+              </w:drawing>
+            </w:r>
+          </w:p>
+          <w:p>
+            <w:r>
+              <w:rPr>
+                <w:noProof/>
+              </w:rPr>
+              <w:drawing>
+                <wp:inline distT="0" distB="0" distL="0" distR="0" wp14:anchorId="4A65D978" wp14:editId="4054ABA2">
+                  <wp:extent cx="5255260" cy="630630"/>
+                  <wp:effectExtent l="0" t="0" r="2540" b="0"/>
+                  <wp:docPr id="23" name="Picture 23"/>
+                  <wp:cNvGraphicFramePr>
+                    <a:graphicFrameLocks xmlns:a="http://schemas.openxmlformats.org/drawingml/2006/main" noChangeAspect="1"/>
+                  </wp:cNvGraphicFramePr>
+                  <a:graphic xmlns:a="http://schemas.openxmlformats.org/drawingml/2006/main">
+                    <a:graphicData uri="http://schemas.openxmlformats.org/drawingml/2006/picture">
+                      <pic:pic xmlns:pic="http://schemas.openxmlformats.org/drawingml/2006/picture">
+                        <pic:nvPicPr>
+                          <pic:cNvPr id="1" name=""/>
+                          <pic:cNvPicPr/>
+                        </pic:nvPicPr>
+                        <pic:blipFill>
+                          <a:blip r:embed="rId19"/>
+                          <a:stretch>
+                            <a:fillRect/>
+                          </a:stretch>
+                        </pic:blipFill>
+                        <pic:spPr>
+                          <a:xfrm>
+                            <a:off x="0" y="0"/>
+                            <a:ext cx="5411662" cy="649398"/>
+                          </a:xfrm>
+                          <a:prstGeom prst="rect">
+                            <a:avLst/>
+                          </a:prstGeom>
+                        </pic:spPr>
+                      </pic:pic>
+                    </a:graphicData>
+                  </a:graphic>
+                </wp:inline>
+              </w:drawing>
+            </w:r>
+          </w:p>
+          <w:p>
+            <w:r>
+              <w:t>-&gt; ghi file được bình thường</w:t>
+            </w:r>
+          </w:p>
+        </w:tc>
+      </w:tr>
+    </w:tbl>
+    <w:p>
+      <w:pPr>
+        <w:pStyle w:val="ListParagraph"/>
+        <w:rPr>
+          <w:rFonts w:ascii="Times New Roman" w:eastAsia="Times New Roman" w:hAnsi="Times New Roman" w:cs="Times New Roman"/>
+          <w:color w:val="000000"/>
+          <w:sz w:val="24"/>
+          <w:szCs w:val="24"/>
+          <w:lang w:val="en-US"/>
+        </w:rPr>
+      </w:pPr>
+    </w:p>
+    <w:tbl>
+      <w:tblPr>
+        <w:tblStyle w:val="TableGrid"/>
+        <w:tblW w:w="8631" w:type="dxa"/>
+        <w:tblInd w:w="720" w:type="dxa"/>
+        <w:tblLayout w:type="fixed"/>
+        <w:tblLook w:val="04A0" w:firstRow="1" w:lastRow="0" w:firstColumn="1" w:lastColumn="0" w:noHBand="0" w:noVBand="1"/>
+      </w:tblPr>
+      <w:tblGrid>
+        <w:gridCol w:w="8631"/>
+      </w:tblGrid>
+      <w:tr>
+        <w:tc>
+          <w:tcPr>
+            <w:tcW w:w="8631" w:type="dxa"/>
+          </w:tcPr>
+          <w:p>
+            <w:r>
+              <w:t>TH2:</w:t>
+            </w:r>
+          </w:p>
+          <w:p>
+            <w:r>
+              <w:t>- Ban đầu cấp đủ quyền</w:t>
+            </w:r>
+          </w:p>
+          <w:p>
+            <w:r>
+              <w:t>- read only: yes (chỉ đọc)</w:t>
+            </w:r>
+          </w:p>
+          <w:p>
+            <w:r>
+              <w:rPr>
+                <w:noProof/>
+              </w:rPr>
+              <w:drawing>
+                <wp:inline distT="0" distB="0" distL="0" distR="0" wp14:anchorId="09CFA04C" wp14:editId="7D454ADD">
+                  <wp:extent cx="5271715" cy="1139389"/>
+                  <wp:effectExtent l="0" t="0" r="5715" b="3810"/>
+                  <wp:docPr id="24" name="Picture 24"/>
+                  <wp:cNvGraphicFramePr>
+                    <a:graphicFrameLocks xmlns:a="http://schemas.openxmlformats.org/drawingml/2006/main" noChangeAspect="1"/>
+                  </wp:cNvGraphicFramePr>
+                  <a:graphic xmlns:a="http://schemas.openxmlformats.org/drawingml/2006/main">
+                    <a:graphicData uri="http://schemas.openxmlformats.org/drawingml/2006/picture">
+                      <pic:pic xmlns:pic="http://schemas.openxmlformats.org/drawingml/2006/picture">
+                        <pic:nvPicPr>
+                          <pic:cNvPr id="1" name=""/>
+                          <pic:cNvPicPr/>
+                        </pic:nvPicPr>
+                        <pic:blipFill>
+                          <a:blip r:embed="rId20"/>
+                          <a:stretch>
+                            <a:fillRect/>
+                          </a:stretch>
+                        </pic:blipFill>
+                        <pic:spPr>
+                          <a:xfrm>
+                            <a:off x="0" y="0"/>
+                            <a:ext cx="5343332" cy="1154868"/>
+                          </a:xfrm>
+                          <a:prstGeom prst="rect">
+                            <a:avLst/>
+                          </a:prstGeom>
+                        </pic:spPr>
+                      </pic:pic>
+                    </a:graphicData>
+                  </a:graphic>
+                </wp:inline>
+              </w:drawing>
+            </w:r>
+          </w:p>
+          <w:p>
+            <w:r>
+              <w:t>Không thể save file do không được cấp quyền</w:t>
+            </w:r>
+          </w:p>
+          <w:p>
+            <w:r>
+              <w:rPr>
+                <w:noProof/>
+              </w:rPr>
+              <w:lastRenderedPageBreak/>
+              <w:drawing>
+                <wp:inline distT="0" distB="0" distL="0" distR="0" wp14:anchorId="6655F685" wp14:editId="0ADF3E70">
+                  <wp:extent cx="5943600" cy="2522855"/>
+                  <wp:effectExtent l="0" t="0" r="0" b="0"/>
+                  <wp:docPr id="25" name="Picture 25"/>
+                  <wp:cNvGraphicFramePr>
+                    <a:graphicFrameLocks xmlns:a="http://schemas.openxmlformats.org/drawingml/2006/main" noChangeAspect="1"/>
+                  </wp:cNvGraphicFramePr>
+                  <a:graphic xmlns:a="http://schemas.openxmlformats.org/drawingml/2006/main">
+                    <a:graphicData uri="http://schemas.openxmlformats.org/drawingml/2006/picture">
+                      <pic:pic xmlns:pic="http://schemas.openxmlformats.org/drawingml/2006/picture">
+                        <pic:nvPicPr>
+                          <pic:cNvPr id="1" name=""/>
+                          <pic:cNvPicPr/>
+                        </pic:nvPicPr>
+                        <pic:blipFill>
+                          <a:blip r:embed="rId21"/>
+                          <a:stretch>
+                            <a:fillRect/>
+                          </a:stretch>
+                        </pic:blipFill>
+                        <pic:spPr>
+                          <a:xfrm>
+                            <a:off x="0" y="0"/>
+                            <a:ext cx="5943600" cy="2522855"/>
+                          </a:xfrm>
+                          <a:prstGeom prst="rect">
+                            <a:avLst/>
+                          </a:prstGeom>
+                        </pic:spPr>
+                      </pic:pic>
+                    </a:graphicData>
+                  </a:graphic>
+                </wp:inline>
+              </w:drawing>
+            </w:r>
+          </w:p>
+        </w:tc>
+      </w:tr>
+    </w:tbl>
+    <w:p>
+      <w:pPr>
+        <w:pStyle w:val="ListParagraph"/>
+        <w:rPr>
+          <w:rFonts w:ascii="Times New Roman" w:eastAsia="Times New Roman" w:hAnsi="Times New Roman" w:cs="Times New Roman"/>
+          <w:color w:val="000000"/>
+          <w:sz w:val="24"/>
+          <w:szCs w:val="24"/>
+          <w:lang w:val="en-US"/>
+        </w:rPr>
+      </w:pPr>
+    </w:p>
+    <w:p>
+      <w:pPr>
+        <w:pStyle w:val="ListParagraph"/>
+        <w:numPr>
+          <w:ilvl w:val="0"/>
+          <w:numId w:val="19"/>
+        </w:numPr>
+        <w:rPr>
+          <w:rFonts w:ascii="Times New Roman" w:eastAsia="Times New Roman" w:hAnsi="Times New Roman" w:cs="Times New Roman"/>
+          <w:color w:val="000000"/>
+          <w:sz w:val="28"/>
+          <w:szCs w:val="24"/>
+          <w:lang w:val="en-US"/>
+        </w:rPr>
+      </w:pPr>
+      <w:r>
+        <w:rPr>
+          <w:rFonts w:ascii="Times New Roman" w:eastAsia="Times New Roman" w:hAnsi="Times New Roman" w:cs="Times New Roman"/>
+          <w:color w:val="000000"/>
+          <w:sz w:val="28"/>
+          <w:szCs w:val="24"/>
+          <w:lang w:val="en-US"/>
+        </w:rPr>
+        <w:t>Hướng dẫn phát triển dùng Webmin để cấu hình Samba</w:t>
+      </w:r>
+    </w:p>
+    <w:tbl>
+      <w:tblPr>
+        <w:tblStyle w:val="TableGrid"/>
+        <w:tblW w:w="0" w:type="auto"/>
+        <w:tblInd w:w="704" w:type="dxa"/>
+        <w:tblLook w:val="04A0" w:firstRow="1" w:lastRow="0" w:firstColumn="1" w:lastColumn="0" w:noHBand="0" w:noVBand="1"/>
+      </w:tblPr>
+      <w:tblGrid>
+        <w:gridCol w:w="8646"/>
+      </w:tblGrid>
+      <w:tr>
+        <w:tc>
+          <w:tcPr>
+            <w:tcW w:w="8270" w:type="dxa"/>
+          </w:tcPr>
+          <w:p>
+            <w:pPr>
+              <w:pStyle w:val="ListParagraph"/>
+              <w:ind w:left="229"/>
+              <w:rPr>
+                <w:rFonts w:ascii="Times New Roman" w:eastAsia="Times New Roman" w:hAnsi="Times New Roman" w:cs="Times New Roman"/>
+                <w:color w:val="000000"/>
+                <w:spacing w:val="-4"/>
+                <w:sz w:val="24"/>
+                <w:szCs w:val="24"/>
+                <w:lang w:val="en-US"/>
+              </w:rPr>
+            </w:pPr>
+            <w:r>
+              <w:rPr>
+                <w:rFonts w:ascii="Times New Roman" w:eastAsia="Times New Roman" w:hAnsi="Times New Roman" w:cs="Times New Roman"/>
+                <w:color w:val="000000"/>
+                <w:spacing w:val="-4"/>
+                <w:sz w:val="24"/>
+                <w:szCs w:val="24"/>
+                <w:lang w:val="en-US"/>
+              </w:rPr>
+              <w:t>C</w:t>
+            </w:r>
+            <w:r>
+              <w:rPr>
+                <w:rFonts w:ascii="Times New Roman" w:eastAsia="Times New Roman" w:hAnsi="Times New Roman" w:cs="Times New Roman"/>
+                <w:color w:val="000000"/>
+                <w:spacing w:val="-4"/>
+                <w:sz w:val="24"/>
+                <w:szCs w:val="24"/>
+                <w:lang w:val="en-US"/>
+              </w:rPr>
+              <w:t>hạy các lệnh sau để c</w:t>
+            </w:r>
+            <w:r>
+              <w:rPr>
+                <w:rFonts w:ascii="Times New Roman" w:eastAsia="Times New Roman" w:hAnsi="Times New Roman" w:cs="Times New Roman"/>
+                <w:color w:val="000000"/>
+                <w:spacing w:val="-4"/>
+                <w:sz w:val="24"/>
+                <w:szCs w:val="24"/>
+                <w:lang w:val="en-US"/>
+              </w:rPr>
+              <w:t xml:space="preserve">ài đặt gói: </w:t>
+            </w:r>
+          </w:p>
+          <w:p>
+            <w:pPr>
+              <w:pStyle w:val="ListParagraph"/>
+              <w:ind w:left="229"/>
+              <w:rPr>
+                <w:rFonts w:ascii="Times New Roman" w:eastAsia="Times New Roman" w:hAnsi="Times New Roman" w:cs="Times New Roman"/>
+                <w:color w:val="FF0000"/>
+                <w:spacing w:val="-4"/>
+                <w:sz w:val="24"/>
+                <w:szCs w:val="24"/>
+                <w:lang w:val="en-US"/>
+              </w:rPr>
+            </w:pPr>
+            <w:r>
+              <w:rPr>
+                <w:rFonts w:ascii="Times New Roman" w:eastAsia="Times New Roman" w:hAnsi="Times New Roman" w:cs="Times New Roman"/>
+                <w:color w:val="FF0000"/>
+                <w:spacing w:val="-4"/>
+                <w:sz w:val="24"/>
+                <w:szCs w:val="24"/>
+                <w:lang w:val="en-US"/>
+              </w:rPr>
+              <w:t>wget https://prdownloads.sourceforge.net/webadmin/webmin_1.941_all.deb</w:t>
+            </w:r>
+          </w:p>
+          <w:p>
+            <w:pPr>
+              <w:pStyle w:val="ListParagraph"/>
+              <w:ind w:left="229"/>
+              <w:rPr>
+                <w:rFonts w:ascii="Times New Roman" w:eastAsia="Times New Roman" w:hAnsi="Times New Roman" w:cs="Times New Roman"/>
+                <w:color w:val="FF0000"/>
+                <w:sz w:val="24"/>
+                <w:szCs w:val="24"/>
+                <w:lang w:val="en-US"/>
+              </w:rPr>
+            </w:pPr>
+            <w:r>
+              <w:rPr>
+                <w:rFonts w:ascii="Times New Roman" w:eastAsia="Times New Roman" w:hAnsi="Times New Roman" w:cs="Times New Roman"/>
+                <w:color w:val="FF0000"/>
+                <w:sz w:val="24"/>
+                <w:szCs w:val="24"/>
+                <w:lang w:val="en-US"/>
+              </w:rPr>
+              <w:t>sudo dpkg -i webmin_1.941_all.deb</w:t>
+            </w:r>
+          </w:p>
+          <w:p>
+            <w:pPr>
+              <w:pStyle w:val="ListParagraph"/>
+              <w:ind w:left="229"/>
+              <w:rPr>
+                <w:rFonts w:ascii="Times New Roman" w:eastAsia="Times New Roman" w:hAnsi="Times New Roman" w:cs="Times New Roman"/>
+                <w:color w:val="000000"/>
+                <w:sz w:val="24"/>
+                <w:szCs w:val="24"/>
+                <w:lang w:val="en-US"/>
+              </w:rPr>
+            </w:pPr>
+            <w:r>
+              <w:rPr>
+                <w:rFonts w:ascii="Times New Roman" w:eastAsia="Times New Roman" w:hAnsi="Times New Roman" w:cs="Times New Roman"/>
+                <w:color w:val="000000"/>
+                <w:sz w:val="24"/>
+                <w:szCs w:val="24"/>
+                <w:lang w:val="en-US"/>
+              </w:rPr>
+              <w:drawing>
+                <wp:inline distT="0" distB="0" distL="0" distR="0" wp14:anchorId="69EB94E1" wp14:editId="0DBB70EE">
+                  <wp:extent cx="5943600" cy="2924810"/>
+                  <wp:effectExtent l="0" t="0" r="0" b="8890"/>
+                  <wp:docPr id="26" name="Picture 26"/>
+                  <wp:cNvGraphicFramePr>
+                    <a:graphicFrameLocks xmlns:a="http://schemas.openxmlformats.org/drawingml/2006/main" noChangeAspect="1"/>
+                  </wp:cNvGraphicFramePr>
+                  <a:graphic xmlns:a="http://schemas.openxmlformats.org/drawingml/2006/main">
+                    <a:graphicData uri="http://schemas.openxmlformats.org/drawingml/2006/picture">
+                      <pic:pic xmlns:pic="http://schemas.openxmlformats.org/drawingml/2006/picture">
+                        <pic:nvPicPr>
+                          <pic:cNvPr id="1" name=""/>
+                          <pic:cNvPicPr/>
+                        </pic:nvPicPr>
+                        <pic:blipFill>
+                          <a:blip r:embed="rId22"/>
+                          <a:stretch>
+                            <a:fillRect/>
+                          </a:stretch>
+                        </pic:blipFill>
+                        <pic:spPr>
+                          <a:xfrm>
+                            <a:off x="0" y="0"/>
+                            <a:ext cx="5943600" cy="2924810"/>
+                          </a:xfrm>
+                          <a:prstGeom prst="rect">
+                            <a:avLst/>
+                          </a:prstGeom>
+                        </pic:spPr>
+                      </pic:pic>
+                    </a:graphicData>
+                  </a:graphic>
+                </wp:inline>
+              </w:drawing>
+            </w:r>
+          </w:p>
+          <w:p>
+            <w:pPr>
+              <w:pStyle w:val="ListParagraph"/>
+              <w:ind w:left="229"/>
+              <w:rPr>
+                <w:rFonts w:ascii="Times New Roman" w:eastAsia="Times New Roman" w:hAnsi="Times New Roman" w:cs="Times New Roman"/>
+                <w:color w:val="FF0000"/>
+                <w:sz w:val="24"/>
+                <w:szCs w:val="24"/>
+                <w:lang w:val="en-US"/>
+              </w:rPr>
+            </w:pPr>
+            <w:r>
+              <w:rPr>
+                <w:rFonts w:ascii="Times New Roman" w:eastAsia="Times New Roman" w:hAnsi="Times New Roman" w:cs="Times New Roman"/>
+                <w:color w:val="FF0000"/>
+                <w:sz w:val="24"/>
+                <w:szCs w:val="24"/>
+                <w:lang w:val="en-US"/>
+              </w:rPr>
+              <w:t xml:space="preserve">sudo apt install -f </w:t>
+            </w:r>
+          </w:p>
+          <w:p>
+            <w:pPr>
+              <w:pStyle w:val="ListParagraph"/>
+              <w:ind w:left="229"/>
+              <w:rPr>
+                <w:rFonts w:ascii="Times New Roman" w:eastAsia="Times New Roman" w:hAnsi="Times New Roman" w:cs="Times New Roman"/>
+                <w:color w:val="000000"/>
+                <w:sz w:val="24"/>
+                <w:szCs w:val="24"/>
+                <w:lang w:val="en-US"/>
+              </w:rPr>
+            </w:pPr>
+            <w:r>
+              <w:rPr>
+                <w:rFonts w:ascii="Times New Roman" w:eastAsia="Times New Roman" w:hAnsi="Times New Roman" w:cs="Times New Roman"/>
+                <w:color w:val="000000"/>
+                <w:sz w:val="24"/>
+                <w:szCs w:val="24"/>
+                <w:lang w:val="en-US"/>
+              </w:rPr>
+              <w:lastRenderedPageBreak/>
+              <w:drawing>
+                <wp:inline distT="0" distB="0" distL="0" distR="0" wp14:anchorId="6AE81EDE" wp14:editId="65F524A1">
+                  <wp:extent cx="5066238" cy="2361538"/>
+                  <wp:effectExtent l="0" t="0" r="1270" b="1270"/>
+                  <wp:docPr id="27" name="Picture 27"/>
+                  <wp:cNvGraphicFramePr>
+                    <a:graphicFrameLocks xmlns:a="http://schemas.openxmlformats.org/drawingml/2006/main" noChangeAspect="1"/>
+                  </wp:cNvGraphicFramePr>
+                  <a:graphic xmlns:a="http://schemas.openxmlformats.org/drawingml/2006/main">
+                    <a:graphicData uri="http://schemas.openxmlformats.org/drawingml/2006/picture">
+                      <pic:pic xmlns:pic="http://schemas.openxmlformats.org/drawingml/2006/picture">
+                        <pic:nvPicPr>
+                          <pic:cNvPr id="1" name=""/>
+                          <pic:cNvPicPr/>
+                        </pic:nvPicPr>
+                        <pic:blipFill>
+                          <a:blip r:embed="rId23"/>
+                          <a:stretch>
+                            <a:fillRect/>
+                          </a:stretch>
+                        </pic:blipFill>
+                        <pic:spPr>
+                          <a:xfrm>
+                            <a:off x="0" y="0"/>
+                            <a:ext cx="5110228" cy="2382043"/>
+                          </a:xfrm>
+                          <a:prstGeom prst="rect">
+                            <a:avLst/>
+                          </a:prstGeom>
+                        </pic:spPr>
+                      </pic:pic>
+                    </a:graphicData>
+                  </a:graphic>
+                </wp:inline>
+              </w:drawing>
+            </w:r>
+          </w:p>
+          <w:p>
+            <w:pPr>
+              <w:pStyle w:val="ListParagraph"/>
+              <w:ind w:left="229"/>
+              <w:rPr>
+                <w:rFonts w:ascii="Times New Roman" w:eastAsia="Times New Roman" w:hAnsi="Times New Roman" w:cs="Times New Roman"/>
+                <w:color w:val="000000"/>
+                <w:sz w:val="24"/>
+                <w:szCs w:val="24"/>
+                <w:lang w:val="en-US"/>
+              </w:rPr>
+            </w:pPr>
+            <w:r>
+              <w:rPr>
+                <w:rFonts w:ascii="Times New Roman" w:eastAsia="Times New Roman" w:hAnsi="Times New Roman" w:cs="Times New Roman"/>
+                <w:color w:val="000000"/>
+                <w:sz w:val="24"/>
+                <w:szCs w:val="24"/>
+                <w:lang w:val="en-US"/>
+              </w:rPr>
+              <w:t>Mở webmin trên windows:</w:t>
+            </w:r>
+            <w:r>
+              <w:rPr>
+                <w:rFonts w:ascii="Times New Roman" w:eastAsia="Times New Roman" w:hAnsi="Times New Roman" w:cs="Times New Roman"/>
+                <w:color w:val="000000"/>
+                <w:sz w:val="24"/>
+                <w:szCs w:val="24"/>
+                <w:lang w:val="en-US"/>
+              </w:rPr>
+              <w:t xml:space="preserve"> </w:t>
+            </w:r>
+            <w:r>
+              <w:rPr>
+                <w:rFonts w:ascii="Times New Roman" w:eastAsia="Times New Roman" w:hAnsi="Times New Roman" w:cs="Times New Roman"/>
+                <w:color w:val="FF0000"/>
+                <w:sz w:val="24"/>
+                <w:szCs w:val="24"/>
+                <w:lang w:val="en-US"/>
+              </w:rPr>
+              <w:t xml:space="preserve">https://&lt;IP&gt;:10000 </w:t>
+            </w:r>
+            <w:r>
+              <w:rPr>
+                <w:rFonts w:ascii="Times New Roman" w:eastAsia="Times New Roman" w:hAnsi="Times New Roman" w:cs="Times New Roman"/>
+                <w:color w:val="000000"/>
+                <w:sz w:val="24"/>
+                <w:szCs w:val="24"/>
+                <w:lang w:val="en-US"/>
+              </w:rPr>
+              <w:t>hoặc</w:t>
+            </w:r>
+            <w:r>
+              <w:rPr>
+                <w:rFonts w:ascii="Times New Roman" w:eastAsia="Times New Roman" w:hAnsi="Times New Roman" w:cs="Times New Roman"/>
+                <w:color w:val="000000"/>
+                <w:sz w:val="24"/>
+                <w:szCs w:val="24"/>
+                <w:lang w:val="en-US"/>
+              </w:rPr>
+              <w:t xml:space="preserve"> </w:t>
+            </w:r>
+            <w:r>
+              <w:rPr>
+                <w:rFonts w:ascii="Times New Roman" w:eastAsia="Times New Roman" w:hAnsi="Times New Roman" w:cs="Times New Roman"/>
+                <w:color w:val="FF0000"/>
+                <w:sz w:val="24"/>
+                <w:szCs w:val="24"/>
+                <w:lang w:val="en-US"/>
+              </w:rPr>
+              <w:t>&lt;tên tài khoản Ubuntu server&gt;:10000</w:t>
+            </w:r>
+            <w:r>
+              <w:rPr>
+                <w:rFonts w:ascii="Times New Roman" w:eastAsia="Times New Roman" w:hAnsi="Times New Roman" w:cs="Times New Roman"/>
+                <w:color w:val="000000"/>
+                <w:sz w:val="24"/>
+                <w:szCs w:val="24"/>
+                <w:lang w:val="en-US"/>
+              </w:rPr>
+              <w:drawing>
+                <wp:inline distT="0" distB="0" distL="0" distR="0" wp14:anchorId="088B299B" wp14:editId="5DC7CF1D">
+                  <wp:extent cx="5066030" cy="2399870"/>
+                  <wp:effectExtent l="0" t="0" r="1270" b="635"/>
+                  <wp:docPr id="28" name="Picture 28"/>
+                  <wp:cNvGraphicFramePr>
+                    <a:graphicFrameLocks xmlns:a="http://schemas.openxmlformats.org/drawingml/2006/main" noChangeAspect="1"/>
+                  </wp:cNvGraphicFramePr>
+                  <a:graphic xmlns:a="http://schemas.openxmlformats.org/drawingml/2006/main">
+                    <a:graphicData uri="http://schemas.openxmlformats.org/drawingml/2006/picture">
+                      <pic:pic xmlns:pic="http://schemas.openxmlformats.org/drawingml/2006/picture">
+                        <pic:nvPicPr>
+                          <pic:cNvPr id="1" name=""/>
+                          <pic:cNvPicPr/>
+                        </pic:nvPicPr>
+                        <pic:blipFill>
+                          <a:blip r:embed="rId24"/>
+                          <a:stretch>
+                            <a:fillRect/>
+                          </a:stretch>
+                        </pic:blipFill>
+                        <pic:spPr>
+                          <a:xfrm>
+                            <a:off x="0" y="0"/>
+                            <a:ext cx="5092590" cy="2412452"/>
+                          </a:xfrm>
+                          <a:prstGeom prst="rect">
+                            <a:avLst/>
+                          </a:prstGeom>
+                        </pic:spPr>
+                      </pic:pic>
+                    </a:graphicData>
+                  </a:graphic>
+                </wp:inline>
+              </w:drawing>
+            </w:r>
+          </w:p>
+          <w:p>
+            <w:pPr>
+              <w:pStyle w:val="ListParagraph"/>
+              <w:ind w:left="229"/>
+              <w:rPr>
+                <w:rFonts w:ascii="Times New Roman" w:eastAsia="Times New Roman" w:hAnsi="Times New Roman" w:cs="Times New Roman"/>
+                <w:color w:val="000000"/>
+                <w:sz w:val="24"/>
+                <w:szCs w:val="24"/>
+                <w:lang w:val="en-US"/>
+              </w:rPr>
+            </w:pPr>
+            <w:r>
+              <w:rPr>
+                <w:rFonts w:ascii="Times New Roman" w:eastAsia="Times New Roman" w:hAnsi="Times New Roman" w:cs="Times New Roman"/>
+                <w:color w:val="000000"/>
+                <w:sz w:val="24"/>
+                <w:szCs w:val="24"/>
+                <w:lang w:val="en-US"/>
+              </w:rPr>
+              <w:t>Đăng nhập bằng tài khoản root hệ thống</w:t>
+            </w:r>
+            <w:r>
+              <w:rPr>
+                <w:rFonts w:ascii="Times New Roman" w:eastAsia="Times New Roman" w:hAnsi="Times New Roman" w:cs="Times New Roman"/>
+                <w:color w:val="000000"/>
+                <w:sz w:val="24"/>
+                <w:szCs w:val="24"/>
+                <w:lang w:val="en-US"/>
+              </w:rPr>
+              <w:t>:</w:t>
+            </w:r>
+          </w:p>
+          <w:p>
+            <w:pPr>
+              <w:pStyle w:val="ListParagraph"/>
+              <w:ind w:left="229"/>
+              <w:rPr>
+                <w:rFonts w:ascii="Times New Roman" w:eastAsia="Times New Roman" w:hAnsi="Times New Roman" w:cs="Times New Roman"/>
+                <w:color w:val="000000"/>
+                <w:sz w:val="24"/>
+                <w:szCs w:val="24"/>
+                <w:lang w:val="en-US"/>
+              </w:rPr>
+            </w:pPr>
+            <w:r>
+              <w:rPr>
+                <w:rFonts w:ascii="Times New Roman" w:eastAsia="Times New Roman" w:hAnsi="Times New Roman" w:cs="Times New Roman"/>
+                <w:color w:val="000000"/>
+                <w:sz w:val="24"/>
+                <w:szCs w:val="24"/>
+                <w:lang w:val="en-US"/>
+              </w:rPr>
+              <w:lastRenderedPageBreak/>
+              <w:drawing>
+                <wp:inline distT="0" distB="0" distL="0" distR="0" wp14:anchorId="55616107" wp14:editId="13D42D0D">
+                  <wp:extent cx="3028571" cy="2961905"/>
+                  <wp:effectExtent l="0" t="0" r="635" b="0"/>
+                  <wp:docPr id="29" name="Picture 29"/>
+                  <wp:cNvGraphicFramePr>
+                    <a:graphicFrameLocks xmlns:a="http://schemas.openxmlformats.org/drawingml/2006/main" noChangeAspect="1"/>
+                  </wp:cNvGraphicFramePr>
+                  <a:graphic xmlns:a="http://schemas.openxmlformats.org/drawingml/2006/main">
+                    <a:graphicData uri="http://schemas.openxmlformats.org/drawingml/2006/picture">
+                      <pic:pic xmlns:pic="http://schemas.openxmlformats.org/drawingml/2006/picture">
+                        <pic:nvPicPr>
+                          <pic:cNvPr id="1" name=""/>
+                          <pic:cNvPicPr/>
+                        </pic:nvPicPr>
+                        <pic:blipFill>
+                          <a:blip r:embed="rId25"/>
+                          <a:stretch>
+                            <a:fillRect/>
+                          </a:stretch>
+                        </pic:blipFill>
+                        <pic:spPr>
+                          <a:xfrm>
+                            <a:off x="0" y="0"/>
+                            <a:ext cx="3028571" cy="2961905"/>
+                          </a:xfrm>
+                          <a:prstGeom prst="rect">
+                            <a:avLst/>
+                          </a:prstGeom>
+                        </pic:spPr>
+                      </pic:pic>
+                    </a:graphicData>
+                  </a:graphic>
+                </wp:inline>
+              </w:drawing>
+            </w:r>
+          </w:p>
+          <w:p>
+            <w:pPr>
+              <w:pStyle w:val="ListParagraph"/>
+              <w:ind w:left="229"/>
+              <w:rPr>
+                <w:rFonts w:ascii="Times New Roman" w:eastAsia="Times New Roman" w:hAnsi="Times New Roman" w:cs="Times New Roman"/>
+                <w:color w:val="000000"/>
+                <w:sz w:val="24"/>
+                <w:szCs w:val="24"/>
+                <w:lang w:val="en-US"/>
+              </w:rPr>
+            </w:pPr>
+            <w:r>
+              <w:rPr>
+                <w:rFonts w:ascii="Times New Roman" w:eastAsia="Times New Roman" w:hAnsi="Times New Roman" w:cs="Times New Roman"/>
+                <w:color w:val="000000"/>
+                <w:sz w:val="24"/>
+                <w:szCs w:val="24"/>
+                <w:lang w:val="en-US"/>
+              </w:rPr>
+              <w:t>Đăng nhập xong sẽ hiển thị giao diện như sau</w:t>
+            </w:r>
+            <w:bookmarkStart w:id="0" w:name="_GoBack"/>
+            <w:bookmarkEnd w:id="0"/>
+          </w:p>
+          <w:p>
+            <w:pPr>
+              <w:pStyle w:val="ListParagraph"/>
+              <w:rPr>
+                <w:rFonts w:ascii="Times New Roman" w:eastAsia="Times New Roman" w:hAnsi="Times New Roman" w:cs="Times New Roman"/>
+                <w:color w:val="000000"/>
+                <w:sz w:val="28"/>
+                <w:szCs w:val="24"/>
+                <w:lang w:val="en-US"/>
+              </w:rPr>
+            </w:pPr>
+            <w:r>
+              <w:rPr>
+                <w:rFonts w:ascii="Times New Roman" w:eastAsia="Times New Roman" w:hAnsi="Times New Roman" w:cs="Times New Roman"/>
+                <w:color w:val="000000"/>
+                <w:sz w:val="28"/>
+                <w:szCs w:val="24"/>
+                <w:lang w:val="en-US"/>
+              </w:rPr>
+              <w:drawing>
+                <wp:inline distT="0" distB="0" distL="0" distR="0" wp14:anchorId="4AA77CFF" wp14:editId="16730F97">
+                  <wp:extent cx="4742953" cy="2193616"/>
+                  <wp:effectExtent l="0" t="0" r="635" b="0"/>
+                  <wp:docPr id="30" name="Picture 30"/>
+                  <wp:cNvGraphicFramePr>
+                    <a:graphicFrameLocks xmlns:a="http://schemas.openxmlformats.org/drawingml/2006/main" noChangeAspect="1"/>
+                  </wp:cNvGraphicFramePr>
+                  <a:graphic xmlns:a="http://schemas.openxmlformats.org/drawingml/2006/main">
+                    <a:graphicData uri="http://schemas.openxmlformats.org/drawingml/2006/picture">
+                      <pic:pic xmlns:pic="http://schemas.openxmlformats.org/drawingml/2006/picture">
+                        <pic:nvPicPr>
+                          <pic:cNvPr id="1" name=""/>
+                          <pic:cNvPicPr/>
+                        </pic:nvPicPr>
+                        <pic:blipFill>
+                          <a:blip r:embed="rId26"/>
+                          <a:stretch>
+                            <a:fillRect/>
+                          </a:stretch>
+                        </pic:blipFill>
+                        <pic:spPr>
+                          <a:xfrm>
+                            <a:off x="0" y="0"/>
+                            <a:ext cx="4767391" cy="2204919"/>
+                          </a:xfrm>
+                          <a:prstGeom prst="rect">
+                            <a:avLst/>
+                          </a:prstGeom>
+                        </pic:spPr>
+                      </pic:pic>
+                    </a:graphicData>
+                  </a:graphic>
+                </wp:inline>
+              </w:drawing>
+            </w:r>
+          </w:p>
+          <w:p>
+            <w:pPr>
+              <w:pStyle w:val="ListParagraph"/>
+              <w:ind w:left="0"/>
+              <w:rPr>
+                <w:rFonts w:ascii="Times New Roman" w:eastAsia="Times New Roman" w:hAnsi="Times New Roman" w:cs="Times New Roman"/>
+                <w:color w:val="000000"/>
+                <w:sz w:val="28"/>
+                <w:szCs w:val="24"/>
+                <w:lang w:val="en-US"/>
+              </w:rPr>
+            </w:pPr>
+          </w:p>
+        </w:tc>
+      </w:tr>
+    </w:tbl>
+    <w:p>
+      <w:pPr>
+        <w:pStyle w:val="ListParagraph"/>
+        <w:ind w:left="1080"/>
+        <w:rPr>
+          <w:rFonts w:ascii="Times New Roman" w:eastAsia="Times New Roman" w:hAnsi="Times New Roman" w:cs="Times New Roman"/>
+          <w:color w:val="000000"/>
+          <w:sz w:val="28"/>
+          <w:szCs w:val="24"/>
           <w:lang w:val="en-US"/>
         </w:rPr>
       </w:pPr>
@@ -3421,7 +5258,7 @@
         <v:path o:extrusionok="f" gradientshapeok="t" o:connecttype="rect"/>
         <o:lock v:ext="edit" aspectratio="t"/>
       </v:shapetype>
-      <v:shape id="_x0000_i1114" type="#_x0000_t75" style="width:11.25pt;height:11.25pt" o:bullet="t">
+      <v:shape id="_x0000_i1069" type="#_x0000_t75" style="width:11.25pt;height:11.25pt" o:bullet="t">
         <v:imagedata r:id="rId1" o:title="mso276F"/>
       </v:shape>
     </w:pict>
@@ -3542,8 +5379,8 @@
   <w:abstractNum w:abstractNumId="1" w15:restartNumberingAfterBreak="0">
     <w:nsid w:val="02D312C9"/>
     <w:multiLevelType w:val="hybridMultilevel"/>
-    <w:tmpl w:val="ACEEA1DA"/>
-    <w:lvl w:ilvl="0" w:tplc="0409000F">
+    <w:tmpl w:val="0D280752"/>
+    <w:lvl w:ilvl="0" w:tplc="2DB6FC1A">
       <w:start w:val="1"/>
       <w:numFmt w:val="decimal"/>
       <w:lvlText w:val="%1."/>
@@ -3554,7 +5391,7 @@
       <w:rPr>
         <w:rFonts w:hint="default"/>
         <w:b/>
-        <w:sz w:val="32"/>
+        <w:sz w:val="28"/>
       </w:rPr>
     </w:lvl>
     <w:lvl w:ilvl="1" w:tplc="04090019" w:tentative="1">
@@ -7227,7 +9064,6 @@
   <w:style w:type="character" w:default="1" w:styleId="DefaultParagraphFont">
     <w:name w:val="Default Paragraph Font"/>
     <w:uiPriority w:val="1"/>
-    <w:semiHidden/>
     <w:unhideWhenUsed/>
   </w:style>
   <w:style w:type="table" w:default="1" w:styleId="TableNormal">
@@ -7309,6 +9145,17 @@
     <w:rPr>
       <w:b/>
       <w:bCs/>
+    </w:rPr>
+  </w:style>
+  <w:style w:type="character" w:styleId="Hyperlink">
+    <w:name w:val="Hyperlink"/>
+    <w:basedOn w:val="DefaultParagraphFont"/>
+    <w:uiPriority w:val="99"/>
+    <w:unhideWhenUsed/>
+    <w:rsid w:val="00444103"/>
+    <w:rPr>
+      <w:color w:val="0563C1" w:themeColor="hyperlink"/>
+      <w:u w:val="single"/>
     </w:rPr>
   </w:style>
 </w:styles>

</xml_diff>

<commit_message>
Cập nhật báo cáo hoàn chỉnh
</commit_message>
<xml_diff>
--- a/Báo cáo project.docx
+++ b/Báo cáo project.docx
@@ -4,22 +4,171 @@
   <w:body>
     <w:p>
       <w:pPr>
-        <w:spacing w:after="0" w:line="312" w:lineRule="auto"/>
+        <w:pStyle w:val="NormalWeb"/>
+        <w:spacing w:before="240" w:beforeAutospacing="0" w:after="240" w:afterAutospacing="0"/>
         <w:jc w:val="center"/>
         <w:rPr>
-          <w:rFonts w:ascii="Times New Roman" w:hAnsi="Times New Roman" w:cs="Times New Roman"/>
+          <w:sz w:val="18"/>
+        </w:rPr>
+      </w:pPr>
+      <w:r>
+        <w:rPr>
           <w:b/>
-          <w:sz w:val="40"/>
-          <w:szCs w:val="32"/>
+          <w:bCs/>
+          <w:color w:val="000000"/>
+          <w:sz w:val="32"/>
+          <w:szCs w:val="44"/>
+        </w:rPr>
+        <w:t>ĐẠI HỌC THỦY LỢI</w:t>
+      </w:r>
+    </w:p>
+    <w:p>
+      <w:pPr>
+        <w:spacing w:before="240" w:after="240" w:line="240" w:lineRule="auto"/>
+        <w:jc w:val="center"/>
+        <w:rPr>
+          <w:rFonts w:ascii="Times New Roman" w:eastAsia="Times New Roman" w:hAnsi="Times New Roman" w:cs="Times New Roman"/>
+          <w:sz w:val="18"/>
+          <w:szCs w:val="24"/>
           <w:lang w:val="en-US"/>
         </w:rPr>
       </w:pPr>
       <w:r>
         <w:rPr>
-          <w:rFonts w:ascii="Times New Roman" w:hAnsi="Times New Roman" w:cs="Times New Roman"/>
+          <w:rFonts w:ascii="Times New Roman" w:eastAsia="Times New Roman" w:hAnsi="Times New Roman" w:cs="Times New Roman"/>
           <w:b/>
-          <w:sz w:val="40"/>
-          <w:szCs w:val="32"/>
+          <w:bCs/>
+          <w:color w:val="000000"/>
+          <w:sz w:val="32"/>
+          <w:szCs w:val="44"/>
+          <w:lang w:val="en-US"/>
+        </w:rPr>
+        <w:t>KHOA CÔNG NGHỆ THÔNG TIN</w:t>
+      </w:r>
+      <w:r>
+        <w:rPr>
+          <w:rFonts w:ascii="Arial" w:eastAsia="Times New Roman" w:hAnsi="Arial" w:cs="Arial"/>
+          <w:b/>
+          <w:bCs/>
+          <w:color w:val="000000"/>
+          <w:sz w:val="24"/>
+          <w:szCs w:val="36"/>
+          <w:lang w:val="en-US"/>
+        </w:rPr>
+        <w:t> </w:t>
+      </w:r>
+    </w:p>
+    <w:p>
+      <w:pPr>
+        <w:spacing w:before="240" w:after="240" w:line="240" w:lineRule="auto"/>
+        <w:jc w:val="center"/>
+        <w:rPr>
+          <w:rFonts w:ascii="Times New Roman" w:eastAsia="Times New Roman" w:hAnsi="Times New Roman" w:cs="Times New Roman"/>
+          <w:sz w:val="24"/>
+          <w:szCs w:val="24"/>
+          <w:lang w:val="en-US"/>
+        </w:rPr>
+      </w:pPr>
+      <w:r>
+        <w:rPr>
+          <w:rFonts w:ascii="Arial" w:eastAsia="Times New Roman" w:hAnsi="Arial" w:cs="Arial"/>
+          <w:color w:val="000000"/>
+          <w:sz w:val="36"/>
+          <w:szCs w:val="36"/>
+          <w:lang w:val="en-US"/>
+        </w:rPr>
+        <w:t> </w:t>
+      </w:r>
+      <w:r>
+        <w:rPr>
+          <w:rFonts w:ascii="Arial" w:eastAsia="Times New Roman" w:hAnsi="Arial" w:cs="Arial"/>
+          <w:noProof/>
+          <w:color w:val="000000"/>
+          <w:sz w:val="36"/>
+          <w:szCs w:val="36"/>
+          <w:bdr w:val="none" w:sz="0" w:space="0" w:color="auto" w:frame="1"/>
+          <w:lang w:val="en-US"/>
+        </w:rPr>
+        <w:drawing>
+          <wp:inline distT="0" distB="0" distL="0" distR="0">
+            <wp:extent cx="2114550" cy="1571625"/>
+            <wp:effectExtent l="0" t="0" r="0" b="9525"/>
+            <wp:docPr id="12" name="Picture 12" descr="https://lh3.googleusercontent.com/V2rc40sp0ow4KPNujhkXHcyH-uz-H5tondFvGnMRGkMN_Dyvl9PFQdVK34ZAODoCTeKMQBxboF94CpS5DyxMGr-Brqwi6hMWTKUZjHqUyiLSIM91txvjoKLvAQWYmAtP0QrUxkgp"/>
+            <wp:cNvGraphicFramePr>
+              <a:graphicFrameLocks xmlns:a="http://schemas.openxmlformats.org/drawingml/2006/main" noChangeAspect="1"/>
+            </wp:cNvGraphicFramePr>
+            <a:graphic xmlns:a="http://schemas.openxmlformats.org/drawingml/2006/main">
+              <a:graphicData uri="http://schemas.openxmlformats.org/drawingml/2006/picture">
+                <pic:pic xmlns:pic="http://schemas.openxmlformats.org/drawingml/2006/picture">
+                  <pic:nvPicPr>
+                    <pic:cNvPr id="0" name="Picture 2" descr="https://lh3.googleusercontent.com/V2rc40sp0ow4KPNujhkXHcyH-uz-H5tondFvGnMRGkMN_Dyvl9PFQdVK34ZAODoCTeKMQBxboF94CpS5DyxMGr-Brqwi6hMWTKUZjHqUyiLSIM91txvjoKLvAQWYmAtP0QrUxkgp"/>
+                    <pic:cNvPicPr>
+                      <a:picLocks noChangeAspect="1" noChangeArrowheads="1"/>
+                    </pic:cNvPicPr>
+                  </pic:nvPicPr>
+                  <pic:blipFill>
+                    <a:blip r:embed="rId8">
+                      <a:extLst>
+                        <a:ext uri="{28A0092B-C50C-407E-A947-70E740481C1C}">
+                          <a14:useLocalDpi xmlns:a14="http://schemas.microsoft.com/office/drawing/2010/main" val="0"/>
+                        </a:ext>
+                      </a:extLst>
+                    </a:blip>
+                    <a:srcRect/>
+                    <a:stretch>
+                      <a:fillRect/>
+                    </a:stretch>
+                  </pic:blipFill>
+                  <pic:spPr bwMode="auto">
+                    <a:xfrm>
+                      <a:off x="0" y="0"/>
+                      <a:ext cx="2114550" cy="1571625"/>
+                    </a:xfrm>
+                    <a:prstGeom prst="rect">
+                      <a:avLst/>
+                    </a:prstGeom>
+                    <a:noFill/>
+                    <a:ln>
+                      <a:noFill/>
+                    </a:ln>
+                  </pic:spPr>
+                </pic:pic>
+              </a:graphicData>
+            </a:graphic>
+          </wp:inline>
+        </w:drawing>
+      </w:r>
+    </w:p>
+    <w:p>
+      <w:pPr>
+        <w:spacing w:after="0" w:line="240" w:lineRule="auto"/>
+        <w:rPr>
+          <w:rFonts w:ascii="Times New Roman" w:eastAsia="Times New Roman" w:hAnsi="Times New Roman" w:cs="Times New Roman"/>
+          <w:sz w:val="24"/>
+          <w:szCs w:val="24"/>
+          <w:lang w:val="en-US"/>
+        </w:rPr>
+      </w:pPr>
+    </w:p>
+    <w:p>
+      <w:pPr>
+        <w:spacing w:before="240" w:after="240" w:line="240" w:lineRule="auto"/>
+        <w:jc w:val="center"/>
+        <w:rPr>
+          <w:rFonts w:ascii="Times New Roman" w:eastAsia="Times New Roman" w:hAnsi="Times New Roman" w:cs="Times New Roman"/>
+          <w:sz w:val="14"/>
+          <w:szCs w:val="24"/>
+          <w:lang w:val="en-US"/>
+        </w:rPr>
+      </w:pPr>
+      <w:r>
+        <w:rPr>
+          <w:rFonts w:ascii="Times New Roman" w:eastAsia="Times New Roman" w:hAnsi="Times New Roman" w:cs="Times New Roman"/>
+          <w:b/>
+          <w:bCs/>
+          <w:color w:val="000000"/>
+          <w:sz w:val="32"/>
+          <w:szCs w:val="52"/>
           <w:lang w:val="en-US"/>
         </w:rPr>
         <w:t>BÁO CÁO BÀI TẬP LỚN</w:t>
@@ -27,71 +176,1728 @@
     </w:p>
     <w:p>
       <w:pPr>
-        <w:spacing w:after="0" w:line="312" w:lineRule="auto"/>
+        <w:spacing w:before="240" w:after="240" w:line="240" w:lineRule="auto"/>
         <w:jc w:val="center"/>
         <w:rPr>
-          <w:rFonts w:ascii="Times New Roman" w:hAnsi="Times New Roman" w:cs="Times New Roman"/>
+          <w:rFonts w:ascii="Times New Roman" w:eastAsia="Times New Roman" w:hAnsi="Times New Roman" w:cs="Times New Roman"/>
+          <w:sz w:val="14"/>
+          <w:szCs w:val="24"/>
+          <w:lang w:val="en-US"/>
+        </w:rPr>
+      </w:pPr>
+      <w:r>
+        <w:rPr>
+          <w:rFonts w:ascii="Times New Roman" w:eastAsia="Times New Roman" w:hAnsi="Times New Roman" w:cs="Times New Roman"/>
           <w:b/>
-          <w:sz w:val="36"/>
-          <w:szCs w:val="32"/>
-          <w:lang w:val="en-US"/>
-        </w:rPr>
-      </w:pPr>
-      <w:r>
-        <w:rPr>
-          <w:rFonts w:ascii="Times New Roman" w:hAnsi="Times New Roman" w:cs="Times New Roman"/>
-          <w:b/>
-          <w:sz w:val="36"/>
-          <w:szCs w:val="32"/>
-          <w:lang w:val="en-US"/>
-        </w:rPr>
-        <w:t>Đ</w:t>
+          <w:bCs/>
+          <w:color w:val="000000"/>
+          <w:sz w:val="32"/>
+          <w:szCs w:val="52"/>
+          <w:lang w:val="en-US"/>
+        </w:rPr>
+        <w:t xml:space="preserve">MÔN: </w:t>
       </w:r>
       <w:r>
         <w:rPr>
-          <w:rFonts w:ascii="Times New Roman" w:hAnsi="Times New Roman" w:cs="Times New Roman"/>
+          <w:rFonts w:ascii="Times New Roman" w:eastAsia="Times New Roman" w:hAnsi="Times New Roman" w:cs="Times New Roman"/>
           <w:b/>
-          <w:sz w:val="36"/>
-          <w:szCs w:val="32"/>
-          <w:lang w:val="en-US"/>
-        </w:rPr>
-        <w:t>Ề TÀI</w:t>
+          <w:bCs/>
+          <w:color w:val="000000"/>
+          <w:sz w:val="32"/>
+          <w:szCs w:val="52"/>
+          <w:lang w:val="en-US"/>
+        </w:rPr>
+        <w:t>LINUX VÀ PHẦN MỀM MÃ NGUỒN MỞ</w:t>
       </w:r>
     </w:p>
     <w:p>
       <w:pPr>
-        <w:spacing w:after="0" w:line="312" w:lineRule="auto"/>
-        <w:jc w:val="center"/>
-        <w:rPr>
-          <w:rFonts w:ascii="Times New Roman" w:hAnsi="Times New Roman" w:cs="Times New Roman"/>
-          <w:b/>
+        <w:spacing w:after="0" w:line="240" w:lineRule="auto"/>
+        <w:rPr>
+          <w:rFonts w:ascii="Times New Roman" w:eastAsia="Times New Roman" w:hAnsi="Times New Roman" w:cs="Times New Roman"/>
+          <w:sz w:val="24"/>
+          <w:szCs w:val="24"/>
+          <w:lang w:val="en-US"/>
+        </w:rPr>
+      </w:pPr>
+    </w:p>
+    <w:p>
+      <w:pPr>
+        <w:spacing w:after="0" w:line="240" w:lineRule="auto"/>
+        <w:rPr>
+          <w:rFonts w:ascii="Times New Roman" w:eastAsia="Times New Roman" w:hAnsi="Times New Roman" w:cs="Times New Roman"/>
+          <w:sz w:val="24"/>
+          <w:szCs w:val="24"/>
+          <w:lang w:val="en-US"/>
+        </w:rPr>
+      </w:pPr>
+    </w:p>
+    <w:p>
+      <w:pPr>
+        <w:spacing w:before="240" w:after="240" w:line="240" w:lineRule="auto"/>
+        <w:jc w:val="both"/>
+        <w:rPr>
+          <w:rFonts w:ascii="Times New Roman" w:eastAsia="Times New Roman" w:hAnsi="Times New Roman" w:cs="Times New Roman"/>
+          <w:szCs w:val="24"/>
+          <w:lang w:val="en-US"/>
+        </w:rPr>
+      </w:pPr>
+      <w:r>
+        <w:rPr>
+          <w:rFonts w:ascii="Times New Roman" w:eastAsia="Times New Roman" w:hAnsi="Times New Roman" w:cs="Times New Roman"/>
+          <w:color w:val="000000"/>
           <w:sz w:val="36"/>
-          <w:szCs w:val="32"/>
-          <w:lang w:val="en-US"/>
-        </w:rPr>
-      </w:pPr>
+          <w:szCs w:val="40"/>
+          <w:lang w:val="en-US"/>
+        </w:rPr>
+        <w:t xml:space="preserve">Đề tài: </w:t>
+      </w:r>
       <w:r>
         <w:rPr>
-          <w:rFonts w:ascii="Times New Roman" w:hAnsi="Times New Roman" w:cs="Times New Roman"/>
-          <w:b/>
+          <w:rFonts w:ascii="Times New Roman" w:eastAsia="Times New Roman" w:hAnsi="Times New Roman" w:cs="Times New Roman"/>
+          <w:i/>
+          <w:iCs/>
+          <w:color w:val="000000"/>
           <w:sz w:val="36"/>
-          <w:szCs w:val="32"/>
-          <w:lang w:val="en-US"/>
-        </w:rPr>
-        <w:t>TÌM HIỂU VÀ TRIỂN KHAI SAMBA SERVER TRÊN MÔI TRƯỜNG LINUX</w:t>
+          <w:szCs w:val="40"/>
+          <w:lang w:val="en-US"/>
+        </w:rPr>
+        <w:t>Tìm hiểu và triển khai Samba Server trên môi trường Linux</w:t>
       </w:r>
     </w:p>
     <w:p>
       <w:pPr>
-        <w:spacing w:after="0" w:line="312" w:lineRule="auto"/>
+        <w:spacing w:before="240" w:after="240" w:line="240" w:lineRule="auto"/>
+        <w:rPr>
+          <w:rFonts w:ascii="Arial" w:eastAsia="Times New Roman" w:hAnsi="Arial" w:cs="Arial"/>
+          <w:color w:val="000000"/>
+          <w:lang w:val="en-US"/>
+        </w:rPr>
+      </w:pPr>
+      <w:r>
+        <w:rPr>
+          <w:rFonts w:ascii="Arial" w:eastAsia="Times New Roman" w:hAnsi="Arial" w:cs="Arial"/>
+          <w:color w:val="000000"/>
+          <w:lang w:val="en-US"/>
+        </w:rPr>
+        <w:t> </w:t>
+      </w:r>
+    </w:p>
+    <w:p>
+      <w:pPr>
+        <w:spacing w:before="240" w:after="240" w:line="240" w:lineRule="auto"/>
+        <w:rPr>
+          <w:rFonts w:ascii="Arial" w:eastAsia="Times New Roman" w:hAnsi="Arial" w:cs="Arial"/>
+          <w:color w:val="000000"/>
+          <w:lang w:val="en-US"/>
+        </w:rPr>
+      </w:pPr>
+    </w:p>
+    <w:p>
+      <w:pPr>
+        <w:spacing w:before="240" w:after="240" w:line="240" w:lineRule="auto"/>
+        <w:rPr>
+          <w:rFonts w:ascii="Times New Roman" w:eastAsia="Times New Roman" w:hAnsi="Times New Roman" w:cs="Times New Roman"/>
+          <w:sz w:val="24"/>
+          <w:szCs w:val="24"/>
+          <w:lang w:val="en-US"/>
+        </w:rPr>
+      </w:pPr>
+    </w:p>
+    <w:tbl>
+      <w:tblPr>
+        <w:tblW w:w="9356" w:type="dxa"/>
+        <w:tblCellMar>
+          <w:top w:w="15" w:type="dxa"/>
+          <w:left w:w="15" w:type="dxa"/>
+          <w:bottom w:w="15" w:type="dxa"/>
+          <w:right w:w="15" w:type="dxa"/>
+        </w:tblCellMar>
+        <w:tblLook w:val="04A0" w:firstRow="1" w:lastRow="0" w:firstColumn="1" w:lastColumn="0" w:noHBand="0" w:noVBand="1"/>
+      </w:tblPr>
+      <w:tblGrid>
+        <w:gridCol w:w="3480"/>
+        <w:gridCol w:w="2474"/>
+        <w:gridCol w:w="3402"/>
+      </w:tblGrid>
+      <w:tr>
+        <w:trPr>
+          <w:trHeight w:val="635"/>
+        </w:trPr>
+        <w:tc>
+          <w:tcPr>
+            <w:tcW w:w="3480" w:type="dxa"/>
+            <w:tcMar>
+              <w:top w:w="100" w:type="dxa"/>
+              <w:left w:w="100" w:type="dxa"/>
+              <w:bottom w:w="100" w:type="dxa"/>
+              <w:right w:w="100" w:type="dxa"/>
+            </w:tcMar>
+            <w:hideMark/>
+          </w:tcPr>
+          <w:p>
+            <w:pPr>
+              <w:spacing w:before="240" w:after="240" w:line="240" w:lineRule="auto"/>
+              <w:rPr>
+                <w:rFonts w:ascii="Times New Roman" w:eastAsia="Times New Roman" w:hAnsi="Times New Roman" w:cs="Times New Roman"/>
+                <w:sz w:val="24"/>
+                <w:szCs w:val="24"/>
+                <w:lang w:val="en-US"/>
+              </w:rPr>
+            </w:pPr>
+            <w:r>
+              <w:rPr>
+                <w:rFonts w:ascii="Arial" w:eastAsia="Times New Roman" w:hAnsi="Arial" w:cs="Arial"/>
+                <w:color w:val="000000"/>
+                <w:lang w:val="en-US"/>
+              </w:rPr>
+              <w:t> </w:t>
+            </w:r>
+          </w:p>
+        </w:tc>
+        <w:tc>
+          <w:tcPr>
+            <w:tcW w:w="2474" w:type="dxa"/>
+            <w:tcMar>
+              <w:top w:w="100" w:type="dxa"/>
+              <w:left w:w="100" w:type="dxa"/>
+              <w:bottom w:w="100" w:type="dxa"/>
+              <w:right w:w="100" w:type="dxa"/>
+            </w:tcMar>
+            <w:hideMark/>
+          </w:tcPr>
+          <w:p>
+            <w:pPr>
+              <w:spacing w:after="0" w:line="240" w:lineRule="auto"/>
+              <w:ind w:left="633" w:right="-837" w:hanging="633"/>
+              <w:rPr>
+                <w:rFonts w:ascii="Times New Roman" w:eastAsia="Times New Roman" w:hAnsi="Times New Roman" w:cs="Times New Roman"/>
+                <w:sz w:val="24"/>
+                <w:szCs w:val="24"/>
+                <w:lang w:val="en-US"/>
+              </w:rPr>
+            </w:pPr>
+            <w:r>
+              <w:rPr>
+                <w:rFonts w:ascii="Times New Roman" w:eastAsia="Times New Roman" w:hAnsi="Times New Roman" w:cs="Times New Roman"/>
+                <w:color w:val="000000"/>
+                <w:sz w:val="24"/>
+                <w:szCs w:val="24"/>
+                <w:lang w:val="en-US"/>
+              </w:rPr>
+              <w:t>Giảng viên hướng dẫn:</w:t>
+            </w:r>
+          </w:p>
+        </w:tc>
+        <w:tc>
+          <w:tcPr>
+            <w:tcW w:w="3402" w:type="dxa"/>
+            <w:tcMar>
+              <w:top w:w="100" w:type="dxa"/>
+              <w:left w:w="100" w:type="dxa"/>
+              <w:bottom w:w="100" w:type="dxa"/>
+              <w:right w:w="100" w:type="dxa"/>
+            </w:tcMar>
+            <w:hideMark/>
+          </w:tcPr>
+          <w:p>
+            <w:pPr>
+              <w:spacing w:after="0" w:line="240" w:lineRule="auto"/>
+              <w:ind w:right="-837"/>
+              <w:rPr>
+                <w:rFonts w:ascii="Times New Roman" w:eastAsia="Times New Roman" w:hAnsi="Times New Roman" w:cs="Times New Roman"/>
+                <w:sz w:val="24"/>
+                <w:szCs w:val="24"/>
+                <w:lang w:val="en-US"/>
+              </w:rPr>
+            </w:pPr>
+            <w:r>
+              <w:rPr>
+                <w:rFonts w:ascii="Times New Roman" w:eastAsia="Times New Roman" w:hAnsi="Times New Roman" w:cs="Times New Roman"/>
+                <w:color w:val="000000"/>
+                <w:sz w:val="24"/>
+                <w:szCs w:val="24"/>
+                <w:lang w:val="en-US"/>
+              </w:rPr>
+              <w:t xml:space="preserve">Thầy </w:t>
+            </w:r>
+            <w:r>
+              <w:rPr>
+                <w:rFonts w:ascii="Times New Roman" w:eastAsia="Times New Roman" w:hAnsi="Times New Roman" w:cs="Times New Roman"/>
+                <w:color w:val="000000"/>
+                <w:sz w:val="24"/>
+                <w:szCs w:val="24"/>
+                <w:lang w:val="en-US"/>
+              </w:rPr>
+              <w:t>Kiều Tuấn Dũng</w:t>
+            </w:r>
+          </w:p>
+        </w:tc>
+      </w:tr>
+      <w:tr>
+        <w:trPr>
+          <w:trHeight w:val="1490"/>
+        </w:trPr>
+        <w:tc>
+          <w:tcPr>
+            <w:tcW w:w="3480" w:type="dxa"/>
+            <w:tcMar>
+              <w:top w:w="100" w:type="dxa"/>
+              <w:left w:w="100" w:type="dxa"/>
+              <w:bottom w:w="100" w:type="dxa"/>
+              <w:right w:w="100" w:type="dxa"/>
+            </w:tcMar>
+            <w:hideMark/>
+          </w:tcPr>
+          <w:p>
+            <w:pPr>
+              <w:spacing w:after="0" w:line="240" w:lineRule="auto"/>
+              <w:ind w:right="-837"/>
+              <w:rPr>
+                <w:rFonts w:ascii="Times New Roman" w:eastAsia="Times New Roman" w:hAnsi="Times New Roman" w:cs="Times New Roman"/>
+                <w:sz w:val="24"/>
+                <w:szCs w:val="24"/>
+                <w:lang w:val="en-US"/>
+              </w:rPr>
+            </w:pPr>
+            <w:r>
+              <w:rPr>
+                <w:rFonts w:ascii="Times New Roman" w:eastAsia="Times New Roman" w:hAnsi="Times New Roman" w:cs="Times New Roman"/>
+                <w:color w:val="000000"/>
+                <w:sz w:val="24"/>
+                <w:szCs w:val="24"/>
+                <w:lang w:val="en-US"/>
+              </w:rPr>
+              <w:t> </w:t>
+            </w:r>
+          </w:p>
+        </w:tc>
+        <w:tc>
+          <w:tcPr>
+            <w:tcW w:w="2474" w:type="dxa"/>
+            <w:tcMar>
+              <w:top w:w="100" w:type="dxa"/>
+              <w:left w:w="100" w:type="dxa"/>
+              <w:bottom w:w="100" w:type="dxa"/>
+              <w:right w:w="100" w:type="dxa"/>
+            </w:tcMar>
+            <w:hideMark/>
+          </w:tcPr>
+          <w:p>
+            <w:pPr>
+              <w:spacing w:after="0" w:line="240" w:lineRule="auto"/>
+              <w:ind w:right="-837"/>
+              <w:rPr>
+                <w:rFonts w:ascii="Times New Roman" w:eastAsia="Times New Roman" w:hAnsi="Times New Roman" w:cs="Times New Roman"/>
+                <w:sz w:val="24"/>
+                <w:szCs w:val="24"/>
+                <w:lang w:val="en-US"/>
+              </w:rPr>
+            </w:pPr>
+            <w:r>
+              <w:rPr>
+                <w:rFonts w:ascii="Times New Roman" w:eastAsia="Times New Roman" w:hAnsi="Times New Roman" w:cs="Times New Roman"/>
+                <w:color w:val="000000"/>
+                <w:sz w:val="24"/>
+                <w:szCs w:val="24"/>
+                <w:lang w:val="en-US"/>
+              </w:rPr>
+              <w:t>Nhóm:</w:t>
+            </w:r>
+          </w:p>
+        </w:tc>
+        <w:tc>
+          <w:tcPr>
+            <w:tcW w:w="3402" w:type="dxa"/>
+            <w:tcMar>
+              <w:top w:w="100" w:type="dxa"/>
+              <w:left w:w="100" w:type="dxa"/>
+              <w:bottom w:w="100" w:type="dxa"/>
+              <w:right w:w="100" w:type="dxa"/>
+            </w:tcMar>
+            <w:hideMark/>
+          </w:tcPr>
+          <w:p>
+            <w:pPr>
+              <w:spacing w:after="0" w:line="240" w:lineRule="auto"/>
+              <w:ind w:right="-837"/>
+              <w:rPr>
+                <w:rFonts w:ascii="Times New Roman" w:eastAsia="Times New Roman" w:hAnsi="Times New Roman" w:cs="Times New Roman"/>
+                <w:color w:val="000000"/>
+                <w:sz w:val="24"/>
+                <w:szCs w:val="24"/>
+                <w:lang w:val="en-US"/>
+              </w:rPr>
+            </w:pPr>
+            <w:r>
+              <w:rPr>
+                <w:rFonts w:ascii="Times New Roman" w:eastAsia="Times New Roman" w:hAnsi="Times New Roman" w:cs="Times New Roman"/>
+                <w:color w:val="000000"/>
+                <w:sz w:val="24"/>
+                <w:szCs w:val="24"/>
+                <w:lang w:val="en-US"/>
+              </w:rPr>
+              <w:t>Trần Lệ Hằng</w:t>
+            </w:r>
+          </w:p>
+          <w:p>
+            <w:pPr>
+              <w:spacing w:after="0" w:line="240" w:lineRule="auto"/>
+              <w:ind w:right="-837"/>
+              <w:rPr>
+                <w:rFonts w:ascii="Times New Roman" w:eastAsia="Times New Roman" w:hAnsi="Times New Roman" w:cs="Times New Roman"/>
+                <w:sz w:val="24"/>
+                <w:szCs w:val="24"/>
+                <w:lang w:val="en-US"/>
+              </w:rPr>
+            </w:pPr>
+            <w:r>
+              <w:rPr>
+                <w:rFonts w:ascii="Times New Roman" w:eastAsia="Times New Roman" w:hAnsi="Times New Roman" w:cs="Times New Roman"/>
+                <w:color w:val="000000"/>
+                <w:sz w:val="24"/>
+                <w:szCs w:val="24"/>
+                <w:lang w:val="en-US"/>
+              </w:rPr>
+              <w:t>Vũ Mạnh Trường Giang</w:t>
+            </w:r>
+          </w:p>
+        </w:tc>
+      </w:tr>
+    </w:tbl>
+    <w:p>
+      <w:pPr>
+        <w:spacing w:after="0" w:line="240" w:lineRule="auto"/>
+        <w:rPr>
+          <w:rFonts w:ascii="Times New Roman" w:eastAsia="Times New Roman" w:hAnsi="Times New Roman" w:cs="Times New Roman"/>
+          <w:sz w:val="24"/>
+          <w:szCs w:val="24"/>
+          <w:lang w:val="en-US"/>
+        </w:rPr>
+      </w:pPr>
+    </w:p>
+    <w:p>
+      <w:pPr>
+        <w:spacing w:after="0" w:line="240" w:lineRule="auto"/>
+        <w:rPr>
+          <w:rFonts w:ascii="Times New Roman" w:eastAsia="Times New Roman" w:hAnsi="Times New Roman" w:cs="Times New Roman"/>
+          <w:sz w:val="24"/>
+          <w:szCs w:val="24"/>
+          <w:lang w:val="en-US"/>
+        </w:rPr>
+      </w:pPr>
+    </w:p>
+    <w:p>
+      <w:pPr>
+        <w:spacing w:after="0" w:line="240" w:lineRule="auto"/>
+        <w:rPr>
+          <w:rFonts w:ascii="Times New Roman" w:eastAsia="Times New Roman" w:hAnsi="Times New Roman" w:cs="Times New Roman"/>
+          <w:sz w:val="24"/>
+          <w:szCs w:val="24"/>
+          <w:lang w:val="en-US"/>
+        </w:rPr>
+      </w:pPr>
+    </w:p>
+    <w:p>
+      <w:pPr>
+        <w:spacing w:before="240" w:after="240" w:line="240" w:lineRule="auto"/>
         <w:jc w:val="center"/>
         <w:rPr>
-          <w:rFonts w:ascii="Times New Roman" w:hAnsi="Times New Roman" w:cs="Times New Roman"/>
+          <w:rFonts w:ascii="Times New Roman" w:eastAsia="Times New Roman" w:hAnsi="Times New Roman" w:cs="Times New Roman"/>
           <w:b/>
-          <w:sz w:val="36"/>
-          <w:szCs w:val="32"/>
-          <w:lang w:val="en-US"/>
-        </w:rPr>
+          <w:bCs/>
+          <w:color w:val="000000"/>
+          <w:sz w:val="28"/>
+          <w:szCs w:val="28"/>
+          <w:lang w:val="en-US"/>
+        </w:rPr>
+      </w:pPr>
+      <w:r>
+        <w:rPr>
+          <w:rFonts w:ascii="Times New Roman" w:eastAsia="Times New Roman" w:hAnsi="Times New Roman" w:cs="Times New Roman"/>
+          <w:b/>
+          <w:bCs/>
+          <w:color w:val="000000"/>
+          <w:sz w:val="28"/>
+          <w:szCs w:val="28"/>
+          <w:lang w:val="en-US"/>
+        </w:rPr>
+        <w:t>Hà Nội, 05/2020</w:t>
+      </w:r>
+    </w:p>
+    <w:sdt>
+      <w:sdtPr>
+        <w:id w:val="1259945892"/>
+        <w:docPartObj>
+          <w:docPartGallery w:val="Table of Contents"/>
+          <w:docPartUnique/>
+        </w:docPartObj>
+      </w:sdtPr>
+      <w:sdtEndPr>
+        <w:rPr>
+          <w:rFonts w:asciiTheme="minorHAnsi" w:eastAsiaTheme="minorHAnsi" w:hAnsiTheme="minorHAnsi" w:cstheme="minorBidi"/>
+          <w:b/>
+          <w:bCs/>
+          <w:noProof/>
+          <w:color w:val="auto"/>
+          <w:sz w:val="22"/>
+          <w:szCs w:val="22"/>
+          <w:lang w:val="vi-VN"/>
+        </w:rPr>
+      </w:sdtEndPr>
+      <w:sdtContent>
+        <w:p>
+          <w:pPr>
+            <w:pStyle w:val="TOCHeading"/>
+            <w:jc w:val="center"/>
+            <w:rPr>
+              <w:sz w:val="24"/>
+            </w:rPr>
+          </w:pPr>
+          <w:r>
+            <w:rPr>
+              <w:sz w:val="28"/>
+            </w:rPr>
+            <w:t>Mục lục</w:t>
+          </w:r>
+        </w:p>
+        <w:p>
+          <w:pPr>
+            <w:pStyle w:val="TOC1"/>
+            <w:tabs>
+              <w:tab w:val="left" w:pos="440"/>
+              <w:tab w:val="right" w:leader="dot" w:pos="9350"/>
+            </w:tabs>
+            <w:rPr>
+              <w:rFonts w:eastAsiaTheme="minorEastAsia"/>
+              <w:noProof/>
+              <w:lang w:val="en-US"/>
+            </w:rPr>
+          </w:pPr>
+          <w:r>
+            <w:fldChar w:fldCharType="begin"/>
+          </w:r>
+          <w:r>
+            <w:instrText xml:space="preserve"> TOC \o "1-3" \h \z \u </w:instrText>
+          </w:r>
+          <w:r>
+            <w:fldChar w:fldCharType="separate"/>
+          </w:r>
+          <w:hyperlink w:anchor="_Toc41118910" w:history="1">
+            <w:r>
+              <w:rPr>
+                <w:rStyle w:val="Hyperlink"/>
+                <w:rFonts w:ascii="Times New Roman" w:hAnsi="Times New Roman" w:cs="Times New Roman"/>
+                <w:b/>
+                <w:noProof/>
+                <w:lang w:val="en-US"/>
+              </w:rPr>
+              <w:t>I.</w:t>
+            </w:r>
+            <w:r>
+              <w:rPr>
+                <w:rFonts w:eastAsiaTheme="minorEastAsia"/>
+                <w:noProof/>
+                <w:lang w:val="en-US"/>
+              </w:rPr>
+              <w:tab/>
+            </w:r>
+            <w:r>
+              <w:rPr>
+                <w:rStyle w:val="Hyperlink"/>
+                <w:rFonts w:ascii="Times New Roman" w:hAnsi="Times New Roman" w:cs="Times New Roman"/>
+                <w:b/>
+                <w:noProof/>
+                <w:lang w:val="en-US"/>
+              </w:rPr>
+              <w:t>Danh sách thành viên và công việc</w:t>
+            </w:r>
+            <w:r>
+              <w:rPr>
+                <w:noProof/>
+                <w:webHidden/>
+              </w:rPr>
+              <w:tab/>
+            </w:r>
+            <w:r>
+              <w:rPr>
+                <w:noProof/>
+                <w:webHidden/>
+              </w:rPr>
+              <w:fldChar w:fldCharType="begin"/>
+            </w:r>
+            <w:r>
+              <w:rPr>
+                <w:noProof/>
+                <w:webHidden/>
+              </w:rPr>
+              <w:instrText xml:space="preserve"> PAGEREF _Toc41118910 \h </w:instrText>
+            </w:r>
+            <w:r>
+              <w:rPr>
+                <w:noProof/>
+                <w:webHidden/>
+              </w:rPr>
+            </w:r>
+            <w:r>
+              <w:rPr>
+                <w:noProof/>
+                <w:webHidden/>
+              </w:rPr>
+              <w:fldChar w:fldCharType="separate"/>
+            </w:r>
+            <w:r>
+              <w:rPr>
+                <w:noProof/>
+                <w:webHidden/>
+              </w:rPr>
+              <w:t>1</w:t>
+            </w:r>
+            <w:r>
+              <w:rPr>
+                <w:noProof/>
+                <w:webHidden/>
+              </w:rPr>
+              <w:fldChar w:fldCharType="end"/>
+            </w:r>
+          </w:hyperlink>
+        </w:p>
+        <w:p>
+          <w:pPr>
+            <w:pStyle w:val="TOC1"/>
+            <w:tabs>
+              <w:tab w:val="left" w:pos="660"/>
+              <w:tab w:val="right" w:leader="dot" w:pos="9350"/>
+            </w:tabs>
+            <w:rPr>
+              <w:rFonts w:eastAsiaTheme="minorEastAsia"/>
+              <w:noProof/>
+              <w:lang w:val="en-US"/>
+            </w:rPr>
+          </w:pPr>
+          <w:hyperlink w:anchor="_Toc41118911" w:history="1">
+            <w:r>
+              <w:rPr>
+                <w:rStyle w:val="Hyperlink"/>
+                <w:rFonts w:ascii="Times New Roman" w:hAnsi="Times New Roman" w:cs="Times New Roman"/>
+                <w:b/>
+                <w:noProof/>
+              </w:rPr>
+              <w:t>II.</w:t>
+            </w:r>
+            <w:r>
+              <w:rPr>
+                <w:rFonts w:eastAsiaTheme="minorEastAsia"/>
+                <w:noProof/>
+                <w:lang w:val="en-US"/>
+              </w:rPr>
+              <w:tab/>
+            </w:r>
+            <w:r>
+              <w:rPr>
+                <w:rStyle w:val="Hyperlink"/>
+                <w:rFonts w:ascii="Times New Roman" w:hAnsi="Times New Roman" w:cs="Times New Roman"/>
+                <w:b/>
+                <w:noProof/>
+                <w:lang w:val="en-US"/>
+              </w:rPr>
+              <w:t>Nội dung nghiên cứu</w:t>
+            </w:r>
+            <w:r>
+              <w:rPr>
+                <w:noProof/>
+                <w:webHidden/>
+              </w:rPr>
+              <w:tab/>
+            </w:r>
+            <w:r>
+              <w:rPr>
+                <w:noProof/>
+                <w:webHidden/>
+              </w:rPr>
+              <w:fldChar w:fldCharType="begin"/>
+            </w:r>
+            <w:r>
+              <w:rPr>
+                <w:noProof/>
+                <w:webHidden/>
+              </w:rPr>
+              <w:instrText xml:space="preserve"> PAGEREF _Toc41118911 \h </w:instrText>
+            </w:r>
+            <w:r>
+              <w:rPr>
+                <w:noProof/>
+                <w:webHidden/>
+              </w:rPr>
+            </w:r>
+            <w:r>
+              <w:rPr>
+                <w:noProof/>
+                <w:webHidden/>
+              </w:rPr>
+              <w:fldChar w:fldCharType="separate"/>
+            </w:r>
+            <w:r>
+              <w:rPr>
+                <w:noProof/>
+                <w:webHidden/>
+              </w:rPr>
+              <w:t>1</w:t>
+            </w:r>
+            <w:r>
+              <w:rPr>
+                <w:noProof/>
+                <w:webHidden/>
+              </w:rPr>
+              <w:fldChar w:fldCharType="end"/>
+            </w:r>
+          </w:hyperlink>
+        </w:p>
+        <w:p>
+          <w:pPr>
+            <w:pStyle w:val="TOC2"/>
+            <w:tabs>
+              <w:tab w:val="left" w:pos="660"/>
+              <w:tab w:val="right" w:leader="dot" w:pos="9350"/>
+            </w:tabs>
+            <w:rPr>
+              <w:rFonts w:eastAsiaTheme="minorEastAsia"/>
+              <w:noProof/>
+              <w:lang w:val="en-US"/>
+            </w:rPr>
+          </w:pPr>
+          <w:hyperlink w:anchor="_Toc41118912" w:history="1">
+            <w:r>
+              <w:rPr>
+                <w:rStyle w:val="Hyperlink"/>
+                <w:rFonts w:ascii="Times New Roman" w:hAnsi="Times New Roman" w:cs="Times New Roman"/>
+                <w:b/>
+                <w:noProof/>
+              </w:rPr>
+              <w:t>1.</w:t>
+            </w:r>
+            <w:r>
+              <w:rPr>
+                <w:rFonts w:eastAsiaTheme="minorEastAsia"/>
+                <w:noProof/>
+                <w:lang w:val="en-US"/>
+              </w:rPr>
+              <w:tab/>
+            </w:r>
+            <w:r>
+              <w:rPr>
+                <w:rStyle w:val="Hyperlink"/>
+                <w:rFonts w:ascii="Times New Roman" w:hAnsi="Times New Roman" w:cs="Times New Roman"/>
+                <w:bCs/>
+                <w:noProof/>
+                <w:lang w:val="en-US"/>
+              </w:rPr>
+              <w:t>Samba là gì?</w:t>
+            </w:r>
+            <w:r>
+              <w:rPr>
+                <w:noProof/>
+                <w:webHidden/>
+              </w:rPr>
+              <w:tab/>
+            </w:r>
+            <w:r>
+              <w:rPr>
+                <w:noProof/>
+                <w:webHidden/>
+              </w:rPr>
+              <w:fldChar w:fldCharType="begin"/>
+            </w:r>
+            <w:r>
+              <w:rPr>
+                <w:noProof/>
+                <w:webHidden/>
+              </w:rPr>
+              <w:instrText xml:space="preserve"> PAGEREF _Toc41118912 \h </w:instrText>
+            </w:r>
+            <w:r>
+              <w:rPr>
+                <w:noProof/>
+                <w:webHidden/>
+              </w:rPr>
+            </w:r>
+            <w:r>
+              <w:rPr>
+                <w:noProof/>
+                <w:webHidden/>
+              </w:rPr>
+              <w:fldChar w:fldCharType="separate"/>
+            </w:r>
+            <w:r>
+              <w:rPr>
+                <w:noProof/>
+                <w:webHidden/>
+              </w:rPr>
+              <w:t>1</w:t>
+            </w:r>
+            <w:r>
+              <w:rPr>
+                <w:noProof/>
+                <w:webHidden/>
+              </w:rPr>
+              <w:fldChar w:fldCharType="end"/>
+            </w:r>
+          </w:hyperlink>
+        </w:p>
+        <w:p>
+          <w:pPr>
+            <w:pStyle w:val="TOC2"/>
+            <w:tabs>
+              <w:tab w:val="left" w:pos="660"/>
+              <w:tab w:val="right" w:leader="dot" w:pos="9350"/>
+            </w:tabs>
+            <w:rPr>
+              <w:rFonts w:eastAsiaTheme="minorEastAsia"/>
+              <w:noProof/>
+              <w:lang w:val="en-US"/>
+            </w:rPr>
+          </w:pPr>
+          <w:hyperlink w:anchor="_Toc41118913" w:history="1">
+            <w:r>
+              <w:rPr>
+                <w:rStyle w:val="Hyperlink"/>
+                <w:rFonts w:ascii="Times New Roman" w:hAnsi="Times New Roman" w:cs="Times New Roman"/>
+                <w:b/>
+                <w:noProof/>
+                <w:lang w:val="en-US"/>
+              </w:rPr>
+              <w:t>2.</w:t>
+            </w:r>
+            <w:r>
+              <w:rPr>
+                <w:rFonts w:eastAsiaTheme="minorEastAsia"/>
+                <w:noProof/>
+                <w:lang w:val="en-US"/>
+              </w:rPr>
+              <w:tab/>
+            </w:r>
+            <w:r>
+              <w:rPr>
+                <w:rStyle w:val="Hyperlink"/>
+                <w:rFonts w:ascii="Times New Roman" w:hAnsi="Times New Roman" w:cs="Times New Roman"/>
+                <w:noProof/>
+                <w:lang w:val="en-US"/>
+              </w:rPr>
+              <w:t>Các chức năng cụ thể của samba</w:t>
+            </w:r>
+            <w:r>
+              <w:rPr>
+                <w:noProof/>
+                <w:webHidden/>
+              </w:rPr>
+              <w:tab/>
+            </w:r>
+            <w:r>
+              <w:rPr>
+                <w:noProof/>
+                <w:webHidden/>
+              </w:rPr>
+              <w:fldChar w:fldCharType="begin"/>
+            </w:r>
+            <w:r>
+              <w:rPr>
+                <w:noProof/>
+                <w:webHidden/>
+              </w:rPr>
+              <w:instrText xml:space="preserve"> PAGEREF _Toc41118913 \h </w:instrText>
+            </w:r>
+            <w:r>
+              <w:rPr>
+                <w:noProof/>
+                <w:webHidden/>
+              </w:rPr>
+            </w:r>
+            <w:r>
+              <w:rPr>
+                <w:noProof/>
+                <w:webHidden/>
+              </w:rPr>
+              <w:fldChar w:fldCharType="separate"/>
+            </w:r>
+            <w:r>
+              <w:rPr>
+                <w:noProof/>
+                <w:webHidden/>
+              </w:rPr>
+              <w:t>1</w:t>
+            </w:r>
+            <w:r>
+              <w:rPr>
+                <w:noProof/>
+                <w:webHidden/>
+              </w:rPr>
+              <w:fldChar w:fldCharType="end"/>
+            </w:r>
+          </w:hyperlink>
+        </w:p>
+        <w:p>
+          <w:pPr>
+            <w:pStyle w:val="TOC2"/>
+            <w:tabs>
+              <w:tab w:val="left" w:pos="660"/>
+              <w:tab w:val="right" w:leader="dot" w:pos="9350"/>
+            </w:tabs>
+            <w:rPr>
+              <w:rFonts w:eastAsiaTheme="minorEastAsia"/>
+              <w:noProof/>
+              <w:lang w:val="en-US"/>
+            </w:rPr>
+          </w:pPr>
+          <w:hyperlink w:anchor="_Toc41118914" w:history="1">
+            <w:r>
+              <w:rPr>
+                <w:rStyle w:val="Hyperlink"/>
+                <w:rFonts w:ascii="Times New Roman" w:hAnsi="Times New Roman" w:cs="Times New Roman"/>
+                <w:b/>
+                <w:noProof/>
+                <w:lang w:val="en-US"/>
+              </w:rPr>
+              <w:t>3.</w:t>
+            </w:r>
+            <w:r>
+              <w:rPr>
+                <w:rFonts w:eastAsiaTheme="minorEastAsia"/>
+                <w:noProof/>
+                <w:lang w:val="en-US"/>
+              </w:rPr>
+              <w:tab/>
+            </w:r>
+            <w:r>
+              <w:rPr>
+                <w:rStyle w:val="Hyperlink"/>
+                <w:rFonts w:ascii="Times New Roman" w:hAnsi="Times New Roman" w:cs="Times New Roman"/>
+                <w:noProof/>
+                <w:lang w:val="en-US"/>
+              </w:rPr>
+              <w:t>Hoạt động của Samba</w:t>
+            </w:r>
+            <w:r>
+              <w:rPr>
+                <w:noProof/>
+                <w:webHidden/>
+              </w:rPr>
+              <w:tab/>
+            </w:r>
+            <w:r>
+              <w:rPr>
+                <w:noProof/>
+                <w:webHidden/>
+              </w:rPr>
+              <w:fldChar w:fldCharType="begin"/>
+            </w:r>
+            <w:r>
+              <w:rPr>
+                <w:noProof/>
+                <w:webHidden/>
+              </w:rPr>
+              <w:instrText xml:space="preserve"> PAGEREF _Toc41118914 \h </w:instrText>
+            </w:r>
+            <w:r>
+              <w:rPr>
+                <w:noProof/>
+                <w:webHidden/>
+              </w:rPr>
+            </w:r>
+            <w:r>
+              <w:rPr>
+                <w:noProof/>
+                <w:webHidden/>
+              </w:rPr>
+              <w:fldChar w:fldCharType="separate"/>
+            </w:r>
+            <w:r>
+              <w:rPr>
+                <w:noProof/>
+                <w:webHidden/>
+              </w:rPr>
+              <w:t>2</w:t>
+            </w:r>
+            <w:r>
+              <w:rPr>
+                <w:noProof/>
+                <w:webHidden/>
+              </w:rPr>
+              <w:fldChar w:fldCharType="end"/>
+            </w:r>
+          </w:hyperlink>
+        </w:p>
+        <w:p>
+          <w:pPr>
+            <w:pStyle w:val="TOC2"/>
+            <w:tabs>
+              <w:tab w:val="left" w:pos="660"/>
+              <w:tab w:val="right" w:leader="dot" w:pos="9350"/>
+            </w:tabs>
+            <w:rPr>
+              <w:rFonts w:eastAsiaTheme="minorEastAsia"/>
+              <w:noProof/>
+              <w:lang w:val="en-US"/>
+            </w:rPr>
+          </w:pPr>
+          <w:hyperlink w:anchor="_Toc41118915" w:history="1">
+            <w:r>
+              <w:rPr>
+                <w:rStyle w:val="Hyperlink"/>
+                <w:rFonts w:ascii="Times New Roman" w:hAnsi="Times New Roman" w:cs="Times New Roman"/>
+                <w:b/>
+                <w:noProof/>
+                <w:lang w:val="en-US"/>
+              </w:rPr>
+              <w:t>4.</w:t>
+            </w:r>
+            <w:r>
+              <w:rPr>
+                <w:rFonts w:eastAsiaTheme="minorEastAsia"/>
+                <w:noProof/>
+                <w:lang w:val="en-US"/>
+              </w:rPr>
+              <w:tab/>
+            </w:r>
+            <w:r>
+              <w:rPr>
+                <w:rStyle w:val="Hyperlink"/>
+                <w:rFonts w:ascii="Times New Roman" w:hAnsi="Times New Roman" w:cs="Times New Roman"/>
+                <w:noProof/>
+                <w:lang w:val="en-US"/>
+              </w:rPr>
+              <w:t>Hướng dẫn cài đặt Samba trên Ubuntu</w:t>
+            </w:r>
+            <w:r>
+              <w:rPr>
+                <w:noProof/>
+                <w:webHidden/>
+              </w:rPr>
+              <w:tab/>
+            </w:r>
+            <w:r>
+              <w:rPr>
+                <w:noProof/>
+                <w:webHidden/>
+              </w:rPr>
+              <w:fldChar w:fldCharType="begin"/>
+            </w:r>
+            <w:r>
+              <w:rPr>
+                <w:noProof/>
+                <w:webHidden/>
+              </w:rPr>
+              <w:instrText xml:space="preserve"> PAGEREF _Toc41118915 \h </w:instrText>
+            </w:r>
+            <w:r>
+              <w:rPr>
+                <w:noProof/>
+                <w:webHidden/>
+              </w:rPr>
+            </w:r>
+            <w:r>
+              <w:rPr>
+                <w:noProof/>
+                <w:webHidden/>
+              </w:rPr>
+              <w:fldChar w:fldCharType="separate"/>
+            </w:r>
+            <w:r>
+              <w:rPr>
+                <w:noProof/>
+                <w:webHidden/>
+              </w:rPr>
+              <w:t>3</w:t>
+            </w:r>
+            <w:r>
+              <w:rPr>
+                <w:noProof/>
+                <w:webHidden/>
+              </w:rPr>
+              <w:fldChar w:fldCharType="end"/>
+            </w:r>
+          </w:hyperlink>
+        </w:p>
+        <w:p>
+          <w:pPr>
+            <w:pStyle w:val="TOC2"/>
+            <w:tabs>
+              <w:tab w:val="left" w:pos="660"/>
+              <w:tab w:val="right" w:leader="dot" w:pos="9350"/>
+            </w:tabs>
+            <w:rPr>
+              <w:rFonts w:eastAsiaTheme="minorEastAsia"/>
+              <w:noProof/>
+              <w:lang w:val="en-US"/>
+            </w:rPr>
+          </w:pPr>
+          <w:hyperlink w:anchor="_Toc41118916" w:history="1">
+            <w:r>
+              <w:rPr>
+                <w:rStyle w:val="Hyperlink"/>
+                <w:rFonts w:ascii="Times New Roman" w:hAnsi="Times New Roman" w:cs="Times New Roman"/>
+                <w:b/>
+                <w:noProof/>
+                <w:lang w:val="en-US"/>
+              </w:rPr>
+              <w:t>5.</w:t>
+            </w:r>
+            <w:r>
+              <w:rPr>
+                <w:rFonts w:eastAsiaTheme="minorEastAsia"/>
+                <w:noProof/>
+                <w:lang w:val="en-US"/>
+              </w:rPr>
+              <w:tab/>
+            </w:r>
+            <w:r>
+              <w:rPr>
+                <w:rStyle w:val="Hyperlink"/>
+                <w:rFonts w:ascii="Times New Roman" w:hAnsi="Times New Roman" w:cs="Times New Roman"/>
+                <w:noProof/>
+                <w:lang w:val="en-US"/>
+              </w:rPr>
+              <w:t>Hướng dẫn Sử dụng/Quản trị</w:t>
+            </w:r>
+            <w:r>
+              <w:rPr>
+                <w:noProof/>
+                <w:webHidden/>
+              </w:rPr>
+              <w:tab/>
+            </w:r>
+            <w:r>
+              <w:rPr>
+                <w:noProof/>
+                <w:webHidden/>
+              </w:rPr>
+              <w:fldChar w:fldCharType="begin"/>
+            </w:r>
+            <w:r>
+              <w:rPr>
+                <w:noProof/>
+                <w:webHidden/>
+              </w:rPr>
+              <w:instrText xml:space="preserve"> PAGEREF _Toc41118916 \h </w:instrText>
+            </w:r>
+            <w:r>
+              <w:rPr>
+                <w:noProof/>
+                <w:webHidden/>
+              </w:rPr>
+            </w:r>
+            <w:r>
+              <w:rPr>
+                <w:noProof/>
+                <w:webHidden/>
+              </w:rPr>
+              <w:fldChar w:fldCharType="separate"/>
+            </w:r>
+            <w:r>
+              <w:rPr>
+                <w:noProof/>
+                <w:webHidden/>
+              </w:rPr>
+              <w:t>3</w:t>
+            </w:r>
+            <w:r>
+              <w:rPr>
+                <w:noProof/>
+                <w:webHidden/>
+              </w:rPr>
+              <w:fldChar w:fldCharType="end"/>
+            </w:r>
+          </w:hyperlink>
+        </w:p>
+        <w:p>
+          <w:pPr>
+            <w:pStyle w:val="TOC3"/>
+            <w:tabs>
+              <w:tab w:val="left" w:pos="880"/>
+              <w:tab w:val="right" w:leader="dot" w:pos="9350"/>
+            </w:tabs>
+            <w:rPr>
+              <w:rFonts w:eastAsiaTheme="minorEastAsia"/>
+              <w:noProof/>
+              <w:lang w:val="en-US"/>
+            </w:rPr>
+          </w:pPr>
+          <w:hyperlink w:anchor="_Toc41118917" w:history="1">
+            <w:r>
+              <w:rPr>
+                <w:rStyle w:val="Hyperlink"/>
+                <w:rFonts w:ascii="Times New Roman" w:hAnsi="Times New Roman" w:cs="Times New Roman"/>
+                <w:noProof/>
+              </w:rPr>
+              <w:t>a.</w:t>
+            </w:r>
+            <w:r>
+              <w:rPr>
+                <w:rFonts w:eastAsiaTheme="minorEastAsia"/>
+                <w:noProof/>
+                <w:lang w:val="en-US"/>
+              </w:rPr>
+              <w:tab/>
+            </w:r>
+            <w:r>
+              <w:rPr>
+                <w:rStyle w:val="Hyperlink"/>
+                <w:rFonts w:ascii="Times New Roman" w:hAnsi="Times New Roman" w:cs="Times New Roman"/>
+                <w:noProof/>
+              </w:rPr>
+              <w:t>Triển khai Samba</w:t>
+            </w:r>
+            <w:r>
+              <w:rPr>
+                <w:noProof/>
+                <w:webHidden/>
+              </w:rPr>
+              <w:tab/>
+            </w:r>
+            <w:r>
+              <w:rPr>
+                <w:noProof/>
+                <w:webHidden/>
+              </w:rPr>
+              <w:fldChar w:fldCharType="begin"/>
+            </w:r>
+            <w:r>
+              <w:rPr>
+                <w:noProof/>
+                <w:webHidden/>
+              </w:rPr>
+              <w:instrText xml:space="preserve"> PAGEREF _Toc41118917 \h </w:instrText>
+            </w:r>
+            <w:r>
+              <w:rPr>
+                <w:noProof/>
+                <w:webHidden/>
+              </w:rPr>
+            </w:r>
+            <w:r>
+              <w:rPr>
+                <w:noProof/>
+                <w:webHidden/>
+              </w:rPr>
+              <w:fldChar w:fldCharType="separate"/>
+            </w:r>
+            <w:r>
+              <w:rPr>
+                <w:noProof/>
+                <w:webHidden/>
+              </w:rPr>
+              <w:t>3</w:t>
+            </w:r>
+            <w:r>
+              <w:rPr>
+                <w:noProof/>
+                <w:webHidden/>
+              </w:rPr>
+              <w:fldChar w:fldCharType="end"/>
+            </w:r>
+          </w:hyperlink>
+        </w:p>
+        <w:p>
+          <w:pPr>
+            <w:pStyle w:val="TOC3"/>
+            <w:tabs>
+              <w:tab w:val="left" w:pos="880"/>
+              <w:tab w:val="right" w:leader="dot" w:pos="9350"/>
+            </w:tabs>
+            <w:rPr>
+              <w:rFonts w:eastAsiaTheme="minorEastAsia"/>
+              <w:noProof/>
+              <w:lang w:val="en-US"/>
+            </w:rPr>
+          </w:pPr>
+          <w:hyperlink w:anchor="_Toc41118918" w:history="1">
+            <w:r>
+              <w:rPr>
+                <w:rStyle w:val="Hyperlink"/>
+                <w:rFonts w:ascii="Times New Roman" w:hAnsi="Times New Roman" w:cs="Times New Roman"/>
+                <w:noProof/>
+              </w:rPr>
+              <w:t>b.</w:t>
+            </w:r>
+            <w:r>
+              <w:rPr>
+                <w:rFonts w:eastAsiaTheme="minorEastAsia"/>
+                <w:noProof/>
+                <w:lang w:val="en-US"/>
+              </w:rPr>
+              <w:tab/>
+            </w:r>
+            <w:r>
+              <w:rPr>
+                <w:rStyle w:val="Hyperlink"/>
+                <w:rFonts w:ascii="Times New Roman" w:hAnsi="Times New Roman" w:cs="Times New Roman"/>
+                <w:noProof/>
+              </w:rPr>
+              <w:t>Thiết lập tài khoản người dùng và kết nối chia sẻ</w:t>
+            </w:r>
+            <w:r>
+              <w:rPr>
+                <w:noProof/>
+                <w:webHidden/>
+              </w:rPr>
+              <w:tab/>
+            </w:r>
+            <w:r>
+              <w:rPr>
+                <w:noProof/>
+                <w:webHidden/>
+              </w:rPr>
+              <w:fldChar w:fldCharType="begin"/>
+            </w:r>
+            <w:r>
+              <w:rPr>
+                <w:noProof/>
+                <w:webHidden/>
+              </w:rPr>
+              <w:instrText xml:space="preserve"> PAGEREF _Toc41118918 \h </w:instrText>
+            </w:r>
+            <w:r>
+              <w:rPr>
+                <w:noProof/>
+                <w:webHidden/>
+              </w:rPr>
+            </w:r>
+            <w:r>
+              <w:rPr>
+                <w:noProof/>
+                <w:webHidden/>
+              </w:rPr>
+              <w:fldChar w:fldCharType="separate"/>
+            </w:r>
+            <w:r>
+              <w:rPr>
+                <w:noProof/>
+                <w:webHidden/>
+              </w:rPr>
+              <w:t>5</w:t>
+            </w:r>
+            <w:r>
+              <w:rPr>
+                <w:noProof/>
+                <w:webHidden/>
+              </w:rPr>
+              <w:fldChar w:fldCharType="end"/>
+            </w:r>
+          </w:hyperlink>
+        </w:p>
+        <w:p>
+          <w:pPr>
+            <w:pStyle w:val="TOC3"/>
+            <w:tabs>
+              <w:tab w:val="left" w:pos="880"/>
+              <w:tab w:val="right" w:leader="dot" w:pos="9350"/>
+            </w:tabs>
+            <w:rPr>
+              <w:rFonts w:eastAsiaTheme="minorEastAsia"/>
+              <w:noProof/>
+              <w:lang w:val="en-US"/>
+            </w:rPr>
+          </w:pPr>
+          <w:hyperlink w:anchor="_Toc41118919" w:history="1">
+            <w:r>
+              <w:rPr>
+                <w:rStyle w:val="Hyperlink"/>
+                <w:rFonts w:ascii="Times New Roman" w:hAnsi="Times New Roman" w:cs="Times New Roman"/>
+                <w:noProof/>
+              </w:rPr>
+              <w:t>c.</w:t>
+            </w:r>
+            <w:r>
+              <w:rPr>
+                <w:rFonts w:eastAsiaTheme="minorEastAsia"/>
+                <w:noProof/>
+                <w:lang w:val="en-US"/>
+              </w:rPr>
+              <w:tab/>
+            </w:r>
+            <w:r>
+              <w:rPr>
+                <w:rStyle w:val="Hyperlink"/>
+                <w:rFonts w:ascii="Times New Roman" w:hAnsi="Times New Roman" w:cs="Times New Roman"/>
+                <w:noProof/>
+              </w:rPr>
+              <w:t>Chia sẻ file</w:t>
+            </w:r>
+            <w:r>
+              <w:rPr>
+                <w:noProof/>
+                <w:webHidden/>
+              </w:rPr>
+              <w:tab/>
+            </w:r>
+            <w:r>
+              <w:rPr>
+                <w:noProof/>
+                <w:webHidden/>
+              </w:rPr>
+              <w:fldChar w:fldCharType="begin"/>
+            </w:r>
+            <w:r>
+              <w:rPr>
+                <w:noProof/>
+                <w:webHidden/>
+              </w:rPr>
+              <w:instrText xml:space="preserve"> PAGEREF _Toc41118919 \h </w:instrText>
+            </w:r>
+            <w:r>
+              <w:rPr>
+                <w:noProof/>
+                <w:webHidden/>
+              </w:rPr>
+            </w:r>
+            <w:r>
+              <w:rPr>
+                <w:noProof/>
+                <w:webHidden/>
+              </w:rPr>
+              <w:fldChar w:fldCharType="separate"/>
+            </w:r>
+            <w:r>
+              <w:rPr>
+                <w:noProof/>
+                <w:webHidden/>
+              </w:rPr>
+              <w:t>6</w:t>
+            </w:r>
+            <w:r>
+              <w:rPr>
+                <w:noProof/>
+                <w:webHidden/>
+              </w:rPr>
+              <w:fldChar w:fldCharType="end"/>
+            </w:r>
+          </w:hyperlink>
+        </w:p>
+        <w:p>
+          <w:pPr>
+            <w:pStyle w:val="TOC3"/>
+            <w:tabs>
+              <w:tab w:val="left" w:pos="880"/>
+              <w:tab w:val="right" w:leader="dot" w:pos="9350"/>
+            </w:tabs>
+            <w:rPr>
+              <w:rFonts w:eastAsiaTheme="minorEastAsia"/>
+              <w:noProof/>
+              <w:lang w:val="en-US"/>
+            </w:rPr>
+          </w:pPr>
+          <w:hyperlink w:anchor="_Toc41118920" w:history="1">
+            <w:r>
+              <w:rPr>
+                <w:rStyle w:val="Hyperlink"/>
+                <w:rFonts w:ascii="Times New Roman" w:eastAsia="Times New Roman" w:hAnsi="Times New Roman" w:cs="Times New Roman"/>
+                <w:noProof/>
+                <w:lang w:val="en-US"/>
+              </w:rPr>
+              <w:t>d.</w:t>
+            </w:r>
+            <w:r>
+              <w:rPr>
+                <w:rFonts w:eastAsiaTheme="minorEastAsia"/>
+                <w:noProof/>
+                <w:lang w:val="en-US"/>
+              </w:rPr>
+              <w:tab/>
+            </w:r>
+            <w:r>
+              <w:rPr>
+                <w:rStyle w:val="Hyperlink"/>
+                <w:rFonts w:ascii="Times New Roman" w:eastAsia="Times New Roman" w:hAnsi="Times New Roman" w:cs="Times New Roman"/>
+                <w:noProof/>
+                <w:lang w:val="en-US"/>
+              </w:rPr>
+              <w:t>Khai báo chia sẻ Samba</w:t>
+            </w:r>
+            <w:r>
+              <w:rPr>
+                <w:noProof/>
+                <w:webHidden/>
+              </w:rPr>
+              <w:tab/>
+            </w:r>
+            <w:r>
+              <w:rPr>
+                <w:noProof/>
+                <w:webHidden/>
+              </w:rPr>
+              <w:fldChar w:fldCharType="begin"/>
+            </w:r>
+            <w:r>
+              <w:rPr>
+                <w:noProof/>
+                <w:webHidden/>
+              </w:rPr>
+              <w:instrText xml:space="preserve"> PAGEREF _Toc41118920 \h </w:instrText>
+            </w:r>
+            <w:r>
+              <w:rPr>
+                <w:noProof/>
+                <w:webHidden/>
+              </w:rPr>
+            </w:r>
+            <w:r>
+              <w:rPr>
+                <w:noProof/>
+                <w:webHidden/>
+              </w:rPr>
+              <w:fldChar w:fldCharType="separate"/>
+            </w:r>
+            <w:r>
+              <w:rPr>
+                <w:noProof/>
+                <w:webHidden/>
+              </w:rPr>
+              <w:t>6</w:t>
+            </w:r>
+            <w:r>
+              <w:rPr>
+                <w:noProof/>
+                <w:webHidden/>
+              </w:rPr>
+              <w:fldChar w:fldCharType="end"/>
+            </w:r>
+          </w:hyperlink>
+        </w:p>
+        <w:p>
+          <w:pPr>
+            <w:pStyle w:val="TOC3"/>
+            <w:tabs>
+              <w:tab w:val="left" w:pos="880"/>
+              <w:tab w:val="right" w:leader="dot" w:pos="9350"/>
+            </w:tabs>
+            <w:rPr>
+              <w:rFonts w:eastAsiaTheme="minorEastAsia"/>
+              <w:noProof/>
+              <w:lang w:val="en-US"/>
+            </w:rPr>
+          </w:pPr>
+          <w:hyperlink w:anchor="_Toc41118921" w:history="1">
+            <w:r>
+              <w:rPr>
+                <w:rStyle w:val="Hyperlink"/>
+                <w:rFonts w:ascii="Times New Roman" w:eastAsia="Times New Roman" w:hAnsi="Times New Roman" w:cs="Times New Roman"/>
+                <w:noProof/>
+                <w:lang w:val="en-US"/>
+              </w:rPr>
+              <w:t>e.</w:t>
+            </w:r>
+            <w:r>
+              <w:rPr>
+                <w:rFonts w:eastAsiaTheme="minorEastAsia"/>
+                <w:noProof/>
+                <w:lang w:val="en-US"/>
+              </w:rPr>
+              <w:tab/>
+            </w:r>
+            <w:r>
+              <w:rPr>
+                <w:rStyle w:val="Hyperlink"/>
+                <w:rFonts w:ascii="Times New Roman" w:eastAsia="Times New Roman" w:hAnsi="Times New Roman" w:cs="Times New Roman"/>
+                <w:noProof/>
+                <w:lang w:val="en-US"/>
+              </w:rPr>
+              <w:t>Phân quyền truy cập</w:t>
+            </w:r>
+            <w:r>
+              <w:rPr>
+                <w:noProof/>
+                <w:webHidden/>
+              </w:rPr>
+              <w:tab/>
+            </w:r>
+            <w:r>
+              <w:rPr>
+                <w:noProof/>
+                <w:webHidden/>
+              </w:rPr>
+              <w:fldChar w:fldCharType="begin"/>
+            </w:r>
+            <w:r>
+              <w:rPr>
+                <w:noProof/>
+                <w:webHidden/>
+              </w:rPr>
+              <w:instrText xml:space="preserve"> PAGEREF _Toc41118921 \h </w:instrText>
+            </w:r>
+            <w:r>
+              <w:rPr>
+                <w:noProof/>
+                <w:webHidden/>
+              </w:rPr>
+            </w:r>
+            <w:r>
+              <w:rPr>
+                <w:noProof/>
+                <w:webHidden/>
+              </w:rPr>
+              <w:fldChar w:fldCharType="separate"/>
+            </w:r>
+            <w:r>
+              <w:rPr>
+                <w:noProof/>
+                <w:webHidden/>
+              </w:rPr>
+              <w:t>7</w:t>
+            </w:r>
+            <w:r>
+              <w:rPr>
+                <w:noProof/>
+                <w:webHidden/>
+              </w:rPr>
+              <w:fldChar w:fldCharType="end"/>
+            </w:r>
+          </w:hyperlink>
+        </w:p>
+        <w:p>
+          <w:pPr>
+            <w:pStyle w:val="TOC2"/>
+            <w:tabs>
+              <w:tab w:val="left" w:pos="660"/>
+              <w:tab w:val="right" w:leader="dot" w:pos="9350"/>
+            </w:tabs>
+            <w:rPr>
+              <w:rFonts w:eastAsiaTheme="minorEastAsia"/>
+              <w:noProof/>
+              <w:lang w:val="en-US"/>
+            </w:rPr>
+          </w:pPr>
+          <w:hyperlink w:anchor="_Toc41118922" w:history="1">
+            <w:r>
+              <w:rPr>
+                <w:rStyle w:val="Hyperlink"/>
+                <w:rFonts w:ascii="Times New Roman" w:eastAsia="Times New Roman" w:hAnsi="Times New Roman" w:cs="Times New Roman"/>
+                <w:b/>
+                <w:noProof/>
+                <w:lang w:val="en-US"/>
+              </w:rPr>
+              <w:t>6.</w:t>
+            </w:r>
+            <w:r>
+              <w:rPr>
+                <w:rFonts w:eastAsiaTheme="minorEastAsia"/>
+                <w:noProof/>
+                <w:lang w:val="en-US"/>
+              </w:rPr>
+              <w:tab/>
+            </w:r>
+            <w:r>
+              <w:rPr>
+                <w:rStyle w:val="Hyperlink"/>
+                <w:rFonts w:ascii="Times New Roman" w:eastAsia="Times New Roman" w:hAnsi="Times New Roman" w:cs="Times New Roman"/>
+                <w:noProof/>
+                <w:lang w:val="en-US"/>
+              </w:rPr>
+              <w:t>Hướng dẫn phát triển dùng Webmin để cấu hình Samba</w:t>
+            </w:r>
+            <w:r>
+              <w:rPr>
+                <w:noProof/>
+                <w:webHidden/>
+              </w:rPr>
+              <w:tab/>
+            </w:r>
+            <w:r>
+              <w:rPr>
+                <w:noProof/>
+                <w:webHidden/>
+              </w:rPr>
+              <w:fldChar w:fldCharType="begin"/>
+            </w:r>
+            <w:r>
+              <w:rPr>
+                <w:noProof/>
+                <w:webHidden/>
+              </w:rPr>
+              <w:instrText xml:space="preserve"> PAGEREF _Toc41118922 \h </w:instrText>
+            </w:r>
+            <w:r>
+              <w:rPr>
+                <w:noProof/>
+                <w:webHidden/>
+              </w:rPr>
+            </w:r>
+            <w:r>
+              <w:rPr>
+                <w:noProof/>
+                <w:webHidden/>
+              </w:rPr>
+              <w:fldChar w:fldCharType="separate"/>
+            </w:r>
+            <w:r>
+              <w:rPr>
+                <w:noProof/>
+                <w:webHidden/>
+              </w:rPr>
+              <w:t>9</w:t>
+            </w:r>
+            <w:r>
+              <w:rPr>
+                <w:noProof/>
+                <w:webHidden/>
+              </w:rPr>
+              <w:fldChar w:fldCharType="end"/>
+            </w:r>
+          </w:hyperlink>
+        </w:p>
+        <w:p>
+          <w:pPr>
+            <w:rPr>
+              <w:b/>
+              <w:bCs/>
+              <w:noProof/>
+            </w:rPr>
+          </w:pPr>
+          <w:r>
+            <w:rPr>
+              <w:b/>
+              <w:bCs/>
+              <w:noProof/>
+            </w:rPr>
+            <w:fldChar w:fldCharType="end"/>
+          </w:r>
+        </w:p>
+        <w:bookmarkStart w:id="0" w:name="_GoBack" w:displacedByCustomXml="next"/>
+        <w:bookmarkEnd w:id="0" w:displacedByCustomXml="next"/>
+      </w:sdtContent>
+    </w:sdt>
+    <w:p>
+      <w:pPr>
+        <w:spacing w:before="240" w:after="240" w:line="240" w:lineRule="auto"/>
+        <w:jc w:val="center"/>
+        <w:rPr>
+          <w:rFonts w:ascii="Times New Roman" w:eastAsia="Times New Roman" w:hAnsi="Times New Roman" w:cs="Times New Roman"/>
+          <w:b/>
+          <w:bCs/>
+          <w:color w:val="000000"/>
+          <w:sz w:val="28"/>
+          <w:szCs w:val="28"/>
+          <w:lang w:val="en-US"/>
+        </w:rPr>
+      </w:pPr>
+    </w:p>
+    <w:p>
+      <w:pPr>
+        <w:spacing w:before="240" w:after="240" w:line="240" w:lineRule="auto"/>
+        <w:rPr>
+          <w:rFonts w:ascii="Times New Roman" w:eastAsia="Times New Roman" w:hAnsi="Times New Roman" w:cs="Times New Roman"/>
+          <w:b/>
+          <w:bCs/>
+          <w:color w:val="000000"/>
+          <w:sz w:val="28"/>
+          <w:szCs w:val="28"/>
+          <w:lang w:val="en-US"/>
+        </w:rPr>
+        <w:sectPr>
+          <w:footerReference w:type="default" r:id="rId9"/>
+          <w:pgSz w:w="12240" w:h="15840"/>
+          <w:pgMar w:top="1440" w:right="1440" w:bottom="1440" w:left="1440" w:header="720" w:footer="720" w:gutter="0"/>
+          <w:cols w:space="720"/>
+          <w:docGrid w:linePitch="360"/>
+        </w:sectPr>
       </w:pPr>
     </w:p>
     <w:p>
@@ -103,6 +1909,7 @@
         </w:numPr>
         <w:spacing w:after="0" w:line="312" w:lineRule="auto"/>
         <w:ind w:left="180" w:firstLine="180"/>
+        <w:outlineLvl w:val="0"/>
         <w:rPr>
           <w:rFonts w:ascii="Times New Roman" w:hAnsi="Times New Roman" w:cs="Times New Roman"/>
           <w:b/>
@@ -119,8 +1926,10 @@
           <w:szCs w:val="32"/>
           <w:lang w:val="en-US"/>
         </w:rPr>
+        <w:lastRenderedPageBreak/>
         <w:t xml:space="preserve"> </w:t>
       </w:r>
+      <w:bookmarkStart w:id="1" w:name="_Toc41118910"/>
       <w:r>
         <w:rPr>
           <w:rFonts w:ascii="Times New Roman" w:hAnsi="Times New Roman" w:cs="Times New Roman"/>
@@ -131,6 +1940,7 @@
         </w:rPr>
         <w:t>Danh sách thành viên và công việc</w:t>
       </w:r>
+      <w:bookmarkEnd w:id="1"/>
     </w:p>
     <w:tbl>
       <w:tblPr>
@@ -620,6 +2430,7 @@
         <w:spacing w:after="0" w:line="375" w:lineRule="atLeast"/>
         <w:ind w:left="720"/>
         <w:jc w:val="both"/>
+        <w:outlineLvl w:val="0"/>
         <w:rPr>
           <w:rFonts w:ascii="Times New Roman" w:hAnsi="Times New Roman" w:cs="Times New Roman"/>
           <w:b/>
@@ -638,6 +2449,7 @@
         </w:rPr>
         <w:t xml:space="preserve"> </w:t>
       </w:r>
+      <w:bookmarkStart w:id="2" w:name="_Toc41118911"/>
       <w:r>
         <w:rPr>
           <w:rFonts w:ascii="Times New Roman" w:hAnsi="Times New Roman" w:cs="Times New Roman"/>
@@ -656,7 +2468,18 @@
           <w:szCs w:val="32"/>
           <w:lang w:val="en-US"/>
         </w:rPr>
-        <w:t xml:space="preserve">dung nghiên cứu </w:t>
+        <w:t>dung nghiên cứu</w:t>
+      </w:r>
+      <w:bookmarkEnd w:id="2"/>
+      <w:r>
+        <w:rPr>
+          <w:rFonts w:ascii="Times New Roman" w:hAnsi="Times New Roman" w:cs="Times New Roman"/>
+          <w:b/>
+          <w:sz w:val="32"/>
+          <w:szCs w:val="32"/>
+          <w:lang w:val="en-US"/>
+        </w:rPr>
+        <w:t xml:space="preserve"> </w:t>
       </w:r>
     </w:p>
     <w:p>
@@ -669,6 +2492,7 @@
         <w:shd w:val="clear" w:color="auto" w:fill="FFFFFF"/>
         <w:spacing w:after="0" w:line="375" w:lineRule="atLeast"/>
         <w:jc w:val="both"/>
+        <w:outlineLvl w:val="1"/>
         <w:rPr>
           <w:rFonts w:ascii="Times New Roman" w:hAnsi="Times New Roman" w:cs="Times New Roman"/>
           <w:b/>
@@ -677,6 +2501,7 @@
           <w:szCs w:val="28"/>
         </w:rPr>
       </w:pPr>
+      <w:bookmarkStart w:id="3" w:name="_Toc41118912"/>
       <w:r>
         <w:rPr>
           <w:rStyle w:val="Strong"/>
@@ -701,6 +2526,7 @@
         </w:rPr>
         <w:t>?</w:t>
       </w:r>
+      <w:bookmarkEnd w:id="3"/>
     </w:p>
     <w:p>
       <w:pPr>
@@ -912,7 +2738,6 @@
           <w:szCs w:val="28"/>
           <w:lang w:val="en-US"/>
         </w:rPr>
-        <w:lastRenderedPageBreak/>
         <w:t xml:space="preserve">Giao thức này được hình thành còn hướng người dùng đến việc chia sẻ và lưu trữ thông tin lên một máy chủ nhất định. </w:t>
       </w:r>
     </w:p>
@@ -948,6 +2773,7 @@
           <w:numId w:val="19"/>
         </w:numPr>
         <w:jc w:val="both"/>
+        <w:outlineLvl w:val="1"/>
         <w:rPr>
           <w:rFonts w:ascii="Times New Roman" w:hAnsi="Times New Roman" w:cs="Times New Roman"/>
           <w:sz w:val="28"/>
@@ -955,6 +2781,7 @@
           <w:lang w:val="en-US"/>
         </w:rPr>
       </w:pPr>
+      <w:bookmarkStart w:id="4" w:name="_Toc41118913"/>
       <w:r>
         <w:rPr>
           <w:rFonts w:ascii="Times New Roman" w:hAnsi="Times New Roman" w:cs="Times New Roman"/>
@@ -964,6 +2791,7 @@
         </w:rPr>
         <w:t>Các chức năng cụ thể của samba</w:t>
       </w:r>
+      <w:bookmarkEnd w:id="4"/>
     </w:p>
     <w:p>
       <w:pPr>
@@ -1148,6 +2976,7 @@
           <w:szCs w:val="28"/>
           <w:lang w:val="en-US"/>
         </w:rPr>
+        <w:lastRenderedPageBreak/>
         <w:t>Khóa file đang truy cập tùy theo cơ hội</w:t>
       </w:r>
     </w:p>
@@ -1395,6 +3224,7 @@
           <w:numId w:val="19"/>
         </w:numPr>
         <w:spacing w:line="312" w:lineRule="auto"/>
+        <w:outlineLvl w:val="1"/>
         <w:rPr>
           <w:rFonts w:ascii="Times New Roman" w:hAnsi="Times New Roman" w:cs="Times New Roman"/>
           <w:sz w:val="28"/>
@@ -1402,6 +3232,7 @@
           <w:lang w:val="en-US"/>
         </w:rPr>
       </w:pPr>
+      <w:bookmarkStart w:id="5" w:name="_Toc41118914"/>
       <w:r>
         <w:rPr>
           <w:rFonts w:ascii="Times New Roman" w:hAnsi="Times New Roman" w:cs="Times New Roman"/>
@@ -1420,6 +3251,7 @@
         </w:rPr>
         <w:t>Samba</w:t>
       </w:r>
+      <w:bookmarkEnd w:id="5"/>
     </w:p>
     <w:p>
       <w:pPr>
@@ -1533,7 +3365,6 @@
           <w:szCs w:val="32"/>
           <w:lang w:val="en-US"/>
         </w:rPr>
-        <w:lastRenderedPageBreak/>
         <w:t>•</w:t>
       </w:r>
       <w:r>
@@ -1633,6 +3464,7 @@
           <w:szCs w:val="32"/>
           <w:lang w:val="en-US"/>
         </w:rPr>
+        <w:lastRenderedPageBreak/>
         <w:t>Máy chủ Samba bao gồm một số thành phần và trình nền. Ba trình nền chính là smbd, nmbd và winbindd.</w:t>
       </w:r>
     </w:p>
@@ -1756,6 +3588,7 @@
           <w:numId w:val="19"/>
         </w:numPr>
         <w:spacing w:line="312" w:lineRule="auto"/>
+        <w:outlineLvl w:val="1"/>
         <w:rPr>
           <w:rFonts w:ascii="Times New Roman" w:hAnsi="Times New Roman" w:cs="Times New Roman"/>
           <w:sz w:val="28"/>
@@ -1763,6 +3596,7 @@
           <w:lang w:val="en-US"/>
         </w:rPr>
       </w:pPr>
+      <w:bookmarkStart w:id="6" w:name="_Toc41118915"/>
       <w:r>
         <w:rPr>
           <w:rFonts w:ascii="Times New Roman" w:hAnsi="Times New Roman" w:cs="Times New Roman"/>
@@ -1779,7 +3613,17 @@
           <w:szCs w:val="32"/>
           <w:lang w:val="en-US"/>
         </w:rPr>
-        <w:t xml:space="preserve">t Samba trên Ubuntu </w:t>
+        <w:t>t Samba trên Ubuntu</w:t>
+      </w:r>
+      <w:bookmarkEnd w:id="6"/>
+      <w:r>
+        <w:rPr>
+          <w:rFonts w:ascii="Times New Roman" w:hAnsi="Times New Roman" w:cs="Times New Roman"/>
+          <w:sz w:val="28"/>
+          <w:szCs w:val="32"/>
+          <w:lang w:val="en-US"/>
+        </w:rPr>
+        <w:t xml:space="preserve"> </w:t>
       </w:r>
     </w:p>
     <w:tbl>
@@ -1924,7 +3768,7 @@
                 <w:lang w:val="en-US"/>
               </w:rPr>
               <w:drawing>
-                <wp:inline distT="0" distB="0" distL="0" distR="0" wp14:anchorId="1D104608" wp14:editId="145B5B0E">
+                <wp:inline distT="0" distB="0" distL="0" distR="0" wp14:anchorId="152CC5C6" wp14:editId="71AC0B14">
                   <wp:extent cx="4867092" cy="307239"/>
                   <wp:effectExtent l="0" t="0" r="0" b="0"/>
                   <wp:docPr id="1" name="Picture 1"/>
@@ -1939,7 +3783,7 @@
                           <pic:cNvPicPr/>
                         </pic:nvPicPr>
                         <pic:blipFill rotWithShape="1">
-                          <a:blip r:embed="rId5"/>
+                          <a:blip r:embed="rId10"/>
                           <a:srcRect l="37974" t="74818" r="4807" b="18757"/>
                           <a:stretch/>
                         </pic:blipFill>
@@ -1990,6 +3834,7 @@
           <w:numId w:val="19"/>
         </w:numPr>
         <w:spacing w:line="312" w:lineRule="auto"/>
+        <w:outlineLvl w:val="1"/>
         <w:rPr>
           <w:rFonts w:ascii="Times New Roman" w:hAnsi="Times New Roman" w:cs="Times New Roman"/>
           <w:sz w:val="28"/>
@@ -1997,6 +3842,7 @@
           <w:lang w:val="en-US"/>
         </w:rPr>
       </w:pPr>
+      <w:bookmarkStart w:id="7" w:name="_Toc41118916"/>
       <w:r>
         <w:rPr>
           <w:rFonts w:ascii="Times New Roman" w:hAnsi="Times New Roman" w:cs="Times New Roman"/>
@@ -2004,8 +3850,17 @@
           <w:szCs w:val="32"/>
           <w:lang w:val="en-US"/>
         </w:rPr>
-        <w:lastRenderedPageBreak/>
-        <w:t xml:space="preserve">Hướng dẫn Sử dụng/Quản trị </w:t>
+        <w:t>Hướng dẫn Sử dụng/Quản trị</w:t>
+      </w:r>
+      <w:bookmarkEnd w:id="7"/>
+      <w:r>
+        <w:rPr>
+          <w:rFonts w:ascii="Times New Roman" w:hAnsi="Times New Roman" w:cs="Times New Roman"/>
+          <w:sz w:val="28"/>
+          <w:szCs w:val="32"/>
+          <w:lang w:val="en-US"/>
+        </w:rPr>
+        <w:t xml:space="preserve"> </w:t>
       </w:r>
       <w:r>
         <w:rPr>
@@ -2025,11 +3880,13 @@
           <w:ilvl w:val="0"/>
           <w:numId w:val="30"/>
         </w:numPr>
+        <w:outlineLvl w:val="2"/>
         <w:rPr>
           <w:rFonts w:ascii="Times New Roman" w:hAnsi="Times New Roman" w:cs="Times New Roman"/>
           <w:sz w:val="24"/>
         </w:rPr>
       </w:pPr>
+      <w:bookmarkStart w:id="8" w:name="_Toc41118917"/>
       <w:r>
         <w:rPr>
           <w:rFonts w:ascii="Times New Roman" w:hAnsi="Times New Roman" w:cs="Times New Roman"/>
@@ -2037,6 +3894,7 @@
         </w:rPr>
         <w:t>Triển khai Samba</w:t>
       </w:r>
+      <w:bookmarkEnd w:id="8"/>
       <w:r>
         <w:rPr>
           <w:rFonts w:ascii="Times New Roman" w:hAnsi="Times New Roman" w:cs="Times New Roman"/>
@@ -2113,7 +3971,7 @@
                 <w:lang w:val="en-US"/>
               </w:rPr>
               <w:drawing>
-                <wp:inline distT="0" distB="0" distL="0" distR="0" wp14:anchorId="1ECFC0F4" wp14:editId="232A0B9C">
+                <wp:inline distT="0" distB="0" distL="0" distR="0" wp14:anchorId="7031E969" wp14:editId="45D457C2">
                   <wp:extent cx="5000000" cy="142857"/>
                   <wp:effectExtent l="0" t="0" r="0" b="0"/>
                   <wp:docPr id="8" name="Picture 8"/>
@@ -2128,7 +3986,7 @@
                           <pic:cNvPicPr/>
                         </pic:nvPicPr>
                         <pic:blipFill>
-                          <a:blip r:embed="rId6"/>
+                          <a:blip r:embed="rId11"/>
                           <a:stretch>
                             <a:fillRect/>
                           </a:stretch>
@@ -2210,6 +4068,7 @@
                 <w:color w:val="FF0000"/>
                 <w:sz w:val="24"/>
               </w:rPr>
+              <w:lastRenderedPageBreak/>
               <w:t>sudo nano /etc/samba/smb.conf</w:t>
             </w:r>
           </w:p>
@@ -2335,7 +4194,7 @@
                 <w:lang w:val="en-US"/>
               </w:rPr>
               <w:drawing>
-                <wp:inline distT="0" distB="0" distL="0" distR="0" wp14:anchorId="1F0C37A4" wp14:editId="32BF4B7F">
+                <wp:inline distT="0" distB="0" distL="0" distR="0" wp14:anchorId="7E3775A1" wp14:editId="30A89E9F">
                   <wp:extent cx="3809524" cy="1133333"/>
                   <wp:effectExtent l="0" t="0" r="635" b="0"/>
                   <wp:docPr id="7" name="Picture 7"/>
@@ -2350,7 +4209,7 @@
                           <pic:cNvPicPr/>
                         </pic:nvPicPr>
                         <pic:blipFill>
-                          <a:blip r:embed="rId7"/>
+                          <a:blip r:embed="rId12"/>
                           <a:stretch>
                             <a:fillRect/>
                           </a:stretch>
@@ -2568,7 +4427,6 @@
                 <w:rFonts w:ascii="Times New Roman" w:hAnsi="Times New Roman" w:cs="Times New Roman"/>
                 <w:sz w:val="24"/>
               </w:rPr>
-              <w:lastRenderedPageBreak/>
               <w:t>Sau khi đã chỉnh sửa thành công cấu hình chia sẻ, khởi động lại Samba:</w:t>
             </w:r>
           </w:p>
@@ -2606,7 +4464,7 @@
                 <w:lang w:val="en-US"/>
               </w:rPr>
               <w:drawing>
-                <wp:inline distT="0" distB="0" distL="0" distR="0" wp14:anchorId="39108312" wp14:editId="49812B05">
+                <wp:inline distT="0" distB="0" distL="0" distR="0" wp14:anchorId="4FD9FA6D" wp14:editId="7868F811">
                   <wp:extent cx="4114800" cy="474133"/>
                   <wp:effectExtent l="0" t="0" r="0" b="2540"/>
                   <wp:docPr id="2" name="Picture 2"/>
@@ -2621,7 +4479,7 @@
                           <pic:cNvPicPr/>
                         </pic:nvPicPr>
                         <pic:blipFill rotWithShape="1">
-                          <a:blip r:embed="rId8"/>
+                          <a:blip r:embed="rId13"/>
                           <a:srcRect l="61219" t="71265" r="-160" b="20754"/>
                           <a:stretch/>
                         </pic:blipFill>
@@ -2727,7 +4585,7 @@
                 <w:lang w:val="en-US"/>
               </w:rPr>
               <w:drawing>
-                <wp:inline distT="0" distB="0" distL="0" distR="0" wp14:anchorId="7B5C44B7" wp14:editId="1DC521E2">
+                <wp:inline distT="0" distB="0" distL="0" distR="0" wp14:anchorId="6E01A786" wp14:editId="5084A98D">
                   <wp:extent cx="3514286" cy="361905"/>
                   <wp:effectExtent l="0" t="0" r="0" b="635"/>
                   <wp:docPr id="4" name="Picture 4"/>
@@ -2742,7 +4600,7 @@
                           <pic:cNvPicPr/>
                         </pic:nvPicPr>
                         <pic:blipFill>
-                          <a:blip r:embed="rId9"/>
+                          <a:blip r:embed="rId14"/>
                           <a:stretch>
                             <a:fillRect/>
                           </a:stretch>
@@ -2842,7 +4700,7 @@
                 <w:lang w:val="en-US"/>
               </w:rPr>
               <w:drawing>
-                <wp:inline distT="0" distB="0" distL="0" distR="0" wp14:anchorId="2EB1A941" wp14:editId="70B6E765">
+                <wp:inline distT="0" distB="0" distL="0" distR="0" wp14:anchorId="0C697964" wp14:editId="4562ABC6">
                   <wp:extent cx="3496666" cy="943059"/>
                   <wp:effectExtent l="0" t="0" r="8890" b="0"/>
                   <wp:docPr id="3" name="Picture 3"/>
@@ -2857,7 +4715,7 @@
                           <pic:cNvPicPr/>
                         </pic:nvPicPr>
                         <pic:blipFill>
-                          <a:blip r:embed="rId10"/>
+                          <a:blip r:embed="rId15"/>
                           <a:stretch>
                             <a:fillRect/>
                           </a:stretch>
@@ -2888,11 +4746,13 @@
           <w:ilvl w:val="0"/>
           <w:numId w:val="30"/>
         </w:numPr>
+        <w:outlineLvl w:val="2"/>
         <w:rPr>
           <w:rFonts w:ascii="Times New Roman" w:hAnsi="Times New Roman" w:cs="Times New Roman"/>
           <w:sz w:val="24"/>
         </w:rPr>
       </w:pPr>
+      <w:bookmarkStart w:id="9" w:name="_Toc41118918"/>
       <w:r>
         <w:rPr>
           <w:rFonts w:ascii="Times New Roman" w:hAnsi="Times New Roman" w:cs="Times New Roman"/>
@@ -2900,6 +4760,7 @@
         </w:rPr>
         <w:t>Thiết lập tài khoản người dùng và kết nối chia sẻ</w:t>
       </w:r>
+      <w:bookmarkEnd w:id="9"/>
     </w:p>
     <w:tbl>
       <w:tblPr>
@@ -2987,7 +4848,7 @@
                 <w:lang w:val="en-US"/>
               </w:rPr>
               <w:drawing>
-                <wp:inline distT="0" distB="0" distL="0" distR="0" wp14:anchorId="33D80427" wp14:editId="01242CC1">
+                <wp:inline distT="0" distB="0" distL="0" distR="0" wp14:anchorId="7564987A" wp14:editId="2F3A8073">
                   <wp:extent cx="4009524" cy="485714"/>
                   <wp:effectExtent l="0" t="0" r="0" b="0"/>
                   <wp:docPr id="5" name="Picture 5"/>
@@ -3002,7 +4863,7 @@
                           <pic:cNvPicPr/>
                         </pic:nvPicPr>
                         <pic:blipFill>
-                          <a:blip r:embed="rId11"/>
+                          <a:blip r:embed="rId16"/>
                           <a:stretch>
                             <a:fillRect/>
                           </a:stretch>
@@ -3101,7 +4962,7 @@
                 <w:lang w:val="en-US"/>
               </w:rPr>
               <w:drawing>
-                <wp:inline distT="0" distB="0" distL="0" distR="0" wp14:anchorId="63D5A0C2" wp14:editId="1585189C">
+                <wp:inline distT="0" distB="0" distL="0" distR="0" wp14:anchorId="725E86A1" wp14:editId="2F5FB9F0">
                   <wp:extent cx="4806087" cy="405129"/>
                   <wp:effectExtent l="0" t="0" r="0" b="0"/>
                   <wp:docPr id="6" name="Picture 6"/>
@@ -3116,7 +4977,7 @@
                           <pic:cNvPicPr/>
                         </pic:nvPicPr>
                         <pic:blipFill>
-                          <a:blip r:embed="rId12"/>
+                          <a:blip r:embed="rId17"/>
                           <a:stretch>
                             <a:fillRect/>
                           </a:stretch>
@@ -3178,7 +5039,6 @@
                 <w:rFonts w:ascii="Times New Roman" w:hAnsi="Times New Roman" w:cs="Times New Roman"/>
                 <w:sz w:val="24"/>
               </w:rPr>
-              <w:lastRenderedPageBreak/>
               <w:t>Sau khi Connect, ta sẽ kết nối được vào thư mục được chia sẻ</w:t>
             </w:r>
           </w:p>
@@ -3197,7 +5057,7 @@
                 <w:lang w:val="en-US"/>
               </w:rPr>
               <w:drawing>
-                <wp:inline distT="0" distB="0" distL="0" distR="0" wp14:anchorId="2E0DC75B" wp14:editId="61A5A7C0">
+                <wp:inline distT="0" distB="0" distL="0" distR="0" wp14:anchorId="066CF1F3" wp14:editId="1C8AAEE0">
                   <wp:extent cx="3802816" cy="1852654"/>
                   <wp:effectExtent l="0" t="0" r="7620" b="0"/>
                   <wp:docPr id="13" name="Picture 13"/>
@@ -3212,7 +5072,7 @@
                           <pic:cNvPicPr/>
                         </pic:nvPicPr>
                         <pic:blipFill>
-                          <a:blip r:embed="rId13"/>
+                          <a:blip r:embed="rId18"/>
                           <a:stretch>
                             <a:fillRect/>
                           </a:stretch>
@@ -3245,17 +5105,28 @@
         </w:numPr>
         <w:ind w:left="709" w:hanging="294"/>
         <w:jc w:val="both"/>
+        <w:outlineLvl w:val="2"/>
         <w:rPr>
           <w:rFonts w:ascii="Times New Roman" w:hAnsi="Times New Roman" w:cs="Times New Roman"/>
           <w:sz w:val="24"/>
         </w:rPr>
       </w:pPr>
+      <w:bookmarkStart w:id="10" w:name="_Toc41118919"/>
       <w:r>
         <w:rPr>
           <w:rFonts w:ascii="Times New Roman" w:hAnsi="Times New Roman" w:cs="Times New Roman"/>
           <w:sz w:val="24"/>
         </w:rPr>
-        <w:t xml:space="preserve">Chia sẻ file </w:t>
+        <w:lastRenderedPageBreak/>
+        <w:t>Chia sẻ file</w:t>
+      </w:r>
+      <w:bookmarkEnd w:id="10"/>
+      <w:r>
+        <w:rPr>
+          <w:rFonts w:ascii="Times New Roman" w:hAnsi="Times New Roman" w:cs="Times New Roman"/>
+          <w:sz w:val="24"/>
+        </w:rPr>
+        <w:t xml:space="preserve"> </w:t>
       </w:r>
     </w:p>
     <w:tbl>
@@ -3349,7 +5220,7 @@
                 <w:lang w:val="en-US"/>
               </w:rPr>
               <w:drawing>
-                <wp:inline distT="0" distB="0" distL="0" distR="0" wp14:anchorId="2B32B322" wp14:editId="530EF285">
+                <wp:inline distT="0" distB="0" distL="0" distR="0" wp14:anchorId="0F6398AD" wp14:editId="7AE4DB64">
                   <wp:extent cx="3158490" cy="533007"/>
                   <wp:effectExtent l="0" t="0" r="3810" b="635"/>
                   <wp:docPr id="9" name="Picture 9"/>
@@ -3364,7 +5235,7 @@
                           <pic:cNvPicPr/>
                         </pic:nvPicPr>
                         <pic:blipFill rotWithShape="1">
-                          <a:blip r:embed="rId14"/>
+                          <a:blip r:embed="rId19"/>
                           <a:srcRect r="31815"/>
                           <a:stretch/>
                         </pic:blipFill>
@@ -3440,7 +5311,7 @@
                 <w:lang w:val="en-US"/>
               </w:rPr>
               <w:drawing>
-                <wp:inline distT="0" distB="0" distL="0" distR="0" wp14:anchorId="7F7AC9FB" wp14:editId="24A39114">
+                <wp:inline distT="0" distB="0" distL="0" distR="0" wp14:anchorId="38C19486" wp14:editId="756BA2A2">
                   <wp:extent cx="3158778" cy="1536192"/>
                   <wp:effectExtent l="0" t="0" r="3810" b="6985"/>
                   <wp:docPr id="11" name="Picture 11"/>
@@ -3455,7 +5326,7 @@
                           <pic:cNvPicPr/>
                         </pic:nvPicPr>
                         <pic:blipFill>
-                          <a:blip r:embed="rId15"/>
+                          <a:blip r:embed="rId20"/>
                           <a:stretch>
                             <a:fillRect/>
                           </a:stretch>
@@ -3509,7 +5380,7 @@
                 <w:lang w:val="en-US"/>
               </w:rPr>
               <w:drawing>
-                <wp:inline distT="0" distB="0" distL="0" distR="0" wp14:anchorId="32017F83" wp14:editId="7E8596DC">
+                <wp:inline distT="0" distB="0" distL="0" distR="0" wp14:anchorId="3D4B0568" wp14:editId="021B37A2">
                   <wp:extent cx="3174796" cy="1543982"/>
                   <wp:effectExtent l="0" t="0" r="6985" b="0"/>
                   <wp:docPr id="14" name="Picture 14"/>
@@ -3524,7 +5395,7 @@
                           <pic:cNvPicPr/>
                         </pic:nvPicPr>
                         <pic:blipFill>
-                          <a:blip r:embed="rId16"/>
+                          <a:blip r:embed="rId21"/>
                           <a:stretch>
                             <a:fillRect/>
                           </a:stretch>
@@ -3582,6 +5453,7 @@
           <w:numId w:val="30"/>
         </w:numPr>
         <w:ind w:left="993" w:hanging="284"/>
+        <w:outlineLvl w:val="2"/>
         <w:rPr>
           <w:rFonts w:ascii="Times New Roman" w:eastAsia="Times New Roman" w:hAnsi="Times New Roman" w:cs="Times New Roman"/>
           <w:color w:val="000000"/>
@@ -3589,6 +5461,7 @@
           <w:lang w:val="en-US"/>
         </w:rPr>
       </w:pPr>
+      <w:bookmarkStart w:id="11" w:name="_Toc41118920"/>
       <w:r>
         <w:rPr>
           <w:rFonts w:ascii="Times New Roman" w:eastAsia="Times New Roman" w:hAnsi="Times New Roman" w:cs="Times New Roman"/>
@@ -3596,9 +5469,9 @@
           <w:sz w:val="24"/>
           <w:lang w:val="en-US"/>
         </w:rPr>
-        <w:lastRenderedPageBreak/>
         <w:t>Khai báo chia sẻ Samba</w:t>
       </w:r>
+      <w:bookmarkEnd w:id="11"/>
     </w:p>
     <w:tbl>
       <w:tblPr>
@@ -3769,6 +5642,7 @@
                 <w:sz w:val="24"/>
                 <w:lang w:val="en-US"/>
               </w:rPr>
+              <w:lastRenderedPageBreak/>
               <w:t>•</w:t>
             </w:r>
             <w:r>
@@ -3779,7 +5653,7 @@
                 <w:lang w:val="en-US"/>
               </w:rPr>
               <w:tab/>
-              <w:t>writable: Người truy cập có quyền ghi hay không</w:t>
+              <w:t xml:space="preserve">writable: Người truy cập có quyền ghi hay không, </w:t>
             </w:r>
             <w:r>
               <w:rPr>
@@ -3788,7 +5662,7 @@
                 <w:sz w:val="24"/>
                 <w:lang w:val="en-US"/>
               </w:rPr>
-              <w:t xml:space="preserve">, </w:t>
+              <w:t xml:space="preserve">tham số có giá trị “yes” </w:t>
             </w:r>
             <w:r>
               <w:rPr>
@@ -3797,25 +5671,7 @@
                 <w:sz w:val="24"/>
                 <w:lang w:val="en-US"/>
               </w:rPr>
-              <w:t xml:space="preserve">tham số có giá trị “yes” </w:t>
-            </w:r>
-            <w:r>
-              <w:rPr>
-                <w:rFonts w:ascii="Times New Roman" w:eastAsia="Times New Roman" w:hAnsi="Times New Roman" w:cs="Times New Roman"/>
-                <w:color w:val="000000"/>
-                <w:sz w:val="24"/>
-                <w:lang w:val="en-US"/>
-              </w:rPr>
-              <w:t>thì người truy cập có quyền ghi</w:t>
-            </w:r>
-            <w:r>
-              <w:rPr>
-                <w:rFonts w:ascii="Times New Roman" w:eastAsia="Times New Roman" w:hAnsi="Times New Roman" w:cs="Times New Roman"/>
-                <w:color w:val="000000"/>
-                <w:sz w:val="24"/>
-                <w:lang w:val="en-US"/>
-              </w:rPr>
-              <w:t>.</w:t>
+              <w:t>thì người truy cập có quyền ghi.</w:t>
             </w:r>
           </w:p>
           <w:p>
@@ -3940,25 +5796,7 @@
                 <w:lang w:val="en-US"/>
               </w:rPr>
               <w:tab/>
-              <w:t>read only: Tham số có tác dụng trái ngược với writeable</w:t>
-            </w:r>
-            <w:r>
-              <w:rPr>
-                <w:rFonts w:ascii="Times New Roman" w:eastAsia="Times New Roman" w:hAnsi="Times New Roman" w:cs="Times New Roman"/>
-                <w:color w:val="000000"/>
-                <w:sz w:val="24"/>
-                <w:lang w:val="en-US"/>
-              </w:rPr>
-              <w:t>, tham số có giá trị “yes” thì người truy cập chỉ có quyền đọc</w:t>
-            </w:r>
-            <w:r>
-              <w:rPr>
-                <w:rFonts w:ascii="Times New Roman" w:eastAsia="Times New Roman" w:hAnsi="Times New Roman" w:cs="Times New Roman"/>
-                <w:color w:val="000000"/>
-                <w:sz w:val="24"/>
-                <w:lang w:val="en-US"/>
-              </w:rPr>
-              <w:t>.</w:t>
+              <w:t>read only: Tham số có tác dụng trái ngược với writeable, tham số có giá trị “yes” thì người truy cập chỉ có quyền đọc.</w:t>
             </w:r>
           </w:p>
           <w:p>
@@ -3991,43 +5829,7 @@
                 <w:lang w:val="en-US"/>
               </w:rPr>
               <w:tab/>
-              <w:t>valid users: Danh sách những người dùng được phép truy nhập tài nguyên chia sẻ. Có thể sử dụng ký tự @ đặt trước tên</w:t>
-            </w:r>
-            <w:r>
-              <w:rPr>
-                <w:rFonts w:ascii="Times New Roman" w:eastAsia="Times New Roman" w:hAnsi="Times New Roman" w:cs="Times New Roman"/>
-                <w:color w:val="000000"/>
-                <w:sz w:val="24"/>
-                <w:lang w:val="en-US"/>
-              </w:rPr>
-              <w:t xml:space="preserve"> người dùng hoặc tên</w:t>
-            </w:r>
-            <w:r>
-              <w:rPr>
-                <w:rFonts w:ascii="Times New Roman" w:eastAsia="Times New Roman" w:hAnsi="Times New Roman" w:cs="Times New Roman"/>
-                <w:color w:val="000000"/>
-                <w:sz w:val="24"/>
-                <w:lang w:val="en-US"/>
-              </w:rPr>
-              <w:t xml:space="preserve"> nhóm (group name của hệ thống) để hạn chế quyền truy nhập theo</w:t>
-            </w:r>
-            <w:r>
-              <w:rPr>
-                <w:rFonts w:ascii="Times New Roman" w:eastAsia="Times New Roman" w:hAnsi="Times New Roman" w:cs="Times New Roman"/>
-                <w:color w:val="000000"/>
-                <w:sz w:val="24"/>
-                <w:lang w:val="en-US"/>
-              </w:rPr>
-              <w:t xml:space="preserve"> người dùng hoặc</w:t>
-            </w:r>
-            <w:r>
-              <w:rPr>
-                <w:rFonts w:ascii="Times New Roman" w:eastAsia="Times New Roman" w:hAnsi="Times New Roman" w:cs="Times New Roman"/>
-                <w:color w:val="000000"/>
-                <w:sz w:val="24"/>
-                <w:lang w:val="en-US"/>
-              </w:rPr>
-              <w:t xml:space="preserve"> nhóm.</w:t>
+              <w:t>valid users: Danh sách những người dùng được phép truy nhập tài nguyên chia sẻ. Có thể sử dụng ký tự @ đặt trước tên người dùng hoặc tên nhóm (group name của hệ thống) để hạn chế quyền truy nhập theo người dùng hoặc nhóm.</w:t>
             </w:r>
           </w:p>
           <w:p>
@@ -4226,16 +6028,7 @@
                 <w:lang w:val="en-US"/>
               </w:rPr>
               <w:tab/>
-              <w:t>directory mask: Quyền truy cập mặc định cho các thư mục mới tạo</w:t>
-            </w:r>
-            <w:r>
-              <w:rPr>
-                <w:rFonts w:ascii="Times New Roman" w:eastAsia="Times New Roman" w:hAnsi="Times New Roman" w:cs="Times New Roman"/>
-                <w:color w:val="000000"/>
-                <w:sz w:val="24"/>
-                <w:lang w:val="en-US"/>
-              </w:rPr>
-              <w:t>.</w:t>
+              <w:t>directory mask: Quyền truy cập mặc định cho các thư mục mới tạo.</w:t>
             </w:r>
           </w:p>
         </w:tc>
@@ -4293,6 +6086,7 @@
           <w:numId w:val="30"/>
         </w:numPr>
         <w:ind w:left="993" w:hanging="284"/>
+        <w:outlineLvl w:val="2"/>
         <w:rPr>
           <w:rFonts w:ascii="Times New Roman" w:eastAsia="Times New Roman" w:hAnsi="Times New Roman" w:cs="Times New Roman"/>
           <w:color w:val="000000"/>
@@ -4301,6 +6095,7 @@
           <w:lang w:val="en-US"/>
         </w:rPr>
       </w:pPr>
+      <w:bookmarkStart w:id="12" w:name="_Toc41118921"/>
       <w:r>
         <w:rPr>
           <w:rFonts w:ascii="Times New Roman" w:eastAsia="Times New Roman" w:hAnsi="Times New Roman" w:cs="Times New Roman"/>
@@ -4309,9 +6104,9 @@
           <w:szCs w:val="24"/>
           <w:lang w:val="en-US"/>
         </w:rPr>
-        <w:lastRenderedPageBreak/>
         <w:t>Phân quyền truy cập</w:t>
       </w:r>
+      <w:bookmarkEnd w:id="12"/>
     </w:p>
     <w:tbl>
       <w:tblPr>
@@ -4355,9 +6150,11 @@
             <w:r>
               <w:rPr>
                 <w:noProof/>
-              </w:rPr>
+                <w:lang w:val="en-US"/>
+              </w:rPr>
+              <w:lastRenderedPageBreak/>
               <w:drawing>
-                <wp:inline distT="0" distB="0" distL="0" distR="0" wp14:anchorId="1815249F" wp14:editId="7E2AA640">
+                <wp:inline distT="0" distB="0" distL="0" distR="0" wp14:anchorId="6931F4F3" wp14:editId="3C8F09D6">
                   <wp:extent cx="5255813" cy="1190494"/>
                   <wp:effectExtent l="0" t="0" r="2540" b="0"/>
                   <wp:docPr id="21" name="Picture 21"/>
@@ -4372,7 +6169,7 @@
                           <pic:cNvPicPr/>
                         </pic:nvPicPr>
                         <pic:blipFill>
-                          <a:blip r:embed="rId17"/>
+                          <a:blip r:embed="rId22"/>
                           <a:stretch>
                             <a:fillRect/>
                           </a:stretch>
@@ -4397,9 +6194,10 @@
             <w:r>
               <w:rPr>
                 <w:noProof/>
+                <w:lang w:val="en-US"/>
               </w:rPr>
               <w:drawing>
-                <wp:inline distT="0" distB="0" distL="0" distR="0" wp14:anchorId="4538D1D2" wp14:editId="2FD646C6">
+                <wp:inline distT="0" distB="0" distL="0" distR="0" wp14:anchorId="56793560" wp14:editId="03018D87">
                   <wp:extent cx="5247861" cy="429946"/>
                   <wp:effectExtent l="0" t="0" r="0" b="8255"/>
                   <wp:docPr id="22" name="Picture 22"/>
@@ -4414,7 +6212,7 @@
                           <pic:cNvPicPr/>
                         </pic:nvPicPr>
                         <pic:blipFill>
-                          <a:blip r:embed="rId18"/>
+                          <a:blip r:embed="rId23"/>
                           <a:stretch>
                             <a:fillRect/>
                           </a:stretch>
@@ -4439,9 +6237,10 @@
             <w:r>
               <w:rPr>
                 <w:noProof/>
+                <w:lang w:val="en-US"/>
               </w:rPr>
               <w:drawing>
-                <wp:inline distT="0" distB="0" distL="0" distR="0" wp14:anchorId="4A65D978" wp14:editId="4054ABA2">
+                <wp:inline distT="0" distB="0" distL="0" distR="0" wp14:anchorId="6D9F2BDD" wp14:editId="0E62A37E">
                   <wp:extent cx="5255260" cy="630630"/>
                   <wp:effectExtent l="0" t="0" r="2540" b="0"/>
                   <wp:docPr id="23" name="Picture 23"/>
@@ -4456,7 +6255,7 @@
                           <pic:cNvPicPr/>
                         </pic:nvPicPr>
                         <pic:blipFill>
-                          <a:blip r:embed="rId19"/>
+                          <a:blip r:embed="rId24"/>
                           <a:stretch>
                             <a:fillRect/>
                           </a:stretch>
@@ -4532,9 +6331,10 @@
             <w:r>
               <w:rPr>
                 <w:noProof/>
+                <w:lang w:val="en-US"/>
               </w:rPr>
               <w:drawing>
-                <wp:inline distT="0" distB="0" distL="0" distR="0" wp14:anchorId="09CFA04C" wp14:editId="7D454ADD">
+                <wp:inline distT="0" distB="0" distL="0" distR="0" wp14:anchorId="7926DA08" wp14:editId="62876D20">
                   <wp:extent cx="5271715" cy="1139389"/>
                   <wp:effectExtent l="0" t="0" r="5715" b="3810"/>
                   <wp:docPr id="24" name="Picture 24"/>
@@ -4549,7 +6349,7 @@
                           <pic:cNvPicPr/>
                         </pic:nvPicPr>
                         <pic:blipFill>
-                          <a:blip r:embed="rId20"/>
+                          <a:blip r:embed="rId25"/>
                           <a:stretch>
                             <a:fillRect/>
                           </a:stretch>
@@ -4579,10 +6379,11 @@
             <w:r>
               <w:rPr>
                 <w:noProof/>
+                <w:lang w:val="en-US"/>
               </w:rPr>
               <w:lastRenderedPageBreak/>
               <w:drawing>
-                <wp:inline distT="0" distB="0" distL="0" distR="0" wp14:anchorId="6655F685" wp14:editId="0ADF3E70">
+                <wp:inline distT="0" distB="0" distL="0" distR="0" wp14:anchorId="00724729" wp14:editId="3B209DE7">
                   <wp:extent cx="5943600" cy="2522855"/>
                   <wp:effectExtent l="0" t="0" r="0" b="0"/>
                   <wp:docPr id="25" name="Picture 25"/>
@@ -4597,7 +6398,7 @@
                           <pic:cNvPicPr/>
                         </pic:nvPicPr>
                         <pic:blipFill>
-                          <a:blip r:embed="rId21"/>
+                          <a:blip r:embed="rId26"/>
                           <a:stretch>
                             <a:fillRect/>
                           </a:stretch>
@@ -4640,6 +6441,7 @@
           <w:ilvl w:val="0"/>
           <w:numId w:val="19"/>
         </w:numPr>
+        <w:outlineLvl w:val="1"/>
         <w:rPr>
           <w:rFonts w:ascii="Times New Roman" w:eastAsia="Times New Roman" w:hAnsi="Times New Roman" w:cs="Times New Roman"/>
           <w:color w:val="000000"/>
@@ -4648,6 +6450,7 @@
           <w:lang w:val="en-US"/>
         </w:rPr>
       </w:pPr>
+      <w:bookmarkStart w:id="13" w:name="_Toc41118922"/>
       <w:r>
         <w:rPr>
           <w:rFonts w:ascii="Times New Roman" w:eastAsia="Times New Roman" w:hAnsi="Times New Roman" w:cs="Times New Roman"/>
@@ -4658,6 +6461,7 @@
         </w:rPr>
         <w:t>Hướng dẫn phát triển dùng Webmin để cấu hình Samba</w:t>
       </w:r>
+      <w:bookmarkEnd w:id="13"/>
     </w:p>
     <w:tbl>
       <w:tblPr>
@@ -4784,6 +6588,7 @@
             <w:r>
               <w:rPr>
                 <w:rFonts w:ascii="Times New Roman" w:eastAsia="Times New Roman" w:hAnsi="Times New Roman" w:cs="Times New Roman"/>
+                <w:noProof/>
                 <w:color w:val="000000"/>
                 <w:sz w:val="24"/>
                 <w:szCs w:val="24"/>
@@ -4805,7 +6610,7 @@
                           <pic:cNvPicPr/>
                         </pic:nvPicPr>
                         <pic:blipFill>
-                          <a:blip r:embed="rId22"/>
+                          <a:blip r:embed="rId27"/>
                           <a:stretch>
                             <a:fillRect/>
                           </a:stretch>
@@ -4864,6 +6669,7 @@
             <w:r>
               <w:rPr>
                 <w:rFonts w:ascii="Times New Roman" w:eastAsia="Times New Roman" w:hAnsi="Times New Roman" w:cs="Times New Roman"/>
+                <w:noProof/>
                 <w:color w:val="000000"/>
                 <w:sz w:val="24"/>
                 <w:szCs w:val="24"/>
@@ -4886,7 +6692,7 @@
                           <pic:cNvPicPr/>
                         </pic:nvPicPr>
                         <pic:blipFill>
-                          <a:blip r:embed="rId23"/>
+                          <a:blip r:embed="rId28"/>
                           <a:stretch>
                             <a:fillRect/>
                           </a:stretch>
@@ -4982,6 +6788,7 @@
             <w:r>
               <w:rPr>
                 <w:rFonts w:ascii="Times New Roman" w:eastAsia="Times New Roman" w:hAnsi="Times New Roman" w:cs="Times New Roman"/>
+                <w:noProof/>
                 <w:color w:val="000000"/>
                 <w:sz w:val="24"/>
                 <w:szCs w:val="24"/>
@@ -5003,7 +6810,7 @@
                           <pic:cNvPicPr/>
                         </pic:nvPicPr>
                         <pic:blipFill>
-                          <a:blip r:embed="rId24"/>
+                          <a:blip r:embed="rId29"/>
                           <a:stretch>
                             <a:fillRect/>
                           </a:stretch>
@@ -5072,16 +6879,16 @@
             <w:r>
               <w:rPr>
                 <w:rFonts w:ascii="Times New Roman" w:eastAsia="Times New Roman" w:hAnsi="Times New Roman" w:cs="Times New Roman"/>
+                <w:noProof/>
                 <w:color w:val="000000"/>
                 <w:sz w:val="24"/>
                 <w:szCs w:val="24"/>
                 <w:lang w:val="en-US"/>
               </w:rPr>
-              <w:lastRenderedPageBreak/>
               <w:drawing>
                 <wp:inline distT="0" distB="0" distL="0" distR="0" wp14:anchorId="55616107" wp14:editId="13D42D0D">
-                  <wp:extent cx="3028571" cy="2961905"/>
-                  <wp:effectExtent l="0" t="0" r="635" b="0"/>
+                  <wp:extent cx="2682988" cy="2623930"/>
+                  <wp:effectExtent l="0" t="0" r="3175" b="5080"/>
                   <wp:docPr id="29" name="Picture 29"/>
                   <wp:cNvGraphicFramePr>
                     <a:graphicFrameLocks xmlns:a="http://schemas.openxmlformats.org/drawingml/2006/main" noChangeAspect="1"/>
@@ -5094,7 +6901,7 @@
                           <pic:cNvPicPr/>
                         </pic:nvPicPr>
                         <pic:blipFill>
-                          <a:blip r:embed="rId25"/>
+                          <a:blip r:embed="rId30"/>
                           <a:stretch>
                             <a:fillRect/>
                           </a:stretch>
@@ -5102,7 +6909,7 @@
                         <pic:spPr>
                           <a:xfrm>
                             <a:off x="0" y="0"/>
-                            <a:ext cx="3028571" cy="2961905"/>
+                            <a:ext cx="2727444" cy="2667407"/>
                           </a:xfrm>
                           <a:prstGeom prst="rect">
                             <a:avLst/>
@@ -5135,14 +6942,101 @@
                 <w:szCs w:val="24"/>
                 <w:lang w:val="en-US"/>
               </w:rPr>
+              <w:lastRenderedPageBreak/>
               <w:t>Đăng nhập xong sẽ hiển thị giao diện như sau</w:t>
             </w:r>
-            <w:bookmarkStart w:id="0" w:name="_GoBack"/>
-            <w:bookmarkEnd w:id="0"/>
+            <w:r>
+              <w:rPr>
+                <w:rFonts w:ascii="Times New Roman" w:eastAsia="Times New Roman" w:hAnsi="Times New Roman" w:cs="Times New Roman"/>
+                <w:color w:val="000000"/>
+                <w:sz w:val="24"/>
+                <w:szCs w:val="24"/>
+                <w:lang w:val="en-US"/>
+              </w:rPr>
+              <w:t>:</w:t>
+            </w:r>
           </w:p>
           <w:p>
             <w:pPr>
               <w:pStyle w:val="ListParagraph"/>
+              <w:ind w:left="183"/>
+              <w:rPr>
+                <w:rFonts w:ascii="Times New Roman" w:eastAsia="Times New Roman" w:hAnsi="Times New Roman" w:cs="Times New Roman"/>
+                <w:color w:val="000000"/>
+                <w:sz w:val="24"/>
+                <w:szCs w:val="24"/>
+                <w:lang w:val="en-US"/>
+              </w:rPr>
+            </w:pPr>
+            <w:r>
+              <w:rPr>
+                <w:noProof/>
+                <w:lang w:val="en-US"/>
+              </w:rPr>
+              <w:drawing>
+                <wp:inline distT="0" distB="0" distL="0" distR="0" wp14:anchorId="5978E903" wp14:editId="42647588">
+                  <wp:extent cx="5045374" cy="2462315"/>
+                  <wp:effectExtent l="0" t="0" r="3175" b="0"/>
+                  <wp:docPr id="10" name="Picture 10"/>
+                  <wp:cNvGraphicFramePr>
+                    <a:graphicFrameLocks xmlns:a="http://schemas.openxmlformats.org/drawingml/2006/main" noChangeAspect="1"/>
+                  </wp:cNvGraphicFramePr>
+                  <a:graphic xmlns:a="http://schemas.openxmlformats.org/drawingml/2006/main">
+                    <a:graphicData uri="http://schemas.openxmlformats.org/drawingml/2006/picture">
+                      <pic:pic xmlns:pic="http://schemas.openxmlformats.org/drawingml/2006/picture">
+                        <pic:nvPicPr>
+                          <pic:cNvPr id="1" name=""/>
+                          <pic:cNvPicPr/>
+                        </pic:nvPicPr>
+                        <pic:blipFill>
+                          <a:blip r:embed="rId31"/>
+                          <a:stretch>
+                            <a:fillRect/>
+                          </a:stretch>
+                        </pic:blipFill>
+                        <pic:spPr>
+                          <a:xfrm>
+                            <a:off x="0" y="0"/>
+                            <a:ext cx="5063195" cy="2471012"/>
+                          </a:xfrm>
+                          <a:prstGeom prst="rect">
+                            <a:avLst/>
+                          </a:prstGeom>
+                        </pic:spPr>
+                      </pic:pic>
+                    </a:graphicData>
+                  </a:graphic>
+                </wp:inline>
+              </w:drawing>
+            </w:r>
+          </w:p>
+          <w:p>
+            <w:pPr>
+              <w:pStyle w:val="ListParagraph"/>
+              <w:ind w:left="183"/>
+              <w:rPr>
+                <w:rFonts w:ascii="Times New Roman" w:eastAsia="Times New Roman" w:hAnsi="Times New Roman" w:cs="Times New Roman"/>
+                <w:color w:val="000000"/>
+                <w:sz w:val="24"/>
+                <w:szCs w:val="24"/>
+                <w:lang w:val="en-US"/>
+              </w:rPr>
+            </w:pPr>
+            <w:r>
+              <w:rPr>
+                <w:rFonts w:ascii="Times New Roman" w:eastAsia="Times New Roman" w:hAnsi="Times New Roman" w:cs="Times New Roman"/>
+                <w:color w:val="000000"/>
+                <w:sz w:val="24"/>
+                <w:szCs w:val="24"/>
+                <w:lang w:val="en-US"/>
+              </w:rPr>
+              <w:t>Chọn Servers &gt; Samba Windows File Sharing:</w:t>
+            </w:r>
+          </w:p>
+          <w:p>
+            <w:pPr>
+              <w:pStyle w:val="ListParagraph"/>
+              <w:ind w:left="183"/>
               <w:rPr>
                 <w:rFonts w:ascii="Times New Roman" w:eastAsia="Times New Roman" w:hAnsi="Times New Roman" w:cs="Times New Roman"/>
                 <w:color w:val="000000"/>
@@ -5154,6 +7048,7 @@
             <w:r>
               <w:rPr>
                 <w:rFonts w:ascii="Times New Roman" w:eastAsia="Times New Roman" w:hAnsi="Times New Roman" w:cs="Times New Roman"/>
+                <w:noProof/>
                 <w:color w:val="000000"/>
                 <w:sz w:val="28"/>
                 <w:szCs w:val="24"/>
@@ -5161,8 +7056,8 @@
               </w:rPr>
               <w:drawing>
                 <wp:inline distT="0" distB="0" distL="0" distR="0" wp14:anchorId="4AA77CFF" wp14:editId="16730F97">
-                  <wp:extent cx="4742953" cy="2193616"/>
-                  <wp:effectExtent l="0" t="0" r="635" b="0"/>
+                  <wp:extent cx="5034915" cy="2328649"/>
+                  <wp:effectExtent l="0" t="0" r="0" b="0"/>
                   <wp:docPr id="30" name="Picture 30"/>
                   <wp:cNvGraphicFramePr>
                     <a:graphicFrameLocks xmlns:a="http://schemas.openxmlformats.org/drawingml/2006/main" noChangeAspect="1"/>
@@ -5175,7 +7070,7 @@
                           <pic:cNvPicPr/>
                         </pic:nvPicPr>
                         <pic:blipFill>
-                          <a:blip r:embed="rId26"/>
+                          <a:blip r:embed="rId32"/>
                           <a:stretch>
                             <a:fillRect/>
                           </a:stretch>
@@ -5183,7 +7078,7 @@
                         <pic:spPr>
                           <a:xfrm>
                             <a:off x="0" y="0"/>
-                            <a:ext cx="4767391" cy="2204919"/>
+                            <a:ext cx="5066428" cy="2343224"/>
                           </a:xfrm>
                           <a:prstGeom prst="rect">
                             <a:avLst/>
@@ -5226,13 +7121,134 @@
       </w:pPr>
     </w:p>
     <w:sectPr>
+      <w:footerReference w:type="default" r:id="rId33"/>
       <w:pgSz w:w="12240" w:h="15840"/>
       <w:pgMar w:top="1440" w:right="1440" w:bottom="1440" w:left="1440" w:header="720" w:footer="720" w:gutter="0"/>
+      <w:pgNumType w:start="1"/>
       <w:cols w:space="720"/>
       <w:docGrid w:linePitch="360"/>
     </w:sectPr>
   </w:body>
 </w:document>
+</file>
+
+<file path=word/endnotes.xml><?xml version="1.0" encoding="utf-8"?>
+<w:endnotes xmlns:wpc="http://schemas.microsoft.com/office/word/2010/wordprocessingCanvas" xmlns:cx="http://schemas.microsoft.com/office/drawing/2014/chartex" xmlns:mc="http://schemas.openxmlformats.org/markup-compatibility/2006" xmlns:o="urn:schemas-microsoft-com:office:office" xmlns:r="http://schemas.openxmlformats.org/officeDocument/2006/relationships" xmlns:m="http://schemas.openxmlformats.org/officeDocument/2006/math" xmlns:v="urn:schemas-microsoft-com:vml" xmlns:wp14="http://schemas.microsoft.com/office/word/2010/wordprocessingDrawing" xmlns:wp="http://schemas.openxmlformats.org/drawingml/2006/wordprocessingDrawing" xmlns:w10="urn:schemas-microsoft-com:office:word" xmlns:w="http://schemas.openxmlformats.org/wordprocessingml/2006/main" xmlns:w14="http://schemas.microsoft.com/office/word/2010/wordml" xmlns:w15="http://schemas.microsoft.com/office/word/2012/wordml" xmlns:w16se="http://schemas.microsoft.com/office/word/2015/wordml/symex" xmlns:wpg="http://schemas.microsoft.com/office/word/2010/wordprocessingGroup" xmlns:wpi="http://schemas.microsoft.com/office/word/2010/wordprocessingInk" xmlns:wne="http://schemas.microsoft.com/office/word/2006/wordml" xmlns:wps="http://schemas.microsoft.com/office/word/2010/wordprocessingShape" mc:Ignorable="w14 w15 w16se wp14">
+  <w:endnote w:type="separator" w:id="-1">
+    <w:p>
+      <w:pPr>
+        <w:spacing w:after="0" w:line="240" w:lineRule="auto"/>
+      </w:pPr>
+      <w:r>
+        <w:separator/>
+      </w:r>
+    </w:p>
+  </w:endnote>
+  <w:endnote w:type="continuationSeparator" w:id="0">
+    <w:p>
+      <w:pPr>
+        <w:spacing w:after="0" w:line="240" w:lineRule="auto"/>
+      </w:pPr>
+      <w:r>
+        <w:continuationSeparator/>
+      </w:r>
+    </w:p>
+  </w:endnote>
+</w:endnotes>
+</file>
+
+<file path=word/footer1.xml><?xml version="1.0" encoding="utf-8"?>
+<w:ftr xmlns:wpc="http://schemas.microsoft.com/office/word/2010/wordprocessingCanvas" xmlns:cx="http://schemas.microsoft.com/office/drawing/2014/chartex" xmlns:mc="http://schemas.openxmlformats.org/markup-compatibility/2006" xmlns:o="urn:schemas-microsoft-com:office:office" xmlns:r="http://schemas.openxmlformats.org/officeDocument/2006/relationships" xmlns:m="http://schemas.openxmlformats.org/officeDocument/2006/math" xmlns:v="urn:schemas-microsoft-com:vml" xmlns:wp14="http://schemas.microsoft.com/office/word/2010/wordprocessingDrawing" xmlns:wp="http://schemas.openxmlformats.org/drawingml/2006/wordprocessingDrawing" xmlns:w10="urn:schemas-microsoft-com:office:word" xmlns:w="http://schemas.openxmlformats.org/wordprocessingml/2006/main" xmlns:w14="http://schemas.microsoft.com/office/word/2010/wordml" xmlns:w15="http://schemas.microsoft.com/office/word/2012/wordml" xmlns:w16se="http://schemas.microsoft.com/office/word/2015/wordml/symex" xmlns:wpg="http://schemas.microsoft.com/office/word/2010/wordprocessingGroup" xmlns:wpi="http://schemas.microsoft.com/office/word/2010/wordprocessingInk" xmlns:wne="http://schemas.microsoft.com/office/word/2006/wordml" xmlns:wps="http://schemas.microsoft.com/office/word/2010/wordprocessingShape" mc:Ignorable="w14 w15 w16se wp14">
+  <w:p>
+    <w:pPr>
+      <w:pStyle w:val="Footer"/>
+      <w:jc w:val="right"/>
+    </w:pPr>
+  </w:p>
+  <w:p>
+    <w:pPr>
+      <w:pStyle w:val="Footer"/>
+    </w:pPr>
+  </w:p>
+</w:ftr>
+</file>
+
+<file path=word/footer2.xml><?xml version="1.0" encoding="utf-8"?>
+<w:ftr xmlns:wpc="http://schemas.microsoft.com/office/word/2010/wordprocessingCanvas" xmlns:cx="http://schemas.microsoft.com/office/drawing/2014/chartex" xmlns:mc="http://schemas.openxmlformats.org/markup-compatibility/2006" xmlns:o="urn:schemas-microsoft-com:office:office" xmlns:r="http://schemas.openxmlformats.org/officeDocument/2006/relationships" xmlns:m="http://schemas.openxmlformats.org/officeDocument/2006/math" xmlns:v="urn:schemas-microsoft-com:vml" xmlns:wp14="http://schemas.microsoft.com/office/word/2010/wordprocessingDrawing" xmlns:wp="http://schemas.openxmlformats.org/drawingml/2006/wordprocessingDrawing" xmlns:w10="urn:schemas-microsoft-com:office:word" xmlns:w="http://schemas.openxmlformats.org/wordprocessingml/2006/main" xmlns:w14="http://schemas.microsoft.com/office/word/2010/wordml" xmlns:w15="http://schemas.microsoft.com/office/word/2012/wordml" xmlns:w16se="http://schemas.microsoft.com/office/word/2015/wordml/symex" xmlns:wpg="http://schemas.microsoft.com/office/word/2010/wordprocessingGroup" xmlns:wpi="http://schemas.microsoft.com/office/word/2010/wordprocessingInk" xmlns:wne="http://schemas.microsoft.com/office/word/2006/wordml" xmlns:wps="http://schemas.microsoft.com/office/word/2010/wordprocessingShape" mc:Ignorable="w14 w15 w16se wp14">
+  <w:sdt>
+    <w:sdtPr>
+      <w:id w:val="610167347"/>
+      <w:docPartObj>
+        <w:docPartGallery w:val="Page Numbers (Bottom of Page)"/>
+        <w:docPartUnique/>
+      </w:docPartObj>
+    </w:sdtPr>
+    <w:sdtEndPr>
+      <w:rPr>
+        <w:noProof/>
+      </w:rPr>
+    </w:sdtEndPr>
+    <w:sdtContent>
+      <w:p>
+        <w:pPr>
+          <w:pStyle w:val="Footer"/>
+          <w:jc w:val="right"/>
+        </w:pPr>
+        <w:r>
+          <w:fldChar w:fldCharType="begin"/>
+        </w:r>
+        <w:r>
+          <w:instrText xml:space="preserve"> PAGE   \* MERGEFORMAT </w:instrText>
+        </w:r>
+        <w:r>
+          <w:fldChar w:fldCharType="separate"/>
+        </w:r>
+        <w:r>
+          <w:rPr>
+            <w:noProof/>
+          </w:rPr>
+          <w:t>11</w:t>
+        </w:r>
+        <w:r>
+          <w:rPr>
+            <w:noProof/>
+          </w:rPr>
+          <w:fldChar w:fldCharType="end"/>
+        </w:r>
+      </w:p>
+    </w:sdtContent>
+  </w:sdt>
+  <w:p>
+    <w:pPr>
+      <w:pStyle w:val="Footer"/>
+    </w:pPr>
+  </w:p>
+</w:ftr>
+</file>
+
+<file path=word/footnotes.xml><?xml version="1.0" encoding="utf-8"?>
+<w:footnotes xmlns:wpc="http://schemas.microsoft.com/office/word/2010/wordprocessingCanvas" xmlns:cx="http://schemas.microsoft.com/office/drawing/2014/chartex" xmlns:mc="http://schemas.openxmlformats.org/markup-compatibility/2006" xmlns:o="urn:schemas-microsoft-com:office:office" xmlns:r="http://schemas.openxmlformats.org/officeDocument/2006/relationships" xmlns:m="http://schemas.openxmlformats.org/officeDocument/2006/math" xmlns:v="urn:schemas-microsoft-com:vml" xmlns:wp14="http://schemas.microsoft.com/office/word/2010/wordprocessingDrawing" xmlns:wp="http://schemas.openxmlformats.org/drawingml/2006/wordprocessingDrawing" xmlns:w10="urn:schemas-microsoft-com:office:word" xmlns:w="http://schemas.openxmlformats.org/wordprocessingml/2006/main" xmlns:w14="http://schemas.microsoft.com/office/word/2010/wordml" xmlns:w15="http://schemas.microsoft.com/office/word/2012/wordml" xmlns:w16se="http://schemas.microsoft.com/office/word/2015/wordml/symex" xmlns:wpg="http://schemas.microsoft.com/office/word/2010/wordprocessingGroup" xmlns:wpi="http://schemas.microsoft.com/office/word/2010/wordprocessingInk" xmlns:wne="http://schemas.microsoft.com/office/word/2006/wordml" xmlns:wps="http://schemas.microsoft.com/office/word/2010/wordprocessingShape" mc:Ignorable="w14 w15 w16se wp14">
+  <w:footnote w:type="separator" w:id="-1">
+    <w:p>
+      <w:pPr>
+        <w:spacing w:after="0" w:line="240" w:lineRule="auto"/>
+      </w:pPr>
+      <w:r>
+        <w:separator/>
+      </w:r>
+    </w:p>
+  </w:footnote>
+  <w:footnote w:type="continuationSeparator" w:id="0">
+    <w:p>
+      <w:pPr>
+        <w:spacing w:after="0" w:line="240" w:lineRule="auto"/>
+      </w:pPr>
+      <w:r>
+        <w:continuationSeparator/>
+      </w:r>
+    </w:p>
+  </w:footnote>
+</w:footnotes>
 </file>
 
 <file path=word/numbering.xml><?xml version="1.0" encoding="utf-8"?>
@@ -5258,7 +7274,7 @@
         <v:path o:extrusionok="f" gradientshapeok="t" o:connecttype="rect"/>
         <o:lock v:ext="edit" aspectratio="t"/>
       </v:shapetype>
-      <v:shape id="_x0000_i1069" type="#_x0000_t75" style="width:11.25pt;height:11.25pt" o:bullet="t">
+      <v:shape id="_x0000_i1089" type="#_x0000_t75" style="width:11.25pt;height:11.25pt" o:bullet="t">
         <v:imagedata r:id="rId1" o:title="mso276F"/>
       </v:shape>
     </w:pict>
@@ -9061,9 +11077,31 @@
       <w:lang w:val="vi-VN"/>
     </w:rPr>
   </w:style>
+  <w:style w:type="paragraph" w:styleId="Heading1">
+    <w:name w:val="heading 1"/>
+    <w:basedOn w:val="Normal"/>
+    <w:next w:val="Normal"/>
+    <w:link w:val="Heading1Char"/>
+    <w:uiPriority w:val="9"/>
+    <w:qFormat/>
+    <w:rsid w:val="0029327A"/>
+    <w:pPr>
+      <w:keepNext/>
+      <w:keepLines/>
+      <w:spacing w:before="240" w:after="0"/>
+      <w:outlineLvl w:val="0"/>
+    </w:pPr>
+    <w:rPr>
+      <w:rFonts w:asciiTheme="majorHAnsi" w:eastAsiaTheme="majorEastAsia" w:hAnsiTheme="majorHAnsi" w:cstheme="majorBidi"/>
+      <w:color w:val="2E74B5" w:themeColor="accent1" w:themeShade="BF"/>
+      <w:sz w:val="32"/>
+      <w:szCs w:val="32"/>
+    </w:rPr>
+  </w:style>
   <w:style w:type="character" w:default="1" w:styleId="DefaultParagraphFont">
     <w:name w:val="Default Paragraph Font"/>
     <w:uiPriority w:val="1"/>
+    <w:semiHidden/>
     <w:unhideWhenUsed/>
   </w:style>
   <w:style w:type="table" w:default="1" w:styleId="TableNormal">
@@ -9156,6 +11194,124 @@
     <w:rPr>
       <w:color w:val="0563C1" w:themeColor="hyperlink"/>
       <w:u w:val="single"/>
+    </w:rPr>
+  </w:style>
+  <w:style w:type="character" w:customStyle="1" w:styleId="Heading1Char">
+    <w:name w:val="Heading 1 Char"/>
+    <w:basedOn w:val="DefaultParagraphFont"/>
+    <w:link w:val="Heading1"/>
+    <w:uiPriority w:val="9"/>
+    <w:rsid w:val="0029327A"/>
+    <w:rPr>
+      <w:rFonts w:asciiTheme="majorHAnsi" w:eastAsiaTheme="majorEastAsia" w:hAnsiTheme="majorHAnsi" w:cstheme="majorBidi"/>
+      <w:color w:val="2E74B5" w:themeColor="accent1" w:themeShade="BF"/>
+      <w:sz w:val="32"/>
+      <w:szCs w:val="32"/>
+      <w:lang w:val="vi-VN"/>
+    </w:rPr>
+  </w:style>
+  <w:style w:type="paragraph" w:styleId="TOCHeading">
+    <w:name w:val="TOC Heading"/>
+    <w:basedOn w:val="Heading1"/>
+    <w:next w:val="Normal"/>
+    <w:uiPriority w:val="39"/>
+    <w:unhideWhenUsed/>
+    <w:qFormat/>
+    <w:rsid w:val="0029327A"/>
+    <w:pPr>
+      <w:spacing w:line="259" w:lineRule="auto"/>
+      <w:outlineLvl w:val="9"/>
+    </w:pPr>
+    <w:rPr>
+      <w:lang w:val="en-US"/>
+    </w:rPr>
+  </w:style>
+  <w:style w:type="paragraph" w:styleId="TOC1">
+    <w:name w:val="toc 1"/>
+    <w:basedOn w:val="Normal"/>
+    <w:next w:val="Normal"/>
+    <w:autoRedefine/>
+    <w:uiPriority w:val="39"/>
+    <w:unhideWhenUsed/>
+    <w:rsid w:val="0029327A"/>
+    <w:pPr>
+      <w:spacing w:after="100"/>
+    </w:pPr>
+  </w:style>
+  <w:style w:type="paragraph" w:styleId="TOC2">
+    <w:name w:val="toc 2"/>
+    <w:basedOn w:val="Normal"/>
+    <w:next w:val="Normal"/>
+    <w:autoRedefine/>
+    <w:uiPriority w:val="39"/>
+    <w:unhideWhenUsed/>
+    <w:rsid w:val="0029327A"/>
+    <w:pPr>
+      <w:spacing w:after="100"/>
+      <w:ind w:left="220"/>
+    </w:pPr>
+  </w:style>
+  <w:style w:type="paragraph" w:styleId="TOC3">
+    <w:name w:val="toc 3"/>
+    <w:basedOn w:val="Normal"/>
+    <w:next w:val="Normal"/>
+    <w:autoRedefine/>
+    <w:uiPriority w:val="39"/>
+    <w:unhideWhenUsed/>
+    <w:rsid w:val="0029327A"/>
+    <w:pPr>
+      <w:spacing w:after="100"/>
+      <w:ind w:left="440"/>
+    </w:pPr>
+  </w:style>
+  <w:style w:type="paragraph" w:styleId="Header">
+    <w:name w:val="header"/>
+    <w:basedOn w:val="Normal"/>
+    <w:link w:val="HeaderChar"/>
+    <w:uiPriority w:val="99"/>
+    <w:unhideWhenUsed/>
+    <w:rsid w:val="0029327A"/>
+    <w:pPr>
+      <w:tabs>
+        <w:tab w:val="center" w:pos="4680"/>
+        <w:tab w:val="right" w:pos="9360"/>
+      </w:tabs>
+      <w:spacing w:after="0" w:line="240" w:lineRule="auto"/>
+    </w:pPr>
+  </w:style>
+  <w:style w:type="character" w:customStyle="1" w:styleId="HeaderChar">
+    <w:name w:val="Header Char"/>
+    <w:basedOn w:val="DefaultParagraphFont"/>
+    <w:link w:val="Header"/>
+    <w:uiPriority w:val="99"/>
+    <w:rsid w:val="0029327A"/>
+    <w:rPr>
+      <w:lang w:val="vi-VN"/>
+    </w:rPr>
+  </w:style>
+  <w:style w:type="paragraph" w:styleId="Footer">
+    <w:name w:val="footer"/>
+    <w:basedOn w:val="Normal"/>
+    <w:link w:val="FooterChar"/>
+    <w:uiPriority w:val="99"/>
+    <w:unhideWhenUsed/>
+    <w:rsid w:val="0029327A"/>
+    <w:pPr>
+      <w:tabs>
+        <w:tab w:val="center" w:pos="4680"/>
+        <w:tab w:val="right" w:pos="9360"/>
+      </w:tabs>
+      <w:spacing w:after="0" w:line="240" w:lineRule="auto"/>
+    </w:pPr>
+  </w:style>
+  <w:style w:type="character" w:customStyle="1" w:styleId="FooterChar">
+    <w:name w:val="Footer Char"/>
+    <w:basedOn w:val="DefaultParagraphFont"/>
+    <w:link w:val="Footer"/>
+    <w:uiPriority w:val="99"/>
+    <w:rsid w:val="0029327A"/>
+    <w:rPr>
+      <w:lang w:val="vi-VN"/>
     </w:rPr>
   </w:style>
 </w:styles>
@@ -9420,4 +11576,16 @@
     </a:ext>
   </a:extLst>
 </a:theme>
+</file>
+
+<file path=customXml/item1.xml><?xml version="1.0" encoding="utf-8"?>
+<b:Sources xmlns:b="http://schemas.openxmlformats.org/officeDocument/2006/bibliography" xmlns="http://schemas.openxmlformats.org/officeDocument/2006/bibliography" SelectedStyle="\APASixthEditionOfficeOnline.xsl" StyleName="APA" Version="6"/>
+</file>
+
+<file path=customXml/itemProps1.xml><?xml version="1.0" encoding="utf-8"?>
+<ds:datastoreItem xmlns:ds="http://schemas.openxmlformats.org/officeDocument/2006/customXml" ds:itemID="{865C925D-04B7-4B99-A1CA-73661EDBD8BF}">
+  <ds:schemaRefs>
+    <ds:schemaRef ds:uri="http://schemas.openxmlformats.org/officeDocument/2006/bibliography"/>
+  </ds:schemaRefs>
+</ds:datastoreItem>
 </file>
</xml_diff>

<commit_message>
Thêm hướng dẫn kết nối samba từ windows
</commit_message>
<xml_diff>
--- a/Báo cáo project.docx
+++ b/Báo cáo project.docx
@@ -2284,8 +2284,6 @@
               </w:rPr>
               <w:t>0%</w:t>
             </w:r>
-            <w:bookmarkStart w:id="1" w:name="_GoBack"/>
-            <w:bookmarkEnd w:id="1"/>
           </w:p>
         </w:tc>
       </w:tr>
@@ -2468,7 +2466,7 @@
         </w:rPr>
         <w:t xml:space="preserve"> </w:t>
       </w:r>
-      <w:bookmarkStart w:id="2" w:name="_Toc41118911"/>
+      <w:bookmarkStart w:id="1" w:name="_Toc41118911"/>
       <w:r>
         <w:rPr>
           <w:rFonts w:ascii="Times New Roman" w:hAnsi="Times New Roman" w:cs="Times New Roman"/>
@@ -2489,7 +2487,7 @@
         </w:rPr>
         <w:t>dung nghiên cứu</w:t>
       </w:r>
-      <w:bookmarkEnd w:id="2"/>
+      <w:bookmarkEnd w:id="1"/>
       <w:r>
         <w:rPr>
           <w:rFonts w:ascii="Times New Roman" w:hAnsi="Times New Roman" w:cs="Times New Roman"/>
@@ -2520,7 +2518,7 @@
           <w:szCs w:val="28"/>
         </w:rPr>
       </w:pPr>
-      <w:bookmarkStart w:id="3" w:name="_Toc41118912"/>
+      <w:bookmarkStart w:id="2" w:name="_Toc41118912"/>
       <w:r>
         <w:rPr>
           <w:rStyle w:val="Strong"/>
@@ -2545,7 +2543,7 @@
         </w:rPr>
         <w:t>?</w:t>
       </w:r>
-      <w:bookmarkEnd w:id="3"/>
+      <w:bookmarkEnd w:id="2"/>
     </w:p>
     <w:p>
       <w:pPr>
@@ -2800,7 +2798,7 @@
           <w:lang w:val="en-US"/>
         </w:rPr>
       </w:pPr>
-      <w:bookmarkStart w:id="4" w:name="_Toc41118913"/>
+      <w:bookmarkStart w:id="3" w:name="_Toc41118913"/>
       <w:r>
         <w:rPr>
           <w:rFonts w:ascii="Times New Roman" w:hAnsi="Times New Roman" w:cs="Times New Roman"/>
@@ -2810,7 +2808,7 @@
         </w:rPr>
         <w:t>Các chức năng cụ thể của samba</w:t>
       </w:r>
-      <w:bookmarkEnd w:id="4"/>
+      <w:bookmarkEnd w:id="3"/>
     </w:p>
     <w:p>
       <w:pPr>
@@ -3251,7 +3249,7 @@
           <w:lang w:val="en-US"/>
         </w:rPr>
       </w:pPr>
-      <w:bookmarkStart w:id="5" w:name="_Toc41118914"/>
+      <w:bookmarkStart w:id="4" w:name="_Toc41118914"/>
       <w:r>
         <w:rPr>
           <w:rFonts w:ascii="Times New Roman" w:hAnsi="Times New Roman" w:cs="Times New Roman"/>
@@ -3270,7 +3268,7 @@
         </w:rPr>
         <w:t>Samba</w:t>
       </w:r>
-      <w:bookmarkEnd w:id="5"/>
+      <w:bookmarkEnd w:id="4"/>
     </w:p>
     <w:p>
       <w:pPr>
@@ -3615,7 +3613,7 @@
           <w:lang w:val="en-US"/>
         </w:rPr>
       </w:pPr>
-      <w:bookmarkStart w:id="6" w:name="_Toc41118915"/>
+      <w:bookmarkStart w:id="5" w:name="_Toc41118915"/>
       <w:r>
         <w:rPr>
           <w:rFonts w:ascii="Times New Roman" w:hAnsi="Times New Roman" w:cs="Times New Roman"/>
@@ -3634,7 +3632,7 @@
         </w:rPr>
         <w:t>t Samba trên Ubuntu</w:t>
       </w:r>
-      <w:bookmarkEnd w:id="6"/>
+      <w:bookmarkEnd w:id="5"/>
       <w:r>
         <w:rPr>
           <w:rFonts w:ascii="Times New Roman" w:hAnsi="Times New Roman" w:cs="Times New Roman"/>
@@ -3861,7 +3859,7 @@
           <w:lang w:val="en-US"/>
         </w:rPr>
       </w:pPr>
-      <w:bookmarkStart w:id="7" w:name="_Toc41118916"/>
+      <w:bookmarkStart w:id="6" w:name="_Toc41118916"/>
       <w:r>
         <w:rPr>
           <w:rFonts w:ascii="Times New Roman" w:hAnsi="Times New Roman" w:cs="Times New Roman"/>
@@ -3871,7 +3869,7 @@
         </w:rPr>
         <w:t>Hướng dẫn Sử dụng/Quản trị</w:t>
       </w:r>
-      <w:bookmarkEnd w:id="7"/>
+      <w:bookmarkEnd w:id="6"/>
       <w:r>
         <w:rPr>
           <w:rFonts w:ascii="Times New Roman" w:hAnsi="Times New Roman" w:cs="Times New Roman"/>
@@ -3905,7 +3903,7 @@
           <w:sz w:val="24"/>
         </w:rPr>
       </w:pPr>
-      <w:bookmarkStart w:id="8" w:name="_Toc41118917"/>
+      <w:bookmarkStart w:id="7" w:name="_Toc41118917"/>
       <w:r>
         <w:rPr>
           <w:rFonts w:ascii="Times New Roman" w:hAnsi="Times New Roman" w:cs="Times New Roman"/>
@@ -3913,7 +3911,7 @@
         </w:rPr>
         <w:t>Triển khai Samba</w:t>
       </w:r>
-      <w:bookmarkEnd w:id="8"/>
+      <w:bookmarkEnd w:id="7"/>
       <w:r>
         <w:rPr>
           <w:rFonts w:ascii="Times New Roman" w:hAnsi="Times New Roman" w:cs="Times New Roman"/>
@@ -4771,7 +4769,7 @@
           <w:sz w:val="24"/>
         </w:rPr>
       </w:pPr>
-      <w:bookmarkStart w:id="9" w:name="_Toc41118918"/>
+      <w:bookmarkStart w:id="8" w:name="_Toc41118918"/>
       <w:r>
         <w:rPr>
           <w:rFonts w:ascii="Times New Roman" w:hAnsi="Times New Roman" w:cs="Times New Roman"/>
@@ -4779,7 +4777,7 @@
         </w:rPr>
         <w:t>Thiết lập tài khoản người dùng và kết nối chia sẻ</w:t>
       </w:r>
-      <w:bookmarkEnd w:id="9"/>
+      <w:bookmarkEnd w:id="8"/>
     </w:p>
     <w:tbl>
       <w:tblPr>
@@ -5112,6 +5110,155 @@
               </w:drawing>
             </w:r>
           </w:p>
+          <w:p>
+            <w:pPr>
+              <w:pStyle w:val="ListParagraph"/>
+              <w:ind w:left="0"/>
+              <w:rPr>
+                <w:noProof/>
+                <w:lang w:val="en-US"/>
+              </w:rPr>
+            </w:pPr>
+            <w:r>
+              <w:rPr>
+                <w:rFonts w:ascii="Times New Roman" w:hAnsi="Times New Roman" w:cs="Times New Roman"/>
+                <w:lang w:val="en-US"/>
+              </w:rPr>
+              <w:lastRenderedPageBreak/>
+              <w:t>Kết nối với server trên Windows: Vào File Explorer -&gt; Network, gõ địa chỉ server mà samba đang chạy</w:t>
+            </w:r>
+          </w:p>
+          <w:p>
+            <w:pPr>
+              <w:pStyle w:val="ListParagraph"/>
+              <w:ind w:left="0" w:firstLine="241"/>
+              <w:rPr>
+                <w:rFonts w:ascii="Times New Roman" w:hAnsi="Times New Roman" w:cs="Times New Roman"/>
+              </w:rPr>
+            </w:pPr>
+            <w:r>
+              <w:rPr>
+                <w:noProof/>
+                <w:lang w:val="en-US"/>
+              </w:rPr>
+              <w:drawing>
+                <wp:inline distT="0" distB="0" distL="0" distR="0" wp14:anchorId="21E01871" wp14:editId="56B62273">
+                  <wp:extent cx="4852636" cy="2009553"/>
+                  <wp:effectExtent l="0" t="0" r="5715" b="0"/>
+                  <wp:docPr id="17" name="Picture 17"/>
+                  <wp:cNvGraphicFramePr>
+                    <a:graphicFrameLocks xmlns:a="http://schemas.openxmlformats.org/drawingml/2006/main" noChangeAspect="1"/>
+                  </wp:cNvGraphicFramePr>
+                  <a:graphic xmlns:a="http://schemas.openxmlformats.org/drawingml/2006/main">
+                    <a:graphicData uri="http://schemas.openxmlformats.org/drawingml/2006/picture">
+                      <pic:pic xmlns:pic="http://schemas.openxmlformats.org/drawingml/2006/picture">
+                        <pic:nvPicPr>
+                          <pic:cNvPr id="1" name=""/>
+                          <pic:cNvPicPr/>
+                        </pic:nvPicPr>
+                        <pic:blipFill rotWithShape="1">
+                          <a:blip r:embed="rId19"/>
+                          <a:srcRect b="26519"/>
+                          <a:stretch/>
+                        </pic:blipFill>
+                        <pic:spPr bwMode="auto">
+                          <a:xfrm>
+                            <a:off x="0" y="0"/>
+                            <a:ext cx="4915875" cy="2035741"/>
+                          </a:xfrm>
+                          <a:prstGeom prst="rect">
+                            <a:avLst/>
+                          </a:prstGeom>
+                          <a:ln>
+                            <a:noFill/>
+                          </a:ln>
+                          <a:extLst>
+                            <a:ext uri="{53640926-AAD7-44D8-BBD7-CCE9431645EC}">
+                              <a14:shadowObscured xmlns:a14="http://schemas.microsoft.com/office/drawing/2010/main"/>
+                            </a:ext>
+                          </a:extLst>
+                        </pic:spPr>
+                      </pic:pic>
+                    </a:graphicData>
+                  </a:graphic>
+                </wp:inline>
+              </w:drawing>
+            </w:r>
+          </w:p>
+          <w:p>
+            <w:pPr>
+              <w:pStyle w:val="ListParagraph"/>
+              <w:ind w:left="0" w:firstLine="241"/>
+              <w:rPr>
+                <w:rFonts w:ascii="Times New Roman" w:hAnsi="Times New Roman" w:cs="Times New Roman"/>
+                <w:lang w:val="en-US"/>
+              </w:rPr>
+            </w:pPr>
+            <w:r>
+              <w:rPr>
+                <w:rFonts w:ascii="Times New Roman" w:hAnsi="Times New Roman" w:cs="Times New Roman"/>
+                <w:lang w:val="en-US"/>
+              </w:rPr>
+              <w:t>Kết nối thành công</w:t>
+            </w:r>
+          </w:p>
+          <w:p>
+            <w:pPr>
+              <w:pStyle w:val="ListParagraph"/>
+              <w:ind w:left="0" w:firstLine="241"/>
+              <w:rPr>
+                <w:rFonts w:ascii="Times New Roman" w:hAnsi="Times New Roman" w:cs="Times New Roman"/>
+              </w:rPr>
+            </w:pPr>
+            <w:r>
+              <w:rPr>
+                <w:noProof/>
+                <w:lang w:val="en-US"/>
+              </w:rPr>
+              <w:drawing>
+                <wp:inline distT="0" distB="0" distL="0" distR="0" wp14:anchorId="259E7D56" wp14:editId="47693FFC">
+                  <wp:extent cx="4848447" cy="1871912"/>
+                  <wp:effectExtent l="0" t="0" r="0" b="0"/>
+                  <wp:docPr id="18" name="Picture 18"/>
+                  <wp:cNvGraphicFramePr>
+                    <a:graphicFrameLocks xmlns:a="http://schemas.openxmlformats.org/drawingml/2006/main" noChangeAspect="1"/>
+                  </wp:cNvGraphicFramePr>
+                  <a:graphic xmlns:a="http://schemas.openxmlformats.org/drawingml/2006/main">
+                    <a:graphicData uri="http://schemas.openxmlformats.org/drawingml/2006/picture">
+                      <pic:pic xmlns:pic="http://schemas.openxmlformats.org/drawingml/2006/picture">
+                        <pic:nvPicPr>
+                          <pic:cNvPr id="1" name=""/>
+                          <pic:cNvPicPr/>
+                        </pic:nvPicPr>
+                        <pic:blipFill rotWithShape="1">
+                          <a:blip r:embed="rId20"/>
+                          <a:srcRect b="31493"/>
+                          <a:stretch/>
+                        </pic:blipFill>
+                        <pic:spPr bwMode="auto">
+                          <a:xfrm>
+                            <a:off x="0" y="0"/>
+                            <a:ext cx="4922728" cy="1900591"/>
+                          </a:xfrm>
+                          <a:prstGeom prst="rect">
+                            <a:avLst/>
+                          </a:prstGeom>
+                          <a:ln>
+                            <a:noFill/>
+                          </a:ln>
+                          <a:extLst>
+                            <a:ext uri="{53640926-AAD7-44D8-BBD7-CCE9431645EC}">
+                              <a14:shadowObscured xmlns:a14="http://schemas.microsoft.com/office/drawing/2010/main"/>
+                            </a:ext>
+                          </a:extLst>
+                        </pic:spPr>
+                      </pic:pic>
+                    </a:graphicData>
+                  </a:graphic>
+                </wp:inline>
+              </w:drawing>
+            </w:r>
+          </w:p>
         </w:tc>
       </w:tr>
     </w:tbl>
@@ -5130,7 +5277,7 @@
           <w:sz w:val="24"/>
         </w:rPr>
       </w:pPr>
-      <w:bookmarkStart w:id="10" w:name="_Toc41118919"/>
+      <w:bookmarkStart w:id="9" w:name="_Toc41118919"/>
       <w:r>
         <w:rPr>
           <w:rFonts w:ascii="Times New Roman" w:hAnsi="Times New Roman" w:cs="Times New Roman"/>
@@ -5139,7 +5286,7 @@
         <w:lastRenderedPageBreak/>
         <w:t>Chia sẻ file</w:t>
       </w:r>
-      <w:bookmarkEnd w:id="10"/>
+      <w:bookmarkEnd w:id="9"/>
       <w:r>
         <w:rPr>
           <w:rFonts w:ascii="Times New Roman" w:hAnsi="Times New Roman" w:cs="Times New Roman"/>
@@ -5254,7 +5401,7 @@
                           <pic:cNvPicPr/>
                         </pic:nvPicPr>
                         <pic:blipFill rotWithShape="1">
-                          <a:blip r:embed="rId19"/>
+                          <a:blip r:embed="rId21"/>
                           <a:srcRect r="31815"/>
                           <a:stretch/>
                         </pic:blipFill>
@@ -5345,7 +5492,7 @@
                           <pic:cNvPicPr/>
                         </pic:nvPicPr>
                         <pic:blipFill>
-                          <a:blip r:embed="rId20"/>
+                          <a:blip r:embed="rId22"/>
                           <a:stretch>
                             <a:fillRect/>
                           </a:stretch>
@@ -5379,6 +5526,7 @@
                 <w:rFonts w:ascii="Times New Roman" w:hAnsi="Times New Roman" w:cs="Times New Roman"/>
                 <w:sz w:val="24"/>
               </w:rPr>
+              <w:lastRenderedPageBreak/>
               <w:t>Mở file ta đọc được nội dung tệp tin được chia sẻ</w:t>
             </w:r>
           </w:p>
@@ -5403,823 +5551,6 @@
                   <wp:extent cx="3174796" cy="1543982"/>
                   <wp:effectExtent l="0" t="0" r="6985" b="0"/>
                   <wp:docPr id="14" name="Picture 14"/>
-                  <wp:cNvGraphicFramePr>
-                    <a:graphicFrameLocks xmlns:a="http://schemas.openxmlformats.org/drawingml/2006/main" noChangeAspect="1"/>
-                  </wp:cNvGraphicFramePr>
-                  <a:graphic xmlns:a="http://schemas.openxmlformats.org/drawingml/2006/main">
-                    <a:graphicData uri="http://schemas.openxmlformats.org/drawingml/2006/picture">
-                      <pic:pic xmlns:pic="http://schemas.openxmlformats.org/drawingml/2006/picture">
-                        <pic:nvPicPr>
-                          <pic:cNvPr id="1" name=""/>
-                          <pic:cNvPicPr/>
-                        </pic:nvPicPr>
-                        <pic:blipFill>
-                          <a:blip r:embed="rId21"/>
-                          <a:stretch>
-                            <a:fillRect/>
-                          </a:stretch>
-                        </pic:blipFill>
-                        <pic:spPr>
-                          <a:xfrm>
-                            <a:off x="0" y="0"/>
-                            <a:ext cx="3220278" cy="1566101"/>
-                          </a:xfrm>
-                          <a:prstGeom prst="rect">
-                            <a:avLst/>
-                          </a:prstGeom>
-                        </pic:spPr>
-                      </pic:pic>
-                    </a:graphicData>
-                  </a:graphic>
-                </wp:inline>
-              </w:drawing>
-            </w:r>
-          </w:p>
-        </w:tc>
-      </w:tr>
-    </w:tbl>
-    <w:p>
-      <w:pPr>
-        <w:pStyle w:val="ListParagraph"/>
-        <w:ind w:firstLine="270"/>
-        <w:rPr>
-          <w:rFonts w:ascii="Times New Roman" w:eastAsia="Times New Roman" w:hAnsi="Times New Roman" w:cs="Times New Roman"/>
-          <w:color w:val="000000"/>
-          <w:sz w:val="28"/>
-          <w:szCs w:val="28"/>
-          <w:lang w:val="en-US"/>
-        </w:rPr>
-      </w:pPr>
-    </w:p>
-    <w:p>
-      <w:pPr>
-        <w:pStyle w:val="ListParagraph"/>
-        <w:ind w:firstLine="270"/>
-        <w:rPr>
-          <w:rFonts w:ascii="Times New Roman" w:eastAsia="Times New Roman" w:hAnsi="Times New Roman" w:cs="Times New Roman"/>
-          <w:color w:val="000000"/>
-          <w:sz w:val="28"/>
-          <w:szCs w:val="28"/>
-          <w:lang w:val="en-US"/>
-        </w:rPr>
-      </w:pPr>
-    </w:p>
-    <w:p>
-      <w:pPr>
-        <w:pStyle w:val="ListParagraph"/>
-        <w:numPr>
-          <w:ilvl w:val="0"/>
-          <w:numId w:val="30"/>
-        </w:numPr>
-        <w:ind w:left="993" w:hanging="284"/>
-        <w:outlineLvl w:val="2"/>
-        <w:rPr>
-          <w:rFonts w:ascii="Times New Roman" w:eastAsia="Times New Roman" w:hAnsi="Times New Roman" w:cs="Times New Roman"/>
-          <w:color w:val="000000"/>
-          <w:sz w:val="24"/>
-          <w:lang w:val="en-US"/>
-        </w:rPr>
-      </w:pPr>
-      <w:bookmarkStart w:id="11" w:name="_Toc41118920"/>
-      <w:r>
-        <w:rPr>
-          <w:rFonts w:ascii="Times New Roman" w:eastAsia="Times New Roman" w:hAnsi="Times New Roman" w:cs="Times New Roman"/>
-          <w:color w:val="000000"/>
-          <w:sz w:val="24"/>
-          <w:lang w:val="en-US"/>
-        </w:rPr>
-        <w:t>Khai báo chia sẻ Samba</w:t>
-      </w:r>
-      <w:bookmarkEnd w:id="11"/>
-    </w:p>
-    <w:tbl>
-      <w:tblPr>
-        <w:tblStyle w:val="TableGrid"/>
-        <w:tblW w:w="0" w:type="auto"/>
-        <w:tblInd w:w="720" w:type="dxa"/>
-        <w:tblLook w:val="04A0" w:firstRow="1" w:lastRow="0" w:firstColumn="1" w:lastColumn="0" w:noHBand="0" w:noVBand="1"/>
-      </w:tblPr>
-      <w:tblGrid>
-        <w:gridCol w:w="8630"/>
-      </w:tblGrid>
-      <w:tr>
-        <w:tc>
-          <w:tcPr>
-            <w:tcW w:w="9350" w:type="dxa"/>
-          </w:tcPr>
-          <w:p>
-            <w:pPr>
-              <w:pStyle w:val="ListParagraph"/>
-              <w:spacing w:before="80" w:after="80" w:line="317" w:lineRule="auto"/>
-              <w:ind w:left="0" w:firstLine="283"/>
-              <w:jc w:val="both"/>
-              <w:rPr>
-                <w:rFonts w:ascii="Times New Roman" w:eastAsia="Times New Roman" w:hAnsi="Times New Roman" w:cs="Times New Roman"/>
-                <w:color w:val="000000"/>
-                <w:sz w:val="24"/>
-                <w:lang w:val="en-US"/>
-              </w:rPr>
-            </w:pPr>
-            <w:r>
-              <w:rPr>
-                <w:rFonts w:ascii="Times New Roman" w:eastAsia="Times New Roman" w:hAnsi="Times New Roman" w:cs="Times New Roman"/>
-                <w:color w:val="000000"/>
-                <w:sz w:val="24"/>
-                <w:lang w:val="en-US"/>
-              </w:rPr>
-              <w:t>Người quản trị có thể thực hiện việc chia sẻ các thư mục của người dùng trên Server thông qua Samba bằng chọn lựa [homes] Như vậy người dùng với account có quyền truy xuất sẽ mặc nhiên được chia sẻ thư mục cá nhân và có thể kết nối thông qua giao diện của Windows hoặc Linux.</w:t>
-            </w:r>
-          </w:p>
-          <w:p>
-            <w:pPr>
-              <w:pStyle w:val="ListParagraph"/>
-              <w:numPr>
-                <w:ilvl w:val="0"/>
-                <w:numId w:val="27"/>
-              </w:numPr>
-              <w:spacing w:before="80" w:after="80" w:line="317" w:lineRule="auto"/>
-              <w:ind w:left="0"/>
-              <w:jc w:val="both"/>
-              <w:rPr>
-                <w:rFonts w:ascii="Times New Roman" w:eastAsia="Times New Roman" w:hAnsi="Times New Roman" w:cs="Times New Roman"/>
-                <w:color w:val="000000"/>
-                <w:sz w:val="24"/>
-                <w:lang w:val="en-US"/>
-              </w:rPr>
-            </w:pPr>
-            <w:r>
-              <w:rPr>
-                <w:rFonts w:ascii="Times New Roman" w:eastAsia="Times New Roman" w:hAnsi="Times New Roman" w:cs="Times New Roman"/>
-                <w:color w:val="000000"/>
-                <w:sz w:val="24"/>
-                <w:lang w:val="en-US"/>
-              </w:rPr>
-              <w:t>Các tham số sử dụng khi khai báo chia sẻ:</w:t>
-            </w:r>
-          </w:p>
-          <w:p>
-            <w:pPr>
-              <w:pStyle w:val="ListParagraph"/>
-              <w:spacing w:before="80" w:after="80" w:line="317" w:lineRule="auto"/>
-              <w:ind w:left="0" w:firstLine="425"/>
-              <w:jc w:val="both"/>
-              <w:rPr>
-                <w:rFonts w:ascii="Times New Roman" w:eastAsia="Times New Roman" w:hAnsi="Times New Roman" w:cs="Times New Roman"/>
-                <w:color w:val="000000"/>
-                <w:sz w:val="24"/>
-                <w:lang w:val="en-US"/>
-              </w:rPr>
-            </w:pPr>
-            <w:r>
-              <w:rPr>
-                <w:rFonts w:ascii="Times New Roman" w:eastAsia="Times New Roman" w:hAnsi="Times New Roman" w:cs="Times New Roman"/>
-                <w:color w:val="000000"/>
-                <w:sz w:val="24"/>
-                <w:lang w:val="en-US"/>
-              </w:rPr>
-              <w:t>•</w:t>
-            </w:r>
-            <w:r>
-              <w:rPr>
-                <w:rFonts w:ascii="Times New Roman" w:eastAsia="Times New Roman" w:hAnsi="Times New Roman" w:cs="Times New Roman"/>
-                <w:color w:val="000000"/>
-                <w:sz w:val="24"/>
-                <w:lang w:val="en-US"/>
-              </w:rPr>
-              <w:tab/>
-              <w:t xml:space="preserve">comment: chú thích về </w:t>
-            </w:r>
-            <w:r>
-              <w:rPr>
-                <w:rFonts w:ascii="Times New Roman" w:eastAsia="Times New Roman" w:hAnsi="Times New Roman" w:cs="Times New Roman"/>
-                <w:color w:val="000000"/>
-                <w:sz w:val="24"/>
-                <w:lang w:val="en-US"/>
-              </w:rPr>
-              <w:t>tệp tin chia sẻ.</w:t>
-            </w:r>
-          </w:p>
-          <w:p>
-            <w:pPr>
-              <w:pStyle w:val="ListParagraph"/>
-              <w:spacing w:before="80" w:after="80" w:line="317" w:lineRule="auto"/>
-              <w:ind w:left="0" w:firstLine="425"/>
-              <w:jc w:val="both"/>
-              <w:rPr>
-                <w:rFonts w:ascii="Times New Roman" w:eastAsia="Times New Roman" w:hAnsi="Times New Roman" w:cs="Times New Roman"/>
-                <w:color w:val="000000"/>
-                <w:sz w:val="24"/>
-                <w:lang w:val="en-US"/>
-              </w:rPr>
-            </w:pPr>
-            <w:r>
-              <w:rPr>
-                <w:rFonts w:ascii="Times New Roman" w:eastAsia="Times New Roman" w:hAnsi="Times New Roman" w:cs="Times New Roman"/>
-                <w:color w:val="000000"/>
-                <w:sz w:val="24"/>
-                <w:lang w:val="en-US"/>
-              </w:rPr>
-              <w:t>•</w:t>
-            </w:r>
-            <w:r>
-              <w:rPr>
-                <w:rFonts w:ascii="Times New Roman" w:eastAsia="Times New Roman" w:hAnsi="Times New Roman" w:cs="Times New Roman"/>
-                <w:color w:val="000000"/>
-                <w:sz w:val="24"/>
-                <w:lang w:val="en-US"/>
-              </w:rPr>
-              <w:tab/>
-              <w:t>browseable: Nếu tham số này nhận giá trị “no”, thư mục chia sẻ chỉ xuất hiện với đúng người quản lý thư mục</w:t>
-            </w:r>
-            <w:r>
-              <w:rPr>
-                <w:rFonts w:ascii="Times New Roman" w:eastAsia="Times New Roman" w:hAnsi="Times New Roman" w:cs="Times New Roman"/>
-                <w:color w:val="000000"/>
-                <w:sz w:val="24"/>
-                <w:lang w:val="en-US"/>
-              </w:rPr>
-              <w:t>.</w:t>
-            </w:r>
-          </w:p>
-          <w:p>
-            <w:pPr>
-              <w:pStyle w:val="ListParagraph"/>
-              <w:spacing w:before="80" w:after="80" w:line="317" w:lineRule="auto"/>
-              <w:ind w:left="0" w:firstLine="425"/>
-              <w:jc w:val="both"/>
-              <w:rPr>
-                <w:rFonts w:ascii="Times New Roman" w:eastAsia="Times New Roman" w:hAnsi="Times New Roman" w:cs="Times New Roman"/>
-                <w:color w:val="000000"/>
-                <w:sz w:val="24"/>
-                <w:lang w:val="en-US"/>
-              </w:rPr>
-            </w:pPr>
-            <w:r>
-              <w:rPr>
-                <w:rFonts w:ascii="Times New Roman" w:eastAsia="Times New Roman" w:hAnsi="Times New Roman" w:cs="Times New Roman"/>
-                <w:color w:val="000000"/>
-                <w:sz w:val="24"/>
-                <w:lang w:val="en-US"/>
-              </w:rPr>
-              <w:lastRenderedPageBreak/>
-              <w:t>•</w:t>
-            </w:r>
-            <w:r>
-              <w:rPr>
-                <w:rFonts w:ascii="Times New Roman" w:eastAsia="Times New Roman" w:hAnsi="Times New Roman" w:cs="Times New Roman"/>
-                <w:color w:val="000000"/>
-                <w:sz w:val="24"/>
-                <w:lang w:val="en-US"/>
-              </w:rPr>
-              <w:tab/>
-              <w:t xml:space="preserve">writable: Người truy cập có quyền ghi hay không, </w:t>
-            </w:r>
-            <w:r>
-              <w:rPr>
-                <w:rFonts w:ascii="Times New Roman" w:eastAsia="Times New Roman" w:hAnsi="Times New Roman" w:cs="Times New Roman"/>
-                <w:color w:val="000000"/>
-                <w:sz w:val="24"/>
-                <w:lang w:val="en-US"/>
-              </w:rPr>
-              <w:t xml:space="preserve">tham số có giá trị “yes” </w:t>
-            </w:r>
-            <w:r>
-              <w:rPr>
-                <w:rFonts w:ascii="Times New Roman" w:eastAsia="Times New Roman" w:hAnsi="Times New Roman" w:cs="Times New Roman"/>
-                <w:color w:val="000000"/>
-                <w:sz w:val="24"/>
-                <w:lang w:val="en-US"/>
-              </w:rPr>
-              <w:t>thì người truy cập có quyền ghi.</w:t>
-            </w:r>
-          </w:p>
-          <w:p>
-            <w:pPr>
-              <w:pStyle w:val="ListParagraph"/>
-              <w:spacing w:before="80" w:after="80" w:line="317" w:lineRule="auto"/>
-              <w:ind w:left="0" w:firstLine="283"/>
-              <w:jc w:val="both"/>
-              <w:rPr>
-                <w:rFonts w:ascii="Times New Roman" w:eastAsia="Times New Roman" w:hAnsi="Times New Roman" w:cs="Times New Roman"/>
-                <w:color w:val="000000"/>
-                <w:sz w:val="24"/>
-                <w:lang w:val="en-US"/>
-              </w:rPr>
-            </w:pPr>
-          </w:p>
-          <w:p>
-            <w:pPr>
-              <w:pStyle w:val="ListParagraph"/>
-              <w:numPr>
-                <w:ilvl w:val="0"/>
-                <w:numId w:val="27"/>
-              </w:numPr>
-              <w:spacing w:before="80" w:after="80" w:line="317" w:lineRule="auto"/>
-              <w:ind w:left="0"/>
-              <w:jc w:val="both"/>
-              <w:rPr>
-                <w:rFonts w:ascii="Times New Roman" w:eastAsia="Times New Roman" w:hAnsi="Times New Roman" w:cs="Times New Roman"/>
-                <w:color w:val="000000"/>
-                <w:sz w:val="24"/>
-                <w:lang w:val="en-US"/>
-              </w:rPr>
-            </w:pPr>
-            <w:r>
-              <w:rPr>
-                <w:rFonts w:ascii="Times New Roman" w:eastAsia="Times New Roman" w:hAnsi="Times New Roman" w:cs="Times New Roman"/>
-                <w:color w:val="000000"/>
-                <w:sz w:val="24"/>
-                <w:lang w:val="en-US"/>
-              </w:rPr>
-              <w:t>Samba cho phép chia sẻ thư mục tuỳ ý cho nhiều người dùng hoặc nhóm người dùng. Tham khảo các tham số dưới đây:</w:t>
-            </w:r>
-          </w:p>
-          <w:p>
-            <w:pPr>
-              <w:pStyle w:val="ListParagraph"/>
-              <w:spacing w:before="80" w:after="80" w:line="317" w:lineRule="auto"/>
-              <w:ind w:left="0" w:firstLine="425"/>
-              <w:jc w:val="both"/>
-              <w:rPr>
-                <w:rFonts w:ascii="Times New Roman" w:eastAsia="Times New Roman" w:hAnsi="Times New Roman" w:cs="Times New Roman"/>
-                <w:color w:val="000000"/>
-                <w:sz w:val="24"/>
-                <w:lang w:val="en-US"/>
-              </w:rPr>
-            </w:pPr>
-            <w:r>
-              <w:rPr>
-                <w:rFonts w:ascii="Times New Roman" w:eastAsia="Times New Roman" w:hAnsi="Times New Roman" w:cs="Times New Roman"/>
-                <w:color w:val="000000"/>
-                <w:sz w:val="24"/>
-                <w:lang w:val="en-US"/>
-              </w:rPr>
-              <w:t>•</w:t>
-            </w:r>
-            <w:r>
-              <w:rPr>
-                <w:rFonts w:ascii="Times New Roman" w:eastAsia="Times New Roman" w:hAnsi="Times New Roman" w:cs="Times New Roman"/>
-                <w:color w:val="000000"/>
-                <w:sz w:val="24"/>
-                <w:lang w:val="en-US"/>
-              </w:rPr>
-              <w:tab/>
-              <w:t xml:space="preserve">path: đường dẫn </w:t>
-            </w:r>
-            <w:r>
-              <w:rPr>
-                <w:rFonts w:ascii="Times New Roman" w:eastAsia="Times New Roman" w:hAnsi="Times New Roman" w:cs="Times New Roman"/>
-                <w:color w:val="000000"/>
-                <w:sz w:val="24"/>
-                <w:lang w:val="en-US"/>
-              </w:rPr>
-              <w:t xml:space="preserve">tới </w:t>
-            </w:r>
-            <w:r>
-              <w:rPr>
-                <w:rFonts w:ascii="Times New Roman" w:eastAsia="Times New Roman" w:hAnsi="Times New Roman" w:cs="Times New Roman"/>
-                <w:color w:val="000000"/>
-                <w:sz w:val="24"/>
-                <w:lang w:val="en-US"/>
-              </w:rPr>
-              <w:t>thư mục cần chia sẻ</w:t>
-            </w:r>
-          </w:p>
-          <w:p>
-            <w:pPr>
-              <w:pStyle w:val="ListParagraph"/>
-              <w:spacing w:before="80" w:after="80" w:line="317" w:lineRule="auto"/>
-              <w:ind w:left="0" w:firstLine="425"/>
-              <w:jc w:val="both"/>
-              <w:rPr>
-                <w:rFonts w:ascii="Times New Roman" w:eastAsia="Times New Roman" w:hAnsi="Times New Roman" w:cs="Times New Roman"/>
-                <w:color w:val="000000"/>
-                <w:sz w:val="24"/>
-                <w:lang w:val="en-US"/>
-              </w:rPr>
-            </w:pPr>
-            <w:r>
-              <w:rPr>
-                <w:rFonts w:ascii="Times New Roman" w:eastAsia="Times New Roman" w:hAnsi="Times New Roman" w:cs="Times New Roman"/>
-                <w:color w:val="000000"/>
-                <w:sz w:val="24"/>
-                <w:lang w:val="en-US"/>
-              </w:rPr>
-              <w:t>•</w:t>
-            </w:r>
-            <w:r>
-              <w:rPr>
-                <w:rFonts w:ascii="Times New Roman" w:eastAsia="Times New Roman" w:hAnsi="Times New Roman" w:cs="Times New Roman"/>
-                <w:color w:val="000000"/>
-                <w:sz w:val="24"/>
-                <w:lang w:val="en-US"/>
-              </w:rPr>
-              <w:tab/>
-              <w:t>read only: Tham số có tác dụng trái ngược với writeable, tham số có giá trị “yes” thì người truy cập chỉ có quyền đọc.</w:t>
-            </w:r>
-          </w:p>
-          <w:p>
-            <w:pPr>
-              <w:pStyle w:val="ListParagraph"/>
-              <w:spacing w:before="80" w:after="80" w:line="317" w:lineRule="auto"/>
-              <w:ind w:left="0" w:firstLine="425"/>
-              <w:jc w:val="both"/>
-              <w:rPr>
-                <w:rFonts w:ascii="Times New Roman" w:eastAsia="Times New Roman" w:hAnsi="Times New Roman" w:cs="Times New Roman"/>
-                <w:color w:val="000000"/>
-                <w:sz w:val="24"/>
-                <w:lang w:val="en-US"/>
-              </w:rPr>
-            </w:pPr>
-            <w:r>
-              <w:rPr>
-                <w:rFonts w:ascii="Times New Roman" w:eastAsia="Times New Roman" w:hAnsi="Times New Roman" w:cs="Times New Roman"/>
-                <w:color w:val="000000"/>
-                <w:sz w:val="24"/>
-                <w:lang w:val="en-US"/>
-              </w:rPr>
-              <w:t>•</w:t>
-            </w:r>
-            <w:r>
-              <w:rPr>
-                <w:rFonts w:ascii="Times New Roman" w:eastAsia="Times New Roman" w:hAnsi="Times New Roman" w:cs="Times New Roman"/>
-                <w:color w:val="000000"/>
-                <w:sz w:val="24"/>
-                <w:lang w:val="en-US"/>
-              </w:rPr>
-              <w:tab/>
-              <w:t>valid users: Danh sách những người dùng được phép truy nhập tài nguyên chia sẻ. Có thể sử dụng ký tự @ đặt trước tên người dùng hoặc tên nhóm (group name của hệ thống) để hạn chế quyền truy nhập theo người dùng hoặc nhóm.</w:t>
-            </w:r>
-          </w:p>
-          <w:p>
-            <w:pPr>
-              <w:pStyle w:val="ListParagraph"/>
-              <w:spacing w:before="80" w:after="80" w:line="317" w:lineRule="auto"/>
-              <w:ind w:left="0" w:firstLine="425"/>
-              <w:jc w:val="both"/>
-              <w:rPr>
-                <w:rFonts w:ascii="Times New Roman" w:eastAsia="Times New Roman" w:hAnsi="Times New Roman" w:cs="Times New Roman"/>
-                <w:color w:val="000000"/>
-                <w:sz w:val="24"/>
-                <w:lang w:val="en-US"/>
-              </w:rPr>
-            </w:pPr>
-            <w:r>
-              <w:rPr>
-                <w:rFonts w:ascii="Times New Roman" w:eastAsia="Times New Roman" w:hAnsi="Times New Roman" w:cs="Times New Roman"/>
-                <w:color w:val="000000"/>
-                <w:sz w:val="24"/>
-                <w:lang w:val="en-US"/>
-              </w:rPr>
-              <w:t>•</w:t>
-            </w:r>
-            <w:r>
-              <w:rPr>
-                <w:rFonts w:ascii="Times New Roman" w:eastAsia="Times New Roman" w:hAnsi="Times New Roman" w:cs="Times New Roman"/>
-                <w:color w:val="000000"/>
-                <w:sz w:val="24"/>
-                <w:lang w:val="en-US"/>
-              </w:rPr>
-              <w:tab/>
-              <w:t>force user: Tham số trỏ tới một tên user này dùng để buộc các thay đổi cập nhật lên tệp, thư mục phải thông qua tên user đã khai báo.</w:t>
-            </w:r>
-          </w:p>
-          <w:p>
-            <w:pPr>
-              <w:pStyle w:val="ListParagraph"/>
-              <w:spacing w:before="80" w:after="80" w:line="317" w:lineRule="auto"/>
-              <w:ind w:left="0" w:firstLine="425"/>
-              <w:jc w:val="both"/>
-              <w:rPr>
-                <w:rFonts w:ascii="Times New Roman" w:eastAsia="Times New Roman" w:hAnsi="Times New Roman" w:cs="Times New Roman"/>
-                <w:color w:val="000000"/>
-                <w:sz w:val="24"/>
-                <w:lang w:val="en-US"/>
-              </w:rPr>
-            </w:pPr>
-            <w:r>
-              <w:rPr>
-                <w:rFonts w:ascii="Times New Roman" w:eastAsia="Times New Roman" w:hAnsi="Times New Roman" w:cs="Times New Roman"/>
-                <w:color w:val="000000"/>
-                <w:sz w:val="24"/>
-                <w:lang w:val="en-US"/>
-              </w:rPr>
-              <w:t>•</w:t>
-            </w:r>
-            <w:r>
-              <w:rPr>
-                <w:rFonts w:ascii="Times New Roman" w:eastAsia="Times New Roman" w:hAnsi="Times New Roman" w:cs="Times New Roman"/>
-                <w:color w:val="000000"/>
-                <w:sz w:val="24"/>
-                <w:lang w:val="en-US"/>
-              </w:rPr>
-              <w:tab/>
-              <w:t>force group: Các thay đổi cập nhật lên dữ liệu sẽ thông qua group được chỉ ra bởi tham số này.</w:t>
-            </w:r>
-          </w:p>
-          <w:p>
-            <w:pPr>
-              <w:pStyle w:val="ListParagraph"/>
-              <w:spacing w:before="80" w:after="80" w:line="317" w:lineRule="auto"/>
-              <w:ind w:left="0" w:firstLine="425"/>
-              <w:jc w:val="both"/>
-              <w:rPr>
-                <w:rFonts w:ascii="Times New Roman" w:eastAsia="Times New Roman" w:hAnsi="Times New Roman" w:cs="Times New Roman"/>
-                <w:color w:val="000000"/>
-                <w:sz w:val="24"/>
-                <w:lang w:val="en-US"/>
-              </w:rPr>
-            </w:pPr>
-            <w:r>
-              <w:rPr>
-                <w:rFonts w:ascii="Times New Roman" w:eastAsia="Times New Roman" w:hAnsi="Times New Roman" w:cs="Times New Roman"/>
-                <w:color w:val="000000"/>
-                <w:sz w:val="24"/>
-                <w:lang w:val="en-US"/>
-              </w:rPr>
-              <w:t>•</w:t>
-            </w:r>
-            <w:r>
-              <w:rPr>
-                <w:rFonts w:ascii="Times New Roman" w:eastAsia="Times New Roman" w:hAnsi="Times New Roman" w:cs="Times New Roman"/>
-                <w:color w:val="000000"/>
-                <w:sz w:val="24"/>
-                <w:lang w:val="en-US"/>
-              </w:rPr>
-              <w:tab/>
-              <w:t>browseable: Nếu tham số có giá trị “no”, thư mục chia sẻ sẽ bị ẩn đi, chỉ những người được quyền truy cập mới có thể nhìn thấy.</w:t>
-            </w:r>
-          </w:p>
-          <w:p>
-            <w:pPr>
-              <w:pStyle w:val="ListParagraph"/>
-              <w:spacing w:before="80" w:after="80" w:line="317" w:lineRule="auto"/>
-              <w:ind w:left="0" w:firstLine="425"/>
-              <w:jc w:val="both"/>
-              <w:rPr>
-                <w:rFonts w:ascii="Times New Roman" w:eastAsia="Times New Roman" w:hAnsi="Times New Roman" w:cs="Times New Roman"/>
-                <w:color w:val="000000"/>
-                <w:sz w:val="24"/>
-                <w:lang w:val="en-US"/>
-              </w:rPr>
-            </w:pPr>
-            <w:r>
-              <w:rPr>
-                <w:rFonts w:ascii="Times New Roman" w:eastAsia="Times New Roman" w:hAnsi="Times New Roman" w:cs="Times New Roman"/>
-                <w:color w:val="000000"/>
-                <w:sz w:val="24"/>
-                <w:lang w:val="en-US"/>
-              </w:rPr>
-              <w:t>•</w:t>
-            </w:r>
-            <w:r>
-              <w:rPr>
-                <w:rFonts w:ascii="Times New Roman" w:eastAsia="Times New Roman" w:hAnsi="Times New Roman" w:cs="Times New Roman"/>
-                <w:color w:val="000000"/>
-                <w:sz w:val="24"/>
-                <w:lang w:val="en-US"/>
-              </w:rPr>
-              <w:tab/>
-              <w:t>available: Nếu tham số có giá trị “no” thì chia sẻ tạm thời bị vô hiệu lực.</w:t>
-            </w:r>
-          </w:p>
-          <w:p>
-            <w:pPr>
-              <w:pStyle w:val="ListParagraph"/>
-              <w:spacing w:before="80" w:after="80" w:line="317" w:lineRule="auto"/>
-              <w:ind w:left="0" w:firstLine="425"/>
-              <w:jc w:val="both"/>
-              <w:rPr>
-                <w:rFonts w:ascii="Times New Roman" w:eastAsia="Times New Roman" w:hAnsi="Times New Roman" w:cs="Times New Roman"/>
-                <w:color w:val="000000"/>
-                <w:sz w:val="24"/>
-                <w:lang w:val="en-US"/>
-              </w:rPr>
-            </w:pPr>
-            <w:r>
-              <w:rPr>
-                <w:rFonts w:ascii="Times New Roman" w:eastAsia="Times New Roman" w:hAnsi="Times New Roman" w:cs="Times New Roman"/>
-                <w:color w:val="000000"/>
-                <w:sz w:val="24"/>
-                <w:lang w:val="en-US"/>
-              </w:rPr>
-              <w:t>•</w:t>
-            </w:r>
-            <w:r>
-              <w:rPr>
-                <w:rFonts w:ascii="Times New Roman" w:eastAsia="Times New Roman" w:hAnsi="Times New Roman" w:cs="Times New Roman"/>
-                <w:color w:val="000000"/>
-                <w:sz w:val="24"/>
-                <w:lang w:val="en-US"/>
-              </w:rPr>
-              <w:tab/>
-              <w:t>create mask: Quyền truy cập mặc định cho các tệp mới tạo.</w:t>
-            </w:r>
-          </w:p>
-          <w:p>
-            <w:pPr>
-              <w:pStyle w:val="ListParagraph"/>
-              <w:spacing w:before="80" w:after="80" w:line="317" w:lineRule="auto"/>
-              <w:ind w:left="0" w:firstLine="425"/>
-              <w:jc w:val="both"/>
-              <w:rPr>
-                <w:rFonts w:ascii="Times New Roman" w:eastAsia="Times New Roman" w:hAnsi="Times New Roman" w:cs="Times New Roman"/>
-                <w:color w:val="000000"/>
-                <w:sz w:val="32"/>
-                <w:szCs w:val="28"/>
-                <w:lang w:val="en-US"/>
-              </w:rPr>
-            </w:pPr>
-            <w:r>
-              <w:rPr>
-                <w:rFonts w:ascii="Times New Roman" w:eastAsia="Times New Roman" w:hAnsi="Times New Roman" w:cs="Times New Roman"/>
-                <w:color w:val="000000"/>
-                <w:sz w:val="24"/>
-                <w:lang w:val="en-US"/>
-              </w:rPr>
-              <w:t>•</w:t>
-            </w:r>
-            <w:r>
-              <w:rPr>
-                <w:rFonts w:ascii="Times New Roman" w:eastAsia="Times New Roman" w:hAnsi="Times New Roman" w:cs="Times New Roman"/>
-                <w:color w:val="000000"/>
-                <w:sz w:val="24"/>
-                <w:lang w:val="en-US"/>
-              </w:rPr>
-              <w:tab/>
-              <w:t>directory mask: Quyền truy cập mặc định cho các thư mục mới tạo.</w:t>
-            </w:r>
-          </w:p>
-        </w:tc>
-      </w:tr>
-    </w:tbl>
-    <w:p>
-      <w:pPr>
-        <w:rPr>
-          <w:rFonts w:ascii="Times New Roman" w:eastAsia="Times New Roman" w:hAnsi="Times New Roman" w:cs="Times New Roman"/>
-          <w:color w:val="000000"/>
-          <w:sz w:val="24"/>
-          <w:szCs w:val="24"/>
-          <w:lang w:val="en-US"/>
-        </w:rPr>
-      </w:pPr>
-    </w:p>
-    <w:p>
-      <w:pPr>
-        <w:rPr>
-          <w:rFonts w:ascii="Times New Roman" w:eastAsia="Times New Roman" w:hAnsi="Times New Roman" w:cs="Times New Roman"/>
-          <w:color w:val="000000"/>
-          <w:sz w:val="24"/>
-          <w:szCs w:val="24"/>
-          <w:lang w:val="en-US"/>
-        </w:rPr>
-      </w:pPr>
-    </w:p>
-    <w:p>
-      <w:pPr>
-        <w:rPr>
-          <w:rFonts w:ascii="Times New Roman" w:eastAsia="Times New Roman" w:hAnsi="Times New Roman" w:cs="Times New Roman"/>
-          <w:color w:val="000000"/>
-          <w:sz w:val="24"/>
-          <w:szCs w:val="24"/>
-          <w:lang w:val="en-US"/>
-        </w:rPr>
-      </w:pPr>
-    </w:p>
-    <w:p>
-      <w:pPr>
-        <w:rPr>
-          <w:rFonts w:ascii="Times New Roman" w:eastAsia="Times New Roman" w:hAnsi="Times New Roman" w:cs="Times New Roman"/>
-          <w:color w:val="000000"/>
-          <w:sz w:val="24"/>
-          <w:szCs w:val="24"/>
-          <w:lang w:val="en-US"/>
-        </w:rPr>
-      </w:pPr>
-    </w:p>
-    <w:p>
-      <w:pPr>
-        <w:pStyle w:val="ListParagraph"/>
-        <w:numPr>
-          <w:ilvl w:val="0"/>
-          <w:numId w:val="30"/>
-        </w:numPr>
-        <w:ind w:left="993" w:hanging="284"/>
-        <w:outlineLvl w:val="2"/>
-        <w:rPr>
-          <w:rFonts w:ascii="Times New Roman" w:eastAsia="Times New Roman" w:hAnsi="Times New Roman" w:cs="Times New Roman"/>
-          <w:color w:val="000000"/>
-          <w:sz w:val="24"/>
-          <w:szCs w:val="24"/>
-          <w:lang w:val="en-US"/>
-        </w:rPr>
-      </w:pPr>
-      <w:bookmarkStart w:id="12" w:name="_Toc41118921"/>
-      <w:r>
-        <w:rPr>
-          <w:rFonts w:ascii="Times New Roman" w:eastAsia="Times New Roman" w:hAnsi="Times New Roman" w:cs="Times New Roman"/>
-          <w:color w:val="000000"/>
-          <w:sz w:val="24"/>
-          <w:szCs w:val="24"/>
-          <w:lang w:val="en-US"/>
-        </w:rPr>
-        <w:t>Phân quyền truy cập</w:t>
-      </w:r>
-      <w:bookmarkEnd w:id="12"/>
-    </w:p>
-    <w:tbl>
-      <w:tblPr>
-        <w:tblStyle w:val="TableGrid"/>
-        <w:tblW w:w="8631" w:type="dxa"/>
-        <w:tblInd w:w="720" w:type="dxa"/>
-        <w:tblLook w:val="04A0" w:firstRow="1" w:lastRow="0" w:firstColumn="1" w:lastColumn="0" w:noHBand="0" w:noVBand="1"/>
-      </w:tblPr>
-      <w:tblGrid>
-        <w:gridCol w:w="8631"/>
-      </w:tblGrid>
-      <w:tr>
-        <w:tc>
-          <w:tcPr>
-            <w:tcW w:w="8631" w:type="dxa"/>
-          </w:tcPr>
-          <w:p>
-            <w:pPr>
-              <w:spacing w:before="80" w:after="80" w:line="317" w:lineRule="auto"/>
-              <w:jc w:val="both"/>
-            </w:pPr>
-            <w:r>
-              <w:t xml:space="preserve">TH1: </w:t>
-            </w:r>
-          </w:p>
-          <w:p>
-            <w:pPr>
-              <w:spacing w:before="80" w:after="80" w:line="317" w:lineRule="auto"/>
-              <w:jc w:val="both"/>
-            </w:pPr>
-            <w:r>
-              <w:t xml:space="preserve">- Ban đầu chỉ cấp quyền đọc. </w:t>
-            </w:r>
-          </w:p>
-          <w:p>
-            <w:r>
-              <w:t xml:space="preserve">- read only: no </w:t>
-            </w:r>
-          </w:p>
-          <w:p>
-            <w:r>
-              <w:rPr>
-                <w:noProof/>
-                <w:lang w:val="en-US"/>
-              </w:rPr>
-              <w:lastRenderedPageBreak/>
-              <w:drawing>
-                <wp:inline distT="0" distB="0" distL="0" distR="0" wp14:anchorId="6931F4F3" wp14:editId="3C8F09D6">
-                  <wp:extent cx="5255813" cy="1190494"/>
-                  <wp:effectExtent l="0" t="0" r="2540" b="0"/>
-                  <wp:docPr id="21" name="Picture 21"/>
-                  <wp:cNvGraphicFramePr>
-                    <a:graphicFrameLocks xmlns:a="http://schemas.openxmlformats.org/drawingml/2006/main" noChangeAspect="1"/>
-                  </wp:cNvGraphicFramePr>
-                  <a:graphic xmlns:a="http://schemas.openxmlformats.org/drawingml/2006/main">
-                    <a:graphicData uri="http://schemas.openxmlformats.org/drawingml/2006/picture">
-                      <pic:pic xmlns:pic="http://schemas.openxmlformats.org/drawingml/2006/picture">
-                        <pic:nvPicPr>
-                          <pic:cNvPr id="1" name=""/>
-                          <pic:cNvPicPr/>
-                        </pic:nvPicPr>
-                        <pic:blipFill>
-                          <a:blip r:embed="rId22"/>
-                          <a:stretch>
-                            <a:fillRect/>
-                          </a:stretch>
-                        </pic:blipFill>
-                        <pic:spPr>
-                          <a:xfrm>
-                            <a:off x="0" y="0"/>
-                            <a:ext cx="5282772" cy="1196601"/>
-                          </a:xfrm>
-                          <a:prstGeom prst="rect">
-                            <a:avLst/>
-                          </a:prstGeom>
-                        </pic:spPr>
-                      </pic:pic>
-                    </a:graphicData>
-                  </a:graphic>
-                </wp:inline>
-              </w:drawing>
-            </w:r>
-          </w:p>
-          <w:p>
-            <w:r>
-              <w:rPr>
-                <w:noProof/>
-                <w:lang w:val="en-US"/>
-              </w:rPr>
-              <w:drawing>
-                <wp:inline distT="0" distB="0" distL="0" distR="0" wp14:anchorId="56793560" wp14:editId="03018D87">
-                  <wp:extent cx="5247861" cy="429946"/>
-                  <wp:effectExtent l="0" t="0" r="0" b="8255"/>
-                  <wp:docPr id="22" name="Picture 22"/>
                   <wp:cNvGraphicFramePr>
                     <a:graphicFrameLocks xmlns:a="http://schemas.openxmlformats.org/drawingml/2006/main" noChangeAspect="1"/>
                   </wp:cNvGraphicFramePr>
@@ -6239,7 +5570,7 @@
                         <pic:spPr>
                           <a:xfrm>
                             <a:off x="0" y="0"/>
-                            <a:ext cx="5844518" cy="478829"/>
+                            <a:ext cx="3220278" cy="1566101"/>
                           </a:xfrm>
                           <a:prstGeom prst="rect">
                             <a:avLst/>
@@ -6252,6 +5583,693 @@
               </w:drawing>
             </w:r>
           </w:p>
+        </w:tc>
+      </w:tr>
+    </w:tbl>
+    <w:p>
+      <w:pPr>
+        <w:pStyle w:val="ListParagraph"/>
+        <w:ind w:firstLine="270"/>
+        <w:rPr>
+          <w:rFonts w:ascii="Times New Roman" w:eastAsia="Times New Roman" w:hAnsi="Times New Roman" w:cs="Times New Roman"/>
+          <w:color w:val="000000"/>
+          <w:sz w:val="28"/>
+          <w:szCs w:val="28"/>
+          <w:lang w:val="en-US"/>
+        </w:rPr>
+      </w:pPr>
+    </w:p>
+    <w:p>
+      <w:pPr>
+        <w:pStyle w:val="ListParagraph"/>
+        <w:ind w:firstLine="270"/>
+        <w:rPr>
+          <w:rFonts w:ascii="Times New Roman" w:eastAsia="Times New Roman" w:hAnsi="Times New Roman" w:cs="Times New Roman"/>
+          <w:color w:val="000000"/>
+          <w:sz w:val="28"/>
+          <w:szCs w:val="28"/>
+          <w:lang w:val="en-US"/>
+        </w:rPr>
+      </w:pPr>
+    </w:p>
+    <w:p>
+      <w:pPr>
+        <w:pStyle w:val="ListParagraph"/>
+        <w:numPr>
+          <w:ilvl w:val="0"/>
+          <w:numId w:val="30"/>
+        </w:numPr>
+        <w:ind w:left="993" w:hanging="284"/>
+        <w:outlineLvl w:val="2"/>
+        <w:rPr>
+          <w:rFonts w:ascii="Times New Roman" w:eastAsia="Times New Roman" w:hAnsi="Times New Roman" w:cs="Times New Roman"/>
+          <w:color w:val="000000"/>
+          <w:sz w:val="24"/>
+          <w:lang w:val="en-US"/>
+        </w:rPr>
+      </w:pPr>
+      <w:bookmarkStart w:id="10" w:name="_Toc41118920"/>
+      <w:r>
+        <w:rPr>
+          <w:rFonts w:ascii="Times New Roman" w:eastAsia="Times New Roman" w:hAnsi="Times New Roman" w:cs="Times New Roman"/>
+          <w:color w:val="000000"/>
+          <w:sz w:val="24"/>
+          <w:lang w:val="en-US"/>
+        </w:rPr>
+        <w:t>Khai báo chia sẻ Samba</w:t>
+      </w:r>
+      <w:bookmarkEnd w:id="10"/>
+    </w:p>
+    <w:tbl>
+      <w:tblPr>
+        <w:tblStyle w:val="TableGrid"/>
+        <w:tblW w:w="0" w:type="auto"/>
+        <w:tblInd w:w="720" w:type="dxa"/>
+        <w:tblLook w:val="04A0" w:firstRow="1" w:lastRow="0" w:firstColumn="1" w:lastColumn="0" w:noHBand="0" w:noVBand="1"/>
+      </w:tblPr>
+      <w:tblGrid>
+        <w:gridCol w:w="8630"/>
+      </w:tblGrid>
+      <w:tr>
+        <w:tc>
+          <w:tcPr>
+            <w:tcW w:w="9350" w:type="dxa"/>
+          </w:tcPr>
+          <w:p>
+            <w:pPr>
+              <w:pStyle w:val="ListParagraph"/>
+              <w:spacing w:before="80" w:after="80" w:line="317" w:lineRule="auto"/>
+              <w:ind w:left="0" w:firstLine="283"/>
+              <w:jc w:val="both"/>
+              <w:rPr>
+                <w:rFonts w:ascii="Times New Roman" w:eastAsia="Times New Roman" w:hAnsi="Times New Roman" w:cs="Times New Roman"/>
+                <w:color w:val="000000"/>
+                <w:sz w:val="24"/>
+                <w:lang w:val="en-US"/>
+              </w:rPr>
+            </w:pPr>
+            <w:r>
+              <w:rPr>
+                <w:rFonts w:ascii="Times New Roman" w:eastAsia="Times New Roman" w:hAnsi="Times New Roman" w:cs="Times New Roman"/>
+                <w:color w:val="000000"/>
+                <w:sz w:val="24"/>
+                <w:lang w:val="en-US"/>
+              </w:rPr>
+              <w:t>Người quản trị có thể thực hiện việc chia sẻ các thư mục của người dùng trên Server thông qua Samba bằng chọn lựa [homes] Như vậy người dùng với account có quyền truy xuất sẽ mặc nhiên được chia sẻ thư mục cá nhân và có thể kết nối thông qua giao diện của Windows hoặc Linux.</w:t>
+            </w:r>
+          </w:p>
+          <w:p>
+            <w:pPr>
+              <w:pStyle w:val="ListParagraph"/>
+              <w:numPr>
+                <w:ilvl w:val="0"/>
+                <w:numId w:val="27"/>
+              </w:numPr>
+              <w:spacing w:before="80" w:after="80" w:line="317" w:lineRule="auto"/>
+              <w:ind w:left="0"/>
+              <w:jc w:val="both"/>
+              <w:rPr>
+                <w:rFonts w:ascii="Times New Roman" w:eastAsia="Times New Roman" w:hAnsi="Times New Roman" w:cs="Times New Roman"/>
+                <w:color w:val="000000"/>
+                <w:sz w:val="24"/>
+                <w:lang w:val="en-US"/>
+              </w:rPr>
+            </w:pPr>
+            <w:r>
+              <w:rPr>
+                <w:rFonts w:ascii="Times New Roman" w:eastAsia="Times New Roman" w:hAnsi="Times New Roman" w:cs="Times New Roman"/>
+                <w:color w:val="000000"/>
+                <w:sz w:val="24"/>
+                <w:lang w:val="en-US"/>
+              </w:rPr>
+              <w:t>Các tham số sử dụng khi khai báo chia sẻ:</w:t>
+            </w:r>
+          </w:p>
+          <w:p>
+            <w:pPr>
+              <w:pStyle w:val="ListParagraph"/>
+              <w:spacing w:before="80" w:after="80" w:line="317" w:lineRule="auto"/>
+              <w:ind w:left="0" w:firstLine="425"/>
+              <w:jc w:val="both"/>
+              <w:rPr>
+                <w:rFonts w:ascii="Times New Roman" w:eastAsia="Times New Roman" w:hAnsi="Times New Roman" w:cs="Times New Roman"/>
+                <w:color w:val="000000"/>
+                <w:sz w:val="24"/>
+                <w:lang w:val="en-US"/>
+              </w:rPr>
+            </w:pPr>
+            <w:r>
+              <w:rPr>
+                <w:rFonts w:ascii="Times New Roman" w:eastAsia="Times New Roman" w:hAnsi="Times New Roman" w:cs="Times New Roman"/>
+                <w:color w:val="000000"/>
+                <w:sz w:val="24"/>
+                <w:lang w:val="en-US"/>
+              </w:rPr>
+              <w:t>•</w:t>
+            </w:r>
+            <w:r>
+              <w:rPr>
+                <w:rFonts w:ascii="Times New Roman" w:eastAsia="Times New Roman" w:hAnsi="Times New Roman" w:cs="Times New Roman"/>
+                <w:color w:val="000000"/>
+                <w:sz w:val="24"/>
+                <w:lang w:val="en-US"/>
+              </w:rPr>
+              <w:tab/>
+              <w:t xml:space="preserve">comment: chú thích về </w:t>
+            </w:r>
+            <w:r>
+              <w:rPr>
+                <w:rFonts w:ascii="Times New Roman" w:eastAsia="Times New Roman" w:hAnsi="Times New Roman" w:cs="Times New Roman"/>
+                <w:color w:val="000000"/>
+                <w:sz w:val="24"/>
+                <w:lang w:val="en-US"/>
+              </w:rPr>
+              <w:t>tệp tin chia sẻ.</w:t>
+            </w:r>
+          </w:p>
+          <w:p>
+            <w:pPr>
+              <w:pStyle w:val="ListParagraph"/>
+              <w:spacing w:before="80" w:after="80" w:line="317" w:lineRule="auto"/>
+              <w:ind w:left="0" w:firstLine="425"/>
+              <w:jc w:val="both"/>
+              <w:rPr>
+                <w:rFonts w:ascii="Times New Roman" w:eastAsia="Times New Roman" w:hAnsi="Times New Roman" w:cs="Times New Roman"/>
+                <w:color w:val="000000"/>
+                <w:sz w:val="24"/>
+                <w:lang w:val="en-US"/>
+              </w:rPr>
+            </w:pPr>
+            <w:r>
+              <w:rPr>
+                <w:rFonts w:ascii="Times New Roman" w:eastAsia="Times New Roman" w:hAnsi="Times New Roman" w:cs="Times New Roman"/>
+                <w:color w:val="000000"/>
+                <w:sz w:val="24"/>
+                <w:lang w:val="en-US"/>
+              </w:rPr>
+              <w:t>•</w:t>
+            </w:r>
+            <w:r>
+              <w:rPr>
+                <w:rFonts w:ascii="Times New Roman" w:eastAsia="Times New Roman" w:hAnsi="Times New Roman" w:cs="Times New Roman"/>
+                <w:color w:val="000000"/>
+                <w:sz w:val="24"/>
+                <w:lang w:val="en-US"/>
+              </w:rPr>
+              <w:tab/>
+              <w:t>browseable: Nếu tham số này nhận giá trị “no”, thư mục chia sẻ chỉ xuất hiện với đúng người quản lý thư mục</w:t>
+            </w:r>
+            <w:r>
+              <w:rPr>
+                <w:rFonts w:ascii="Times New Roman" w:eastAsia="Times New Roman" w:hAnsi="Times New Roman" w:cs="Times New Roman"/>
+                <w:color w:val="000000"/>
+                <w:sz w:val="24"/>
+                <w:lang w:val="en-US"/>
+              </w:rPr>
+              <w:t>.</w:t>
+            </w:r>
+          </w:p>
+          <w:p>
+            <w:pPr>
+              <w:pStyle w:val="ListParagraph"/>
+              <w:spacing w:before="80" w:after="80" w:line="317" w:lineRule="auto"/>
+              <w:ind w:left="0" w:firstLine="425"/>
+              <w:jc w:val="both"/>
+              <w:rPr>
+                <w:rFonts w:ascii="Times New Roman" w:eastAsia="Times New Roman" w:hAnsi="Times New Roman" w:cs="Times New Roman"/>
+                <w:color w:val="000000"/>
+                <w:sz w:val="24"/>
+                <w:lang w:val="en-US"/>
+              </w:rPr>
+            </w:pPr>
+            <w:r>
+              <w:rPr>
+                <w:rFonts w:ascii="Times New Roman" w:eastAsia="Times New Roman" w:hAnsi="Times New Roman" w:cs="Times New Roman"/>
+                <w:color w:val="000000"/>
+                <w:sz w:val="24"/>
+                <w:lang w:val="en-US"/>
+              </w:rPr>
+              <w:t>•</w:t>
+            </w:r>
+            <w:r>
+              <w:rPr>
+                <w:rFonts w:ascii="Times New Roman" w:eastAsia="Times New Roman" w:hAnsi="Times New Roman" w:cs="Times New Roman"/>
+                <w:color w:val="000000"/>
+                <w:sz w:val="24"/>
+                <w:lang w:val="en-US"/>
+              </w:rPr>
+              <w:tab/>
+              <w:t xml:space="preserve">writable: Người truy cập có quyền ghi hay không, </w:t>
+            </w:r>
+            <w:r>
+              <w:rPr>
+                <w:rFonts w:ascii="Times New Roman" w:eastAsia="Times New Roman" w:hAnsi="Times New Roman" w:cs="Times New Roman"/>
+                <w:color w:val="000000"/>
+                <w:sz w:val="24"/>
+                <w:lang w:val="en-US"/>
+              </w:rPr>
+              <w:t xml:space="preserve">tham số có giá trị “yes” </w:t>
+            </w:r>
+            <w:r>
+              <w:rPr>
+                <w:rFonts w:ascii="Times New Roman" w:eastAsia="Times New Roman" w:hAnsi="Times New Roman" w:cs="Times New Roman"/>
+                <w:color w:val="000000"/>
+                <w:sz w:val="24"/>
+                <w:lang w:val="en-US"/>
+              </w:rPr>
+              <w:t>thì người truy cập có quyền ghi.</w:t>
+            </w:r>
+          </w:p>
+          <w:p>
+            <w:pPr>
+              <w:pStyle w:val="ListParagraph"/>
+              <w:spacing w:before="80" w:after="80" w:line="317" w:lineRule="auto"/>
+              <w:ind w:left="0" w:firstLine="283"/>
+              <w:jc w:val="both"/>
+              <w:rPr>
+                <w:rFonts w:ascii="Times New Roman" w:eastAsia="Times New Roman" w:hAnsi="Times New Roman" w:cs="Times New Roman"/>
+                <w:color w:val="000000"/>
+                <w:sz w:val="24"/>
+                <w:lang w:val="en-US"/>
+              </w:rPr>
+            </w:pPr>
+          </w:p>
+          <w:p>
+            <w:pPr>
+              <w:pStyle w:val="ListParagraph"/>
+              <w:numPr>
+                <w:ilvl w:val="0"/>
+                <w:numId w:val="27"/>
+              </w:numPr>
+              <w:spacing w:before="80" w:after="80" w:line="317" w:lineRule="auto"/>
+              <w:ind w:left="0"/>
+              <w:jc w:val="both"/>
+              <w:rPr>
+                <w:rFonts w:ascii="Times New Roman" w:eastAsia="Times New Roman" w:hAnsi="Times New Roman" w:cs="Times New Roman"/>
+                <w:color w:val="000000"/>
+                <w:sz w:val="24"/>
+                <w:lang w:val="en-US"/>
+              </w:rPr>
+            </w:pPr>
+            <w:r>
+              <w:rPr>
+                <w:rFonts w:ascii="Times New Roman" w:eastAsia="Times New Roman" w:hAnsi="Times New Roman" w:cs="Times New Roman"/>
+                <w:color w:val="000000"/>
+                <w:sz w:val="24"/>
+                <w:lang w:val="en-US"/>
+              </w:rPr>
+              <w:t>Samba cho phép chia sẻ thư mục tuỳ ý cho nhiều người dùng hoặc nhóm người dùng. Tham khảo các tham số dưới đây:</w:t>
+            </w:r>
+          </w:p>
+          <w:p>
+            <w:pPr>
+              <w:pStyle w:val="ListParagraph"/>
+              <w:spacing w:before="80" w:after="80" w:line="317" w:lineRule="auto"/>
+              <w:ind w:left="0" w:firstLine="425"/>
+              <w:jc w:val="both"/>
+              <w:rPr>
+                <w:rFonts w:ascii="Times New Roman" w:eastAsia="Times New Roman" w:hAnsi="Times New Roman" w:cs="Times New Roman"/>
+                <w:color w:val="000000"/>
+                <w:sz w:val="24"/>
+                <w:lang w:val="en-US"/>
+              </w:rPr>
+            </w:pPr>
+            <w:r>
+              <w:rPr>
+                <w:rFonts w:ascii="Times New Roman" w:eastAsia="Times New Roman" w:hAnsi="Times New Roman" w:cs="Times New Roman"/>
+                <w:color w:val="000000"/>
+                <w:sz w:val="24"/>
+                <w:lang w:val="en-US"/>
+              </w:rPr>
+              <w:t>•</w:t>
+            </w:r>
+            <w:r>
+              <w:rPr>
+                <w:rFonts w:ascii="Times New Roman" w:eastAsia="Times New Roman" w:hAnsi="Times New Roman" w:cs="Times New Roman"/>
+                <w:color w:val="000000"/>
+                <w:sz w:val="24"/>
+                <w:lang w:val="en-US"/>
+              </w:rPr>
+              <w:tab/>
+              <w:t xml:space="preserve">path: đường dẫn </w:t>
+            </w:r>
+            <w:r>
+              <w:rPr>
+                <w:rFonts w:ascii="Times New Roman" w:eastAsia="Times New Roman" w:hAnsi="Times New Roman" w:cs="Times New Roman"/>
+                <w:color w:val="000000"/>
+                <w:sz w:val="24"/>
+                <w:lang w:val="en-US"/>
+              </w:rPr>
+              <w:t xml:space="preserve">tới </w:t>
+            </w:r>
+            <w:r>
+              <w:rPr>
+                <w:rFonts w:ascii="Times New Roman" w:eastAsia="Times New Roman" w:hAnsi="Times New Roman" w:cs="Times New Roman"/>
+                <w:color w:val="000000"/>
+                <w:sz w:val="24"/>
+                <w:lang w:val="en-US"/>
+              </w:rPr>
+              <w:t>thư mục cần chia sẻ</w:t>
+            </w:r>
+          </w:p>
+          <w:p>
+            <w:pPr>
+              <w:pStyle w:val="ListParagraph"/>
+              <w:spacing w:before="80" w:after="80" w:line="317" w:lineRule="auto"/>
+              <w:ind w:left="0" w:firstLine="425"/>
+              <w:jc w:val="both"/>
+              <w:rPr>
+                <w:rFonts w:ascii="Times New Roman" w:eastAsia="Times New Roman" w:hAnsi="Times New Roman" w:cs="Times New Roman"/>
+                <w:color w:val="000000"/>
+                <w:sz w:val="24"/>
+                <w:lang w:val="en-US"/>
+              </w:rPr>
+            </w:pPr>
+            <w:r>
+              <w:rPr>
+                <w:rFonts w:ascii="Times New Roman" w:eastAsia="Times New Roman" w:hAnsi="Times New Roman" w:cs="Times New Roman"/>
+                <w:color w:val="000000"/>
+                <w:sz w:val="24"/>
+                <w:lang w:val="en-US"/>
+              </w:rPr>
+              <w:t>•</w:t>
+            </w:r>
+            <w:r>
+              <w:rPr>
+                <w:rFonts w:ascii="Times New Roman" w:eastAsia="Times New Roman" w:hAnsi="Times New Roman" w:cs="Times New Roman"/>
+                <w:color w:val="000000"/>
+                <w:sz w:val="24"/>
+                <w:lang w:val="en-US"/>
+              </w:rPr>
+              <w:tab/>
+              <w:t>read only: Tham số có tác dụng trái ngược với writeable, tham số có giá trị “yes” thì người truy cập chỉ có quyền đọc.</w:t>
+            </w:r>
+          </w:p>
+          <w:p>
+            <w:pPr>
+              <w:pStyle w:val="ListParagraph"/>
+              <w:spacing w:before="80" w:after="80" w:line="317" w:lineRule="auto"/>
+              <w:ind w:left="0" w:firstLine="425"/>
+              <w:jc w:val="both"/>
+              <w:rPr>
+                <w:rFonts w:ascii="Times New Roman" w:eastAsia="Times New Roman" w:hAnsi="Times New Roman" w:cs="Times New Roman"/>
+                <w:color w:val="000000"/>
+                <w:sz w:val="24"/>
+                <w:lang w:val="en-US"/>
+              </w:rPr>
+            </w:pPr>
+            <w:r>
+              <w:rPr>
+                <w:rFonts w:ascii="Times New Roman" w:eastAsia="Times New Roman" w:hAnsi="Times New Roman" w:cs="Times New Roman"/>
+                <w:color w:val="000000"/>
+                <w:sz w:val="24"/>
+                <w:lang w:val="en-US"/>
+              </w:rPr>
+              <w:t>•</w:t>
+            </w:r>
+            <w:r>
+              <w:rPr>
+                <w:rFonts w:ascii="Times New Roman" w:eastAsia="Times New Roman" w:hAnsi="Times New Roman" w:cs="Times New Roman"/>
+                <w:color w:val="000000"/>
+                <w:sz w:val="24"/>
+                <w:lang w:val="en-US"/>
+              </w:rPr>
+              <w:tab/>
+              <w:t>valid users: Danh sách những người dùng được phép truy nhập tài nguyên chia sẻ. Có thể sử dụng ký tự @ đặt trước tên người dùng hoặc tên nhóm (group name của hệ thống) để hạn chế quyền truy nhập theo người dùng hoặc nhóm.</w:t>
+            </w:r>
+          </w:p>
+          <w:p>
+            <w:pPr>
+              <w:pStyle w:val="ListParagraph"/>
+              <w:spacing w:before="80" w:after="80" w:line="317" w:lineRule="auto"/>
+              <w:ind w:left="0" w:firstLine="425"/>
+              <w:jc w:val="both"/>
+              <w:rPr>
+                <w:rFonts w:ascii="Times New Roman" w:eastAsia="Times New Roman" w:hAnsi="Times New Roman" w:cs="Times New Roman"/>
+                <w:color w:val="000000"/>
+                <w:sz w:val="24"/>
+                <w:lang w:val="en-US"/>
+              </w:rPr>
+            </w:pPr>
+            <w:r>
+              <w:rPr>
+                <w:rFonts w:ascii="Times New Roman" w:eastAsia="Times New Roman" w:hAnsi="Times New Roman" w:cs="Times New Roman"/>
+                <w:color w:val="000000"/>
+                <w:sz w:val="24"/>
+                <w:lang w:val="en-US"/>
+              </w:rPr>
+              <w:t>•</w:t>
+            </w:r>
+            <w:r>
+              <w:rPr>
+                <w:rFonts w:ascii="Times New Roman" w:eastAsia="Times New Roman" w:hAnsi="Times New Roman" w:cs="Times New Roman"/>
+                <w:color w:val="000000"/>
+                <w:sz w:val="24"/>
+                <w:lang w:val="en-US"/>
+              </w:rPr>
+              <w:tab/>
+              <w:t>force user: Tham số trỏ tới một tên user này dùng để buộc các thay đổi cập nhật lên tệp, thư mục phải thông qua tên user đã khai báo.</w:t>
+            </w:r>
+          </w:p>
+          <w:p>
+            <w:pPr>
+              <w:pStyle w:val="ListParagraph"/>
+              <w:spacing w:before="80" w:after="80" w:line="317" w:lineRule="auto"/>
+              <w:ind w:left="0" w:firstLine="425"/>
+              <w:jc w:val="both"/>
+              <w:rPr>
+                <w:rFonts w:ascii="Times New Roman" w:eastAsia="Times New Roman" w:hAnsi="Times New Roman" w:cs="Times New Roman"/>
+                <w:color w:val="000000"/>
+                <w:sz w:val="24"/>
+                <w:lang w:val="en-US"/>
+              </w:rPr>
+            </w:pPr>
+            <w:r>
+              <w:rPr>
+                <w:rFonts w:ascii="Times New Roman" w:eastAsia="Times New Roman" w:hAnsi="Times New Roman" w:cs="Times New Roman"/>
+                <w:color w:val="000000"/>
+                <w:sz w:val="24"/>
+                <w:lang w:val="en-US"/>
+              </w:rPr>
+              <w:t>•</w:t>
+            </w:r>
+            <w:r>
+              <w:rPr>
+                <w:rFonts w:ascii="Times New Roman" w:eastAsia="Times New Roman" w:hAnsi="Times New Roman" w:cs="Times New Roman"/>
+                <w:color w:val="000000"/>
+                <w:sz w:val="24"/>
+                <w:lang w:val="en-US"/>
+              </w:rPr>
+              <w:tab/>
+              <w:t>force group: Các thay đổi cập nhật lên dữ liệu sẽ thông qua group được chỉ ra bởi tham số này.</w:t>
+            </w:r>
+          </w:p>
+          <w:p>
+            <w:pPr>
+              <w:pStyle w:val="ListParagraph"/>
+              <w:spacing w:before="80" w:after="80" w:line="317" w:lineRule="auto"/>
+              <w:ind w:left="0" w:firstLine="425"/>
+              <w:jc w:val="both"/>
+              <w:rPr>
+                <w:rFonts w:ascii="Times New Roman" w:eastAsia="Times New Roman" w:hAnsi="Times New Roman" w:cs="Times New Roman"/>
+                <w:color w:val="000000"/>
+                <w:sz w:val="24"/>
+                <w:lang w:val="en-US"/>
+              </w:rPr>
+            </w:pPr>
+            <w:r>
+              <w:rPr>
+                <w:rFonts w:ascii="Times New Roman" w:eastAsia="Times New Roman" w:hAnsi="Times New Roman" w:cs="Times New Roman"/>
+                <w:color w:val="000000"/>
+                <w:sz w:val="24"/>
+                <w:lang w:val="en-US"/>
+              </w:rPr>
+              <w:lastRenderedPageBreak/>
+              <w:t>•</w:t>
+            </w:r>
+            <w:r>
+              <w:rPr>
+                <w:rFonts w:ascii="Times New Roman" w:eastAsia="Times New Roman" w:hAnsi="Times New Roman" w:cs="Times New Roman"/>
+                <w:color w:val="000000"/>
+                <w:sz w:val="24"/>
+                <w:lang w:val="en-US"/>
+              </w:rPr>
+              <w:tab/>
+              <w:t>browseable: Nếu tham số có giá trị “no”, thư mục chia sẻ sẽ bị ẩn đi, chỉ những người được quyền truy cập mới có thể nhìn thấy.</w:t>
+            </w:r>
+          </w:p>
+          <w:p>
+            <w:pPr>
+              <w:pStyle w:val="ListParagraph"/>
+              <w:spacing w:before="80" w:after="80" w:line="317" w:lineRule="auto"/>
+              <w:ind w:left="0" w:firstLine="425"/>
+              <w:jc w:val="both"/>
+              <w:rPr>
+                <w:rFonts w:ascii="Times New Roman" w:eastAsia="Times New Roman" w:hAnsi="Times New Roman" w:cs="Times New Roman"/>
+                <w:color w:val="000000"/>
+                <w:sz w:val="24"/>
+                <w:lang w:val="en-US"/>
+              </w:rPr>
+            </w:pPr>
+            <w:r>
+              <w:rPr>
+                <w:rFonts w:ascii="Times New Roman" w:eastAsia="Times New Roman" w:hAnsi="Times New Roman" w:cs="Times New Roman"/>
+                <w:color w:val="000000"/>
+                <w:sz w:val="24"/>
+                <w:lang w:val="en-US"/>
+              </w:rPr>
+              <w:t>•</w:t>
+            </w:r>
+            <w:r>
+              <w:rPr>
+                <w:rFonts w:ascii="Times New Roman" w:eastAsia="Times New Roman" w:hAnsi="Times New Roman" w:cs="Times New Roman"/>
+                <w:color w:val="000000"/>
+                <w:sz w:val="24"/>
+                <w:lang w:val="en-US"/>
+              </w:rPr>
+              <w:tab/>
+              <w:t>available: Nếu tham số có giá trị “no” thì chia sẻ tạm thời bị vô hiệu lực.</w:t>
+            </w:r>
+          </w:p>
+          <w:p>
+            <w:pPr>
+              <w:pStyle w:val="ListParagraph"/>
+              <w:spacing w:before="80" w:after="80" w:line="317" w:lineRule="auto"/>
+              <w:ind w:left="0" w:firstLine="425"/>
+              <w:jc w:val="both"/>
+              <w:rPr>
+                <w:rFonts w:ascii="Times New Roman" w:eastAsia="Times New Roman" w:hAnsi="Times New Roman" w:cs="Times New Roman"/>
+                <w:color w:val="000000"/>
+                <w:sz w:val="24"/>
+                <w:lang w:val="en-US"/>
+              </w:rPr>
+            </w:pPr>
+            <w:r>
+              <w:rPr>
+                <w:rFonts w:ascii="Times New Roman" w:eastAsia="Times New Roman" w:hAnsi="Times New Roman" w:cs="Times New Roman"/>
+                <w:color w:val="000000"/>
+                <w:sz w:val="24"/>
+                <w:lang w:val="en-US"/>
+              </w:rPr>
+              <w:t>•</w:t>
+            </w:r>
+            <w:r>
+              <w:rPr>
+                <w:rFonts w:ascii="Times New Roman" w:eastAsia="Times New Roman" w:hAnsi="Times New Roman" w:cs="Times New Roman"/>
+                <w:color w:val="000000"/>
+                <w:sz w:val="24"/>
+                <w:lang w:val="en-US"/>
+              </w:rPr>
+              <w:tab/>
+              <w:t>create mask: Quyền truy cập mặc định cho các tệp mới tạo.</w:t>
+            </w:r>
+          </w:p>
+          <w:p>
+            <w:pPr>
+              <w:pStyle w:val="ListParagraph"/>
+              <w:spacing w:before="80" w:after="80" w:line="317" w:lineRule="auto"/>
+              <w:ind w:left="0" w:firstLine="425"/>
+              <w:jc w:val="both"/>
+              <w:rPr>
+                <w:rFonts w:ascii="Times New Roman" w:eastAsia="Times New Roman" w:hAnsi="Times New Roman" w:cs="Times New Roman"/>
+                <w:color w:val="000000"/>
+                <w:sz w:val="32"/>
+                <w:szCs w:val="28"/>
+                <w:lang w:val="en-US"/>
+              </w:rPr>
+            </w:pPr>
+            <w:r>
+              <w:rPr>
+                <w:rFonts w:ascii="Times New Roman" w:eastAsia="Times New Roman" w:hAnsi="Times New Roman" w:cs="Times New Roman"/>
+                <w:color w:val="000000"/>
+                <w:sz w:val="24"/>
+                <w:lang w:val="en-US"/>
+              </w:rPr>
+              <w:t>•</w:t>
+            </w:r>
+            <w:r>
+              <w:rPr>
+                <w:rFonts w:ascii="Times New Roman" w:eastAsia="Times New Roman" w:hAnsi="Times New Roman" w:cs="Times New Roman"/>
+                <w:color w:val="000000"/>
+                <w:sz w:val="24"/>
+                <w:lang w:val="en-US"/>
+              </w:rPr>
+              <w:tab/>
+              <w:t>directory mask: Quyền truy cập mặc định cho các thư mục mới tạo.</w:t>
+            </w:r>
+          </w:p>
+        </w:tc>
+      </w:tr>
+    </w:tbl>
+    <w:p>
+      <w:pPr>
+        <w:pStyle w:val="ListParagraph"/>
+        <w:numPr>
+          <w:ilvl w:val="0"/>
+          <w:numId w:val="30"/>
+        </w:numPr>
+        <w:ind w:left="993" w:hanging="284"/>
+        <w:outlineLvl w:val="2"/>
+        <w:rPr>
+          <w:rFonts w:ascii="Times New Roman" w:eastAsia="Times New Roman" w:hAnsi="Times New Roman" w:cs="Times New Roman"/>
+          <w:color w:val="000000"/>
+          <w:sz w:val="24"/>
+          <w:szCs w:val="24"/>
+          <w:lang w:val="en-US"/>
+        </w:rPr>
+      </w:pPr>
+      <w:bookmarkStart w:id="11" w:name="_Toc41118921"/>
+      <w:r>
+        <w:rPr>
+          <w:rFonts w:ascii="Times New Roman" w:eastAsia="Times New Roman" w:hAnsi="Times New Roman" w:cs="Times New Roman"/>
+          <w:color w:val="000000"/>
+          <w:sz w:val="24"/>
+          <w:szCs w:val="24"/>
+          <w:lang w:val="en-US"/>
+        </w:rPr>
+        <w:lastRenderedPageBreak/>
+        <w:t>Phân quyền truy cập</w:t>
+      </w:r>
+      <w:bookmarkEnd w:id="11"/>
+    </w:p>
+    <w:tbl>
+      <w:tblPr>
+        <w:tblStyle w:val="TableGrid"/>
+        <w:tblW w:w="8631" w:type="dxa"/>
+        <w:tblInd w:w="720" w:type="dxa"/>
+        <w:tblLook w:val="04A0" w:firstRow="1" w:lastRow="0" w:firstColumn="1" w:lastColumn="0" w:noHBand="0" w:noVBand="1"/>
+      </w:tblPr>
+      <w:tblGrid>
+        <w:gridCol w:w="8631"/>
+      </w:tblGrid>
+      <w:tr>
+        <w:tc>
+          <w:tcPr>
+            <w:tcW w:w="8631" w:type="dxa"/>
+          </w:tcPr>
+          <w:p>
+            <w:pPr>
+              <w:spacing w:before="80" w:after="80" w:line="317" w:lineRule="auto"/>
+              <w:jc w:val="both"/>
+            </w:pPr>
+            <w:r>
+              <w:t xml:space="preserve">TH1: </w:t>
+            </w:r>
+          </w:p>
+          <w:p>
+            <w:pPr>
+              <w:spacing w:before="80" w:after="80" w:line="317" w:lineRule="auto"/>
+              <w:jc w:val="both"/>
+            </w:pPr>
+            <w:r>
+              <w:t xml:space="preserve">- Ban đầu chỉ cấp quyền đọc. </w:t>
+            </w:r>
+          </w:p>
+          <w:p>
+            <w:r>
+              <w:t xml:space="preserve">- read only: no </w:t>
+            </w:r>
+          </w:p>
           <w:p>
             <w:r>
               <w:rPr>
@@ -6259,10 +6277,10 @@
                 <w:lang w:val="en-US"/>
               </w:rPr>
               <w:drawing>
-                <wp:inline distT="0" distB="0" distL="0" distR="0" wp14:anchorId="6D9F2BDD" wp14:editId="0E62A37E">
-                  <wp:extent cx="5255260" cy="630630"/>
+                <wp:inline distT="0" distB="0" distL="0" distR="0" wp14:anchorId="6931F4F3" wp14:editId="3C8F09D6">
+                  <wp:extent cx="5255813" cy="1190494"/>
                   <wp:effectExtent l="0" t="0" r="2540" b="0"/>
-                  <wp:docPr id="23" name="Picture 23"/>
+                  <wp:docPr id="21" name="Picture 21"/>
                   <wp:cNvGraphicFramePr>
                     <a:graphicFrameLocks xmlns:a="http://schemas.openxmlformats.org/drawingml/2006/main" noChangeAspect="1"/>
                   </wp:cNvGraphicFramePr>
@@ -6282,7 +6300,7 @@
                         <pic:spPr>
                           <a:xfrm>
                             <a:off x="0" y="0"/>
-                            <a:ext cx="5411662" cy="649398"/>
+                            <a:ext cx="5282772" cy="1196601"/>
                           </a:xfrm>
                           <a:prstGeom prst="rect">
                             <a:avLst/>
@@ -6297,66 +6315,15 @@
           </w:p>
           <w:p>
             <w:r>
-              <w:t>-&gt; ghi file được bình thường</w:t>
-            </w:r>
-          </w:p>
-        </w:tc>
-      </w:tr>
-    </w:tbl>
-    <w:p>
-      <w:pPr>
-        <w:pStyle w:val="ListParagraph"/>
-        <w:rPr>
-          <w:rFonts w:ascii="Times New Roman" w:eastAsia="Times New Roman" w:hAnsi="Times New Roman" w:cs="Times New Roman"/>
-          <w:color w:val="000000"/>
-          <w:sz w:val="24"/>
-          <w:szCs w:val="24"/>
-          <w:lang w:val="en-US"/>
-        </w:rPr>
-      </w:pPr>
-    </w:p>
-    <w:tbl>
-      <w:tblPr>
-        <w:tblStyle w:val="TableGrid"/>
-        <w:tblW w:w="8631" w:type="dxa"/>
-        <w:tblInd w:w="720" w:type="dxa"/>
-        <w:tblLayout w:type="fixed"/>
-        <w:tblLook w:val="04A0" w:firstRow="1" w:lastRow="0" w:firstColumn="1" w:lastColumn="0" w:noHBand="0" w:noVBand="1"/>
-      </w:tblPr>
-      <w:tblGrid>
-        <w:gridCol w:w="8631"/>
-      </w:tblGrid>
-      <w:tr>
-        <w:tc>
-          <w:tcPr>
-            <w:tcW w:w="8631" w:type="dxa"/>
-          </w:tcPr>
-          <w:p>
-            <w:r>
-              <w:t>TH2:</w:t>
-            </w:r>
-          </w:p>
-          <w:p>
-            <w:r>
-              <w:t>- Ban đầu cấp đủ quyền</w:t>
-            </w:r>
-          </w:p>
-          <w:p>
-            <w:r>
-              <w:t>- read only: yes (chỉ đọc)</w:t>
-            </w:r>
-          </w:p>
-          <w:p>
-            <w:r>
               <w:rPr>
                 <w:noProof/>
                 <w:lang w:val="en-US"/>
               </w:rPr>
               <w:drawing>
-                <wp:inline distT="0" distB="0" distL="0" distR="0" wp14:anchorId="7926DA08" wp14:editId="62876D20">
-                  <wp:extent cx="5271715" cy="1139389"/>
-                  <wp:effectExtent l="0" t="0" r="5715" b="3810"/>
-                  <wp:docPr id="24" name="Picture 24"/>
+                <wp:inline distT="0" distB="0" distL="0" distR="0" wp14:anchorId="56793560" wp14:editId="03018D87">
+                  <wp:extent cx="5247861" cy="429946"/>
+                  <wp:effectExtent l="0" t="0" r="0" b="8255"/>
+                  <wp:docPr id="22" name="Picture 22"/>
                   <wp:cNvGraphicFramePr>
                     <a:graphicFrameLocks xmlns:a="http://schemas.openxmlformats.org/drawingml/2006/main" noChangeAspect="1"/>
                   </wp:cNvGraphicFramePr>
@@ -6376,7 +6343,7 @@
                         <pic:spPr>
                           <a:xfrm>
                             <a:off x="0" y="0"/>
-                            <a:ext cx="5343332" cy="1154868"/>
+                            <a:ext cx="5844518" cy="478829"/>
                           </a:xfrm>
                           <a:prstGeom prst="rect">
                             <a:avLst/>
@@ -6391,21 +6358,15 @@
           </w:p>
           <w:p>
             <w:r>
-              <w:t>Không thể save file do không được cấp quyền</w:t>
-            </w:r>
-          </w:p>
-          <w:p>
-            <w:r>
-              <w:rPr>
-                <w:noProof/>
-                <w:lang w:val="en-US"/>
-              </w:rPr>
-              <w:lastRenderedPageBreak/>
+              <w:rPr>
+                <w:noProof/>
+                <w:lang w:val="en-US"/>
+              </w:rPr>
               <w:drawing>
-                <wp:inline distT="0" distB="0" distL="0" distR="0" wp14:anchorId="00724729" wp14:editId="3B209DE7">
-                  <wp:extent cx="5943600" cy="2522855"/>
-                  <wp:effectExtent l="0" t="0" r="0" b="0"/>
-                  <wp:docPr id="25" name="Picture 25"/>
+                <wp:inline distT="0" distB="0" distL="0" distR="0" wp14:anchorId="6D9F2BDD" wp14:editId="0E62A37E">
+                  <wp:extent cx="5255260" cy="630630"/>
+                  <wp:effectExtent l="0" t="0" r="2540" b="0"/>
+                  <wp:docPr id="23" name="Picture 23"/>
                   <wp:cNvGraphicFramePr>
                     <a:graphicFrameLocks xmlns:a="http://schemas.openxmlformats.org/drawingml/2006/main" noChangeAspect="1"/>
                   </wp:cNvGraphicFramePr>
@@ -6425,7 +6386,7 @@
                         <pic:spPr>
                           <a:xfrm>
                             <a:off x="0" y="0"/>
-                            <a:ext cx="5943600" cy="2522855"/>
+                            <a:ext cx="5411662" cy="649398"/>
                           </a:xfrm>
                           <a:prstGeom prst="rect">
                             <a:avLst/>
@@ -6438,6 +6399,11 @@
               </w:drawing>
             </w:r>
           </w:p>
+          <w:p>
+            <w:r>
+              <w:t>-&gt; ghi file được bình thường</w:t>
+            </w:r>
+          </w:p>
         </w:tc>
       </w:tr>
     </w:tbl>
@@ -6453,171 +6419,48 @@
         </w:rPr>
       </w:pPr>
     </w:p>
-    <w:p>
-      <w:pPr>
-        <w:pStyle w:val="ListParagraph"/>
-        <w:numPr>
-          <w:ilvl w:val="0"/>
-          <w:numId w:val="19"/>
-        </w:numPr>
-        <w:outlineLvl w:val="1"/>
-        <w:rPr>
-          <w:rFonts w:ascii="Times New Roman" w:eastAsia="Times New Roman" w:hAnsi="Times New Roman" w:cs="Times New Roman"/>
-          <w:color w:val="000000"/>
-          <w:sz w:val="28"/>
-          <w:szCs w:val="24"/>
-          <w:lang w:val="en-US"/>
-        </w:rPr>
-      </w:pPr>
-      <w:bookmarkStart w:id="13" w:name="_Toc41118922"/>
-      <w:r>
-        <w:rPr>
-          <w:rFonts w:ascii="Times New Roman" w:eastAsia="Times New Roman" w:hAnsi="Times New Roman" w:cs="Times New Roman"/>
-          <w:color w:val="000000"/>
-          <w:sz w:val="28"/>
-          <w:szCs w:val="24"/>
-          <w:lang w:val="en-US"/>
-        </w:rPr>
-        <w:t>Hướng dẫn phát triển dùng Webmin để cấu hình Samba</w:t>
-      </w:r>
-      <w:bookmarkEnd w:id="13"/>
-    </w:p>
     <w:tbl>
       <w:tblPr>
         <w:tblStyle w:val="TableGrid"/>
-        <w:tblW w:w="0" w:type="auto"/>
-        <w:tblInd w:w="704" w:type="dxa"/>
+        <w:tblW w:w="8631" w:type="dxa"/>
+        <w:tblInd w:w="720" w:type="dxa"/>
+        <w:tblLayout w:type="fixed"/>
         <w:tblLook w:val="04A0" w:firstRow="1" w:lastRow="0" w:firstColumn="1" w:lastColumn="0" w:noHBand="0" w:noVBand="1"/>
       </w:tblPr>
       <w:tblGrid>
-        <w:gridCol w:w="8646"/>
+        <w:gridCol w:w="8631"/>
       </w:tblGrid>
       <w:tr>
         <w:tc>
           <w:tcPr>
-            <w:tcW w:w="8270" w:type="dxa"/>
+            <w:tcW w:w="8631" w:type="dxa"/>
           </w:tcPr>
           <w:p>
-            <w:pPr>
-              <w:pStyle w:val="ListParagraph"/>
-              <w:ind w:left="229"/>
-              <w:rPr>
-                <w:rFonts w:ascii="Times New Roman" w:eastAsia="Times New Roman" w:hAnsi="Times New Roman" w:cs="Times New Roman"/>
-                <w:color w:val="000000"/>
-                <w:spacing w:val="-4"/>
-                <w:sz w:val="24"/>
-                <w:szCs w:val="24"/>
-                <w:lang w:val="en-US"/>
-              </w:rPr>
-            </w:pPr>
-            <w:r>
-              <w:rPr>
-                <w:rFonts w:ascii="Times New Roman" w:eastAsia="Times New Roman" w:hAnsi="Times New Roman" w:cs="Times New Roman"/>
-                <w:color w:val="000000"/>
-                <w:spacing w:val="-4"/>
-                <w:sz w:val="24"/>
-                <w:szCs w:val="24"/>
-                <w:lang w:val="en-US"/>
-              </w:rPr>
-              <w:t>C</w:t>
-            </w:r>
-            <w:r>
-              <w:rPr>
-                <w:rFonts w:ascii="Times New Roman" w:eastAsia="Times New Roman" w:hAnsi="Times New Roman" w:cs="Times New Roman"/>
-                <w:color w:val="000000"/>
-                <w:spacing w:val="-4"/>
-                <w:sz w:val="24"/>
-                <w:szCs w:val="24"/>
-                <w:lang w:val="en-US"/>
-              </w:rPr>
-              <w:t>hạy các lệnh sau để c</w:t>
-            </w:r>
-            <w:r>
-              <w:rPr>
-                <w:rFonts w:ascii="Times New Roman" w:eastAsia="Times New Roman" w:hAnsi="Times New Roman" w:cs="Times New Roman"/>
-                <w:color w:val="000000"/>
-                <w:spacing w:val="-4"/>
-                <w:sz w:val="24"/>
-                <w:szCs w:val="24"/>
-                <w:lang w:val="en-US"/>
-              </w:rPr>
-              <w:t xml:space="preserve">ài đặt gói: </w:t>
-            </w:r>
-          </w:p>
-          <w:p>
-            <w:pPr>
-              <w:pStyle w:val="ListParagraph"/>
-              <w:ind w:left="229"/>
-              <w:rPr>
-                <w:rFonts w:ascii="Times New Roman" w:eastAsia="Times New Roman" w:hAnsi="Times New Roman" w:cs="Times New Roman"/>
-                <w:color w:val="FF0000"/>
-                <w:spacing w:val="-4"/>
-                <w:sz w:val="24"/>
-                <w:szCs w:val="24"/>
-                <w:lang w:val="en-US"/>
-              </w:rPr>
-            </w:pPr>
-            <w:r>
-              <w:rPr>
-                <w:rFonts w:ascii="Times New Roman" w:eastAsia="Times New Roman" w:hAnsi="Times New Roman" w:cs="Times New Roman"/>
-                <w:color w:val="FF0000"/>
-                <w:spacing w:val="-4"/>
-                <w:sz w:val="24"/>
-                <w:szCs w:val="24"/>
-                <w:lang w:val="en-US"/>
-              </w:rPr>
-              <w:t>wget https://prdownloads.sourceforge.net/webadmin/webmin_1.941_all.deb</w:t>
-            </w:r>
-          </w:p>
-          <w:p>
-            <w:pPr>
-              <w:pStyle w:val="ListParagraph"/>
-              <w:ind w:left="229"/>
-              <w:rPr>
-                <w:rFonts w:ascii="Times New Roman" w:eastAsia="Times New Roman" w:hAnsi="Times New Roman" w:cs="Times New Roman"/>
-                <w:color w:val="FF0000"/>
-                <w:sz w:val="24"/>
-                <w:szCs w:val="24"/>
-                <w:lang w:val="en-US"/>
-              </w:rPr>
-            </w:pPr>
-            <w:r>
-              <w:rPr>
-                <w:rFonts w:ascii="Times New Roman" w:eastAsia="Times New Roman" w:hAnsi="Times New Roman" w:cs="Times New Roman"/>
-                <w:color w:val="FF0000"/>
-                <w:sz w:val="24"/>
-                <w:szCs w:val="24"/>
-                <w:lang w:val="en-US"/>
-              </w:rPr>
-              <w:t>sudo dpkg -i webmin_1.941_all.deb</w:t>
-            </w:r>
-          </w:p>
-          <w:p>
-            <w:pPr>
-              <w:pStyle w:val="ListParagraph"/>
-              <w:ind w:left="229"/>
-              <w:rPr>
-                <w:rFonts w:ascii="Times New Roman" w:eastAsia="Times New Roman" w:hAnsi="Times New Roman" w:cs="Times New Roman"/>
-                <w:color w:val="000000"/>
-                <w:sz w:val="24"/>
-                <w:szCs w:val="24"/>
-                <w:lang w:val="en-US"/>
-              </w:rPr>
-            </w:pPr>
-            <w:r>
-              <w:rPr>
-                <w:rFonts w:ascii="Times New Roman" w:eastAsia="Times New Roman" w:hAnsi="Times New Roman" w:cs="Times New Roman"/>
-                <w:noProof/>
-                <w:color w:val="000000"/>
-                <w:sz w:val="24"/>
-                <w:szCs w:val="24"/>
+            <w:r>
+              <w:t>TH2:</w:t>
+            </w:r>
+          </w:p>
+          <w:p>
+            <w:r>
+              <w:t>- Ban đầu cấp đủ quyền</w:t>
+            </w:r>
+          </w:p>
+          <w:p>
+            <w:r>
+              <w:t>- read only: yes (chỉ đọc)</w:t>
+            </w:r>
+          </w:p>
+          <w:p>
+            <w:r>
+              <w:rPr>
+                <w:noProof/>
                 <w:lang w:val="en-US"/>
               </w:rPr>
               <w:drawing>
-                <wp:inline distT="0" distB="0" distL="0" distR="0" wp14:anchorId="69EB94E1" wp14:editId="0DBB70EE">
-                  <wp:extent cx="5943600" cy="2924810"/>
-                  <wp:effectExtent l="0" t="0" r="0" b="8890"/>
-                  <wp:docPr id="26" name="Picture 26"/>
+                <wp:inline distT="0" distB="0" distL="0" distR="0" wp14:anchorId="7926DA08" wp14:editId="62876D20">
+                  <wp:extent cx="5271715" cy="1139389"/>
+                  <wp:effectExtent l="0" t="0" r="5715" b="3810"/>
+                  <wp:docPr id="24" name="Picture 24"/>
                   <wp:cNvGraphicFramePr>
                     <a:graphicFrameLocks xmlns:a="http://schemas.openxmlformats.org/drawingml/2006/main" noChangeAspect="1"/>
                   </wp:cNvGraphicFramePr>
@@ -6637,7 +6480,7 @@
                         <pic:spPr>
                           <a:xfrm>
                             <a:off x="0" y="0"/>
-                            <a:ext cx="5943600" cy="2924810"/>
+                            <a:ext cx="5343332" cy="1154868"/>
                           </a:xfrm>
                           <a:prstGeom prst="rect">
                             <a:avLst/>
@@ -6651,55 +6494,22 @@
             </w:r>
           </w:p>
           <w:p>
-            <w:pPr>
-              <w:pStyle w:val="ListParagraph"/>
-              <w:ind w:left="229"/>
-              <w:rPr>
-                <w:rFonts w:ascii="Times New Roman" w:eastAsia="Times New Roman" w:hAnsi="Times New Roman" w:cs="Times New Roman"/>
-                <w:color w:val="FF0000"/>
-                <w:sz w:val="24"/>
-                <w:szCs w:val="24"/>
-                <w:lang w:val="en-US"/>
-              </w:rPr>
-            </w:pPr>
-            <w:r>
-              <w:rPr>
-                <w:rFonts w:ascii="Times New Roman" w:eastAsia="Times New Roman" w:hAnsi="Times New Roman" w:cs="Times New Roman"/>
-                <w:color w:val="FF0000"/>
-                <w:sz w:val="24"/>
-                <w:szCs w:val="24"/>
-                <w:lang w:val="en-US"/>
-              </w:rPr>
-              <w:t xml:space="preserve">sudo apt install -f </w:t>
-            </w:r>
-          </w:p>
-          <w:p>
-            <w:pPr>
-              <w:pStyle w:val="ListParagraph"/>
-              <w:ind w:left="229"/>
-              <w:rPr>
-                <w:rFonts w:ascii="Times New Roman" w:eastAsia="Times New Roman" w:hAnsi="Times New Roman" w:cs="Times New Roman"/>
-                <w:color w:val="000000"/>
-                <w:sz w:val="24"/>
-                <w:szCs w:val="24"/>
-                <w:lang w:val="en-US"/>
-              </w:rPr>
-            </w:pPr>
-            <w:r>
-              <w:rPr>
-                <w:rFonts w:ascii="Times New Roman" w:eastAsia="Times New Roman" w:hAnsi="Times New Roman" w:cs="Times New Roman"/>
-                <w:noProof/>
-                <w:color w:val="000000"/>
-                <w:sz w:val="24"/>
-                <w:szCs w:val="24"/>
-                <w:lang w:val="en-US"/>
-              </w:rPr>
+            <w:r>
               <w:lastRenderedPageBreak/>
+              <w:t>Không thể save file do không được cấp quyền</w:t>
+            </w:r>
+          </w:p>
+          <w:p>
+            <w:r>
+              <w:rPr>
+                <w:noProof/>
+                <w:lang w:val="en-US"/>
+              </w:rPr>
               <w:drawing>
-                <wp:inline distT="0" distB="0" distL="0" distR="0" wp14:anchorId="6AE81EDE" wp14:editId="65F524A1">
-                  <wp:extent cx="5066238" cy="2361538"/>
-                  <wp:effectExtent l="0" t="0" r="1270" b="1270"/>
-                  <wp:docPr id="27" name="Picture 27"/>
+                <wp:inline distT="0" distB="0" distL="0" distR="0" wp14:anchorId="00724729" wp14:editId="3B209DE7">
+                  <wp:extent cx="5943600" cy="2522855"/>
+                  <wp:effectExtent l="0" t="0" r="0" b="0"/>
+                  <wp:docPr id="25" name="Picture 25"/>
                   <wp:cNvGraphicFramePr>
                     <a:graphicFrameLocks xmlns:a="http://schemas.openxmlformats.org/drawingml/2006/main" noChangeAspect="1"/>
                   </wp:cNvGraphicFramePr>
@@ -6719,7 +6529,7 @@
                         <pic:spPr>
                           <a:xfrm>
                             <a:off x="0" y="0"/>
-                            <a:ext cx="5110228" cy="2382043"/>
+                            <a:ext cx="5943600" cy="2522855"/>
                           </a:xfrm>
                           <a:prstGeom prst="rect">
                             <a:avLst/>
@@ -6732,6 +6542,65 @@
               </w:drawing>
             </w:r>
           </w:p>
+        </w:tc>
+      </w:tr>
+    </w:tbl>
+    <w:p>
+      <w:pPr>
+        <w:pStyle w:val="ListParagraph"/>
+        <w:rPr>
+          <w:rFonts w:ascii="Times New Roman" w:eastAsia="Times New Roman" w:hAnsi="Times New Roman" w:cs="Times New Roman"/>
+          <w:color w:val="000000"/>
+          <w:sz w:val="24"/>
+          <w:szCs w:val="24"/>
+          <w:lang w:val="en-US"/>
+        </w:rPr>
+      </w:pPr>
+    </w:p>
+    <w:p>
+      <w:pPr>
+        <w:pStyle w:val="ListParagraph"/>
+        <w:numPr>
+          <w:ilvl w:val="0"/>
+          <w:numId w:val="19"/>
+        </w:numPr>
+        <w:outlineLvl w:val="1"/>
+        <w:rPr>
+          <w:rFonts w:ascii="Times New Roman" w:eastAsia="Times New Roman" w:hAnsi="Times New Roman" w:cs="Times New Roman"/>
+          <w:color w:val="000000"/>
+          <w:sz w:val="28"/>
+          <w:szCs w:val="24"/>
+          <w:lang w:val="en-US"/>
+        </w:rPr>
+      </w:pPr>
+      <w:bookmarkStart w:id="12" w:name="_Toc41118922"/>
+      <w:r>
+        <w:rPr>
+          <w:rFonts w:ascii="Times New Roman" w:eastAsia="Times New Roman" w:hAnsi="Times New Roman" w:cs="Times New Roman"/>
+          <w:color w:val="000000"/>
+          <w:sz w:val="28"/>
+          <w:szCs w:val="24"/>
+          <w:lang w:val="en-US"/>
+        </w:rPr>
+        <w:t>Hướng dẫn phát triển dùng Webmin để cấu hình Samba</w:t>
+      </w:r>
+      <w:bookmarkEnd w:id="12"/>
+    </w:p>
+    <w:tbl>
+      <w:tblPr>
+        <w:tblStyle w:val="TableGrid"/>
+        <w:tblW w:w="0" w:type="auto"/>
+        <w:tblInd w:w="704" w:type="dxa"/>
+        <w:tblLook w:val="04A0" w:firstRow="1" w:lastRow="0" w:firstColumn="1" w:lastColumn="0" w:noHBand="0" w:noVBand="1"/>
+      </w:tblPr>
+      <w:tblGrid>
+        <w:gridCol w:w="8646"/>
+      </w:tblGrid>
+      <w:tr>
+        <w:tc>
+          <w:tcPr>
+            <w:tcW w:w="8270" w:type="dxa"/>
+          </w:tcPr>
           <w:p>
             <w:pPr>
               <w:pStyle w:val="ListParagraph"/>
@@ -6739,6 +6608,7 @@
               <w:rPr>
                 <w:rFonts w:ascii="Times New Roman" w:eastAsia="Times New Roman" w:hAnsi="Times New Roman" w:cs="Times New Roman"/>
                 <w:color w:val="000000"/>
+                <w:spacing w:val="-4"/>
                 <w:sz w:val="24"/>
                 <w:szCs w:val="24"/>
                 <w:lang w:val="en-US"/>
@@ -6748,33 +6618,88 @@
               <w:rPr>
                 <w:rFonts w:ascii="Times New Roman" w:eastAsia="Times New Roman" w:hAnsi="Times New Roman" w:cs="Times New Roman"/>
                 <w:color w:val="000000"/>
+                <w:spacing w:val="-4"/>
                 <w:sz w:val="24"/>
                 <w:szCs w:val="24"/>
                 <w:lang w:val="en-US"/>
               </w:rPr>
-              <w:t>Mở webmin trên windows:</w:t>
+              <w:t>C</w:t>
             </w:r>
             <w:r>
               <w:rPr>
                 <w:rFonts w:ascii="Times New Roman" w:eastAsia="Times New Roman" w:hAnsi="Times New Roman" w:cs="Times New Roman"/>
                 <w:color w:val="000000"/>
+                <w:spacing w:val="-4"/>
                 <w:sz w:val="24"/>
                 <w:szCs w:val="24"/>
                 <w:lang w:val="en-US"/>
               </w:rPr>
-              <w:t xml:space="preserve"> </w:t>
-            </w:r>
-            <w:r>
+              <w:t>hạy các lệnh sau để c</w:t>
+            </w:r>
+            <w:r>
+              <w:rPr>
+                <w:rFonts w:ascii="Times New Roman" w:eastAsia="Times New Roman" w:hAnsi="Times New Roman" w:cs="Times New Roman"/>
+                <w:color w:val="000000"/>
+                <w:spacing w:val="-4"/>
+                <w:sz w:val="24"/>
+                <w:szCs w:val="24"/>
+                <w:lang w:val="en-US"/>
+              </w:rPr>
+              <w:t xml:space="preserve">ài đặt gói: </w:t>
+            </w:r>
+          </w:p>
+          <w:p>
+            <w:pPr>
+              <w:pStyle w:val="ListParagraph"/>
+              <w:ind w:left="229"/>
               <w:rPr>
                 <w:rFonts w:ascii="Times New Roman" w:eastAsia="Times New Roman" w:hAnsi="Times New Roman" w:cs="Times New Roman"/>
                 <w:color w:val="FF0000"/>
+                <w:spacing w:val="-4"/>
                 <w:sz w:val="24"/>
                 <w:szCs w:val="24"/>
                 <w:lang w:val="en-US"/>
               </w:rPr>
-              <w:t xml:space="preserve">https://&lt;IP&gt;:10000 </w:t>
-            </w:r>
-            <w:r>
+            </w:pPr>
+            <w:r>
+              <w:rPr>
+                <w:rFonts w:ascii="Times New Roman" w:eastAsia="Times New Roman" w:hAnsi="Times New Roman" w:cs="Times New Roman"/>
+                <w:color w:val="FF0000"/>
+                <w:spacing w:val="-4"/>
+                <w:sz w:val="24"/>
+                <w:szCs w:val="24"/>
+                <w:lang w:val="en-US"/>
+              </w:rPr>
+              <w:t>wget https://prdownloads.sourceforge.net/webadmin/webmin_1.941_all.deb</w:t>
+            </w:r>
+          </w:p>
+          <w:p>
+            <w:pPr>
+              <w:pStyle w:val="ListParagraph"/>
+              <w:ind w:left="229"/>
+              <w:rPr>
+                <w:rFonts w:ascii="Times New Roman" w:eastAsia="Times New Roman" w:hAnsi="Times New Roman" w:cs="Times New Roman"/>
+                <w:color w:val="FF0000"/>
+                <w:sz w:val="24"/>
+                <w:szCs w:val="24"/>
+                <w:lang w:val="en-US"/>
+              </w:rPr>
+            </w:pPr>
+            <w:r>
+              <w:rPr>
+                <w:rFonts w:ascii="Times New Roman" w:eastAsia="Times New Roman" w:hAnsi="Times New Roman" w:cs="Times New Roman"/>
+                <w:color w:val="FF0000"/>
+                <w:sz w:val="24"/>
+                <w:szCs w:val="24"/>
+                <w:lang w:val="en-US"/>
+              </w:rPr>
+              <w:t>sudo dpkg -i webmin_1.941_all.deb</w:t>
+            </w:r>
+          </w:p>
+          <w:p>
+            <w:pPr>
+              <w:pStyle w:val="ListParagraph"/>
+              <w:ind w:left="229"/>
               <w:rPr>
                 <w:rFonts w:ascii="Times New Roman" w:eastAsia="Times New Roman" w:hAnsi="Times New Roman" w:cs="Times New Roman"/>
                 <w:color w:val="000000"/>
@@ -6782,42 +6707,21 @@
                 <w:szCs w:val="24"/>
                 <w:lang w:val="en-US"/>
               </w:rPr>
-              <w:t>hoặc</w:t>
-            </w:r>
+            </w:pPr>
             <w:r>
               <w:rPr>
                 <w:rFonts w:ascii="Times New Roman" w:eastAsia="Times New Roman" w:hAnsi="Times New Roman" w:cs="Times New Roman"/>
+                <w:noProof/>
                 <w:color w:val="000000"/>
                 <w:sz w:val="24"/>
                 <w:szCs w:val="24"/>
                 <w:lang w:val="en-US"/>
               </w:rPr>
-              <w:t xml:space="preserve"> </w:t>
-            </w:r>
-            <w:r>
-              <w:rPr>
-                <w:rFonts w:ascii="Times New Roman" w:eastAsia="Times New Roman" w:hAnsi="Times New Roman" w:cs="Times New Roman"/>
-                <w:color w:val="FF0000"/>
-                <w:sz w:val="24"/>
-                <w:szCs w:val="24"/>
-                <w:lang w:val="en-US"/>
-              </w:rPr>
-              <w:t>&lt;tên tài khoản Ubuntu server&gt;:10000</w:t>
-            </w:r>
-            <w:r>
-              <w:rPr>
-                <w:rFonts w:ascii="Times New Roman" w:eastAsia="Times New Roman" w:hAnsi="Times New Roman" w:cs="Times New Roman"/>
-                <w:noProof/>
-                <w:color w:val="000000"/>
-                <w:sz w:val="24"/>
-                <w:szCs w:val="24"/>
-                <w:lang w:val="en-US"/>
-              </w:rPr>
               <w:drawing>
-                <wp:inline distT="0" distB="0" distL="0" distR="0" wp14:anchorId="088B299B" wp14:editId="5DC7CF1D">
-                  <wp:extent cx="5066030" cy="2399870"/>
-                  <wp:effectExtent l="0" t="0" r="1270" b="635"/>
-                  <wp:docPr id="28" name="Picture 28"/>
+                <wp:inline distT="0" distB="0" distL="0" distR="0" wp14:anchorId="69EB94E1" wp14:editId="0DBB70EE">
+                  <wp:extent cx="5943600" cy="2924810"/>
+                  <wp:effectExtent l="0" t="0" r="0" b="8890"/>
+                  <wp:docPr id="26" name="Picture 26"/>
                   <wp:cNvGraphicFramePr>
                     <a:graphicFrameLocks xmlns:a="http://schemas.openxmlformats.org/drawingml/2006/main" noChangeAspect="1"/>
                   </wp:cNvGraphicFramePr>
@@ -6837,7 +6741,7 @@
                         <pic:spPr>
                           <a:xfrm>
                             <a:off x="0" y="0"/>
-                            <a:ext cx="5092590" cy="2412452"/>
+                            <a:ext cx="5943600" cy="2924810"/>
                           </a:xfrm>
                           <a:prstGeom prst="rect">
                             <a:avLst/>
@@ -6856,7 +6760,7 @@
               <w:ind w:left="229"/>
               <w:rPr>
                 <w:rFonts w:ascii="Times New Roman" w:eastAsia="Times New Roman" w:hAnsi="Times New Roman" w:cs="Times New Roman"/>
-                <w:color w:val="000000"/>
+                <w:color w:val="FF0000"/>
                 <w:sz w:val="24"/>
                 <w:szCs w:val="24"/>
                 <w:lang w:val="en-US"/>
@@ -6865,22 +6769,12 @@
             <w:r>
               <w:rPr>
                 <w:rFonts w:ascii="Times New Roman" w:eastAsia="Times New Roman" w:hAnsi="Times New Roman" w:cs="Times New Roman"/>
-                <w:color w:val="000000"/>
+                <w:color w:val="FF0000"/>
                 <w:sz w:val="24"/>
                 <w:szCs w:val="24"/>
                 <w:lang w:val="en-US"/>
               </w:rPr>
-              <w:t>Đăng nhập bằng tài khoản root hệ thống</w:t>
-            </w:r>
-            <w:r>
-              <w:rPr>
-                <w:rFonts w:ascii="Times New Roman" w:eastAsia="Times New Roman" w:hAnsi="Times New Roman" w:cs="Times New Roman"/>
-                <w:color w:val="000000"/>
-                <w:sz w:val="24"/>
-                <w:szCs w:val="24"/>
-                <w:lang w:val="en-US"/>
-              </w:rPr>
-              <w:t>:</w:t>
+              <w:t xml:space="preserve">sudo apt install -f </w:t>
             </w:r>
           </w:p>
           <w:p>
@@ -6904,11 +6798,12 @@
                 <w:szCs w:val="24"/>
                 <w:lang w:val="en-US"/>
               </w:rPr>
+              <w:lastRenderedPageBreak/>
               <w:drawing>
-                <wp:inline distT="0" distB="0" distL="0" distR="0" wp14:anchorId="55616107" wp14:editId="13D42D0D">
-                  <wp:extent cx="2682988" cy="2623930"/>
-                  <wp:effectExtent l="0" t="0" r="3175" b="5080"/>
-                  <wp:docPr id="29" name="Picture 29"/>
+                <wp:inline distT="0" distB="0" distL="0" distR="0" wp14:anchorId="6AE81EDE" wp14:editId="65F524A1">
+                  <wp:extent cx="5066238" cy="2361538"/>
+                  <wp:effectExtent l="0" t="0" r="1270" b="1270"/>
+                  <wp:docPr id="27" name="Picture 27"/>
                   <wp:cNvGraphicFramePr>
                     <a:graphicFrameLocks xmlns:a="http://schemas.openxmlformats.org/drawingml/2006/main" noChangeAspect="1"/>
                   </wp:cNvGraphicFramePr>
@@ -6928,7 +6823,7 @@
                         <pic:spPr>
                           <a:xfrm>
                             <a:off x="0" y="0"/>
-                            <a:ext cx="2727444" cy="2667407"/>
+                            <a:ext cx="5110228" cy="2382043"/>
                           </a:xfrm>
                           <a:prstGeom prst="rect">
                             <a:avLst/>
@@ -6961,8 +6856,7 @@
                 <w:szCs w:val="24"/>
                 <w:lang w:val="en-US"/>
               </w:rPr>
-              <w:lastRenderedPageBreak/>
-              <w:t>Đăng nhập xong sẽ hiển thị giao diện như sau</w:t>
+              <w:t>Mở webmin trên windows:</w:t>
             </w:r>
             <w:r>
               <w:rPr>
@@ -6972,13 +6866,19 @@
                 <w:szCs w:val="24"/>
                 <w:lang w:val="en-US"/>
               </w:rPr>
-              <w:t>:</w:t>
-            </w:r>
-          </w:p>
-          <w:p>
-            <w:pPr>
-              <w:pStyle w:val="ListParagraph"/>
-              <w:ind w:left="183"/>
+              <w:t xml:space="preserve"> </w:t>
+            </w:r>
+            <w:r>
+              <w:rPr>
+                <w:rFonts w:ascii="Times New Roman" w:eastAsia="Times New Roman" w:hAnsi="Times New Roman" w:cs="Times New Roman"/>
+                <w:color w:val="FF0000"/>
+                <w:sz w:val="24"/>
+                <w:szCs w:val="24"/>
+                <w:lang w:val="en-US"/>
+              </w:rPr>
+              <w:t xml:space="preserve">https://&lt;IP&gt;:10000 </w:t>
+            </w:r>
+            <w:r>
               <w:rPr>
                 <w:rFonts w:ascii="Times New Roman" w:eastAsia="Times New Roman" w:hAnsi="Times New Roman" w:cs="Times New Roman"/>
                 <w:color w:val="000000"/>
@@ -6986,17 +6886,42 @@
                 <w:szCs w:val="24"/>
                 <w:lang w:val="en-US"/>
               </w:rPr>
-            </w:pPr>
-            <w:r>
-              <w:rPr>
-                <w:noProof/>
+              <w:t>hoặc</w:t>
+            </w:r>
+            <w:r>
+              <w:rPr>
+                <w:rFonts w:ascii="Times New Roman" w:eastAsia="Times New Roman" w:hAnsi="Times New Roman" w:cs="Times New Roman"/>
+                <w:color w:val="000000"/>
+                <w:sz w:val="24"/>
+                <w:szCs w:val="24"/>
+                <w:lang w:val="en-US"/>
+              </w:rPr>
+              <w:t xml:space="preserve"> </w:t>
+            </w:r>
+            <w:r>
+              <w:rPr>
+                <w:rFonts w:ascii="Times New Roman" w:eastAsia="Times New Roman" w:hAnsi="Times New Roman" w:cs="Times New Roman"/>
+                <w:color w:val="FF0000"/>
+                <w:sz w:val="24"/>
+                <w:szCs w:val="24"/>
+                <w:lang w:val="en-US"/>
+              </w:rPr>
+              <w:t>&lt;tên tài khoản Ubuntu server&gt;:10000</w:t>
+            </w:r>
+            <w:r>
+              <w:rPr>
+                <w:rFonts w:ascii="Times New Roman" w:eastAsia="Times New Roman" w:hAnsi="Times New Roman" w:cs="Times New Roman"/>
+                <w:noProof/>
+                <w:color w:val="000000"/>
+                <w:sz w:val="24"/>
+                <w:szCs w:val="24"/>
                 <w:lang w:val="en-US"/>
               </w:rPr>
               <w:drawing>
-                <wp:inline distT="0" distB="0" distL="0" distR="0" wp14:anchorId="5978E903" wp14:editId="42647588">
-                  <wp:extent cx="5045374" cy="2462315"/>
-                  <wp:effectExtent l="0" t="0" r="3175" b="0"/>
-                  <wp:docPr id="10" name="Picture 10"/>
+                <wp:inline distT="0" distB="0" distL="0" distR="0" wp14:anchorId="088B299B" wp14:editId="5DC7CF1D">
+                  <wp:extent cx="5066030" cy="2399870"/>
+                  <wp:effectExtent l="0" t="0" r="1270" b="635"/>
+                  <wp:docPr id="28" name="Picture 28"/>
                   <wp:cNvGraphicFramePr>
                     <a:graphicFrameLocks xmlns:a="http://schemas.openxmlformats.org/drawingml/2006/main" noChangeAspect="1"/>
                   </wp:cNvGraphicFramePr>
@@ -7016,7 +6941,7 @@
                         <pic:spPr>
                           <a:xfrm>
                             <a:off x="0" y="0"/>
-                            <a:ext cx="5063195" cy="2471012"/>
+                            <a:ext cx="5092590" cy="2412452"/>
                           </a:xfrm>
                           <a:prstGeom prst="rect">
                             <a:avLst/>
@@ -7032,7 +6957,7 @@
           <w:p>
             <w:pPr>
               <w:pStyle w:val="ListParagraph"/>
-              <w:ind w:left="183"/>
+              <w:ind w:left="229"/>
               <w:rPr>
                 <w:rFonts w:ascii="Times New Roman" w:eastAsia="Times New Roman" w:hAnsi="Times New Roman" w:cs="Times New Roman"/>
                 <w:color w:val="000000"/>
@@ -7049,17 +6974,27 @@
                 <w:szCs w:val="24"/>
                 <w:lang w:val="en-US"/>
               </w:rPr>
-              <w:t>Chọn Servers &gt; Samba Windows File Sharing:</w:t>
+              <w:t>Đăng nhập bằng tài khoản root hệ thống</w:t>
+            </w:r>
+            <w:r>
+              <w:rPr>
+                <w:rFonts w:ascii="Times New Roman" w:eastAsia="Times New Roman" w:hAnsi="Times New Roman" w:cs="Times New Roman"/>
+                <w:color w:val="000000"/>
+                <w:sz w:val="24"/>
+                <w:szCs w:val="24"/>
+                <w:lang w:val="en-US"/>
+              </w:rPr>
+              <w:t>:</w:t>
             </w:r>
           </w:p>
           <w:p>
             <w:pPr>
               <w:pStyle w:val="ListParagraph"/>
-              <w:ind w:left="183"/>
+              <w:ind w:left="229"/>
               <w:rPr>
                 <w:rFonts w:ascii="Times New Roman" w:eastAsia="Times New Roman" w:hAnsi="Times New Roman" w:cs="Times New Roman"/>
                 <w:color w:val="000000"/>
-                <w:sz w:val="28"/>
+                <w:sz w:val="24"/>
                 <w:szCs w:val="24"/>
                 <w:lang w:val="en-US"/>
               </w:rPr>
@@ -7069,15 +7004,15 @@
                 <w:rFonts w:ascii="Times New Roman" w:eastAsia="Times New Roman" w:hAnsi="Times New Roman" w:cs="Times New Roman"/>
                 <w:noProof/>
                 <w:color w:val="000000"/>
-                <w:sz w:val="28"/>
+                <w:sz w:val="24"/>
                 <w:szCs w:val="24"/>
                 <w:lang w:val="en-US"/>
               </w:rPr>
               <w:drawing>
-                <wp:inline distT="0" distB="0" distL="0" distR="0" wp14:anchorId="4AA77CFF" wp14:editId="16730F97">
-                  <wp:extent cx="5034915" cy="2328649"/>
-                  <wp:effectExtent l="0" t="0" r="0" b="0"/>
-                  <wp:docPr id="30" name="Picture 30"/>
+                <wp:inline distT="0" distB="0" distL="0" distR="0" wp14:anchorId="55616107" wp14:editId="13D42D0D">
+                  <wp:extent cx="2682988" cy="2623930"/>
+                  <wp:effectExtent l="0" t="0" r="3175" b="5080"/>
+                  <wp:docPr id="29" name="Picture 29"/>
                   <wp:cNvGraphicFramePr>
                     <a:graphicFrameLocks xmlns:a="http://schemas.openxmlformats.org/drawingml/2006/main" noChangeAspect="1"/>
                   </wp:cNvGraphicFramePr>
@@ -7097,6 +7032,175 @@
                         <pic:spPr>
                           <a:xfrm>
                             <a:off x="0" y="0"/>
+                            <a:ext cx="2727444" cy="2667407"/>
+                          </a:xfrm>
+                          <a:prstGeom prst="rect">
+                            <a:avLst/>
+                          </a:prstGeom>
+                        </pic:spPr>
+                      </pic:pic>
+                    </a:graphicData>
+                  </a:graphic>
+                </wp:inline>
+              </w:drawing>
+            </w:r>
+          </w:p>
+          <w:p>
+            <w:pPr>
+              <w:pStyle w:val="ListParagraph"/>
+              <w:ind w:left="229"/>
+              <w:rPr>
+                <w:rFonts w:ascii="Times New Roman" w:eastAsia="Times New Roman" w:hAnsi="Times New Roman" w:cs="Times New Roman"/>
+                <w:color w:val="000000"/>
+                <w:sz w:val="24"/>
+                <w:szCs w:val="24"/>
+                <w:lang w:val="en-US"/>
+              </w:rPr>
+            </w:pPr>
+            <w:r>
+              <w:rPr>
+                <w:rFonts w:ascii="Times New Roman" w:eastAsia="Times New Roman" w:hAnsi="Times New Roman" w:cs="Times New Roman"/>
+                <w:color w:val="000000"/>
+                <w:sz w:val="24"/>
+                <w:szCs w:val="24"/>
+                <w:lang w:val="en-US"/>
+              </w:rPr>
+              <w:lastRenderedPageBreak/>
+              <w:t>Đăng nhập xong sẽ hiển thị giao diện như sau</w:t>
+            </w:r>
+            <w:r>
+              <w:rPr>
+                <w:rFonts w:ascii="Times New Roman" w:eastAsia="Times New Roman" w:hAnsi="Times New Roman" w:cs="Times New Roman"/>
+                <w:color w:val="000000"/>
+                <w:sz w:val="24"/>
+                <w:szCs w:val="24"/>
+                <w:lang w:val="en-US"/>
+              </w:rPr>
+              <w:t>:</w:t>
+            </w:r>
+          </w:p>
+          <w:p>
+            <w:pPr>
+              <w:pStyle w:val="ListParagraph"/>
+              <w:ind w:left="183"/>
+              <w:rPr>
+                <w:rFonts w:ascii="Times New Roman" w:eastAsia="Times New Roman" w:hAnsi="Times New Roman" w:cs="Times New Roman"/>
+                <w:color w:val="000000"/>
+                <w:sz w:val="24"/>
+                <w:szCs w:val="24"/>
+                <w:lang w:val="en-US"/>
+              </w:rPr>
+            </w:pPr>
+            <w:r>
+              <w:rPr>
+                <w:noProof/>
+                <w:lang w:val="en-US"/>
+              </w:rPr>
+              <w:drawing>
+                <wp:inline distT="0" distB="0" distL="0" distR="0" wp14:anchorId="5978E903" wp14:editId="42647588">
+                  <wp:extent cx="5045374" cy="2462315"/>
+                  <wp:effectExtent l="0" t="0" r="3175" b="0"/>
+                  <wp:docPr id="10" name="Picture 10"/>
+                  <wp:cNvGraphicFramePr>
+                    <a:graphicFrameLocks xmlns:a="http://schemas.openxmlformats.org/drawingml/2006/main" noChangeAspect="1"/>
+                  </wp:cNvGraphicFramePr>
+                  <a:graphic xmlns:a="http://schemas.openxmlformats.org/drawingml/2006/main">
+                    <a:graphicData uri="http://schemas.openxmlformats.org/drawingml/2006/picture">
+                      <pic:pic xmlns:pic="http://schemas.openxmlformats.org/drawingml/2006/picture">
+                        <pic:nvPicPr>
+                          <pic:cNvPr id="1" name=""/>
+                          <pic:cNvPicPr/>
+                        </pic:nvPicPr>
+                        <pic:blipFill>
+                          <a:blip r:embed="rId33"/>
+                          <a:stretch>
+                            <a:fillRect/>
+                          </a:stretch>
+                        </pic:blipFill>
+                        <pic:spPr>
+                          <a:xfrm>
+                            <a:off x="0" y="0"/>
+                            <a:ext cx="5063195" cy="2471012"/>
+                          </a:xfrm>
+                          <a:prstGeom prst="rect">
+                            <a:avLst/>
+                          </a:prstGeom>
+                        </pic:spPr>
+                      </pic:pic>
+                    </a:graphicData>
+                  </a:graphic>
+                </wp:inline>
+              </w:drawing>
+            </w:r>
+          </w:p>
+          <w:p>
+            <w:pPr>
+              <w:pStyle w:val="ListParagraph"/>
+              <w:ind w:left="183"/>
+              <w:rPr>
+                <w:rFonts w:ascii="Times New Roman" w:eastAsia="Times New Roman" w:hAnsi="Times New Roman" w:cs="Times New Roman"/>
+                <w:color w:val="000000"/>
+                <w:sz w:val="24"/>
+                <w:szCs w:val="24"/>
+                <w:lang w:val="en-US"/>
+              </w:rPr>
+            </w:pPr>
+            <w:r>
+              <w:rPr>
+                <w:rFonts w:ascii="Times New Roman" w:eastAsia="Times New Roman" w:hAnsi="Times New Roman" w:cs="Times New Roman"/>
+                <w:color w:val="000000"/>
+                <w:sz w:val="24"/>
+                <w:szCs w:val="24"/>
+                <w:lang w:val="en-US"/>
+              </w:rPr>
+              <w:t>Chọn Servers &gt; Samba Windows File Sharing:</w:t>
+            </w:r>
+          </w:p>
+          <w:p>
+            <w:pPr>
+              <w:pStyle w:val="ListParagraph"/>
+              <w:ind w:left="183"/>
+              <w:rPr>
+                <w:rFonts w:ascii="Times New Roman" w:eastAsia="Times New Roman" w:hAnsi="Times New Roman" w:cs="Times New Roman"/>
+                <w:color w:val="000000"/>
+                <w:sz w:val="28"/>
+                <w:szCs w:val="24"/>
+                <w:lang w:val="en-US"/>
+              </w:rPr>
+            </w:pPr>
+            <w:r>
+              <w:rPr>
+                <w:rFonts w:ascii="Times New Roman" w:eastAsia="Times New Roman" w:hAnsi="Times New Roman" w:cs="Times New Roman"/>
+                <w:noProof/>
+                <w:color w:val="000000"/>
+                <w:sz w:val="28"/>
+                <w:szCs w:val="24"/>
+                <w:lang w:val="en-US"/>
+              </w:rPr>
+              <w:drawing>
+                <wp:inline distT="0" distB="0" distL="0" distR="0" wp14:anchorId="4AA77CFF" wp14:editId="16730F97">
+                  <wp:extent cx="5034915" cy="2328649"/>
+                  <wp:effectExtent l="0" t="0" r="0" b="0"/>
+                  <wp:docPr id="30" name="Picture 30"/>
+                  <wp:cNvGraphicFramePr>
+                    <a:graphicFrameLocks xmlns:a="http://schemas.openxmlformats.org/drawingml/2006/main" noChangeAspect="1"/>
+                  </wp:cNvGraphicFramePr>
+                  <a:graphic xmlns:a="http://schemas.openxmlformats.org/drawingml/2006/main">
+                    <a:graphicData uri="http://schemas.openxmlformats.org/drawingml/2006/picture">
+                      <pic:pic xmlns:pic="http://schemas.openxmlformats.org/drawingml/2006/picture">
+                        <pic:nvPicPr>
+                          <pic:cNvPr id="1" name=""/>
+                          <pic:cNvPicPr/>
+                        </pic:nvPicPr>
+                        <pic:blipFill>
+                          <a:blip r:embed="rId34"/>
+                          <a:stretch>
+                            <a:fillRect/>
+                          </a:stretch>
+                        </pic:blipFill>
+                        <pic:spPr>
+                          <a:xfrm>
+                            <a:off x="0" y="0"/>
                             <a:ext cx="5066428" cy="2343224"/>
                           </a:xfrm>
                           <a:prstGeom prst="rect">
@@ -7138,9 +7242,11 @@
           <w:lang w:val="en-US"/>
         </w:rPr>
       </w:pPr>
+      <w:bookmarkStart w:id="13" w:name="_GoBack"/>
+      <w:bookmarkEnd w:id="13"/>
     </w:p>
     <w:sectPr>
-      <w:footerReference w:type="default" r:id="rId33"/>
+      <w:footerReference w:type="default" r:id="rId35"/>
       <w:pgSz w:w="12240" w:h="15840"/>
       <w:pgMar w:top="1440" w:right="1440" w:bottom="1440" w:left="1440" w:header="720" w:footer="720" w:gutter="0"/>
       <w:pgNumType w:start="1"/>
@@ -7226,7 +7332,7 @@
           <w:rPr>
             <w:noProof/>
           </w:rPr>
-          <w:t>11</w:t>
+          <w:t>1</w:t>
         </w:r>
         <w:r>
           <w:rPr>
@@ -7293,7 +7399,7 @@
         <v:path o:extrusionok="f" gradientshapeok="t" o:connecttype="rect"/>
         <o:lock v:ext="edit" aspectratio="t"/>
       </v:shapetype>
-      <v:shape id="_x0000_i1027" type="#_x0000_t75" style="width:11.25pt;height:11.25pt" o:bullet="t">
+      <v:shape id="_x0000_i1029" type="#_x0000_t75" style="width:10.9pt;height:10.9pt" o:bullet="t">
         <v:imagedata r:id="rId1" o:title="mso276F"/>
       </v:shape>
     </w:pict>
@@ -11602,7 +11708,7 @@
 </file>
 
 <file path=customXml/itemProps1.xml><?xml version="1.0" encoding="utf-8"?>
-<ds:datastoreItem xmlns:ds="http://schemas.openxmlformats.org/officeDocument/2006/customXml" ds:itemID="{DB8C6FD9-89B0-48F4-8F7F-2F11674F312D}">
+<ds:datastoreItem xmlns:ds="http://schemas.openxmlformats.org/officeDocument/2006/customXml" ds:itemID="{F3CBDC19-9161-4078-8DCA-76517969CF11}">
   <ds:schemaRefs>
     <ds:schemaRef ds:uri="http://schemas.openxmlformats.org/officeDocument/2006/bibliography"/>
   </ds:schemaRefs>

</xml_diff>